<commit_message>
Feature[report]: add table of content for report
</commit_message>
<xml_diff>
--- a/Project-report-v1.docx
+++ b/Project-report-v1.docx
@@ -22,7 +22,7 @@
           <w:szCs w:val="28"/>
         </w:rPr>
         <w:drawing>
-          <wp:anchor distT="0" distB="0" distL="114300" distR="114300" simplePos="0" relativeHeight="251660288" behindDoc="1" locked="0" layoutInCell="1" allowOverlap="1" wp14:anchorId="48C62644" wp14:editId="74B6C821">
+          <wp:anchor distT="0" distB="0" distL="114300" distR="114300" simplePos="0" relativeHeight="251660288" behindDoc="1" locked="0" layoutInCell="1" allowOverlap="1" wp14:anchorId="33823999" wp14:editId="25E86F20">
             <wp:simplePos x="0" y="0"/>
             <wp:positionH relativeFrom="margin">
               <wp:posOffset>-266700</wp:posOffset>
@@ -211,7 +211,7 @@
           <w:szCs w:val="28"/>
         </w:rPr>
         <w:drawing>
-          <wp:anchor distT="0" distB="0" distL="114300" distR="114300" simplePos="0" relativeHeight="251661312" behindDoc="0" locked="0" layoutInCell="1" allowOverlap="1" wp14:anchorId="23289A7E" wp14:editId="67BB9B07">
+          <wp:anchor distT="0" distB="0" distL="114300" distR="114300" simplePos="0" relativeHeight="251661312" behindDoc="0" locked="0" layoutInCell="1" allowOverlap="1" wp14:anchorId="60FBD3DC" wp14:editId="37FB8E14">
             <wp:simplePos x="0" y="0"/>
             <wp:positionH relativeFrom="margin">
               <wp:align>center</wp:align>
@@ -277,7 +277,7 @@
         <mc:AlternateContent>
           <mc:Choice Requires="wps">
             <w:drawing>
-              <wp:anchor distT="0" distB="0" distL="114300" distR="114300" simplePos="0" relativeHeight="251659264" behindDoc="0" locked="0" layoutInCell="1" allowOverlap="1" wp14:anchorId="233751C8" wp14:editId="1C493143">
+              <wp:anchor distT="0" distB="0" distL="114300" distR="114300" simplePos="0" relativeHeight="251659264" behindDoc="0" locked="0" layoutInCell="1" allowOverlap="1" wp14:anchorId="48866DAE" wp14:editId="682A92EF">
                 <wp:simplePos x="0" y="0"/>
                 <wp:positionH relativeFrom="column">
                   <wp:posOffset>2057400</wp:posOffset>
@@ -518,7 +518,7 @@
         <mc:AlternateContent>
           <mc:Choice Requires="wps">
             <w:drawing>
-              <wp:anchor distT="45720" distB="45720" distL="114300" distR="114300" simplePos="0" relativeHeight="251665408" behindDoc="0" locked="0" layoutInCell="1" allowOverlap="1">
+              <wp:anchor distT="45720" distB="45720" distL="114300" distR="114300" simplePos="0" relativeHeight="251665408" behindDoc="0" locked="0" layoutInCell="1" allowOverlap="1" wp14:anchorId="4453DC27" wp14:editId="60318B46">
                 <wp:simplePos x="0" y="0"/>
                 <wp:positionH relativeFrom="column">
                   <wp:posOffset>3200400</wp:posOffset>
@@ -857,7 +857,7 @@
         <mc:AlternateContent>
           <mc:Choice Requires="wps">
             <w:drawing>
-              <wp:anchor distT="45720" distB="45720" distL="114300" distR="114300" simplePos="0" relativeHeight="251663360" behindDoc="0" locked="0" layoutInCell="1" allowOverlap="1">
+              <wp:anchor distT="45720" distB="45720" distL="114300" distR="114300" simplePos="0" relativeHeight="251663360" behindDoc="0" locked="0" layoutInCell="1" allowOverlap="1" wp14:anchorId="67B8E4BA" wp14:editId="3B2BADC7">
                 <wp:simplePos x="0" y="0"/>
                 <wp:positionH relativeFrom="column">
                   <wp:posOffset>1249680</wp:posOffset>
@@ -1287,7 +1287,7 @@
         <mc:AlternateContent>
           <mc:Choice Requires="wps">
             <w:drawing>
-              <wp:anchor distT="45720" distB="45720" distL="114300" distR="114300" simplePos="0" relativeHeight="251669504" behindDoc="0" locked="0" layoutInCell="1" allowOverlap="1">
+              <wp:anchor distT="45720" distB="45720" distL="114300" distR="114300" simplePos="0" relativeHeight="251669504" behindDoc="0" locked="0" layoutInCell="1" allowOverlap="1" wp14:anchorId="15B68EF3" wp14:editId="1796CA16">
                 <wp:simplePos x="0" y="0"/>
                 <wp:positionH relativeFrom="margin">
                   <wp:align>center</wp:align>
@@ -2003,21 +2003,7 @@
           <w:rFonts w:ascii="Times New Roman" w:eastAsia="Times New Roman" w:hAnsi="Times New Roman" w:cs="Times New Roman"/>
           <w:b/>
         </w:rPr>
-        <w:t xml:space="preserve">(Của giảng viên </w:t>
-      </w:r>
-      <w:r>
-        <w:rPr>
-          <w:rFonts w:ascii="Times New Roman" w:eastAsia="Times New Roman" w:hAnsi="Times New Roman" w:cs="Times New Roman"/>
-          <w:b/>
-        </w:rPr>
-        <w:t>phản biện</w:t>
-      </w:r>
-      <w:r>
-        <w:rPr>
-          <w:rFonts w:ascii="Times New Roman" w:eastAsia="Times New Roman" w:hAnsi="Times New Roman" w:cs="Times New Roman"/>
-          <w:b/>
-        </w:rPr>
-        <w:t>)</w:t>
+        <w:t>(Của giảng viên phản biện)</w:t>
       </w:r>
     </w:p>
     <w:p>
@@ -2971,230 +2957,380 @@
         </w:rPr>
         <w:tab/>
       </w:r>
+    </w:p>
+    <w:p>
+      <w:pPr>
+        <w:tabs>
+          <w:tab w:val="left" w:leader="dot" w:pos="9018"/>
+        </w:tabs>
+        <w:spacing w:after="65"/>
+        <w:ind w:left="10" w:right="31" w:firstLine="39"/>
+        <w:jc w:val="center"/>
+        <w:rPr>
+          <w:rFonts w:ascii="Times New Roman" w:hAnsi="Times New Roman" w:cs="Times New Roman"/>
+          <w:b/>
+          <w:bCs/>
+          <w:sz w:val="32"/>
+          <w:szCs w:val="32"/>
+        </w:rPr>
+      </w:pPr>
+      <w:r>
+        <w:rPr>
+          <w:rFonts w:ascii="Times New Roman" w:hAnsi="Times New Roman" w:cs="Times New Roman"/>
+          <w:b/>
+          <w:bCs/>
+          <w:sz w:val="32"/>
+          <w:szCs w:val="32"/>
+        </w:rPr>
+        <w:lastRenderedPageBreak/>
+        <w:t>MỤC LỤC</w:t>
+      </w:r>
+    </w:p>
+    <w:p>
+      <w:pPr>
+        <w:tabs>
+          <w:tab w:val="right" w:leader="dot" w:pos="8640"/>
+        </w:tabs>
+        <w:spacing w:after="65"/>
+        <w:ind w:left="10" w:right="31" w:firstLine="39"/>
+        <w:rPr>
+          <w:rFonts w:ascii="Times New Roman" w:hAnsi="Times New Roman" w:cs="Times New Roman"/>
+          <w:sz w:val="24"/>
+          <w:szCs w:val="24"/>
+        </w:rPr>
+      </w:pPr>
+      <w:r>
+        <w:rPr>
+          <w:rFonts w:ascii="Times New Roman" w:hAnsi="Times New Roman" w:cs="Times New Roman"/>
+          <w:sz w:val="24"/>
+          <w:szCs w:val="24"/>
+        </w:rPr>
+        <w:t>LỜI CẢM ƠN</w:t>
+      </w:r>
+      <w:r>
+        <w:rPr>
+          <w:rFonts w:ascii="Times New Roman" w:hAnsi="Times New Roman" w:cs="Times New Roman"/>
+          <w:sz w:val="24"/>
+          <w:szCs w:val="24"/>
+        </w:rPr>
+        <w:tab/>
+      </w:r>
+    </w:p>
+    <w:p>
+      <w:pPr>
+        <w:tabs>
+          <w:tab w:val="left" w:leader="dot" w:pos="9018"/>
+        </w:tabs>
+        <w:spacing w:after="65"/>
+        <w:ind w:left="10" w:right="31" w:firstLine="39"/>
+        <w:rPr>
+          <w:rFonts w:ascii="Times New Roman" w:hAnsi="Times New Roman" w:cs="Times New Roman"/>
+          <w:sz w:val="24"/>
+          <w:szCs w:val="24"/>
+        </w:rPr>
+      </w:pPr>
+      <w:r>
+        <w:rPr>
+          <w:rFonts w:ascii="Times New Roman" w:hAnsi="Times New Roman" w:cs="Times New Roman"/>
+          <w:sz w:val="24"/>
+          <w:szCs w:val="24"/>
+        </w:rPr>
+        <w:t>MỤC LỤC</w:t>
+      </w:r>
+      <w:r>
+        <w:rPr>
+          <w:rFonts w:ascii="Times New Roman" w:hAnsi="Times New Roman" w:cs="Times New Roman"/>
+          <w:sz w:val="24"/>
+          <w:szCs w:val="24"/>
+        </w:rPr>
+        <w:tab/>
+      </w:r>
+    </w:p>
+    <w:p>
+      <w:pPr>
+        <w:tabs>
+          <w:tab w:val="left" w:leader="dot" w:pos="9018"/>
+        </w:tabs>
+        <w:spacing w:after="65"/>
+        <w:ind w:left="10" w:right="31" w:firstLine="39"/>
+        <w:rPr>
+          <w:rFonts w:ascii="Times New Roman" w:hAnsi="Times New Roman" w:cs="Times New Roman"/>
+          <w:sz w:val="24"/>
+          <w:szCs w:val="24"/>
+        </w:rPr>
+      </w:pPr>
+      <w:r>
+        <w:rPr>
+          <w:rFonts w:ascii="Times New Roman" w:hAnsi="Times New Roman" w:cs="Times New Roman"/>
+          <w:sz w:val="24"/>
+          <w:szCs w:val="24"/>
+        </w:rPr>
+        <w:t>DANH MỤC BẢNG</w:t>
+      </w:r>
+      <w:r>
+        <w:rPr>
+          <w:rFonts w:ascii="Times New Roman" w:hAnsi="Times New Roman" w:cs="Times New Roman"/>
+          <w:sz w:val="24"/>
+          <w:szCs w:val="24"/>
+        </w:rPr>
+        <w:tab/>
+      </w:r>
+    </w:p>
+    <w:p>
+      <w:pPr>
+        <w:tabs>
+          <w:tab w:val="left" w:leader="dot" w:pos="9018"/>
+        </w:tabs>
+        <w:spacing w:after="65"/>
+        <w:ind w:left="10" w:right="31" w:firstLine="39"/>
+        <w:rPr>
+          <w:rFonts w:ascii="Times New Roman" w:hAnsi="Times New Roman" w:cs="Times New Roman"/>
+          <w:sz w:val="24"/>
+          <w:szCs w:val="24"/>
+        </w:rPr>
+      </w:pPr>
+      <w:r>
+        <w:rPr>
+          <w:rFonts w:ascii="Times New Roman" w:hAnsi="Times New Roman" w:cs="Times New Roman"/>
+          <w:sz w:val="24"/>
+          <w:szCs w:val="24"/>
+        </w:rPr>
+        <w:t>DANH MỤC HÌNH</w:t>
+      </w:r>
+      <w:r>
+        <w:rPr>
+          <w:rFonts w:ascii="Times New Roman" w:hAnsi="Times New Roman" w:cs="Times New Roman"/>
+          <w:sz w:val="24"/>
+          <w:szCs w:val="24"/>
+        </w:rPr>
+        <w:tab/>
+      </w:r>
+    </w:p>
+    <w:p>
+      <w:pPr>
+        <w:tabs>
+          <w:tab w:val="left" w:leader="dot" w:pos="9018"/>
+        </w:tabs>
+        <w:spacing w:after="65"/>
+        <w:ind w:left="10" w:right="31" w:firstLine="39"/>
+        <w:rPr>
+          <w:rFonts w:ascii="Times New Roman" w:hAnsi="Times New Roman" w:cs="Times New Roman"/>
+          <w:sz w:val="24"/>
+          <w:szCs w:val="24"/>
+        </w:rPr>
+      </w:pPr>
+      <w:r>
+        <w:rPr>
+          <w:rFonts w:ascii="Times New Roman" w:hAnsi="Times New Roman" w:cs="Times New Roman"/>
+          <w:sz w:val="24"/>
+          <w:szCs w:val="24"/>
+        </w:rPr>
+        <w:t>DANH MỤC CÁC TỪ VÀ THUẬT NGỮ VIẾT TẮT</w:t>
+      </w:r>
+      <w:r>
+        <w:rPr>
+          <w:rFonts w:ascii="Times New Roman" w:hAnsi="Times New Roman" w:cs="Times New Roman"/>
+          <w:sz w:val="24"/>
+          <w:szCs w:val="24"/>
+        </w:rPr>
+        <w:tab/>
+      </w:r>
+    </w:p>
+    <w:p>
+      <w:pPr>
+        <w:tabs>
+          <w:tab w:val="left" w:leader="dot" w:pos="9018"/>
+        </w:tabs>
+        <w:spacing w:after="65"/>
+        <w:ind w:left="10" w:right="31" w:firstLine="39"/>
+        <w:rPr>
+          <w:rFonts w:ascii="Times New Roman" w:hAnsi="Times New Roman" w:cs="Times New Roman"/>
+          <w:sz w:val="24"/>
+          <w:szCs w:val="24"/>
+        </w:rPr>
+      </w:pPr>
+      <w:r>
+        <w:rPr>
+          <w:rFonts w:ascii="Times New Roman" w:hAnsi="Times New Roman" w:cs="Times New Roman"/>
+          <w:sz w:val="24"/>
+          <w:szCs w:val="24"/>
+        </w:rPr>
+        <w:t>LỜI MỞ ĐẦU</w:t>
+      </w:r>
+      <w:r>
+        <w:rPr>
+          <w:rFonts w:ascii="Times New Roman" w:hAnsi="Times New Roman" w:cs="Times New Roman"/>
+          <w:sz w:val="24"/>
+          <w:szCs w:val="24"/>
+        </w:rPr>
+        <w:tab/>
+      </w:r>
+    </w:p>
+    <w:p>
+      <w:pPr>
+        <w:tabs>
+          <w:tab w:val="left" w:leader="dot" w:pos="9018"/>
+        </w:tabs>
+        <w:spacing w:after="65"/>
+        <w:ind w:left="10" w:right="31" w:firstLine="39"/>
+        <w:rPr>
+          <w:rFonts w:ascii="Times New Roman" w:hAnsi="Times New Roman" w:cs="Times New Roman"/>
+          <w:sz w:val="24"/>
+          <w:szCs w:val="24"/>
+        </w:rPr>
+      </w:pPr>
+      <w:r>
+        <w:rPr>
+          <w:rFonts w:ascii="Times New Roman" w:hAnsi="Times New Roman" w:cs="Times New Roman"/>
+          <w:sz w:val="24"/>
+          <w:szCs w:val="24"/>
+        </w:rPr>
+        <w:t>CHƯƠNG 1: ĐẶT VẤN ĐỀ</w:t>
+      </w:r>
+      <w:r>
+        <w:rPr>
+          <w:rFonts w:ascii="Times New Roman" w:hAnsi="Times New Roman" w:cs="Times New Roman"/>
+          <w:sz w:val="24"/>
+          <w:szCs w:val="24"/>
+        </w:rPr>
+        <w:tab/>
+      </w:r>
+    </w:p>
+    <w:p>
+      <w:pPr>
+        <w:tabs>
+          <w:tab w:val="left" w:leader="dot" w:pos="9018"/>
+        </w:tabs>
+        <w:spacing w:after="65"/>
+        <w:ind w:left="10" w:right="31" w:firstLine="39"/>
+        <w:rPr>
+          <w:rFonts w:ascii="Times New Roman" w:hAnsi="Times New Roman" w:cs="Times New Roman"/>
+          <w:sz w:val="24"/>
+          <w:szCs w:val="24"/>
+        </w:rPr>
+      </w:pPr>
+      <w:r>
+        <w:rPr>
+          <w:rFonts w:ascii="Times New Roman" w:hAnsi="Times New Roman" w:cs="Times New Roman"/>
+          <w:sz w:val="24"/>
+          <w:szCs w:val="24"/>
+        </w:rPr>
+        <w:t>CHƯƠNG 2: PHÂN TÍCH VÀ THIẾT KẾ HỆ THỐNG</w:t>
+      </w:r>
+      <w:r>
+        <w:rPr>
+          <w:rFonts w:ascii="Times New Roman" w:hAnsi="Times New Roman" w:cs="Times New Roman"/>
+          <w:sz w:val="24"/>
+          <w:szCs w:val="24"/>
+        </w:rPr>
+        <w:tab/>
+      </w:r>
+    </w:p>
+    <w:p>
+      <w:pPr>
+        <w:tabs>
+          <w:tab w:val="left" w:leader="dot" w:pos="9018"/>
+        </w:tabs>
+        <w:spacing w:after="65"/>
+        <w:ind w:left="10" w:right="31" w:firstLine="39"/>
+        <w:rPr>
+          <w:rFonts w:ascii="Times New Roman" w:hAnsi="Times New Roman" w:cs="Times New Roman"/>
+          <w:sz w:val="24"/>
+          <w:szCs w:val="24"/>
+        </w:rPr>
+      </w:pPr>
+      <w:r>
+        <w:rPr>
+          <w:rFonts w:ascii="Times New Roman" w:hAnsi="Times New Roman" w:cs="Times New Roman"/>
+          <w:sz w:val="24"/>
+          <w:szCs w:val="24"/>
+        </w:rPr>
+        <w:t>CHƯƠNG 3 : TRIỂN KHAI HỆ THỐNG</w:t>
+      </w:r>
+      <w:r>
+        <w:rPr>
+          <w:rFonts w:ascii="Times New Roman" w:hAnsi="Times New Roman" w:cs="Times New Roman"/>
+          <w:sz w:val="24"/>
+          <w:szCs w:val="24"/>
+        </w:rPr>
+        <w:tab/>
+      </w:r>
+    </w:p>
+    <w:p>
+      <w:pPr>
+        <w:tabs>
+          <w:tab w:val="left" w:leader="dot" w:pos="9018"/>
+        </w:tabs>
+        <w:spacing w:after="65"/>
+        <w:ind w:left="10" w:right="31" w:firstLine="39"/>
+        <w:rPr>
+          <w:rFonts w:ascii="Times New Roman" w:hAnsi="Times New Roman" w:cs="Times New Roman"/>
+          <w:sz w:val="24"/>
+          <w:szCs w:val="24"/>
+        </w:rPr>
+      </w:pPr>
+      <w:r>
+        <w:rPr>
+          <w:rFonts w:ascii="Times New Roman" w:hAnsi="Times New Roman" w:cs="Times New Roman"/>
+          <w:sz w:val="24"/>
+          <w:szCs w:val="24"/>
+        </w:rPr>
+        <w:t>KẾT LUẬN</w:t>
+      </w:r>
+      <w:r>
+        <w:rPr>
+          <w:rFonts w:ascii="Times New Roman" w:hAnsi="Times New Roman" w:cs="Times New Roman"/>
+          <w:sz w:val="24"/>
+          <w:szCs w:val="24"/>
+        </w:rPr>
+        <w:tab/>
+      </w:r>
+    </w:p>
+    <w:p>
+      <w:pPr>
+        <w:tabs>
+          <w:tab w:val="left" w:leader="dot" w:pos="9018"/>
+        </w:tabs>
+        <w:spacing w:after="65"/>
+        <w:ind w:left="10" w:right="31" w:firstLine="39"/>
+        <w:rPr>
+          <w:rFonts w:ascii="Times New Roman" w:hAnsi="Times New Roman" w:cs="Times New Roman"/>
+          <w:sz w:val="24"/>
+          <w:szCs w:val="24"/>
+        </w:rPr>
+      </w:pPr>
+      <w:r>
+        <w:rPr>
+          <w:rFonts w:ascii="Times New Roman" w:hAnsi="Times New Roman" w:cs="Times New Roman"/>
+          <w:sz w:val="24"/>
+          <w:szCs w:val="24"/>
+        </w:rPr>
+        <w:t>TÀI LIỆU THAM KHẢM</w:t>
+      </w:r>
+      <w:r>
+        <w:rPr>
+          <w:rFonts w:ascii="Times New Roman" w:hAnsi="Times New Roman" w:cs="Times New Roman"/>
+          <w:sz w:val="24"/>
+          <w:szCs w:val="24"/>
+        </w:rPr>
+        <w:tab/>
+      </w:r>
+    </w:p>
+    <w:p>
+      <w:pPr>
+        <w:tabs>
+          <w:tab w:val="left" w:leader="dot" w:pos="9018"/>
+        </w:tabs>
+        <w:spacing w:after="65"/>
+        <w:ind w:left="10" w:right="31" w:firstLine="39"/>
+        <w:rPr>
+          <w:rFonts w:ascii="Times New Roman" w:hAnsi="Times New Roman" w:cs="Times New Roman"/>
+          <w:sz w:val="24"/>
+          <w:szCs w:val="24"/>
+        </w:rPr>
+      </w:pPr>
       <w:bookmarkStart w:id="0" w:name="_GoBack"/>
       <w:bookmarkEnd w:id="0"/>
-    </w:p>
-    <w:p>
-      <w:pPr>
-        <w:tabs>
-          <w:tab w:val="left" w:leader="dot" w:pos="9018"/>
-        </w:tabs>
-        <w:spacing w:after="65"/>
-        <w:ind w:left="10" w:right="31" w:firstLine="39"/>
-        <w:jc w:val="center"/>
-        <w:rPr>
-          <w:rFonts w:ascii="Times New Roman" w:hAnsi="Times New Roman" w:cs="Times New Roman"/>
-          <w:b/>
-          <w:bCs/>
-          <w:sz w:val="32"/>
-          <w:szCs w:val="32"/>
-        </w:rPr>
-      </w:pPr>
-      <w:r>
-        <w:rPr>
-          <w:rFonts w:ascii="Times New Roman" w:hAnsi="Times New Roman" w:cs="Times New Roman"/>
-          <w:b/>
-          <w:bCs/>
-          <w:sz w:val="32"/>
-          <w:szCs w:val="32"/>
-        </w:rPr>
-        <w:lastRenderedPageBreak/>
-        <w:t>MỤC LỤC</w:t>
-      </w:r>
-    </w:p>
-    <w:p>
-      <w:pPr>
-        <w:tabs>
-          <w:tab w:val="right" w:leader="dot" w:pos="8640"/>
-        </w:tabs>
-        <w:spacing w:after="65"/>
-        <w:ind w:left="10" w:right="31" w:firstLine="39"/>
-        <w:rPr>
-          <w:rFonts w:ascii="Times New Roman" w:hAnsi="Times New Roman" w:cs="Times New Roman"/>
-          <w:sz w:val="24"/>
-          <w:szCs w:val="24"/>
-        </w:rPr>
-      </w:pPr>
-      <w:r>
-        <w:rPr>
-          <w:rFonts w:ascii="Times New Roman" w:hAnsi="Times New Roman" w:cs="Times New Roman"/>
-          <w:sz w:val="24"/>
-          <w:szCs w:val="24"/>
-        </w:rPr>
-        <w:t>LỜI CẢM ƠN</w:t>
-      </w:r>
-      <w:r>
-        <w:rPr>
-          <w:rFonts w:ascii="Times New Roman" w:hAnsi="Times New Roman" w:cs="Times New Roman"/>
-          <w:sz w:val="24"/>
-          <w:szCs w:val="24"/>
-        </w:rPr>
-        <w:tab/>
-      </w:r>
-    </w:p>
-    <w:p>
-      <w:pPr>
-        <w:tabs>
-          <w:tab w:val="left" w:leader="dot" w:pos="9018"/>
-        </w:tabs>
-        <w:spacing w:after="65"/>
-        <w:ind w:left="10" w:right="31" w:firstLine="39"/>
-        <w:rPr>
-          <w:rFonts w:ascii="Times New Roman" w:hAnsi="Times New Roman" w:cs="Times New Roman"/>
-          <w:sz w:val="24"/>
-          <w:szCs w:val="24"/>
-        </w:rPr>
-      </w:pPr>
-      <w:r>
-        <w:rPr>
-          <w:rFonts w:ascii="Times New Roman" w:hAnsi="Times New Roman" w:cs="Times New Roman"/>
-          <w:sz w:val="24"/>
-          <w:szCs w:val="24"/>
-        </w:rPr>
-        <w:t>MỤC LỤC</w:t>
-      </w:r>
-      <w:r>
-        <w:rPr>
-          <w:rFonts w:ascii="Times New Roman" w:hAnsi="Times New Roman" w:cs="Times New Roman"/>
-          <w:sz w:val="24"/>
-          <w:szCs w:val="24"/>
-        </w:rPr>
-        <w:tab/>
-      </w:r>
-    </w:p>
-    <w:p>
-      <w:pPr>
-        <w:tabs>
-          <w:tab w:val="left" w:leader="dot" w:pos="9018"/>
-        </w:tabs>
-        <w:spacing w:after="65"/>
-        <w:ind w:left="10" w:right="31" w:firstLine="39"/>
-        <w:rPr>
-          <w:rFonts w:ascii="Times New Roman" w:hAnsi="Times New Roman" w:cs="Times New Roman"/>
-          <w:sz w:val="24"/>
-          <w:szCs w:val="24"/>
-        </w:rPr>
-      </w:pPr>
-      <w:r>
-        <w:rPr>
-          <w:rFonts w:ascii="Times New Roman" w:hAnsi="Times New Roman" w:cs="Times New Roman"/>
-          <w:sz w:val="24"/>
-          <w:szCs w:val="24"/>
-        </w:rPr>
-        <w:t>DANH MỤC BẢNG</w:t>
-      </w:r>
-      <w:r>
-        <w:rPr>
-          <w:rFonts w:ascii="Times New Roman" w:hAnsi="Times New Roman" w:cs="Times New Roman"/>
-          <w:sz w:val="24"/>
-          <w:szCs w:val="24"/>
-        </w:rPr>
-        <w:tab/>
-      </w:r>
-    </w:p>
-    <w:p>
-      <w:pPr>
-        <w:tabs>
-          <w:tab w:val="left" w:leader="dot" w:pos="9018"/>
-        </w:tabs>
-        <w:spacing w:after="65"/>
-        <w:ind w:left="10" w:right="31" w:firstLine="39"/>
-        <w:rPr>
-          <w:rFonts w:ascii="Times New Roman" w:hAnsi="Times New Roman" w:cs="Times New Roman"/>
-          <w:sz w:val="24"/>
-          <w:szCs w:val="24"/>
-        </w:rPr>
-      </w:pPr>
-      <w:r>
-        <w:rPr>
-          <w:rFonts w:ascii="Times New Roman" w:hAnsi="Times New Roman" w:cs="Times New Roman"/>
-          <w:sz w:val="24"/>
-          <w:szCs w:val="24"/>
-        </w:rPr>
-        <w:t>DANH MỤC HÌNH</w:t>
-      </w:r>
-      <w:r>
-        <w:rPr>
-          <w:rFonts w:ascii="Times New Roman" w:hAnsi="Times New Roman" w:cs="Times New Roman"/>
-          <w:sz w:val="24"/>
-          <w:szCs w:val="24"/>
-        </w:rPr>
-        <w:tab/>
-      </w:r>
-    </w:p>
-    <w:p>
-      <w:pPr>
-        <w:tabs>
-          <w:tab w:val="left" w:leader="dot" w:pos="9018"/>
-        </w:tabs>
-        <w:spacing w:after="65"/>
-        <w:ind w:left="10" w:right="31" w:firstLine="39"/>
-        <w:rPr>
-          <w:rFonts w:ascii="Times New Roman" w:hAnsi="Times New Roman" w:cs="Times New Roman"/>
-          <w:sz w:val="24"/>
-          <w:szCs w:val="24"/>
-        </w:rPr>
-      </w:pPr>
-      <w:r>
-        <w:rPr>
-          <w:rFonts w:ascii="Times New Roman" w:hAnsi="Times New Roman" w:cs="Times New Roman"/>
-          <w:sz w:val="24"/>
-          <w:szCs w:val="24"/>
-        </w:rPr>
-        <w:t>DANH MỤC CÁC TỪ VÀ THUẬT NGỮ VIẾT TẮT</w:t>
-      </w:r>
-      <w:r>
-        <w:rPr>
-          <w:rFonts w:ascii="Times New Roman" w:hAnsi="Times New Roman" w:cs="Times New Roman"/>
-          <w:sz w:val="24"/>
-          <w:szCs w:val="24"/>
-        </w:rPr>
-        <w:tab/>
-      </w:r>
-    </w:p>
-    <w:p>
-      <w:pPr>
-        <w:tabs>
-          <w:tab w:val="left" w:leader="dot" w:pos="9018"/>
-        </w:tabs>
-        <w:spacing w:after="65"/>
-        <w:ind w:left="10" w:right="31" w:firstLine="39"/>
-        <w:rPr>
-          <w:rFonts w:ascii="Times New Roman" w:hAnsi="Times New Roman" w:cs="Times New Roman"/>
-          <w:sz w:val="24"/>
-          <w:szCs w:val="24"/>
-        </w:rPr>
-      </w:pPr>
-      <w:r>
-        <w:rPr>
-          <w:rFonts w:ascii="Times New Roman" w:hAnsi="Times New Roman" w:cs="Times New Roman"/>
-          <w:sz w:val="24"/>
-          <w:szCs w:val="24"/>
-        </w:rPr>
-        <w:t>LỜI MỞ ĐẦU</w:t>
-      </w:r>
-      <w:r>
-        <w:rPr>
-          <w:rFonts w:ascii="Times New Roman" w:hAnsi="Times New Roman" w:cs="Times New Roman"/>
-          <w:sz w:val="24"/>
-          <w:szCs w:val="24"/>
-        </w:rPr>
-        <w:tab/>
-      </w:r>
-    </w:p>
-    <w:p>
-      <w:pPr>
-        <w:tabs>
-          <w:tab w:val="left" w:leader="dot" w:pos="9018"/>
-        </w:tabs>
-        <w:spacing w:after="65"/>
-        <w:ind w:left="10" w:right="31" w:firstLine="39"/>
-        <w:rPr>
-          <w:rFonts w:ascii="Times New Roman" w:hAnsi="Times New Roman" w:cs="Times New Roman"/>
-          <w:sz w:val="24"/>
-          <w:szCs w:val="24"/>
-        </w:rPr>
-      </w:pPr>
     </w:p>
     <w:p>
       <w:pPr>

</xml_diff>

<commit_message>
REPORT[usecase]: add design and analysis usecase diagram - product management
</commit_message>
<xml_diff>
--- a/Project-report-v1.docx
+++ b/Project-report-v1.docx
@@ -18267,6 +18267,2132 @@
           <w:szCs w:val="26"/>
         </w:rPr>
       </w:pPr>
+      <w:r>
+        <w:rPr>
+          <w:rFonts w:ascii="Times New Roman" w:hAnsi="Times New Roman" w:cs="Times New Roman"/>
+          <w:sz w:val="26"/>
+          <w:szCs w:val="26"/>
+        </w:rPr>
+        <w:t>2.1.3.2. Kịch bản chức năng của nhân viên bán hàng và quản lý</w:t>
+      </w:r>
+    </w:p>
+    <w:p>
+      <w:pPr>
+        <w:pStyle w:val="ListParagraph"/>
+        <w:numPr>
+          <w:ilvl w:val="0"/>
+          <w:numId w:val="20"/>
+        </w:numPr>
+        <w:tabs>
+          <w:tab w:val="left" w:leader="dot" w:pos="9018"/>
+        </w:tabs>
+        <w:spacing w:after="65" w:line="360" w:lineRule="auto"/>
+        <w:ind w:right="31"/>
+        <w:rPr>
+          <w:rFonts w:ascii="Times New Roman" w:hAnsi="Times New Roman" w:cs="Times New Roman"/>
+          <w:sz w:val="26"/>
+          <w:szCs w:val="26"/>
+        </w:rPr>
+      </w:pPr>
+      <w:r>
+        <w:rPr>
+          <w:rFonts w:ascii="Times New Roman" w:hAnsi="Times New Roman" w:cs="Times New Roman"/>
+          <w:sz w:val="26"/>
+          <w:szCs w:val="26"/>
+        </w:rPr>
+        <w:t>Chức năng quản lý sản phẩm</w:t>
+      </w:r>
+    </w:p>
+    <w:p>
+      <w:pPr>
+        <w:tabs>
+          <w:tab w:val="left" w:leader="dot" w:pos="9018"/>
+        </w:tabs>
+        <w:spacing w:after="65" w:line="360" w:lineRule="auto"/>
+        <w:ind w:left="409" w:right="31"/>
+        <w:rPr>
+          <w:rFonts w:ascii="Times New Roman" w:hAnsi="Times New Roman" w:cs="Times New Roman"/>
+          <w:sz w:val="26"/>
+          <w:szCs w:val="26"/>
+        </w:rPr>
+      </w:pPr>
+      <w:r>
+        <w:rPr>
+          <w:rFonts w:ascii="Times New Roman" w:hAnsi="Times New Roman" w:cs="Times New Roman"/>
+          <w:noProof/>
+          <w:sz w:val="26"/>
+          <w:szCs w:val="26"/>
+        </w:rPr>
+        <w:lastRenderedPageBreak/>
+        <w:drawing>
+          <wp:inline distT="0" distB="0" distL="0" distR="0" wp14:anchorId="612C46F5" wp14:editId="530496B7">
+            <wp:extent cx="4733925" cy="2190750"/>
+            <wp:effectExtent l="0" t="0" r="9525" b="0"/>
+            <wp:docPr id="12" name="Picture 12"/>
+            <wp:cNvGraphicFramePr>
+              <a:graphicFrameLocks xmlns:a="http://schemas.openxmlformats.org/drawingml/2006/main" noChangeAspect="1"/>
+            </wp:cNvGraphicFramePr>
+            <a:graphic xmlns:a="http://schemas.openxmlformats.org/drawingml/2006/main">
+              <a:graphicData uri="http://schemas.openxmlformats.org/drawingml/2006/picture">
+                <pic:pic xmlns:pic="http://schemas.openxmlformats.org/drawingml/2006/picture">
+                  <pic:nvPicPr>
+                    <pic:cNvPr id="12" name="Quản lý sản phẩm.jpg"/>
+                    <pic:cNvPicPr/>
+                  </pic:nvPicPr>
+                  <pic:blipFill>
+                    <a:blip r:embed="rId17">
+                      <a:extLst>
+                        <a:ext uri="{28A0092B-C50C-407E-A947-70E740481C1C}">
+                          <a14:useLocalDpi xmlns:a14="http://schemas.microsoft.com/office/drawing/2010/main" val="0"/>
+                        </a:ext>
+                      </a:extLst>
+                    </a:blip>
+                    <a:stretch>
+                      <a:fillRect/>
+                    </a:stretch>
+                  </pic:blipFill>
+                  <pic:spPr>
+                    <a:xfrm>
+                      <a:off x="0" y="0"/>
+                      <a:ext cx="4733925" cy="2190750"/>
+                    </a:xfrm>
+                    <a:prstGeom prst="rect">
+                      <a:avLst/>
+                    </a:prstGeom>
+                  </pic:spPr>
+                </pic:pic>
+              </a:graphicData>
+            </a:graphic>
+          </wp:inline>
+        </w:drawing>
+      </w:r>
+    </w:p>
+    <w:p>
+      <w:pPr>
+        <w:tabs>
+          <w:tab w:val="left" w:leader="dot" w:pos="9018"/>
+        </w:tabs>
+        <w:spacing w:after="65" w:line="360" w:lineRule="auto"/>
+        <w:ind w:left="409" w:right="31"/>
+        <w:jc w:val="center"/>
+        <w:rPr>
+          <w:rFonts w:ascii="Times New Roman" w:hAnsi="Times New Roman" w:cs="Times New Roman"/>
+          <w:sz w:val="26"/>
+          <w:szCs w:val="26"/>
+        </w:rPr>
+      </w:pPr>
+      <w:r>
+        <w:rPr>
+          <w:rFonts w:ascii="Times New Roman" w:hAnsi="Times New Roman" w:cs="Times New Roman"/>
+          <w:sz w:val="26"/>
+          <w:szCs w:val="26"/>
+        </w:rPr>
+        <w:t>Hình 2.6: Usecase quản lý sản phẩm</w:t>
+      </w:r>
+    </w:p>
+    <w:p>
+      <w:pPr>
+        <w:tabs>
+          <w:tab w:val="left" w:leader="dot" w:pos="9018"/>
+        </w:tabs>
+        <w:spacing w:after="65" w:line="360" w:lineRule="auto"/>
+        <w:ind w:left="409" w:right="31"/>
+        <w:rPr>
+          <w:rFonts w:ascii="Times New Roman" w:hAnsi="Times New Roman" w:cs="Times New Roman"/>
+          <w:sz w:val="26"/>
+          <w:szCs w:val="26"/>
+        </w:rPr>
+      </w:pPr>
+      <w:r>
+        <w:rPr>
+          <w:rFonts w:ascii="Times New Roman" w:hAnsi="Times New Roman" w:cs="Times New Roman"/>
+          <w:sz w:val="26"/>
+          <w:szCs w:val="26"/>
+        </w:rPr>
+        <w:t>Kịch bản chức năng thêm sản phẩm</w:t>
+      </w:r>
+    </w:p>
+    <w:tbl>
+      <w:tblPr>
+        <w:tblStyle w:val="TableGrid"/>
+        <w:tblW w:w="0" w:type="auto"/>
+        <w:tblInd w:w="769" w:type="dxa"/>
+        <w:tblLook w:val="04A0" w:firstRow="1" w:lastRow="0" w:firstColumn="1" w:lastColumn="0" w:noHBand="0" w:noVBand="1"/>
+      </w:tblPr>
+      <w:tblGrid>
+        <w:gridCol w:w="2106"/>
+        <w:gridCol w:w="6236"/>
+      </w:tblGrid>
+      <w:tr>
+        <w:tc>
+          <w:tcPr>
+            <w:tcW w:w="2106" w:type="dxa"/>
+            <w:tcBorders>
+              <w:top w:val="single" w:sz="4" w:space="0" w:color="auto"/>
+              <w:left w:val="single" w:sz="4" w:space="0" w:color="auto"/>
+              <w:bottom w:val="single" w:sz="4" w:space="0" w:color="auto"/>
+              <w:right w:val="single" w:sz="4" w:space="0" w:color="auto"/>
+            </w:tcBorders>
+            <w:hideMark/>
+          </w:tcPr>
+          <w:p>
+            <w:pPr>
+              <w:pStyle w:val="ListParagraph"/>
+              <w:tabs>
+                <w:tab w:val="left" w:leader="dot" w:pos="9018"/>
+              </w:tabs>
+              <w:spacing w:after="65" w:line="360" w:lineRule="auto"/>
+              <w:ind w:left="0" w:right="31"/>
+              <w:rPr>
+                <w:rFonts w:ascii="Times New Roman" w:hAnsi="Times New Roman" w:cs="Times New Roman"/>
+                <w:sz w:val="26"/>
+                <w:szCs w:val="26"/>
+              </w:rPr>
+            </w:pPr>
+            <w:r>
+              <w:rPr>
+                <w:rFonts w:ascii="Times New Roman" w:hAnsi="Times New Roman" w:cs="Times New Roman"/>
+                <w:sz w:val="26"/>
+                <w:szCs w:val="26"/>
+              </w:rPr>
+              <w:t>Tên kịch bản</w:t>
+            </w:r>
+          </w:p>
+        </w:tc>
+        <w:tc>
+          <w:tcPr>
+            <w:tcW w:w="6236" w:type="dxa"/>
+            <w:tcBorders>
+              <w:top w:val="single" w:sz="4" w:space="0" w:color="auto"/>
+              <w:left w:val="single" w:sz="4" w:space="0" w:color="auto"/>
+              <w:bottom w:val="single" w:sz="4" w:space="0" w:color="auto"/>
+              <w:right w:val="single" w:sz="4" w:space="0" w:color="auto"/>
+            </w:tcBorders>
+          </w:tcPr>
+          <w:p>
+            <w:pPr>
+              <w:pStyle w:val="ListParagraph"/>
+              <w:tabs>
+                <w:tab w:val="left" w:leader="dot" w:pos="9018"/>
+              </w:tabs>
+              <w:spacing w:after="65" w:line="360" w:lineRule="auto"/>
+              <w:ind w:left="0" w:right="31"/>
+              <w:rPr>
+                <w:rFonts w:ascii="Times New Roman" w:hAnsi="Times New Roman" w:cs="Times New Roman"/>
+                <w:sz w:val="26"/>
+                <w:szCs w:val="26"/>
+              </w:rPr>
+            </w:pPr>
+            <w:r>
+              <w:rPr>
+                <w:rFonts w:ascii="Times New Roman" w:hAnsi="Times New Roman" w:cs="Times New Roman"/>
+                <w:sz w:val="26"/>
+                <w:szCs w:val="26"/>
+              </w:rPr>
+              <w:t>Thêm mới sản phẩm</w:t>
+            </w:r>
+          </w:p>
+        </w:tc>
+      </w:tr>
+      <w:tr>
+        <w:tc>
+          <w:tcPr>
+            <w:tcW w:w="2106" w:type="dxa"/>
+            <w:tcBorders>
+              <w:top w:val="single" w:sz="4" w:space="0" w:color="auto"/>
+              <w:left w:val="single" w:sz="4" w:space="0" w:color="auto"/>
+              <w:bottom w:val="single" w:sz="4" w:space="0" w:color="auto"/>
+              <w:right w:val="single" w:sz="4" w:space="0" w:color="auto"/>
+            </w:tcBorders>
+            <w:hideMark/>
+          </w:tcPr>
+          <w:p>
+            <w:pPr>
+              <w:pStyle w:val="ListParagraph"/>
+              <w:tabs>
+                <w:tab w:val="left" w:leader="dot" w:pos="9018"/>
+              </w:tabs>
+              <w:spacing w:after="65" w:line="360" w:lineRule="auto"/>
+              <w:ind w:left="0" w:right="31"/>
+              <w:rPr>
+                <w:rFonts w:ascii="Times New Roman" w:hAnsi="Times New Roman" w:cs="Times New Roman"/>
+                <w:sz w:val="26"/>
+                <w:szCs w:val="26"/>
+              </w:rPr>
+            </w:pPr>
+            <w:r>
+              <w:rPr>
+                <w:rFonts w:ascii="Times New Roman" w:hAnsi="Times New Roman" w:cs="Times New Roman"/>
+                <w:sz w:val="26"/>
+                <w:szCs w:val="26"/>
+              </w:rPr>
+              <w:t>Tác nhân</w:t>
+            </w:r>
+          </w:p>
+        </w:tc>
+        <w:tc>
+          <w:tcPr>
+            <w:tcW w:w="6236" w:type="dxa"/>
+            <w:tcBorders>
+              <w:top w:val="single" w:sz="4" w:space="0" w:color="auto"/>
+              <w:left w:val="single" w:sz="4" w:space="0" w:color="auto"/>
+              <w:bottom w:val="single" w:sz="4" w:space="0" w:color="auto"/>
+              <w:right w:val="single" w:sz="4" w:space="0" w:color="auto"/>
+            </w:tcBorders>
+          </w:tcPr>
+          <w:p>
+            <w:pPr>
+              <w:pStyle w:val="ListParagraph"/>
+              <w:tabs>
+                <w:tab w:val="left" w:leader="dot" w:pos="9018"/>
+              </w:tabs>
+              <w:spacing w:after="65" w:line="360" w:lineRule="auto"/>
+              <w:ind w:left="0" w:right="31"/>
+              <w:rPr>
+                <w:rFonts w:ascii="Times New Roman" w:hAnsi="Times New Roman" w:cs="Times New Roman"/>
+                <w:sz w:val="26"/>
+                <w:szCs w:val="26"/>
+              </w:rPr>
+            </w:pPr>
+            <w:r>
+              <w:rPr>
+                <w:rFonts w:ascii="Times New Roman" w:hAnsi="Times New Roman" w:cs="Times New Roman"/>
+                <w:sz w:val="26"/>
+                <w:szCs w:val="26"/>
+              </w:rPr>
+              <w:t>Quản lý</w:t>
+            </w:r>
+          </w:p>
+        </w:tc>
+      </w:tr>
+      <w:tr>
+        <w:tc>
+          <w:tcPr>
+            <w:tcW w:w="2106" w:type="dxa"/>
+            <w:tcBorders>
+              <w:top w:val="single" w:sz="4" w:space="0" w:color="auto"/>
+              <w:left w:val="single" w:sz="4" w:space="0" w:color="auto"/>
+              <w:bottom w:val="single" w:sz="4" w:space="0" w:color="auto"/>
+              <w:right w:val="single" w:sz="4" w:space="0" w:color="auto"/>
+            </w:tcBorders>
+            <w:hideMark/>
+          </w:tcPr>
+          <w:p>
+            <w:pPr>
+              <w:pStyle w:val="ListParagraph"/>
+              <w:tabs>
+                <w:tab w:val="left" w:leader="dot" w:pos="9018"/>
+              </w:tabs>
+              <w:spacing w:after="65" w:line="360" w:lineRule="auto"/>
+              <w:ind w:left="0" w:right="31"/>
+              <w:rPr>
+                <w:rFonts w:ascii="Times New Roman" w:hAnsi="Times New Roman" w:cs="Times New Roman"/>
+                <w:sz w:val="26"/>
+                <w:szCs w:val="26"/>
+              </w:rPr>
+            </w:pPr>
+            <w:r>
+              <w:rPr>
+                <w:rFonts w:ascii="Times New Roman" w:hAnsi="Times New Roman" w:cs="Times New Roman"/>
+                <w:sz w:val="26"/>
+                <w:szCs w:val="26"/>
+              </w:rPr>
+              <w:t>Tiền điều kiện</w:t>
+            </w:r>
+          </w:p>
+        </w:tc>
+        <w:tc>
+          <w:tcPr>
+            <w:tcW w:w="6236" w:type="dxa"/>
+            <w:tcBorders>
+              <w:top w:val="single" w:sz="4" w:space="0" w:color="auto"/>
+              <w:left w:val="single" w:sz="4" w:space="0" w:color="auto"/>
+              <w:bottom w:val="single" w:sz="4" w:space="0" w:color="auto"/>
+              <w:right w:val="single" w:sz="4" w:space="0" w:color="auto"/>
+            </w:tcBorders>
+          </w:tcPr>
+          <w:p>
+            <w:pPr>
+              <w:pStyle w:val="ListParagraph"/>
+              <w:tabs>
+                <w:tab w:val="left" w:leader="dot" w:pos="9018"/>
+              </w:tabs>
+              <w:spacing w:after="65" w:line="360" w:lineRule="auto"/>
+              <w:ind w:left="0" w:right="31"/>
+              <w:rPr>
+                <w:rFonts w:ascii="Times New Roman" w:hAnsi="Times New Roman" w:cs="Times New Roman"/>
+                <w:sz w:val="26"/>
+                <w:szCs w:val="26"/>
+              </w:rPr>
+            </w:pPr>
+            <w:r>
+              <w:rPr>
+                <w:rFonts w:ascii="Times New Roman" w:hAnsi="Times New Roman" w:cs="Times New Roman"/>
+                <w:sz w:val="26"/>
+                <w:szCs w:val="26"/>
+              </w:rPr>
+              <w:t>Quản lý đăng nhập vào hệ thống thành công</w:t>
+            </w:r>
+          </w:p>
+        </w:tc>
+      </w:tr>
+      <w:tr>
+        <w:tc>
+          <w:tcPr>
+            <w:tcW w:w="2106" w:type="dxa"/>
+            <w:tcBorders>
+              <w:top w:val="single" w:sz="4" w:space="0" w:color="auto"/>
+              <w:left w:val="single" w:sz="4" w:space="0" w:color="auto"/>
+              <w:bottom w:val="single" w:sz="4" w:space="0" w:color="auto"/>
+              <w:right w:val="single" w:sz="4" w:space="0" w:color="auto"/>
+            </w:tcBorders>
+            <w:hideMark/>
+          </w:tcPr>
+          <w:p>
+            <w:pPr>
+              <w:pStyle w:val="ListParagraph"/>
+              <w:tabs>
+                <w:tab w:val="left" w:leader="dot" w:pos="9018"/>
+              </w:tabs>
+              <w:spacing w:after="65" w:line="360" w:lineRule="auto"/>
+              <w:ind w:left="0" w:right="31"/>
+              <w:rPr>
+                <w:rFonts w:ascii="Times New Roman" w:hAnsi="Times New Roman" w:cs="Times New Roman"/>
+                <w:sz w:val="26"/>
+                <w:szCs w:val="26"/>
+              </w:rPr>
+            </w:pPr>
+            <w:r>
+              <w:rPr>
+                <w:rFonts w:ascii="Times New Roman" w:hAnsi="Times New Roman" w:cs="Times New Roman"/>
+                <w:sz w:val="26"/>
+                <w:szCs w:val="26"/>
+              </w:rPr>
+              <w:t>Hậu điều kiện</w:t>
+            </w:r>
+          </w:p>
+        </w:tc>
+        <w:tc>
+          <w:tcPr>
+            <w:tcW w:w="6236" w:type="dxa"/>
+            <w:tcBorders>
+              <w:top w:val="single" w:sz="4" w:space="0" w:color="auto"/>
+              <w:left w:val="single" w:sz="4" w:space="0" w:color="auto"/>
+              <w:bottom w:val="single" w:sz="4" w:space="0" w:color="auto"/>
+              <w:right w:val="single" w:sz="4" w:space="0" w:color="auto"/>
+            </w:tcBorders>
+          </w:tcPr>
+          <w:p>
+            <w:pPr>
+              <w:pStyle w:val="ListParagraph"/>
+              <w:tabs>
+                <w:tab w:val="left" w:leader="dot" w:pos="9018"/>
+              </w:tabs>
+              <w:spacing w:after="65" w:line="360" w:lineRule="auto"/>
+              <w:ind w:left="0" w:right="31"/>
+              <w:rPr>
+                <w:rFonts w:ascii="Times New Roman" w:hAnsi="Times New Roman" w:cs="Times New Roman"/>
+                <w:sz w:val="26"/>
+                <w:szCs w:val="26"/>
+              </w:rPr>
+            </w:pPr>
+            <w:r>
+              <w:rPr>
+                <w:rFonts w:ascii="Times New Roman" w:hAnsi="Times New Roman" w:cs="Times New Roman"/>
+                <w:sz w:val="26"/>
+                <w:szCs w:val="26"/>
+              </w:rPr>
+              <w:t>Quản lý thêm sản phẩm thành công</w:t>
+            </w:r>
+          </w:p>
+        </w:tc>
+      </w:tr>
+      <w:tr>
+        <w:tc>
+          <w:tcPr>
+            <w:tcW w:w="2106" w:type="dxa"/>
+            <w:tcBorders>
+              <w:top w:val="single" w:sz="4" w:space="0" w:color="auto"/>
+              <w:left w:val="single" w:sz="4" w:space="0" w:color="auto"/>
+              <w:bottom w:val="single" w:sz="4" w:space="0" w:color="auto"/>
+              <w:right w:val="single" w:sz="4" w:space="0" w:color="auto"/>
+            </w:tcBorders>
+            <w:hideMark/>
+          </w:tcPr>
+          <w:p>
+            <w:pPr>
+              <w:pStyle w:val="ListParagraph"/>
+              <w:tabs>
+                <w:tab w:val="left" w:leader="dot" w:pos="9018"/>
+              </w:tabs>
+              <w:spacing w:after="65" w:line="360" w:lineRule="auto"/>
+              <w:ind w:left="0" w:right="31"/>
+              <w:rPr>
+                <w:rFonts w:ascii="Times New Roman" w:hAnsi="Times New Roman" w:cs="Times New Roman"/>
+                <w:sz w:val="26"/>
+                <w:szCs w:val="26"/>
+              </w:rPr>
+            </w:pPr>
+            <w:r>
+              <w:rPr>
+                <w:rFonts w:ascii="Times New Roman" w:hAnsi="Times New Roman" w:cs="Times New Roman"/>
+                <w:sz w:val="26"/>
+                <w:szCs w:val="26"/>
+              </w:rPr>
+              <w:t>Kịch bản chính</w:t>
+            </w:r>
+          </w:p>
+        </w:tc>
+        <w:tc>
+          <w:tcPr>
+            <w:tcW w:w="6236" w:type="dxa"/>
+            <w:tcBorders>
+              <w:top w:val="single" w:sz="4" w:space="0" w:color="auto"/>
+              <w:left w:val="single" w:sz="4" w:space="0" w:color="auto"/>
+              <w:bottom w:val="single" w:sz="4" w:space="0" w:color="auto"/>
+              <w:right w:val="single" w:sz="4" w:space="0" w:color="auto"/>
+            </w:tcBorders>
+          </w:tcPr>
+          <w:p>
+            <w:pPr>
+              <w:pStyle w:val="ListParagraph"/>
+              <w:numPr>
+                <w:ilvl w:val="0"/>
+                <w:numId w:val="34"/>
+              </w:numPr>
+              <w:tabs>
+                <w:tab w:val="left" w:leader="dot" w:pos="9018"/>
+              </w:tabs>
+              <w:spacing w:after="65" w:line="360" w:lineRule="auto"/>
+              <w:ind w:right="31"/>
+              <w:rPr>
+                <w:rFonts w:ascii="Times New Roman" w:hAnsi="Times New Roman" w:cs="Times New Roman"/>
+                <w:sz w:val="26"/>
+                <w:szCs w:val="26"/>
+              </w:rPr>
+            </w:pPr>
+            <w:r>
+              <w:rPr>
+                <w:rFonts w:ascii="Times New Roman" w:hAnsi="Times New Roman" w:cs="Times New Roman"/>
+                <w:sz w:val="26"/>
+                <w:szCs w:val="26"/>
+              </w:rPr>
+              <w:t>Quản lý đăng nhập vào hệ thống</w:t>
+            </w:r>
+          </w:p>
+          <w:p>
+            <w:pPr>
+              <w:pStyle w:val="ListParagraph"/>
+              <w:numPr>
+                <w:ilvl w:val="0"/>
+                <w:numId w:val="34"/>
+              </w:numPr>
+              <w:tabs>
+                <w:tab w:val="left" w:leader="dot" w:pos="9018"/>
+              </w:tabs>
+              <w:spacing w:after="65" w:line="360" w:lineRule="auto"/>
+              <w:ind w:right="31"/>
+              <w:rPr>
+                <w:rFonts w:ascii="Times New Roman" w:hAnsi="Times New Roman" w:cs="Times New Roman"/>
+                <w:sz w:val="26"/>
+                <w:szCs w:val="26"/>
+              </w:rPr>
+            </w:pPr>
+            <w:r>
+              <w:rPr>
+                <w:rFonts w:ascii="Times New Roman" w:hAnsi="Times New Roman" w:cs="Times New Roman"/>
+                <w:sz w:val="26"/>
+                <w:szCs w:val="26"/>
+              </w:rPr>
+              <w:t>Hệ thống hiển thị giao diện trang chủ với các chức năng</w:t>
+            </w:r>
+            <w:r>
+              <w:rPr>
+                <w:rFonts w:ascii="Times New Roman" w:hAnsi="Times New Roman" w:cs="Times New Roman"/>
+                <w:sz w:val="26"/>
+                <w:szCs w:val="26"/>
+              </w:rPr>
+              <w:t>: Sản phẩm, đơn hàng, voucher, danh mục, khuyến mãi, thương hiệu.</w:t>
+            </w:r>
+          </w:p>
+          <w:p>
+            <w:pPr>
+              <w:pStyle w:val="ListParagraph"/>
+              <w:numPr>
+                <w:ilvl w:val="0"/>
+                <w:numId w:val="34"/>
+              </w:numPr>
+              <w:tabs>
+                <w:tab w:val="left" w:leader="dot" w:pos="9018"/>
+              </w:tabs>
+              <w:spacing w:after="65" w:line="360" w:lineRule="auto"/>
+              <w:ind w:right="31"/>
+              <w:rPr>
+                <w:rFonts w:ascii="Times New Roman" w:hAnsi="Times New Roman" w:cs="Times New Roman"/>
+                <w:sz w:val="26"/>
+                <w:szCs w:val="26"/>
+              </w:rPr>
+            </w:pPr>
+            <w:r>
+              <w:rPr>
+                <w:rFonts w:ascii="Times New Roman" w:hAnsi="Times New Roman" w:cs="Times New Roman"/>
+                <w:sz w:val="26"/>
+                <w:szCs w:val="26"/>
+              </w:rPr>
+              <w:t>Quản lý click chọn chức năng sản phẩm</w:t>
+            </w:r>
+          </w:p>
+          <w:p>
+            <w:pPr>
+              <w:pStyle w:val="ListParagraph"/>
+              <w:numPr>
+                <w:ilvl w:val="0"/>
+                <w:numId w:val="34"/>
+              </w:numPr>
+              <w:tabs>
+                <w:tab w:val="left" w:leader="dot" w:pos="9018"/>
+              </w:tabs>
+              <w:spacing w:after="65" w:line="360" w:lineRule="auto"/>
+              <w:ind w:right="31"/>
+              <w:rPr>
+                <w:rFonts w:ascii="Times New Roman" w:hAnsi="Times New Roman" w:cs="Times New Roman"/>
+                <w:sz w:val="26"/>
+                <w:szCs w:val="26"/>
+              </w:rPr>
+            </w:pPr>
+            <w:r>
+              <w:rPr>
+                <w:rFonts w:ascii="Times New Roman" w:hAnsi="Times New Roman" w:cs="Times New Roman"/>
+                <w:sz w:val="26"/>
+                <w:szCs w:val="26"/>
+              </w:rPr>
+              <w:t>Hệ thống hiển thị giao diện danh sách các sản phẩm đang được bán và button thêm mới</w:t>
+            </w:r>
+          </w:p>
+          <w:p>
+            <w:pPr>
+              <w:pStyle w:val="ListParagraph"/>
+              <w:numPr>
+                <w:ilvl w:val="0"/>
+                <w:numId w:val="34"/>
+              </w:numPr>
+              <w:tabs>
+                <w:tab w:val="left" w:leader="dot" w:pos="9018"/>
+              </w:tabs>
+              <w:spacing w:after="65" w:line="360" w:lineRule="auto"/>
+              <w:ind w:right="31"/>
+              <w:rPr>
+                <w:rFonts w:ascii="Times New Roman" w:hAnsi="Times New Roman" w:cs="Times New Roman"/>
+                <w:sz w:val="26"/>
+                <w:szCs w:val="26"/>
+              </w:rPr>
+            </w:pPr>
+            <w:r>
+              <w:rPr>
+                <w:rFonts w:ascii="Times New Roman" w:hAnsi="Times New Roman" w:cs="Times New Roman"/>
+                <w:sz w:val="26"/>
+                <w:szCs w:val="26"/>
+              </w:rPr>
+              <w:t>Quản lý click chọn button thêm mới</w:t>
+            </w:r>
+          </w:p>
+          <w:p>
+            <w:pPr>
+              <w:pStyle w:val="ListParagraph"/>
+              <w:numPr>
+                <w:ilvl w:val="0"/>
+                <w:numId w:val="34"/>
+              </w:numPr>
+              <w:tabs>
+                <w:tab w:val="left" w:leader="dot" w:pos="9018"/>
+              </w:tabs>
+              <w:spacing w:after="65" w:line="360" w:lineRule="auto"/>
+              <w:ind w:right="31"/>
+              <w:rPr>
+                <w:rFonts w:ascii="Times New Roman" w:hAnsi="Times New Roman" w:cs="Times New Roman"/>
+                <w:sz w:val="26"/>
+                <w:szCs w:val="26"/>
+              </w:rPr>
+            </w:pPr>
+            <w:r>
+              <w:rPr>
+                <w:rFonts w:ascii="Times New Roman" w:hAnsi="Times New Roman" w:cs="Times New Roman"/>
+                <w:sz w:val="26"/>
+                <w:szCs w:val="26"/>
+              </w:rPr>
+              <w:t xml:space="preserve">Hệ thống hiển thị giao diện thêm mới sản phẩm bao gồm tên sản phẩm, mã, mô tả, thương hiệu, giảm giá, loại sản phẩm, hình ảnh sản phẩm, </w:t>
+            </w:r>
+            <w:r>
+              <w:rPr>
+                <w:rFonts w:ascii="Times New Roman" w:hAnsi="Times New Roman" w:cs="Times New Roman"/>
+                <w:sz w:val="26"/>
+                <w:szCs w:val="26"/>
+              </w:rPr>
+              <w:t xml:space="preserve">và </w:t>
+            </w:r>
+            <w:r>
+              <w:rPr>
+                <w:rFonts w:ascii="Times New Roman" w:hAnsi="Times New Roman" w:cs="Times New Roman"/>
+                <w:sz w:val="26"/>
+                <w:szCs w:val="26"/>
+              </w:rPr>
+              <w:lastRenderedPageBreak/>
+              <w:t>biến thể của sản phẩm đó theo kích cỡ, sau đó quản lý click Thêm mới</w:t>
+            </w:r>
+          </w:p>
+          <w:p>
+            <w:pPr>
+              <w:pStyle w:val="ListParagraph"/>
+              <w:numPr>
+                <w:ilvl w:val="0"/>
+                <w:numId w:val="34"/>
+              </w:numPr>
+              <w:tabs>
+                <w:tab w:val="left" w:leader="dot" w:pos="9018"/>
+              </w:tabs>
+              <w:spacing w:after="65" w:line="360" w:lineRule="auto"/>
+              <w:ind w:right="31"/>
+              <w:rPr>
+                <w:rFonts w:ascii="Times New Roman" w:hAnsi="Times New Roman" w:cs="Times New Roman"/>
+                <w:sz w:val="26"/>
+                <w:szCs w:val="26"/>
+              </w:rPr>
+            </w:pPr>
+            <w:r>
+              <w:rPr>
+                <w:rFonts w:ascii="Times New Roman" w:hAnsi="Times New Roman" w:cs="Times New Roman"/>
+                <w:sz w:val="26"/>
+                <w:szCs w:val="26"/>
+              </w:rPr>
+              <w:t>Hệ thống thực hiện lưu thông tin và thông báo thành công</w:t>
+            </w:r>
+          </w:p>
+        </w:tc>
+      </w:tr>
+      <w:tr>
+        <w:tc>
+          <w:tcPr>
+            <w:tcW w:w="2106" w:type="dxa"/>
+            <w:tcBorders>
+              <w:top w:val="single" w:sz="4" w:space="0" w:color="auto"/>
+              <w:left w:val="single" w:sz="4" w:space="0" w:color="auto"/>
+              <w:bottom w:val="single" w:sz="4" w:space="0" w:color="auto"/>
+              <w:right w:val="single" w:sz="4" w:space="0" w:color="auto"/>
+            </w:tcBorders>
+            <w:hideMark/>
+          </w:tcPr>
+          <w:p>
+            <w:pPr>
+              <w:pStyle w:val="ListParagraph"/>
+              <w:tabs>
+                <w:tab w:val="left" w:leader="dot" w:pos="9018"/>
+              </w:tabs>
+              <w:spacing w:after="65" w:line="360" w:lineRule="auto"/>
+              <w:ind w:left="0" w:right="31"/>
+              <w:rPr>
+                <w:rFonts w:ascii="Times New Roman" w:hAnsi="Times New Roman" w:cs="Times New Roman"/>
+                <w:sz w:val="26"/>
+                <w:szCs w:val="26"/>
+              </w:rPr>
+            </w:pPr>
+            <w:r>
+              <w:rPr>
+                <w:rFonts w:ascii="Times New Roman" w:hAnsi="Times New Roman" w:cs="Times New Roman"/>
+                <w:sz w:val="26"/>
+                <w:szCs w:val="26"/>
+              </w:rPr>
+              <w:lastRenderedPageBreak/>
+              <w:t>Kịch bản ngoại lệ</w:t>
+            </w:r>
+          </w:p>
+        </w:tc>
+        <w:tc>
+          <w:tcPr>
+            <w:tcW w:w="6236" w:type="dxa"/>
+            <w:tcBorders>
+              <w:top w:val="single" w:sz="4" w:space="0" w:color="auto"/>
+              <w:left w:val="single" w:sz="4" w:space="0" w:color="auto"/>
+              <w:bottom w:val="single" w:sz="4" w:space="0" w:color="auto"/>
+              <w:right w:val="single" w:sz="4" w:space="0" w:color="auto"/>
+            </w:tcBorders>
+          </w:tcPr>
+          <w:p>
+            <w:pPr>
+              <w:pStyle w:val="ListParagraph"/>
+              <w:tabs>
+                <w:tab w:val="left" w:leader="dot" w:pos="9018"/>
+              </w:tabs>
+              <w:spacing w:after="65" w:line="360" w:lineRule="auto"/>
+              <w:ind w:left="0" w:right="31"/>
+              <w:rPr>
+                <w:rFonts w:ascii="Times New Roman" w:hAnsi="Times New Roman" w:cs="Times New Roman"/>
+                <w:sz w:val="26"/>
+                <w:szCs w:val="26"/>
+              </w:rPr>
+            </w:pPr>
+          </w:p>
+        </w:tc>
+      </w:tr>
+    </w:tbl>
+    <w:p>
+      <w:pPr>
+        <w:tabs>
+          <w:tab w:val="left" w:leader="dot" w:pos="9018"/>
+        </w:tabs>
+        <w:spacing w:after="65" w:line="360" w:lineRule="auto"/>
+        <w:ind w:right="31"/>
+        <w:rPr>
+          <w:rFonts w:ascii="Times New Roman" w:hAnsi="Times New Roman" w:cs="Times New Roman"/>
+          <w:sz w:val="26"/>
+          <w:szCs w:val="26"/>
+        </w:rPr>
+      </w:pPr>
+    </w:p>
+    <w:p>
+      <w:pPr>
+        <w:tabs>
+          <w:tab w:val="left" w:leader="dot" w:pos="9018"/>
+        </w:tabs>
+        <w:spacing w:after="65" w:line="360" w:lineRule="auto"/>
+        <w:ind w:right="31"/>
+        <w:rPr>
+          <w:rFonts w:ascii="Times New Roman" w:hAnsi="Times New Roman" w:cs="Times New Roman"/>
+          <w:sz w:val="26"/>
+          <w:szCs w:val="26"/>
+        </w:rPr>
+      </w:pPr>
+      <w:r>
+        <w:rPr>
+          <w:rFonts w:ascii="Times New Roman" w:hAnsi="Times New Roman" w:cs="Times New Roman"/>
+          <w:sz w:val="26"/>
+          <w:szCs w:val="26"/>
+        </w:rPr>
+        <w:t>Kịch bản chức năng Chỉnh sửa sản phẩm</w:t>
+      </w:r>
+    </w:p>
+    <w:tbl>
+      <w:tblPr>
+        <w:tblStyle w:val="TableGrid"/>
+        <w:tblW w:w="0" w:type="auto"/>
+        <w:tblInd w:w="769" w:type="dxa"/>
+        <w:tblLook w:val="04A0" w:firstRow="1" w:lastRow="0" w:firstColumn="1" w:lastColumn="0" w:noHBand="0" w:noVBand="1"/>
+      </w:tblPr>
+      <w:tblGrid>
+        <w:gridCol w:w="2106"/>
+        <w:gridCol w:w="6236"/>
+      </w:tblGrid>
+      <w:tr>
+        <w:tc>
+          <w:tcPr>
+            <w:tcW w:w="2106" w:type="dxa"/>
+            <w:tcBorders>
+              <w:top w:val="single" w:sz="4" w:space="0" w:color="auto"/>
+              <w:left w:val="single" w:sz="4" w:space="0" w:color="auto"/>
+              <w:bottom w:val="single" w:sz="4" w:space="0" w:color="auto"/>
+              <w:right w:val="single" w:sz="4" w:space="0" w:color="auto"/>
+            </w:tcBorders>
+            <w:hideMark/>
+          </w:tcPr>
+          <w:p>
+            <w:pPr>
+              <w:pStyle w:val="ListParagraph"/>
+              <w:tabs>
+                <w:tab w:val="left" w:leader="dot" w:pos="9018"/>
+              </w:tabs>
+              <w:spacing w:after="65" w:line="360" w:lineRule="auto"/>
+              <w:ind w:left="0" w:right="31"/>
+              <w:rPr>
+                <w:rFonts w:ascii="Times New Roman" w:hAnsi="Times New Roman" w:cs="Times New Roman"/>
+                <w:sz w:val="26"/>
+                <w:szCs w:val="26"/>
+              </w:rPr>
+            </w:pPr>
+            <w:r>
+              <w:rPr>
+                <w:rFonts w:ascii="Times New Roman" w:hAnsi="Times New Roman" w:cs="Times New Roman"/>
+                <w:sz w:val="26"/>
+                <w:szCs w:val="26"/>
+              </w:rPr>
+              <w:t>Tên kịch bản</w:t>
+            </w:r>
+          </w:p>
+        </w:tc>
+        <w:tc>
+          <w:tcPr>
+            <w:tcW w:w="6236" w:type="dxa"/>
+            <w:tcBorders>
+              <w:top w:val="single" w:sz="4" w:space="0" w:color="auto"/>
+              <w:left w:val="single" w:sz="4" w:space="0" w:color="auto"/>
+              <w:bottom w:val="single" w:sz="4" w:space="0" w:color="auto"/>
+              <w:right w:val="single" w:sz="4" w:space="0" w:color="auto"/>
+            </w:tcBorders>
+          </w:tcPr>
+          <w:p>
+            <w:pPr>
+              <w:pStyle w:val="ListParagraph"/>
+              <w:tabs>
+                <w:tab w:val="left" w:leader="dot" w:pos="9018"/>
+              </w:tabs>
+              <w:spacing w:after="65" w:line="360" w:lineRule="auto"/>
+              <w:ind w:left="0" w:right="31"/>
+              <w:rPr>
+                <w:rFonts w:ascii="Times New Roman" w:hAnsi="Times New Roman" w:cs="Times New Roman"/>
+                <w:sz w:val="26"/>
+                <w:szCs w:val="26"/>
+              </w:rPr>
+            </w:pPr>
+            <w:r>
+              <w:rPr>
+                <w:rFonts w:ascii="Times New Roman" w:hAnsi="Times New Roman" w:cs="Times New Roman"/>
+                <w:sz w:val="26"/>
+                <w:szCs w:val="26"/>
+              </w:rPr>
+              <w:t>Chỉnh sửa sản phẩm</w:t>
+            </w:r>
+          </w:p>
+        </w:tc>
+      </w:tr>
+      <w:tr>
+        <w:tc>
+          <w:tcPr>
+            <w:tcW w:w="2106" w:type="dxa"/>
+            <w:tcBorders>
+              <w:top w:val="single" w:sz="4" w:space="0" w:color="auto"/>
+              <w:left w:val="single" w:sz="4" w:space="0" w:color="auto"/>
+              <w:bottom w:val="single" w:sz="4" w:space="0" w:color="auto"/>
+              <w:right w:val="single" w:sz="4" w:space="0" w:color="auto"/>
+            </w:tcBorders>
+            <w:hideMark/>
+          </w:tcPr>
+          <w:p>
+            <w:pPr>
+              <w:pStyle w:val="ListParagraph"/>
+              <w:tabs>
+                <w:tab w:val="left" w:leader="dot" w:pos="9018"/>
+              </w:tabs>
+              <w:spacing w:after="65" w:line="360" w:lineRule="auto"/>
+              <w:ind w:left="0" w:right="31"/>
+              <w:rPr>
+                <w:rFonts w:ascii="Times New Roman" w:hAnsi="Times New Roman" w:cs="Times New Roman"/>
+                <w:sz w:val="26"/>
+                <w:szCs w:val="26"/>
+              </w:rPr>
+            </w:pPr>
+            <w:r>
+              <w:rPr>
+                <w:rFonts w:ascii="Times New Roman" w:hAnsi="Times New Roman" w:cs="Times New Roman"/>
+                <w:sz w:val="26"/>
+                <w:szCs w:val="26"/>
+              </w:rPr>
+              <w:t>Tác nhân</w:t>
+            </w:r>
+          </w:p>
+        </w:tc>
+        <w:tc>
+          <w:tcPr>
+            <w:tcW w:w="6236" w:type="dxa"/>
+            <w:tcBorders>
+              <w:top w:val="single" w:sz="4" w:space="0" w:color="auto"/>
+              <w:left w:val="single" w:sz="4" w:space="0" w:color="auto"/>
+              <w:bottom w:val="single" w:sz="4" w:space="0" w:color="auto"/>
+              <w:right w:val="single" w:sz="4" w:space="0" w:color="auto"/>
+            </w:tcBorders>
+          </w:tcPr>
+          <w:p>
+            <w:pPr>
+              <w:pStyle w:val="ListParagraph"/>
+              <w:tabs>
+                <w:tab w:val="left" w:leader="dot" w:pos="9018"/>
+              </w:tabs>
+              <w:spacing w:after="65" w:line="360" w:lineRule="auto"/>
+              <w:ind w:left="0" w:right="31"/>
+              <w:rPr>
+                <w:rFonts w:ascii="Times New Roman" w:hAnsi="Times New Roman" w:cs="Times New Roman"/>
+                <w:sz w:val="26"/>
+                <w:szCs w:val="26"/>
+              </w:rPr>
+            </w:pPr>
+            <w:r>
+              <w:rPr>
+                <w:rFonts w:ascii="Times New Roman" w:hAnsi="Times New Roman" w:cs="Times New Roman"/>
+                <w:sz w:val="26"/>
+                <w:szCs w:val="26"/>
+              </w:rPr>
+              <w:t>Quản lý</w:t>
+            </w:r>
+          </w:p>
+        </w:tc>
+      </w:tr>
+      <w:tr>
+        <w:tc>
+          <w:tcPr>
+            <w:tcW w:w="2106" w:type="dxa"/>
+            <w:tcBorders>
+              <w:top w:val="single" w:sz="4" w:space="0" w:color="auto"/>
+              <w:left w:val="single" w:sz="4" w:space="0" w:color="auto"/>
+              <w:bottom w:val="single" w:sz="4" w:space="0" w:color="auto"/>
+              <w:right w:val="single" w:sz="4" w:space="0" w:color="auto"/>
+            </w:tcBorders>
+            <w:hideMark/>
+          </w:tcPr>
+          <w:p>
+            <w:pPr>
+              <w:pStyle w:val="ListParagraph"/>
+              <w:tabs>
+                <w:tab w:val="left" w:leader="dot" w:pos="9018"/>
+              </w:tabs>
+              <w:spacing w:after="65" w:line="360" w:lineRule="auto"/>
+              <w:ind w:left="0" w:right="31"/>
+              <w:rPr>
+                <w:rFonts w:ascii="Times New Roman" w:hAnsi="Times New Roman" w:cs="Times New Roman"/>
+                <w:sz w:val="26"/>
+                <w:szCs w:val="26"/>
+              </w:rPr>
+            </w:pPr>
+            <w:r>
+              <w:rPr>
+                <w:rFonts w:ascii="Times New Roman" w:hAnsi="Times New Roman" w:cs="Times New Roman"/>
+                <w:sz w:val="26"/>
+                <w:szCs w:val="26"/>
+              </w:rPr>
+              <w:t>Tiền điều kiện</w:t>
+            </w:r>
+          </w:p>
+        </w:tc>
+        <w:tc>
+          <w:tcPr>
+            <w:tcW w:w="6236" w:type="dxa"/>
+            <w:tcBorders>
+              <w:top w:val="single" w:sz="4" w:space="0" w:color="auto"/>
+              <w:left w:val="single" w:sz="4" w:space="0" w:color="auto"/>
+              <w:bottom w:val="single" w:sz="4" w:space="0" w:color="auto"/>
+              <w:right w:val="single" w:sz="4" w:space="0" w:color="auto"/>
+            </w:tcBorders>
+          </w:tcPr>
+          <w:p>
+            <w:pPr>
+              <w:pStyle w:val="ListParagraph"/>
+              <w:tabs>
+                <w:tab w:val="left" w:leader="dot" w:pos="9018"/>
+              </w:tabs>
+              <w:spacing w:after="65" w:line="360" w:lineRule="auto"/>
+              <w:ind w:left="0" w:right="31"/>
+              <w:rPr>
+                <w:rFonts w:ascii="Times New Roman" w:hAnsi="Times New Roman" w:cs="Times New Roman"/>
+                <w:sz w:val="26"/>
+                <w:szCs w:val="26"/>
+              </w:rPr>
+            </w:pPr>
+            <w:r>
+              <w:rPr>
+                <w:rFonts w:ascii="Times New Roman" w:hAnsi="Times New Roman" w:cs="Times New Roman"/>
+                <w:sz w:val="26"/>
+                <w:szCs w:val="26"/>
+              </w:rPr>
+              <w:t>Quản lý đăng nhập vào hệ thống thành công</w:t>
+            </w:r>
+          </w:p>
+        </w:tc>
+      </w:tr>
+      <w:tr>
+        <w:tc>
+          <w:tcPr>
+            <w:tcW w:w="2106" w:type="dxa"/>
+            <w:tcBorders>
+              <w:top w:val="single" w:sz="4" w:space="0" w:color="auto"/>
+              <w:left w:val="single" w:sz="4" w:space="0" w:color="auto"/>
+              <w:bottom w:val="single" w:sz="4" w:space="0" w:color="auto"/>
+              <w:right w:val="single" w:sz="4" w:space="0" w:color="auto"/>
+            </w:tcBorders>
+            <w:hideMark/>
+          </w:tcPr>
+          <w:p>
+            <w:pPr>
+              <w:pStyle w:val="ListParagraph"/>
+              <w:tabs>
+                <w:tab w:val="left" w:leader="dot" w:pos="9018"/>
+              </w:tabs>
+              <w:spacing w:after="65" w:line="360" w:lineRule="auto"/>
+              <w:ind w:left="0" w:right="31"/>
+              <w:rPr>
+                <w:rFonts w:ascii="Times New Roman" w:hAnsi="Times New Roman" w:cs="Times New Roman"/>
+                <w:sz w:val="26"/>
+                <w:szCs w:val="26"/>
+              </w:rPr>
+            </w:pPr>
+            <w:r>
+              <w:rPr>
+                <w:rFonts w:ascii="Times New Roman" w:hAnsi="Times New Roman" w:cs="Times New Roman"/>
+                <w:sz w:val="26"/>
+                <w:szCs w:val="26"/>
+              </w:rPr>
+              <w:t>Hậu điều kiện</w:t>
+            </w:r>
+          </w:p>
+        </w:tc>
+        <w:tc>
+          <w:tcPr>
+            <w:tcW w:w="6236" w:type="dxa"/>
+            <w:tcBorders>
+              <w:top w:val="single" w:sz="4" w:space="0" w:color="auto"/>
+              <w:left w:val="single" w:sz="4" w:space="0" w:color="auto"/>
+              <w:bottom w:val="single" w:sz="4" w:space="0" w:color="auto"/>
+              <w:right w:val="single" w:sz="4" w:space="0" w:color="auto"/>
+            </w:tcBorders>
+          </w:tcPr>
+          <w:p>
+            <w:pPr>
+              <w:pStyle w:val="ListParagraph"/>
+              <w:tabs>
+                <w:tab w:val="left" w:leader="dot" w:pos="9018"/>
+              </w:tabs>
+              <w:spacing w:after="65" w:line="360" w:lineRule="auto"/>
+              <w:ind w:left="0" w:right="31"/>
+              <w:rPr>
+                <w:rFonts w:ascii="Times New Roman" w:hAnsi="Times New Roman" w:cs="Times New Roman"/>
+                <w:sz w:val="26"/>
+                <w:szCs w:val="26"/>
+              </w:rPr>
+            </w:pPr>
+            <w:r>
+              <w:rPr>
+                <w:rFonts w:ascii="Times New Roman" w:hAnsi="Times New Roman" w:cs="Times New Roman"/>
+                <w:sz w:val="26"/>
+                <w:szCs w:val="26"/>
+              </w:rPr>
+              <w:t xml:space="preserve">Quản lý </w:t>
+            </w:r>
+            <w:r>
+              <w:rPr>
+                <w:rFonts w:ascii="Times New Roman" w:hAnsi="Times New Roman" w:cs="Times New Roman"/>
+                <w:sz w:val="26"/>
+                <w:szCs w:val="26"/>
+              </w:rPr>
+              <w:t>chỉnh sửa sản phẩm thành công</w:t>
+            </w:r>
+          </w:p>
+        </w:tc>
+      </w:tr>
+      <w:tr>
+        <w:tc>
+          <w:tcPr>
+            <w:tcW w:w="2106" w:type="dxa"/>
+            <w:tcBorders>
+              <w:top w:val="single" w:sz="4" w:space="0" w:color="auto"/>
+              <w:left w:val="single" w:sz="4" w:space="0" w:color="auto"/>
+              <w:bottom w:val="single" w:sz="4" w:space="0" w:color="auto"/>
+              <w:right w:val="single" w:sz="4" w:space="0" w:color="auto"/>
+            </w:tcBorders>
+            <w:hideMark/>
+          </w:tcPr>
+          <w:p>
+            <w:pPr>
+              <w:pStyle w:val="ListParagraph"/>
+              <w:tabs>
+                <w:tab w:val="left" w:leader="dot" w:pos="9018"/>
+              </w:tabs>
+              <w:spacing w:after="65" w:line="360" w:lineRule="auto"/>
+              <w:ind w:left="0" w:right="31"/>
+              <w:rPr>
+                <w:rFonts w:ascii="Times New Roman" w:hAnsi="Times New Roman" w:cs="Times New Roman"/>
+                <w:sz w:val="26"/>
+                <w:szCs w:val="26"/>
+              </w:rPr>
+            </w:pPr>
+            <w:r>
+              <w:rPr>
+                <w:rFonts w:ascii="Times New Roman" w:hAnsi="Times New Roman" w:cs="Times New Roman"/>
+                <w:sz w:val="26"/>
+                <w:szCs w:val="26"/>
+              </w:rPr>
+              <w:t>Kịch bản chính</w:t>
+            </w:r>
+          </w:p>
+        </w:tc>
+        <w:tc>
+          <w:tcPr>
+            <w:tcW w:w="6236" w:type="dxa"/>
+            <w:tcBorders>
+              <w:top w:val="single" w:sz="4" w:space="0" w:color="auto"/>
+              <w:left w:val="single" w:sz="4" w:space="0" w:color="auto"/>
+              <w:bottom w:val="single" w:sz="4" w:space="0" w:color="auto"/>
+              <w:right w:val="single" w:sz="4" w:space="0" w:color="auto"/>
+            </w:tcBorders>
+          </w:tcPr>
+          <w:p>
+            <w:pPr>
+              <w:pStyle w:val="ListParagraph"/>
+              <w:numPr>
+                <w:ilvl w:val="0"/>
+                <w:numId w:val="35"/>
+              </w:numPr>
+              <w:tabs>
+                <w:tab w:val="left" w:leader="dot" w:pos="9018"/>
+              </w:tabs>
+              <w:spacing w:after="65" w:line="360" w:lineRule="auto"/>
+              <w:ind w:right="31"/>
+              <w:rPr>
+                <w:rFonts w:ascii="Times New Roman" w:hAnsi="Times New Roman" w:cs="Times New Roman"/>
+                <w:sz w:val="26"/>
+                <w:szCs w:val="26"/>
+              </w:rPr>
+            </w:pPr>
+            <w:r>
+              <w:rPr>
+                <w:rFonts w:ascii="Times New Roman" w:hAnsi="Times New Roman" w:cs="Times New Roman"/>
+                <w:sz w:val="26"/>
+                <w:szCs w:val="26"/>
+              </w:rPr>
+              <w:t>Quản lý đăng nhập vào hệ thống</w:t>
+            </w:r>
+          </w:p>
+          <w:p>
+            <w:pPr>
+              <w:pStyle w:val="ListParagraph"/>
+              <w:numPr>
+                <w:ilvl w:val="0"/>
+                <w:numId w:val="35"/>
+              </w:numPr>
+              <w:tabs>
+                <w:tab w:val="left" w:leader="dot" w:pos="9018"/>
+              </w:tabs>
+              <w:spacing w:after="65" w:line="360" w:lineRule="auto"/>
+              <w:ind w:right="31"/>
+              <w:rPr>
+                <w:rFonts w:ascii="Times New Roman" w:hAnsi="Times New Roman" w:cs="Times New Roman"/>
+                <w:sz w:val="26"/>
+                <w:szCs w:val="26"/>
+              </w:rPr>
+            </w:pPr>
+            <w:r>
+              <w:rPr>
+                <w:rFonts w:ascii="Times New Roman" w:hAnsi="Times New Roman" w:cs="Times New Roman"/>
+                <w:sz w:val="26"/>
+                <w:szCs w:val="26"/>
+              </w:rPr>
+              <w:t>Hệ thống hiển thị giao diện trang chủ với các chức năng: Sản phẩm, đơn hàng, voucher, danh mục, khuyến mãi, thương hiệu.</w:t>
+            </w:r>
+          </w:p>
+          <w:p>
+            <w:pPr>
+              <w:pStyle w:val="ListParagraph"/>
+              <w:numPr>
+                <w:ilvl w:val="0"/>
+                <w:numId w:val="35"/>
+              </w:numPr>
+              <w:tabs>
+                <w:tab w:val="left" w:leader="dot" w:pos="9018"/>
+              </w:tabs>
+              <w:spacing w:after="65" w:line="360" w:lineRule="auto"/>
+              <w:ind w:right="31"/>
+              <w:rPr>
+                <w:rFonts w:ascii="Times New Roman" w:hAnsi="Times New Roman" w:cs="Times New Roman"/>
+                <w:sz w:val="26"/>
+                <w:szCs w:val="26"/>
+              </w:rPr>
+            </w:pPr>
+            <w:r>
+              <w:rPr>
+                <w:rFonts w:ascii="Times New Roman" w:hAnsi="Times New Roman" w:cs="Times New Roman"/>
+                <w:sz w:val="26"/>
+                <w:szCs w:val="26"/>
+              </w:rPr>
+              <w:t>Quản lý click chọn chức năng sản phẩm</w:t>
+            </w:r>
+          </w:p>
+          <w:p>
+            <w:pPr>
+              <w:pStyle w:val="ListParagraph"/>
+              <w:numPr>
+                <w:ilvl w:val="0"/>
+                <w:numId w:val="35"/>
+              </w:numPr>
+              <w:tabs>
+                <w:tab w:val="left" w:leader="dot" w:pos="9018"/>
+              </w:tabs>
+              <w:spacing w:after="65" w:line="360" w:lineRule="auto"/>
+              <w:ind w:right="31"/>
+              <w:rPr>
+                <w:rFonts w:ascii="Times New Roman" w:hAnsi="Times New Roman" w:cs="Times New Roman"/>
+                <w:sz w:val="26"/>
+                <w:szCs w:val="26"/>
+              </w:rPr>
+            </w:pPr>
+            <w:r>
+              <w:rPr>
+                <w:rFonts w:ascii="Times New Roman" w:hAnsi="Times New Roman" w:cs="Times New Roman"/>
+                <w:sz w:val="26"/>
+                <w:szCs w:val="26"/>
+              </w:rPr>
+              <w:t>Hệ thống hiển thị giao diện danh sách các sản phẩm đang được bán và button thêm mới</w:t>
+            </w:r>
+          </w:p>
+          <w:p>
+            <w:pPr>
+              <w:pStyle w:val="ListParagraph"/>
+              <w:numPr>
+                <w:ilvl w:val="0"/>
+                <w:numId w:val="35"/>
+              </w:numPr>
+              <w:tabs>
+                <w:tab w:val="left" w:leader="dot" w:pos="9018"/>
+              </w:tabs>
+              <w:spacing w:after="65" w:line="360" w:lineRule="auto"/>
+              <w:ind w:right="31"/>
+              <w:rPr>
+                <w:rFonts w:ascii="Times New Roman" w:hAnsi="Times New Roman" w:cs="Times New Roman"/>
+                <w:sz w:val="26"/>
+                <w:szCs w:val="26"/>
+              </w:rPr>
+            </w:pPr>
+            <w:r>
+              <w:rPr>
+                <w:rFonts w:ascii="Times New Roman" w:hAnsi="Times New Roman" w:cs="Times New Roman"/>
+                <w:sz w:val="26"/>
+                <w:szCs w:val="26"/>
+              </w:rPr>
+              <w:t xml:space="preserve">Quản lý click chọn </w:t>
+            </w:r>
+            <w:r>
+              <w:rPr>
+                <w:rFonts w:ascii="Times New Roman" w:hAnsi="Times New Roman" w:cs="Times New Roman"/>
+                <w:sz w:val="26"/>
+                <w:szCs w:val="26"/>
+              </w:rPr>
+              <w:t>vào sản phẩm cần chỉnh sửa</w:t>
+            </w:r>
+          </w:p>
+          <w:p>
+            <w:pPr>
+              <w:pStyle w:val="ListParagraph"/>
+              <w:numPr>
+                <w:ilvl w:val="0"/>
+                <w:numId w:val="35"/>
+              </w:numPr>
+              <w:tabs>
+                <w:tab w:val="left" w:leader="dot" w:pos="9018"/>
+              </w:tabs>
+              <w:spacing w:after="65" w:line="360" w:lineRule="auto"/>
+              <w:ind w:right="31"/>
+              <w:rPr>
+                <w:rFonts w:ascii="Times New Roman" w:hAnsi="Times New Roman" w:cs="Times New Roman"/>
+                <w:sz w:val="26"/>
+                <w:szCs w:val="26"/>
+              </w:rPr>
+            </w:pPr>
+            <w:r>
+              <w:rPr>
+                <w:rFonts w:ascii="Times New Roman" w:hAnsi="Times New Roman" w:cs="Times New Roman"/>
+                <w:sz w:val="26"/>
+                <w:szCs w:val="26"/>
+              </w:rPr>
+              <w:t xml:space="preserve">Hệ thống hiển thị giao diện </w:t>
+            </w:r>
+            <w:r>
+              <w:rPr>
+                <w:rFonts w:ascii="Times New Roman" w:hAnsi="Times New Roman" w:cs="Times New Roman"/>
+                <w:sz w:val="26"/>
+                <w:szCs w:val="26"/>
+              </w:rPr>
+              <w:t xml:space="preserve">thông tin chi tiết </w:t>
+            </w:r>
+            <w:r>
+              <w:rPr>
+                <w:rFonts w:ascii="Times New Roman" w:hAnsi="Times New Roman" w:cs="Times New Roman"/>
+                <w:sz w:val="26"/>
+                <w:szCs w:val="26"/>
+              </w:rPr>
+              <w:t xml:space="preserve">sản phẩm bao gồm tên sản phẩm, mã, mô tả, thương hiệu, giảm giá, loại sản phẩm, hình ảnh sản phẩm, và biến thể của sản phẩm đó theo kích </w:t>
+            </w:r>
+            <w:r>
+              <w:rPr>
+                <w:rFonts w:ascii="Times New Roman" w:hAnsi="Times New Roman" w:cs="Times New Roman"/>
+                <w:sz w:val="26"/>
+                <w:szCs w:val="26"/>
+              </w:rPr>
+              <w:t>thước và button Cập nhật</w:t>
+            </w:r>
+          </w:p>
+          <w:p>
+            <w:pPr>
+              <w:pStyle w:val="ListParagraph"/>
+              <w:numPr>
+                <w:ilvl w:val="0"/>
+                <w:numId w:val="35"/>
+              </w:numPr>
+              <w:tabs>
+                <w:tab w:val="left" w:leader="dot" w:pos="9018"/>
+              </w:tabs>
+              <w:spacing w:after="65" w:line="360" w:lineRule="auto"/>
+              <w:ind w:right="31"/>
+              <w:rPr>
+                <w:rFonts w:ascii="Times New Roman" w:hAnsi="Times New Roman" w:cs="Times New Roman"/>
+                <w:sz w:val="26"/>
+                <w:szCs w:val="26"/>
+              </w:rPr>
+            </w:pPr>
+            <w:r>
+              <w:rPr>
+                <w:rFonts w:ascii="Times New Roman" w:hAnsi="Times New Roman" w:cs="Times New Roman"/>
+                <w:sz w:val="26"/>
+                <w:szCs w:val="26"/>
+              </w:rPr>
+              <w:lastRenderedPageBreak/>
+              <w:t>Quản lý cập nhật thông tin cần chỉnh sửa, sau đó click button Cập nhât</w:t>
+            </w:r>
+          </w:p>
+          <w:p>
+            <w:pPr>
+              <w:pStyle w:val="ListParagraph"/>
+              <w:numPr>
+                <w:ilvl w:val="0"/>
+                <w:numId w:val="35"/>
+              </w:numPr>
+              <w:tabs>
+                <w:tab w:val="left" w:leader="dot" w:pos="9018"/>
+              </w:tabs>
+              <w:spacing w:after="65" w:line="360" w:lineRule="auto"/>
+              <w:ind w:right="31"/>
+              <w:rPr>
+                <w:rFonts w:ascii="Times New Roman" w:hAnsi="Times New Roman" w:cs="Times New Roman"/>
+                <w:sz w:val="26"/>
+                <w:szCs w:val="26"/>
+              </w:rPr>
+            </w:pPr>
+            <w:r>
+              <w:rPr>
+                <w:rFonts w:ascii="Times New Roman" w:hAnsi="Times New Roman" w:cs="Times New Roman"/>
+                <w:sz w:val="26"/>
+                <w:szCs w:val="26"/>
+              </w:rPr>
+              <w:t xml:space="preserve">Hệ thống thực hiện lưu thông tin và thông báo </w:t>
+            </w:r>
+            <w:r>
+              <w:rPr>
+                <w:rFonts w:ascii="Times New Roman" w:hAnsi="Times New Roman" w:cs="Times New Roman"/>
+                <w:sz w:val="26"/>
+                <w:szCs w:val="26"/>
+              </w:rPr>
+              <w:t xml:space="preserve">cập nhật </w:t>
+            </w:r>
+            <w:r>
+              <w:rPr>
+                <w:rFonts w:ascii="Times New Roman" w:hAnsi="Times New Roman" w:cs="Times New Roman"/>
+                <w:sz w:val="26"/>
+                <w:szCs w:val="26"/>
+              </w:rPr>
+              <w:t>thành công</w:t>
+            </w:r>
+          </w:p>
+        </w:tc>
+      </w:tr>
+      <w:tr>
+        <w:tc>
+          <w:tcPr>
+            <w:tcW w:w="2106" w:type="dxa"/>
+            <w:tcBorders>
+              <w:top w:val="single" w:sz="4" w:space="0" w:color="auto"/>
+              <w:left w:val="single" w:sz="4" w:space="0" w:color="auto"/>
+              <w:bottom w:val="single" w:sz="4" w:space="0" w:color="auto"/>
+              <w:right w:val="single" w:sz="4" w:space="0" w:color="auto"/>
+            </w:tcBorders>
+            <w:hideMark/>
+          </w:tcPr>
+          <w:p>
+            <w:pPr>
+              <w:pStyle w:val="ListParagraph"/>
+              <w:tabs>
+                <w:tab w:val="left" w:leader="dot" w:pos="9018"/>
+              </w:tabs>
+              <w:spacing w:after="65" w:line="360" w:lineRule="auto"/>
+              <w:ind w:left="0" w:right="31"/>
+              <w:rPr>
+                <w:rFonts w:ascii="Times New Roman" w:hAnsi="Times New Roman" w:cs="Times New Roman"/>
+                <w:sz w:val="26"/>
+                <w:szCs w:val="26"/>
+              </w:rPr>
+            </w:pPr>
+            <w:r>
+              <w:rPr>
+                <w:rFonts w:ascii="Times New Roman" w:hAnsi="Times New Roman" w:cs="Times New Roman"/>
+                <w:sz w:val="26"/>
+                <w:szCs w:val="26"/>
+              </w:rPr>
+              <w:lastRenderedPageBreak/>
+              <w:t>Kịch bản ngoại lệ</w:t>
+            </w:r>
+          </w:p>
+        </w:tc>
+        <w:tc>
+          <w:tcPr>
+            <w:tcW w:w="6236" w:type="dxa"/>
+            <w:tcBorders>
+              <w:top w:val="single" w:sz="4" w:space="0" w:color="auto"/>
+              <w:left w:val="single" w:sz="4" w:space="0" w:color="auto"/>
+              <w:bottom w:val="single" w:sz="4" w:space="0" w:color="auto"/>
+              <w:right w:val="single" w:sz="4" w:space="0" w:color="auto"/>
+            </w:tcBorders>
+          </w:tcPr>
+          <w:p>
+            <w:pPr>
+              <w:pStyle w:val="ListParagraph"/>
+              <w:tabs>
+                <w:tab w:val="left" w:leader="dot" w:pos="9018"/>
+              </w:tabs>
+              <w:spacing w:after="65" w:line="360" w:lineRule="auto"/>
+              <w:ind w:left="0" w:right="31"/>
+              <w:rPr>
+                <w:rFonts w:ascii="Times New Roman" w:hAnsi="Times New Roman" w:cs="Times New Roman"/>
+                <w:sz w:val="26"/>
+                <w:szCs w:val="26"/>
+              </w:rPr>
+            </w:pPr>
+          </w:p>
+        </w:tc>
+      </w:tr>
+    </w:tbl>
+    <w:p>
+      <w:pPr>
+        <w:tabs>
+          <w:tab w:val="left" w:leader="dot" w:pos="9018"/>
+        </w:tabs>
+        <w:spacing w:after="65" w:line="360" w:lineRule="auto"/>
+        <w:ind w:right="31"/>
+        <w:rPr>
+          <w:rFonts w:ascii="Times New Roman" w:hAnsi="Times New Roman" w:cs="Times New Roman"/>
+          <w:sz w:val="26"/>
+          <w:szCs w:val="26"/>
+        </w:rPr>
+      </w:pPr>
+    </w:p>
+    <w:p>
+      <w:pPr>
+        <w:tabs>
+          <w:tab w:val="left" w:leader="dot" w:pos="9018"/>
+        </w:tabs>
+        <w:spacing w:after="65" w:line="360" w:lineRule="auto"/>
+        <w:ind w:right="31"/>
+        <w:rPr>
+          <w:rFonts w:ascii="Times New Roman" w:hAnsi="Times New Roman" w:cs="Times New Roman"/>
+          <w:sz w:val="26"/>
+          <w:szCs w:val="26"/>
+        </w:rPr>
+      </w:pPr>
+      <w:r>
+        <w:rPr>
+          <w:rFonts w:ascii="Times New Roman" w:hAnsi="Times New Roman" w:cs="Times New Roman"/>
+          <w:sz w:val="26"/>
+          <w:szCs w:val="26"/>
+        </w:rPr>
+        <w:t>Kịch bản chức năng xóa tài khoản</w:t>
+      </w:r>
+    </w:p>
+    <w:tbl>
+      <w:tblPr>
+        <w:tblStyle w:val="TableGrid"/>
+        <w:tblW w:w="0" w:type="auto"/>
+        <w:tblInd w:w="769" w:type="dxa"/>
+        <w:tblLook w:val="04A0" w:firstRow="1" w:lastRow="0" w:firstColumn="1" w:lastColumn="0" w:noHBand="0" w:noVBand="1"/>
+      </w:tblPr>
+      <w:tblGrid>
+        <w:gridCol w:w="2106"/>
+        <w:gridCol w:w="6236"/>
+      </w:tblGrid>
+      <w:tr>
+        <w:tc>
+          <w:tcPr>
+            <w:tcW w:w="2106" w:type="dxa"/>
+            <w:tcBorders>
+              <w:top w:val="single" w:sz="4" w:space="0" w:color="auto"/>
+              <w:left w:val="single" w:sz="4" w:space="0" w:color="auto"/>
+              <w:bottom w:val="single" w:sz="4" w:space="0" w:color="auto"/>
+              <w:right w:val="single" w:sz="4" w:space="0" w:color="auto"/>
+            </w:tcBorders>
+            <w:hideMark/>
+          </w:tcPr>
+          <w:p>
+            <w:pPr>
+              <w:pStyle w:val="ListParagraph"/>
+              <w:tabs>
+                <w:tab w:val="left" w:leader="dot" w:pos="9018"/>
+              </w:tabs>
+              <w:spacing w:after="65" w:line="360" w:lineRule="auto"/>
+              <w:ind w:left="0" w:right="31"/>
+              <w:rPr>
+                <w:rFonts w:ascii="Times New Roman" w:hAnsi="Times New Roman" w:cs="Times New Roman"/>
+                <w:sz w:val="26"/>
+                <w:szCs w:val="26"/>
+              </w:rPr>
+            </w:pPr>
+            <w:r>
+              <w:rPr>
+                <w:rFonts w:ascii="Times New Roman" w:hAnsi="Times New Roman" w:cs="Times New Roman"/>
+                <w:sz w:val="26"/>
+                <w:szCs w:val="26"/>
+              </w:rPr>
+              <w:t>Tên kịch bản</w:t>
+            </w:r>
+          </w:p>
+        </w:tc>
+        <w:tc>
+          <w:tcPr>
+            <w:tcW w:w="6236" w:type="dxa"/>
+            <w:tcBorders>
+              <w:top w:val="single" w:sz="4" w:space="0" w:color="auto"/>
+              <w:left w:val="single" w:sz="4" w:space="0" w:color="auto"/>
+              <w:bottom w:val="single" w:sz="4" w:space="0" w:color="auto"/>
+              <w:right w:val="single" w:sz="4" w:space="0" w:color="auto"/>
+            </w:tcBorders>
+          </w:tcPr>
+          <w:p>
+            <w:pPr>
+              <w:pStyle w:val="ListParagraph"/>
+              <w:tabs>
+                <w:tab w:val="left" w:leader="dot" w:pos="9018"/>
+              </w:tabs>
+              <w:spacing w:after="65" w:line="360" w:lineRule="auto"/>
+              <w:ind w:left="0" w:right="31"/>
+              <w:rPr>
+                <w:rFonts w:ascii="Times New Roman" w:hAnsi="Times New Roman" w:cs="Times New Roman"/>
+                <w:sz w:val="26"/>
+                <w:szCs w:val="26"/>
+              </w:rPr>
+            </w:pPr>
+            <w:r>
+              <w:rPr>
+                <w:rFonts w:ascii="Times New Roman" w:hAnsi="Times New Roman" w:cs="Times New Roman"/>
+                <w:sz w:val="26"/>
+                <w:szCs w:val="26"/>
+              </w:rPr>
+              <w:t>Xóa sản phẩm</w:t>
+            </w:r>
+          </w:p>
+        </w:tc>
+      </w:tr>
+      <w:tr>
+        <w:tc>
+          <w:tcPr>
+            <w:tcW w:w="2106" w:type="dxa"/>
+            <w:tcBorders>
+              <w:top w:val="single" w:sz="4" w:space="0" w:color="auto"/>
+              <w:left w:val="single" w:sz="4" w:space="0" w:color="auto"/>
+              <w:bottom w:val="single" w:sz="4" w:space="0" w:color="auto"/>
+              <w:right w:val="single" w:sz="4" w:space="0" w:color="auto"/>
+            </w:tcBorders>
+            <w:hideMark/>
+          </w:tcPr>
+          <w:p>
+            <w:pPr>
+              <w:pStyle w:val="ListParagraph"/>
+              <w:tabs>
+                <w:tab w:val="left" w:leader="dot" w:pos="9018"/>
+              </w:tabs>
+              <w:spacing w:after="65" w:line="360" w:lineRule="auto"/>
+              <w:ind w:left="0" w:right="31"/>
+              <w:rPr>
+                <w:rFonts w:ascii="Times New Roman" w:hAnsi="Times New Roman" w:cs="Times New Roman"/>
+                <w:sz w:val="26"/>
+                <w:szCs w:val="26"/>
+              </w:rPr>
+            </w:pPr>
+            <w:r>
+              <w:rPr>
+                <w:rFonts w:ascii="Times New Roman" w:hAnsi="Times New Roman" w:cs="Times New Roman"/>
+                <w:sz w:val="26"/>
+                <w:szCs w:val="26"/>
+              </w:rPr>
+              <w:t>Tác nhân</w:t>
+            </w:r>
+          </w:p>
+        </w:tc>
+        <w:tc>
+          <w:tcPr>
+            <w:tcW w:w="6236" w:type="dxa"/>
+            <w:tcBorders>
+              <w:top w:val="single" w:sz="4" w:space="0" w:color="auto"/>
+              <w:left w:val="single" w:sz="4" w:space="0" w:color="auto"/>
+              <w:bottom w:val="single" w:sz="4" w:space="0" w:color="auto"/>
+              <w:right w:val="single" w:sz="4" w:space="0" w:color="auto"/>
+            </w:tcBorders>
+          </w:tcPr>
+          <w:p>
+            <w:pPr>
+              <w:pStyle w:val="ListParagraph"/>
+              <w:tabs>
+                <w:tab w:val="left" w:leader="dot" w:pos="9018"/>
+              </w:tabs>
+              <w:spacing w:after="65" w:line="360" w:lineRule="auto"/>
+              <w:ind w:left="0" w:right="31"/>
+              <w:rPr>
+                <w:rFonts w:ascii="Times New Roman" w:hAnsi="Times New Roman" w:cs="Times New Roman"/>
+                <w:sz w:val="26"/>
+                <w:szCs w:val="26"/>
+              </w:rPr>
+            </w:pPr>
+            <w:r>
+              <w:rPr>
+                <w:rFonts w:ascii="Times New Roman" w:hAnsi="Times New Roman" w:cs="Times New Roman"/>
+                <w:sz w:val="26"/>
+                <w:szCs w:val="26"/>
+              </w:rPr>
+              <w:t>Quản lý</w:t>
+            </w:r>
+          </w:p>
+        </w:tc>
+      </w:tr>
+      <w:tr>
+        <w:tc>
+          <w:tcPr>
+            <w:tcW w:w="2106" w:type="dxa"/>
+            <w:tcBorders>
+              <w:top w:val="single" w:sz="4" w:space="0" w:color="auto"/>
+              <w:left w:val="single" w:sz="4" w:space="0" w:color="auto"/>
+              <w:bottom w:val="single" w:sz="4" w:space="0" w:color="auto"/>
+              <w:right w:val="single" w:sz="4" w:space="0" w:color="auto"/>
+            </w:tcBorders>
+            <w:hideMark/>
+          </w:tcPr>
+          <w:p>
+            <w:pPr>
+              <w:pStyle w:val="ListParagraph"/>
+              <w:tabs>
+                <w:tab w:val="left" w:leader="dot" w:pos="9018"/>
+              </w:tabs>
+              <w:spacing w:after="65" w:line="360" w:lineRule="auto"/>
+              <w:ind w:left="0" w:right="31"/>
+              <w:rPr>
+                <w:rFonts w:ascii="Times New Roman" w:hAnsi="Times New Roman" w:cs="Times New Roman"/>
+                <w:sz w:val="26"/>
+                <w:szCs w:val="26"/>
+              </w:rPr>
+            </w:pPr>
+            <w:r>
+              <w:rPr>
+                <w:rFonts w:ascii="Times New Roman" w:hAnsi="Times New Roman" w:cs="Times New Roman"/>
+                <w:sz w:val="26"/>
+                <w:szCs w:val="26"/>
+              </w:rPr>
+              <w:t>Tiền điều kiện</w:t>
+            </w:r>
+          </w:p>
+        </w:tc>
+        <w:tc>
+          <w:tcPr>
+            <w:tcW w:w="6236" w:type="dxa"/>
+            <w:tcBorders>
+              <w:top w:val="single" w:sz="4" w:space="0" w:color="auto"/>
+              <w:left w:val="single" w:sz="4" w:space="0" w:color="auto"/>
+              <w:bottom w:val="single" w:sz="4" w:space="0" w:color="auto"/>
+              <w:right w:val="single" w:sz="4" w:space="0" w:color="auto"/>
+            </w:tcBorders>
+          </w:tcPr>
+          <w:p>
+            <w:pPr>
+              <w:pStyle w:val="ListParagraph"/>
+              <w:tabs>
+                <w:tab w:val="left" w:leader="dot" w:pos="9018"/>
+              </w:tabs>
+              <w:spacing w:after="65" w:line="360" w:lineRule="auto"/>
+              <w:ind w:left="0" w:right="31"/>
+              <w:rPr>
+                <w:rFonts w:ascii="Times New Roman" w:hAnsi="Times New Roman" w:cs="Times New Roman"/>
+                <w:sz w:val="26"/>
+                <w:szCs w:val="26"/>
+              </w:rPr>
+            </w:pPr>
+            <w:r>
+              <w:rPr>
+                <w:rFonts w:ascii="Times New Roman" w:hAnsi="Times New Roman" w:cs="Times New Roman"/>
+                <w:sz w:val="26"/>
+                <w:szCs w:val="26"/>
+              </w:rPr>
+              <w:t>Quản lý đăng nhập vào hệ thống thành công</w:t>
+            </w:r>
+          </w:p>
+        </w:tc>
+      </w:tr>
+      <w:tr>
+        <w:tc>
+          <w:tcPr>
+            <w:tcW w:w="2106" w:type="dxa"/>
+            <w:tcBorders>
+              <w:top w:val="single" w:sz="4" w:space="0" w:color="auto"/>
+              <w:left w:val="single" w:sz="4" w:space="0" w:color="auto"/>
+              <w:bottom w:val="single" w:sz="4" w:space="0" w:color="auto"/>
+              <w:right w:val="single" w:sz="4" w:space="0" w:color="auto"/>
+            </w:tcBorders>
+            <w:hideMark/>
+          </w:tcPr>
+          <w:p>
+            <w:pPr>
+              <w:pStyle w:val="ListParagraph"/>
+              <w:tabs>
+                <w:tab w:val="left" w:leader="dot" w:pos="9018"/>
+              </w:tabs>
+              <w:spacing w:after="65" w:line="360" w:lineRule="auto"/>
+              <w:ind w:left="0" w:right="31"/>
+              <w:rPr>
+                <w:rFonts w:ascii="Times New Roman" w:hAnsi="Times New Roman" w:cs="Times New Roman"/>
+                <w:sz w:val="26"/>
+                <w:szCs w:val="26"/>
+              </w:rPr>
+            </w:pPr>
+            <w:r>
+              <w:rPr>
+                <w:rFonts w:ascii="Times New Roman" w:hAnsi="Times New Roman" w:cs="Times New Roman"/>
+                <w:sz w:val="26"/>
+                <w:szCs w:val="26"/>
+              </w:rPr>
+              <w:t>Hậu điều kiện</w:t>
+            </w:r>
+          </w:p>
+        </w:tc>
+        <w:tc>
+          <w:tcPr>
+            <w:tcW w:w="6236" w:type="dxa"/>
+            <w:tcBorders>
+              <w:top w:val="single" w:sz="4" w:space="0" w:color="auto"/>
+              <w:left w:val="single" w:sz="4" w:space="0" w:color="auto"/>
+              <w:bottom w:val="single" w:sz="4" w:space="0" w:color="auto"/>
+              <w:right w:val="single" w:sz="4" w:space="0" w:color="auto"/>
+            </w:tcBorders>
+          </w:tcPr>
+          <w:p>
+            <w:pPr>
+              <w:pStyle w:val="ListParagraph"/>
+              <w:tabs>
+                <w:tab w:val="left" w:leader="dot" w:pos="9018"/>
+              </w:tabs>
+              <w:spacing w:after="65" w:line="360" w:lineRule="auto"/>
+              <w:ind w:left="0" w:right="31"/>
+              <w:rPr>
+                <w:rFonts w:ascii="Times New Roman" w:hAnsi="Times New Roman" w:cs="Times New Roman"/>
+                <w:sz w:val="26"/>
+                <w:szCs w:val="26"/>
+              </w:rPr>
+            </w:pPr>
+            <w:r>
+              <w:rPr>
+                <w:rFonts w:ascii="Times New Roman" w:hAnsi="Times New Roman" w:cs="Times New Roman"/>
+                <w:sz w:val="26"/>
+                <w:szCs w:val="26"/>
+              </w:rPr>
+              <w:t xml:space="preserve">Quản lý </w:t>
+            </w:r>
+            <w:r>
+              <w:rPr>
+                <w:rFonts w:ascii="Times New Roman" w:hAnsi="Times New Roman" w:cs="Times New Roman"/>
+                <w:sz w:val="26"/>
+                <w:szCs w:val="26"/>
+              </w:rPr>
+              <w:t>xóa sản phẩm thành công</w:t>
+            </w:r>
+          </w:p>
+        </w:tc>
+      </w:tr>
+      <w:tr>
+        <w:tc>
+          <w:tcPr>
+            <w:tcW w:w="2106" w:type="dxa"/>
+            <w:tcBorders>
+              <w:top w:val="single" w:sz="4" w:space="0" w:color="auto"/>
+              <w:left w:val="single" w:sz="4" w:space="0" w:color="auto"/>
+              <w:bottom w:val="single" w:sz="4" w:space="0" w:color="auto"/>
+              <w:right w:val="single" w:sz="4" w:space="0" w:color="auto"/>
+            </w:tcBorders>
+            <w:hideMark/>
+          </w:tcPr>
+          <w:p>
+            <w:pPr>
+              <w:pStyle w:val="ListParagraph"/>
+              <w:tabs>
+                <w:tab w:val="left" w:leader="dot" w:pos="9018"/>
+              </w:tabs>
+              <w:spacing w:after="65" w:line="360" w:lineRule="auto"/>
+              <w:ind w:left="0" w:right="31"/>
+              <w:rPr>
+                <w:rFonts w:ascii="Times New Roman" w:hAnsi="Times New Roman" w:cs="Times New Roman"/>
+                <w:sz w:val="26"/>
+                <w:szCs w:val="26"/>
+              </w:rPr>
+            </w:pPr>
+            <w:r>
+              <w:rPr>
+                <w:rFonts w:ascii="Times New Roman" w:hAnsi="Times New Roman" w:cs="Times New Roman"/>
+                <w:sz w:val="26"/>
+                <w:szCs w:val="26"/>
+              </w:rPr>
+              <w:t>Kịch bản chính</w:t>
+            </w:r>
+          </w:p>
+        </w:tc>
+        <w:tc>
+          <w:tcPr>
+            <w:tcW w:w="6236" w:type="dxa"/>
+            <w:tcBorders>
+              <w:top w:val="single" w:sz="4" w:space="0" w:color="auto"/>
+              <w:left w:val="single" w:sz="4" w:space="0" w:color="auto"/>
+              <w:bottom w:val="single" w:sz="4" w:space="0" w:color="auto"/>
+              <w:right w:val="single" w:sz="4" w:space="0" w:color="auto"/>
+            </w:tcBorders>
+          </w:tcPr>
+          <w:p>
+            <w:pPr>
+              <w:pStyle w:val="ListParagraph"/>
+              <w:numPr>
+                <w:ilvl w:val="0"/>
+                <w:numId w:val="36"/>
+              </w:numPr>
+              <w:tabs>
+                <w:tab w:val="left" w:leader="dot" w:pos="9018"/>
+              </w:tabs>
+              <w:spacing w:after="65" w:line="360" w:lineRule="auto"/>
+              <w:ind w:right="31"/>
+              <w:rPr>
+                <w:rFonts w:ascii="Times New Roman" w:hAnsi="Times New Roman" w:cs="Times New Roman"/>
+                <w:sz w:val="26"/>
+                <w:szCs w:val="26"/>
+              </w:rPr>
+            </w:pPr>
+            <w:r>
+              <w:rPr>
+                <w:rFonts w:ascii="Times New Roman" w:hAnsi="Times New Roman" w:cs="Times New Roman"/>
+                <w:sz w:val="26"/>
+                <w:szCs w:val="26"/>
+              </w:rPr>
+              <w:t>Quản lý đăng nhập vào hệ thống</w:t>
+            </w:r>
+          </w:p>
+          <w:p>
+            <w:pPr>
+              <w:pStyle w:val="ListParagraph"/>
+              <w:numPr>
+                <w:ilvl w:val="0"/>
+                <w:numId w:val="36"/>
+              </w:numPr>
+              <w:tabs>
+                <w:tab w:val="left" w:leader="dot" w:pos="9018"/>
+              </w:tabs>
+              <w:spacing w:after="65" w:line="360" w:lineRule="auto"/>
+              <w:ind w:right="31"/>
+              <w:rPr>
+                <w:rFonts w:ascii="Times New Roman" w:hAnsi="Times New Roman" w:cs="Times New Roman"/>
+                <w:sz w:val="26"/>
+                <w:szCs w:val="26"/>
+              </w:rPr>
+            </w:pPr>
+            <w:r>
+              <w:rPr>
+                <w:rFonts w:ascii="Times New Roman" w:hAnsi="Times New Roman" w:cs="Times New Roman"/>
+                <w:sz w:val="26"/>
+                <w:szCs w:val="26"/>
+              </w:rPr>
+              <w:t>Hệ thống hiển thị giao diện trang chủ với các chức năng: Sản phẩm, đơn hàng, voucher, danh mục, khuyến mãi, thương hiệu.</w:t>
+            </w:r>
+          </w:p>
+          <w:p>
+            <w:pPr>
+              <w:pStyle w:val="ListParagraph"/>
+              <w:numPr>
+                <w:ilvl w:val="0"/>
+                <w:numId w:val="36"/>
+              </w:numPr>
+              <w:tabs>
+                <w:tab w:val="left" w:leader="dot" w:pos="9018"/>
+              </w:tabs>
+              <w:spacing w:after="65" w:line="360" w:lineRule="auto"/>
+              <w:ind w:right="31"/>
+              <w:rPr>
+                <w:rFonts w:ascii="Times New Roman" w:hAnsi="Times New Roman" w:cs="Times New Roman"/>
+                <w:sz w:val="26"/>
+                <w:szCs w:val="26"/>
+              </w:rPr>
+            </w:pPr>
+            <w:r>
+              <w:rPr>
+                <w:rFonts w:ascii="Times New Roman" w:hAnsi="Times New Roman" w:cs="Times New Roman"/>
+                <w:sz w:val="26"/>
+                <w:szCs w:val="26"/>
+              </w:rPr>
+              <w:t>Quản lý click chọn chức năng sản phẩm</w:t>
+            </w:r>
+          </w:p>
+          <w:p>
+            <w:pPr>
+              <w:pStyle w:val="ListParagraph"/>
+              <w:numPr>
+                <w:ilvl w:val="0"/>
+                <w:numId w:val="36"/>
+              </w:numPr>
+              <w:tabs>
+                <w:tab w:val="left" w:leader="dot" w:pos="9018"/>
+              </w:tabs>
+              <w:spacing w:after="65" w:line="360" w:lineRule="auto"/>
+              <w:ind w:right="31"/>
+              <w:rPr>
+                <w:rFonts w:ascii="Times New Roman" w:hAnsi="Times New Roman" w:cs="Times New Roman"/>
+                <w:sz w:val="26"/>
+                <w:szCs w:val="26"/>
+              </w:rPr>
+            </w:pPr>
+            <w:r>
+              <w:rPr>
+                <w:rFonts w:ascii="Times New Roman" w:hAnsi="Times New Roman" w:cs="Times New Roman"/>
+                <w:sz w:val="26"/>
+                <w:szCs w:val="26"/>
+              </w:rPr>
+              <w:t>Hệ thống hiển thị giao diện danh sách các sản phẩm đang được bán và button thêm mới</w:t>
+            </w:r>
+            <w:r>
+              <w:rPr>
+                <w:rFonts w:ascii="Times New Roman" w:hAnsi="Times New Roman" w:cs="Times New Roman"/>
+                <w:sz w:val="26"/>
+                <w:szCs w:val="26"/>
+              </w:rPr>
+              <w:t>, và button xóa</w:t>
+            </w:r>
+          </w:p>
+          <w:p>
+            <w:pPr>
+              <w:pStyle w:val="ListParagraph"/>
+              <w:numPr>
+                <w:ilvl w:val="0"/>
+                <w:numId w:val="36"/>
+              </w:numPr>
+              <w:tabs>
+                <w:tab w:val="left" w:leader="dot" w:pos="9018"/>
+              </w:tabs>
+              <w:spacing w:after="65" w:line="360" w:lineRule="auto"/>
+              <w:ind w:right="31"/>
+              <w:rPr>
+                <w:rFonts w:ascii="Times New Roman" w:hAnsi="Times New Roman" w:cs="Times New Roman"/>
+                <w:sz w:val="26"/>
+                <w:szCs w:val="26"/>
+              </w:rPr>
+            </w:pPr>
+            <w:r>
+              <w:rPr>
+                <w:rFonts w:ascii="Times New Roman" w:hAnsi="Times New Roman" w:cs="Times New Roman"/>
+                <w:sz w:val="26"/>
+                <w:szCs w:val="26"/>
+              </w:rPr>
+              <w:t xml:space="preserve">Quản lý click chọn vào sản phẩm cần </w:t>
+            </w:r>
+            <w:r>
+              <w:rPr>
+                <w:rFonts w:ascii="Times New Roman" w:hAnsi="Times New Roman" w:cs="Times New Roman"/>
+                <w:sz w:val="26"/>
+                <w:szCs w:val="26"/>
+              </w:rPr>
+              <w:t>xóa</w:t>
+            </w:r>
+          </w:p>
+          <w:p>
+            <w:pPr>
+              <w:pStyle w:val="ListParagraph"/>
+              <w:numPr>
+                <w:ilvl w:val="0"/>
+                <w:numId w:val="36"/>
+              </w:numPr>
+              <w:tabs>
+                <w:tab w:val="left" w:leader="dot" w:pos="9018"/>
+              </w:tabs>
+              <w:spacing w:after="65" w:line="360" w:lineRule="auto"/>
+              <w:ind w:right="31"/>
+              <w:rPr>
+                <w:rFonts w:ascii="Times New Roman" w:hAnsi="Times New Roman" w:cs="Times New Roman"/>
+                <w:sz w:val="26"/>
+                <w:szCs w:val="26"/>
+              </w:rPr>
+            </w:pPr>
+            <w:r>
+              <w:rPr>
+                <w:rFonts w:ascii="Times New Roman" w:hAnsi="Times New Roman" w:cs="Times New Roman"/>
+                <w:sz w:val="26"/>
+                <w:szCs w:val="26"/>
+              </w:rPr>
+              <w:t>Hệ thống thực hiện lưu kết quả và thông báo thành công</w:t>
+            </w:r>
+          </w:p>
+        </w:tc>
+      </w:tr>
+      <w:tr>
+        <w:tc>
+          <w:tcPr>
+            <w:tcW w:w="2106" w:type="dxa"/>
+            <w:tcBorders>
+              <w:top w:val="single" w:sz="4" w:space="0" w:color="auto"/>
+              <w:left w:val="single" w:sz="4" w:space="0" w:color="auto"/>
+              <w:bottom w:val="single" w:sz="4" w:space="0" w:color="auto"/>
+              <w:right w:val="single" w:sz="4" w:space="0" w:color="auto"/>
+            </w:tcBorders>
+            <w:hideMark/>
+          </w:tcPr>
+          <w:p>
+            <w:pPr>
+              <w:pStyle w:val="ListParagraph"/>
+              <w:tabs>
+                <w:tab w:val="left" w:leader="dot" w:pos="9018"/>
+              </w:tabs>
+              <w:spacing w:after="65" w:line="360" w:lineRule="auto"/>
+              <w:ind w:left="0" w:right="31"/>
+              <w:rPr>
+                <w:rFonts w:ascii="Times New Roman" w:hAnsi="Times New Roman" w:cs="Times New Roman"/>
+                <w:sz w:val="26"/>
+                <w:szCs w:val="26"/>
+              </w:rPr>
+            </w:pPr>
+            <w:r>
+              <w:rPr>
+                <w:rFonts w:ascii="Times New Roman" w:hAnsi="Times New Roman" w:cs="Times New Roman"/>
+                <w:sz w:val="26"/>
+                <w:szCs w:val="26"/>
+              </w:rPr>
+              <w:t>Kịch bản ngoại lệ</w:t>
+            </w:r>
+          </w:p>
+        </w:tc>
+        <w:tc>
+          <w:tcPr>
+            <w:tcW w:w="6236" w:type="dxa"/>
+            <w:tcBorders>
+              <w:top w:val="single" w:sz="4" w:space="0" w:color="auto"/>
+              <w:left w:val="single" w:sz="4" w:space="0" w:color="auto"/>
+              <w:bottom w:val="single" w:sz="4" w:space="0" w:color="auto"/>
+              <w:right w:val="single" w:sz="4" w:space="0" w:color="auto"/>
+            </w:tcBorders>
+          </w:tcPr>
+          <w:p>
+            <w:pPr>
+              <w:pStyle w:val="ListParagraph"/>
+              <w:tabs>
+                <w:tab w:val="left" w:leader="dot" w:pos="9018"/>
+              </w:tabs>
+              <w:spacing w:after="65" w:line="360" w:lineRule="auto"/>
+              <w:ind w:left="0" w:right="31"/>
+              <w:rPr>
+                <w:rFonts w:ascii="Times New Roman" w:hAnsi="Times New Roman" w:cs="Times New Roman"/>
+                <w:sz w:val="26"/>
+                <w:szCs w:val="26"/>
+              </w:rPr>
+            </w:pPr>
+          </w:p>
+        </w:tc>
+      </w:tr>
+    </w:tbl>
+    <w:p>
+      <w:pPr>
+        <w:tabs>
+          <w:tab w:val="left" w:leader="dot" w:pos="9018"/>
+        </w:tabs>
+        <w:spacing w:after="65" w:line="360" w:lineRule="auto"/>
+        <w:ind w:right="31"/>
+        <w:rPr>
+          <w:rFonts w:ascii="Times New Roman" w:hAnsi="Times New Roman" w:cs="Times New Roman"/>
+          <w:sz w:val="26"/>
+          <w:szCs w:val="26"/>
+        </w:rPr>
+      </w:pPr>
       <w:bookmarkStart w:id="0" w:name="_GoBack"/>
       <w:bookmarkEnd w:id="0"/>
     </w:p>
@@ -20158,6 +22284,95 @@
     </w:lvl>
   </w:abstractNum>
   <w:abstractNum w:abstractNumId="18" w15:restartNumberingAfterBreak="0">
+    <w:nsid w:val="3B5623B2"/>
+    <w:multiLevelType w:val="hybridMultilevel"/>
+    <w:tmpl w:val="9774D4F0"/>
+    <w:lvl w:ilvl="0" w:tplc="0409000F">
+      <w:start w:val="1"/>
+      <w:numFmt w:val="decimal"/>
+      <w:lvlText w:val="%1."/>
+      <w:lvlJc w:val="left"/>
+      <w:pPr>
+        <w:ind w:left="720" w:hanging="360"/>
+      </w:pPr>
+      <w:rPr>
+        <w:rFonts w:hint="default"/>
+      </w:rPr>
+    </w:lvl>
+    <w:lvl w:ilvl="1" w:tplc="04090019" w:tentative="1">
+      <w:start w:val="1"/>
+      <w:numFmt w:val="lowerLetter"/>
+      <w:lvlText w:val="%2."/>
+      <w:lvlJc w:val="left"/>
+      <w:pPr>
+        <w:ind w:left="1440" w:hanging="360"/>
+      </w:pPr>
+    </w:lvl>
+    <w:lvl w:ilvl="2" w:tplc="0409001B" w:tentative="1">
+      <w:start w:val="1"/>
+      <w:numFmt w:val="lowerRoman"/>
+      <w:lvlText w:val="%3."/>
+      <w:lvlJc w:val="right"/>
+      <w:pPr>
+        <w:ind w:left="2160" w:hanging="180"/>
+      </w:pPr>
+    </w:lvl>
+    <w:lvl w:ilvl="3" w:tplc="0409000F" w:tentative="1">
+      <w:start w:val="1"/>
+      <w:numFmt w:val="decimal"/>
+      <w:lvlText w:val="%4."/>
+      <w:lvlJc w:val="left"/>
+      <w:pPr>
+        <w:ind w:left="2880" w:hanging="360"/>
+      </w:pPr>
+    </w:lvl>
+    <w:lvl w:ilvl="4" w:tplc="04090019" w:tentative="1">
+      <w:start w:val="1"/>
+      <w:numFmt w:val="lowerLetter"/>
+      <w:lvlText w:val="%5."/>
+      <w:lvlJc w:val="left"/>
+      <w:pPr>
+        <w:ind w:left="3600" w:hanging="360"/>
+      </w:pPr>
+    </w:lvl>
+    <w:lvl w:ilvl="5" w:tplc="0409001B" w:tentative="1">
+      <w:start w:val="1"/>
+      <w:numFmt w:val="lowerRoman"/>
+      <w:lvlText w:val="%6."/>
+      <w:lvlJc w:val="right"/>
+      <w:pPr>
+        <w:ind w:left="4320" w:hanging="180"/>
+      </w:pPr>
+    </w:lvl>
+    <w:lvl w:ilvl="6" w:tplc="0409000F" w:tentative="1">
+      <w:start w:val="1"/>
+      <w:numFmt w:val="decimal"/>
+      <w:lvlText w:val="%7."/>
+      <w:lvlJc w:val="left"/>
+      <w:pPr>
+        <w:ind w:left="5040" w:hanging="360"/>
+      </w:pPr>
+    </w:lvl>
+    <w:lvl w:ilvl="7" w:tplc="04090019" w:tentative="1">
+      <w:start w:val="1"/>
+      <w:numFmt w:val="lowerLetter"/>
+      <w:lvlText w:val="%8."/>
+      <w:lvlJc w:val="left"/>
+      <w:pPr>
+        <w:ind w:left="5760" w:hanging="360"/>
+      </w:pPr>
+    </w:lvl>
+    <w:lvl w:ilvl="8" w:tplc="0409001B" w:tentative="1">
+      <w:start w:val="1"/>
+      <w:numFmt w:val="lowerRoman"/>
+      <w:lvlText w:val="%9."/>
+      <w:lvlJc w:val="right"/>
+      <w:pPr>
+        <w:ind w:left="6480" w:hanging="180"/>
+      </w:pPr>
+    </w:lvl>
+  </w:abstractNum>
+  <w:abstractNum w:abstractNumId="19" w15:restartNumberingAfterBreak="0">
     <w:nsid w:val="4C23256F"/>
     <w:multiLevelType w:val="hybridMultilevel"/>
     <w:tmpl w:val="C254ADB6"/>
@@ -20246,7 +22461,7 @@
       </w:pPr>
     </w:lvl>
   </w:abstractNum>
-  <w:abstractNum w:abstractNumId="19" w15:restartNumberingAfterBreak="0">
+  <w:abstractNum w:abstractNumId="20" w15:restartNumberingAfterBreak="0">
     <w:nsid w:val="4D6277E1"/>
     <w:multiLevelType w:val="hybridMultilevel"/>
     <w:tmpl w:val="29306E58"/>
@@ -20335,7 +22550,7 @@
       </w:pPr>
     </w:lvl>
   </w:abstractNum>
-  <w:abstractNum w:abstractNumId="20" w15:restartNumberingAfterBreak="0">
+  <w:abstractNum w:abstractNumId="21" w15:restartNumberingAfterBreak="0">
     <w:nsid w:val="4E1956F3"/>
     <w:multiLevelType w:val="multilevel"/>
     <w:tmpl w:val="6234D6FC"/>
@@ -20448,7 +22663,7 @@
       </w:rPr>
     </w:lvl>
   </w:abstractNum>
-  <w:abstractNum w:abstractNumId="21" w15:restartNumberingAfterBreak="0">
+  <w:abstractNum w:abstractNumId="22" w15:restartNumberingAfterBreak="0">
     <w:nsid w:val="53802354"/>
     <w:multiLevelType w:val="hybridMultilevel"/>
     <w:tmpl w:val="1ACA066A"/>
@@ -20537,7 +22752,96 @@
       </w:pPr>
     </w:lvl>
   </w:abstractNum>
-  <w:abstractNum w:abstractNumId="22" w15:restartNumberingAfterBreak="0">
+  <w:abstractNum w:abstractNumId="23" w15:restartNumberingAfterBreak="0">
+    <w:nsid w:val="58FF05E1"/>
+    <w:multiLevelType w:val="hybridMultilevel"/>
+    <w:tmpl w:val="9774D4F0"/>
+    <w:lvl w:ilvl="0" w:tplc="0409000F">
+      <w:start w:val="1"/>
+      <w:numFmt w:val="decimal"/>
+      <w:lvlText w:val="%1."/>
+      <w:lvlJc w:val="left"/>
+      <w:pPr>
+        <w:ind w:left="720" w:hanging="360"/>
+      </w:pPr>
+      <w:rPr>
+        <w:rFonts w:hint="default"/>
+      </w:rPr>
+    </w:lvl>
+    <w:lvl w:ilvl="1" w:tplc="04090019" w:tentative="1">
+      <w:start w:val="1"/>
+      <w:numFmt w:val="lowerLetter"/>
+      <w:lvlText w:val="%2."/>
+      <w:lvlJc w:val="left"/>
+      <w:pPr>
+        <w:ind w:left="1440" w:hanging="360"/>
+      </w:pPr>
+    </w:lvl>
+    <w:lvl w:ilvl="2" w:tplc="0409001B" w:tentative="1">
+      <w:start w:val="1"/>
+      <w:numFmt w:val="lowerRoman"/>
+      <w:lvlText w:val="%3."/>
+      <w:lvlJc w:val="right"/>
+      <w:pPr>
+        <w:ind w:left="2160" w:hanging="180"/>
+      </w:pPr>
+    </w:lvl>
+    <w:lvl w:ilvl="3" w:tplc="0409000F" w:tentative="1">
+      <w:start w:val="1"/>
+      <w:numFmt w:val="decimal"/>
+      <w:lvlText w:val="%4."/>
+      <w:lvlJc w:val="left"/>
+      <w:pPr>
+        <w:ind w:left="2880" w:hanging="360"/>
+      </w:pPr>
+    </w:lvl>
+    <w:lvl w:ilvl="4" w:tplc="04090019" w:tentative="1">
+      <w:start w:val="1"/>
+      <w:numFmt w:val="lowerLetter"/>
+      <w:lvlText w:val="%5."/>
+      <w:lvlJc w:val="left"/>
+      <w:pPr>
+        <w:ind w:left="3600" w:hanging="360"/>
+      </w:pPr>
+    </w:lvl>
+    <w:lvl w:ilvl="5" w:tplc="0409001B" w:tentative="1">
+      <w:start w:val="1"/>
+      <w:numFmt w:val="lowerRoman"/>
+      <w:lvlText w:val="%6."/>
+      <w:lvlJc w:val="right"/>
+      <w:pPr>
+        <w:ind w:left="4320" w:hanging="180"/>
+      </w:pPr>
+    </w:lvl>
+    <w:lvl w:ilvl="6" w:tplc="0409000F" w:tentative="1">
+      <w:start w:val="1"/>
+      <w:numFmt w:val="decimal"/>
+      <w:lvlText w:val="%7."/>
+      <w:lvlJc w:val="left"/>
+      <w:pPr>
+        <w:ind w:left="5040" w:hanging="360"/>
+      </w:pPr>
+    </w:lvl>
+    <w:lvl w:ilvl="7" w:tplc="04090019" w:tentative="1">
+      <w:start w:val="1"/>
+      <w:numFmt w:val="lowerLetter"/>
+      <w:lvlText w:val="%8."/>
+      <w:lvlJc w:val="left"/>
+      <w:pPr>
+        <w:ind w:left="5760" w:hanging="360"/>
+      </w:pPr>
+    </w:lvl>
+    <w:lvl w:ilvl="8" w:tplc="0409001B" w:tentative="1">
+      <w:start w:val="1"/>
+      <w:numFmt w:val="lowerRoman"/>
+      <w:lvlText w:val="%9."/>
+      <w:lvlJc w:val="right"/>
+      <w:pPr>
+        <w:ind w:left="6480" w:hanging="180"/>
+      </w:pPr>
+    </w:lvl>
+  </w:abstractNum>
+  <w:abstractNum w:abstractNumId="24" w15:restartNumberingAfterBreak="0">
     <w:nsid w:val="628424DE"/>
     <w:multiLevelType w:val="hybridMultilevel"/>
     <w:tmpl w:val="4366F6B0"/>
@@ -20626,7 +22930,7 @@
       </w:pPr>
     </w:lvl>
   </w:abstractNum>
-  <w:abstractNum w:abstractNumId="23" w15:restartNumberingAfterBreak="0">
+  <w:abstractNum w:abstractNumId="25" w15:restartNumberingAfterBreak="0">
     <w:nsid w:val="629945A9"/>
     <w:multiLevelType w:val="hybridMultilevel"/>
     <w:tmpl w:val="9064DCB2"/>
@@ -20715,7 +23019,7 @@
       </w:pPr>
     </w:lvl>
   </w:abstractNum>
-  <w:abstractNum w:abstractNumId="24" w15:restartNumberingAfterBreak="0">
+  <w:abstractNum w:abstractNumId="26" w15:restartNumberingAfterBreak="0">
     <w:nsid w:val="63AC0825"/>
     <w:multiLevelType w:val="multilevel"/>
     <w:tmpl w:val="3A646C5A"/>
@@ -20828,7 +23132,96 @@
       </w:rPr>
     </w:lvl>
   </w:abstractNum>
-  <w:abstractNum w:abstractNumId="25" w15:restartNumberingAfterBreak="0">
+  <w:abstractNum w:abstractNumId="27" w15:restartNumberingAfterBreak="0">
+    <w:nsid w:val="720325FD"/>
+    <w:multiLevelType w:val="hybridMultilevel"/>
+    <w:tmpl w:val="9774D4F0"/>
+    <w:lvl w:ilvl="0" w:tplc="0409000F">
+      <w:start w:val="1"/>
+      <w:numFmt w:val="decimal"/>
+      <w:lvlText w:val="%1."/>
+      <w:lvlJc w:val="left"/>
+      <w:pPr>
+        <w:ind w:left="720" w:hanging="360"/>
+      </w:pPr>
+      <w:rPr>
+        <w:rFonts w:hint="default"/>
+      </w:rPr>
+    </w:lvl>
+    <w:lvl w:ilvl="1" w:tplc="04090019" w:tentative="1">
+      <w:start w:val="1"/>
+      <w:numFmt w:val="lowerLetter"/>
+      <w:lvlText w:val="%2."/>
+      <w:lvlJc w:val="left"/>
+      <w:pPr>
+        <w:ind w:left="1440" w:hanging="360"/>
+      </w:pPr>
+    </w:lvl>
+    <w:lvl w:ilvl="2" w:tplc="0409001B" w:tentative="1">
+      <w:start w:val="1"/>
+      <w:numFmt w:val="lowerRoman"/>
+      <w:lvlText w:val="%3."/>
+      <w:lvlJc w:val="right"/>
+      <w:pPr>
+        <w:ind w:left="2160" w:hanging="180"/>
+      </w:pPr>
+    </w:lvl>
+    <w:lvl w:ilvl="3" w:tplc="0409000F" w:tentative="1">
+      <w:start w:val="1"/>
+      <w:numFmt w:val="decimal"/>
+      <w:lvlText w:val="%4."/>
+      <w:lvlJc w:val="left"/>
+      <w:pPr>
+        <w:ind w:left="2880" w:hanging="360"/>
+      </w:pPr>
+    </w:lvl>
+    <w:lvl w:ilvl="4" w:tplc="04090019" w:tentative="1">
+      <w:start w:val="1"/>
+      <w:numFmt w:val="lowerLetter"/>
+      <w:lvlText w:val="%5."/>
+      <w:lvlJc w:val="left"/>
+      <w:pPr>
+        <w:ind w:left="3600" w:hanging="360"/>
+      </w:pPr>
+    </w:lvl>
+    <w:lvl w:ilvl="5" w:tplc="0409001B" w:tentative="1">
+      <w:start w:val="1"/>
+      <w:numFmt w:val="lowerRoman"/>
+      <w:lvlText w:val="%6."/>
+      <w:lvlJc w:val="right"/>
+      <w:pPr>
+        <w:ind w:left="4320" w:hanging="180"/>
+      </w:pPr>
+    </w:lvl>
+    <w:lvl w:ilvl="6" w:tplc="0409000F" w:tentative="1">
+      <w:start w:val="1"/>
+      <w:numFmt w:val="decimal"/>
+      <w:lvlText w:val="%7."/>
+      <w:lvlJc w:val="left"/>
+      <w:pPr>
+        <w:ind w:left="5040" w:hanging="360"/>
+      </w:pPr>
+    </w:lvl>
+    <w:lvl w:ilvl="7" w:tplc="04090019" w:tentative="1">
+      <w:start w:val="1"/>
+      <w:numFmt w:val="lowerLetter"/>
+      <w:lvlText w:val="%8."/>
+      <w:lvlJc w:val="left"/>
+      <w:pPr>
+        <w:ind w:left="5760" w:hanging="360"/>
+      </w:pPr>
+    </w:lvl>
+    <w:lvl w:ilvl="8" w:tplc="0409001B" w:tentative="1">
+      <w:start w:val="1"/>
+      <w:numFmt w:val="lowerRoman"/>
+      <w:lvlText w:val="%9."/>
+      <w:lvlJc w:val="right"/>
+      <w:pPr>
+        <w:ind w:left="6480" w:hanging="180"/>
+      </w:pPr>
+    </w:lvl>
+  </w:abstractNum>
+  <w:abstractNum w:abstractNumId="28" w15:restartNumberingAfterBreak="0">
     <w:nsid w:val="73554F0B"/>
     <w:multiLevelType w:val="multilevel"/>
     <w:tmpl w:val="2C6EDD60"/>
@@ -20941,10 +23334,10 @@
       </w:rPr>
     </w:lvl>
   </w:abstractNum>
-  <w:abstractNum w:abstractNumId="26" w15:restartNumberingAfterBreak="0">
+  <w:abstractNum w:abstractNumId="29" w15:restartNumberingAfterBreak="0">
     <w:nsid w:val="758B37B7"/>
     <w:multiLevelType w:val="hybridMultilevel"/>
-    <w:tmpl w:val="EE524C48"/>
+    <w:tmpl w:val="0CD83434"/>
     <w:lvl w:ilvl="0" w:tplc="04090001">
       <w:start w:val="1"/>
       <w:numFmt w:val="bullet"/>
@@ -21054,7 +23447,7 @@
       </w:rPr>
     </w:lvl>
   </w:abstractNum>
-  <w:abstractNum w:abstractNumId="27" w15:restartNumberingAfterBreak="0">
+  <w:abstractNum w:abstractNumId="30" w15:restartNumberingAfterBreak="0">
     <w:nsid w:val="75A20A27"/>
     <w:multiLevelType w:val="hybridMultilevel"/>
     <w:tmpl w:val="32DCA48A"/>
@@ -21167,7 +23560,7 @@
       </w:rPr>
     </w:lvl>
   </w:abstractNum>
-  <w:abstractNum w:abstractNumId="28" w15:restartNumberingAfterBreak="0">
+  <w:abstractNum w:abstractNumId="31" w15:restartNumberingAfterBreak="0">
     <w:nsid w:val="76057572"/>
     <w:multiLevelType w:val="multilevel"/>
     <w:tmpl w:val="F0687DEC"/>
@@ -21280,7 +23673,7 @@
       </w:rPr>
     </w:lvl>
   </w:abstractNum>
-  <w:abstractNum w:abstractNumId="29" w15:restartNumberingAfterBreak="0">
+  <w:abstractNum w:abstractNumId="32" w15:restartNumberingAfterBreak="0">
     <w:nsid w:val="793F30EB"/>
     <w:multiLevelType w:val="multilevel"/>
     <w:tmpl w:val="DD324812"/>
@@ -21402,7 +23795,7 @@
       </w:rPr>
     </w:lvl>
   </w:abstractNum>
-  <w:abstractNum w:abstractNumId="30" w15:restartNumberingAfterBreak="0">
+  <w:abstractNum w:abstractNumId="33" w15:restartNumberingAfterBreak="0">
     <w:nsid w:val="7B622FB2"/>
     <w:multiLevelType w:val="hybridMultilevel"/>
     <w:tmpl w:val="FA90F59C"/>
@@ -21515,7 +23908,7 @@
       </w:rPr>
     </w:lvl>
   </w:abstractNum>
-  <w:abstractNum w:abstractNumId="31" w15:restartNumberingAfterBreak="0">
+  <w:abstractNum w:abstractNumId="34" w15:restartNumberingAfterBreak="0">
     <w:nsid w:val="7FCB5C83"/>
     <w:multiLevelType w:val="multilevel"/>
     <w:tmpl w:val="0EE820E0"/>
@@ -21634,7 +24027,7 @@
     </w:lvl>
   </w:abstractNum>
   <w:num w:numId="1">
-    <w:abstractNumId w:val="24"/>
+    <w:abstractNumId w:val="26"/>
   </w:num>
   <w:num w:numId="2">
     <w:abstractNumId w:val="8"/>
@@ -21646,13 +24039,13 @@
     <w:abstractNumId w:val="14"/>
   </w:num>
   <w:num w:numId="5">
-    <w:abstractNumId w:val="28"/>
+    <w:abstractNumId w:val="31"/>
   </w:num>
   <w:num w:numId="6">
     <w:abstractNumId w:val="1"/>
   </w:num>
   <w:num w:numId="7">
-    <w:abstractNumId w:val="31"/>
+    <w:abstractNumId w:val="34"/>
   </w:num>
   <w:num w:numId="8">
     <w:abstractNumId w:val="9"/>
@@ -21661,7 +24054,7 @@
     <w:abstractNumId w:val="13"/>
   </w:num>
   <w:num w:numId="10">
-    <w:abstractNumId w:val="25"/>
+    <w:abstractNumId w:val="28"/>
   </w:num>
   <w:num w:numId="11">
     <w:abstractNumId w:val="0"/>
@@ -21673,25 +24066,25 @@
     <w:abstractNumId w:val="15"/>
   </w:num>
   <w:num w:numId="14">
-    <w:abstractNumId w:val="27"/>
+    <w:abstractNumId w:val="30"/>
   </w:num>
   <w:num w:numId="15">
-    <w:abstractNumId w:val="20"/>
+    <w:abstractNumId w:val="21"/>
   </w:num>
   <w:num w:numId="16">
-    <w:abstractNumId w:val="30"/>
+    <w:abstractNumId w:val="33"/>
   </w:num>
   <w:num w:numId="17">
     <w:abstractNumId w:val="10"/>
   </w:num>
   <w:num w:numId="18">
-    <w:abstractNumId w:val="29"/>
+    <w:abstractNumId w:val="32"/>
   </w:num>
   <w:num w:numId="19">
     <w:abstractNumId w:val="6"/>
   </w:num>
   <w:num w:numId="20">
-    <w:abstractNumId w:val="26"/>
+    <w:abstractNumId w:val="29"/>
   </w:num>
   <w:num w:numId="21">
     <w:abstractNumId w:val="5"/>
@@ -21700,13 +24093,13 @@
     <w:abstractNumId w:val="16"/>
   </w:num>
   <w:num w:numId="23">
-    <w:abstractNumId w:val="22"/>
+    <w:abstractNumId w:val="24"/>
   </w:num>
   <w:num w:numId="24">
     <w:abstractNumId w:val="7"/>
   </w:num>
   <w:num w:numId="25">
-    <w:abstractNumId w:val="23"/>
+    <w:abstractNumId w:val="25"/>
   </w:num>
   <w:num w:numId="26">
     <w:abstractNumId w:val="2"/>
@@ -21748,16 +24141,25 @@
     <w:abstractNumId w:val="12"/>
   </w:num>
   <w:num w:numId="30">
-    <w:abstractNumId w:val="18"/>
+    <w:abstractNumId w:val="19"/>
   </w:num>
   <w:num w:numId="31">
     <w:abstractNumId w:val="11"/>
   </w:num>
   <w:num w:numId="32">
-    <w:abstractNumId w:val="19"/>
+    <w:abstractNumId w:val="20"/>
   </w:num>
   <w:num w:numId="33">
-    <w:abstractNumId w:val="21"/>
+    <w:abstractNumId w:val="22"/>
+  </w:num>
+  <w:num w:numId="34">
+    <w:abstractNumId w:val="18"/>
+  </w:num>
+  <w:num w:numId="35">
+    <w:abstractNumId w:val="27"/>
+  </w:num>
+  <w:num w:numId="36">
+    <w:abstractNumId w:val="23"/>
   </w:num>
 </w:numbering>
 </file>
@@ -22160,7 +24562,7 @@
   <w:style w:type="paragraph" w:default="1" w:styleId="Normal">
     <w:name w:val="Normal"/>
     <w:qFormat/>
-    <w:rsid w:val="007E3486"/>
+    <w:rsid w:val="0077189B"/>
   </w:style>
   <w:style w:type="character" w:default="1" w:styleId="DefaultParagraphFont">
     <w:name w:val="Default Paragraph Font"/>
@@ -22571,7 +24973,7 @@
 </file>
 
 <file path=customXml/itemProps1.xml><?xml version="1.0" encoding="utf-8"?>
-<ds:datastoreItem xmlns:ds="http://schemas.openxmlformats.org/officeDocument/2006/customXml" ds:itemID="{133BAE81-E555-4870-82E4-E7DD9EB14F6A}">
+<ds:datastoreItem xmlns:ds="http://schemas.openxmlformats.org/officeDocument/2006/customXml" ds:itemID="{DE6DE55F-4711-4B14-952D-6C165FB47476}">
   <ds:schemaRefs>
     <ds:schemaRef ds:uri="http://schemas.openxmlformats.org/officeDocument/2006/bibliography"/>
   </ds:schemaRefs>

</xml_diff>

<commit_message>
REPORT[usecase]: add design and analysis usecase diagram - vouchers management
</commit_message>
<xml_diff>
--- a/Project-report-v1.docx
+++ b/Project-report-v1.docx
@@ -19360,15 +19360,7 @@
                 <w:sz w:val="26"/>
                 <w:szCs w:val="26"/>
               </w:rPr>
-              <w:t xml:space="preserve">Quản lý </w:t>
-            </w:r>
-            <w:r>
-              <w:rPr>
-                <w:rFonts w:ascii="Times New Roman" w:hAnsi="Times New Roman" w:cs="Times New Roman"/>
-                <w:sz w:val="26"/>
-                <w:szCs w:val="26"/>
-              </w:rPr>
-              <w:t>chỉnh sửa sản phẩm thành công</w:t>
+              <w:t>Quản lý chỉnh sửa sản phẩm thành công</w:t>
             </w:r>
           </w:p>
         </w:tc>
@@ -19551,15 +19543,7 @@
                 <w:sz w:val="26"/>
                 <w:szCs w:val="26"/>
               </w:rPr>
-              <w:t xml:space="preserve">Quản lý click chọn </w:t>
-            </w:r>
-            <w:r>
-              <w:rPr>
-                <w:rFonts w:ascii="Times New Roman" w:hAnsi="Times New Roman" w:cs="Times New Roman"/>
-                <w:sz w:val="26"/>
-                <w:szCs w:val="26"/>
-              </w:rPr>
-              <w:t>vào sản phẩm cần chỉnh sửa</w:t>
+              <w:t>Quản lý click chọn vào sản phẩm cần chỉnh sửa</w:t>
             </w:r>
           </w:p>
           <w:p>
@@ -19586,31 +19570,7 @@
                 <w:sz w:val="26"/>
                 <w:szCs w:val="26"/>
               </w:rPr>
-              <w:t xml:space="preserve">Hệ thống hiển thị giao diện </w:t>
-            </w:r>
-            <w:r>
-              <w:rPr>
-                <w:rFonts w:ascii="Times New Roman" w:hAnsi="Times New Roman" w:cs="Times New Roman"/>
-                <w:sz w:val="26"/>
-                <w:szCs w:val="26"/>
-              </w:rPr>
-              <w:t xml:space="preserve">thông tin chi tiết </w:t>
-            </w:r>
-            <w:r>
-              <w:rPr>
-                <w:rFonts w:ascii="Times New Roman" w:hAnsi="Times New Roman" w:cs="Times New Roman"/>
-                <w:sz w:val="26"/>
-                <w:szCs w:val="26"/>
-              </w:rPr>
-              <w:t xml:space="preserve">sản phẩm bao gồm tên sản phẩm, mã, mô tả, thương hiệu, giảm giá, loại sản phẩm, hình ảnh sản phẩm, và biến thể của sản phẩm đó theo kích </w:t>
-            </w:r>
-            <w:r>
-              <w:rPr>
-                <w:rFonts w:ascii="Times New Roman" w:hAnsi="Times New Roman" w:cs="Times New Roman"/>
-                <w:sz w:val="26"/>
-                <w:szCs w:val="26"/>
-              </w:rPr>
-              <w:t>thước và button Cập nhật</w:t>
+              <w:t>Hệ thống hiển thị giao diện thông tin chi tiết sản phẩm bao gồm tên sản phẩm, mã, mô tả, thương hiệu, giảm giá, loại sản phẩm, hình ảnh sản phẩm, và biến thể của sản phẩm đó theo kích thước và button Cập nhật</w:t>
             </w:r>
           </w:p>
           <w:p>
@@ -19665,23 +19625,7 @@
                 <w:sz w:val="26"/>
                 <w:szCs w:val="26"/>
               </w:rPr>
-              <w:t xml:space="preserve">Hệ thống thực hiện lưu thông tin và thông báo </w:t>
-            </w:r>
-            <w:r>
-              <w:rPr>
-                <w:rFonts w:ascii="Times New Roman" w:hAnsi="Times New Roman" w:cs="Times New Roman"/>
-                <w:sz w:val="26"/>
-                <w:szCs w:val="26"/>
-              </w:rPr>
-              <w:t xml:space="preserve">cập nhật </w:t>
-            </w:r>
-            <w:r>
-              <w:rPr>
-                <w:rFonts w:ascii="Times New Roman" w:hAnsi="Times New Roman" w:cs="Times New Roman"/>
-                <w:sz w:val="26"/>
-                <w:szCs w:val="26"/>
-              </w:rPr>
-              <w:t>thành công</w:t>
+              <w:t>Hệ thống thực hiện lưu thông tin và thông báo cập nhật thành công</w:t>
             </w:r>
           </w:p>
         </w:tc>
@@ -20077,15 +20021,7 @@
                 <w:sz w:val="26"/>
                 <w:szCs w:val="26"/>
               </w:rPr>
-              <w:t xml:space="preserve">Quản lý </w:t>
-            </w:r>
-            <w:r>
-              <w:rPr>
-                <w:rFonts w:ascii="Times New Roman" w:hAnsi="Times New Roman" w:cs="Times New Roman"/>
-                <w:sz w:val="26"/>
-                <w:szCs w:val="26"/>
-              </w:rPr>
-              <w:t>xóa sản phẩm thành công</w:t>
+              <w:t>Quản lý xóa sản phẩm thành công</w:t>
             </w:r>
           </w:p>
         </w:tc>
@@ -20241,15 +20177,7 @@
                 <w:sz w:val="26"/>
                 <w:szCs w:val="26"/>
               </w:rPr>
-              <w:t>Hệ thống hiển thị giao diện danh sách các sản phẩm đang được bán và button thêm mới</w:t>
-            </w:r>
-            <w:r>
-              <w:rPr>
-                <w:rFonts w:ascii="Times New Roman" w:hAnsi="Times New Roman" w:cs="Times New Roman"/>
-                <w:sz w:val="26"/>
-                <w:szCs w:val="26"/>
-              </w:rPr>
-              <w:t>, và button xóa</w:t>
+              <w:t>Hệ thống hiển thị giao diện danh sách các sản phẩm đang được bán và button thêm mới, và button xóa</w:t>
             </w:r>
           </w:p>
           <w:p>
@@ -20276,15 +20204,7 @@
                 <w:sz w:val="26"/>
                 <w:szCs w:val="26"/>
               </w:rPr>
-              <w:t xml:space="preserve">Quản lý click chọn vào sản phẩm cần </w:t>
-            </w:r>
-            <w:r>
-              <w:rPr>
-                <w:rFonts w:ascii="Times New Roman" w:hAnsi="Times New Roman" w:cs="Times New Roman"/>
-                <w:sz w:val="26"/>
-                <w:szCs w:val="26"/>
-              </w:rPr>
-              <w:t>xóa</w:t>
+              <w:t>Quản lý click chọn vào sản phẩm cần xóa</w:t>
             </w:r>
           </w:p>
           <w:p>
@@ -20382,6 +20302,26 @@
     </w:tbl>
     <w:p>
       <w:pPr>
+        <w:pStyle w:val="ListParagraph"/>
+        <w:tabs>
+          <w:tab w:val="left" w:leader="dot" w:pos="9018"/>
+        </w:tabs>
+        <w:spacing w:after="65" w:line="360" w:lineRule="auto"/>
+        <w:ind w:left="769" w:right="31"/>
+        <w:rPr>
+          <w:rFonts w:ascii="Times New Roman" w:hAnsi="Times New Roman" w:cs="Times New Roman"/>
+          <w:sz w:val="26"/>
+          <w:szCs w:val="26"/>
+        </w:rPr>
+      </w:pPr>
+    </w:p>
+    <w:p>
+      <w:pPr>
+        <w:pStyle w:val="ListParagraph"/>
+        <w:numPr>
+          <w:ilvl w:val="0"/>
+          <w:numId w:val="20"/>
+        </w:numPr>
         <w:tabs>
           <w:tab w:val="left" w:leader="dot" w:pos="9018"/>
         </w:tabs>
@@ -20393,8 +20333,3655 @@
           <w:szCs w:val="26"/>
         </w:rPr>
       </w:pPr>
+      <w:r>
+        <w:rPr>
+          <w:rFonts w:ascii="Times New Roman" w:hAnsi="Times New Roman" w:cs="Times New Roman"/>
+          <w:sz w:val="26"/>
+          <w:szCs w:val="26"/>
+        </w:rPr>
+        <w:t>Chức năng quản lý thương hiệu</w:t>
+      </w:r>
+    </w:p>
+    <w:p>
+      <w:pPr>
+        <w:tabs>
+          <w:tab w:val="left" w:leader="dot" w:pos="9018"/>
+        </w:tabs>
+        <w:spacing w:after="65" w:line="360" w:lineRule="auto"/>
+        <w:ind w:left="409" w:right="31"/>
+        <w:rPr>
+          <w:rFonts w:ascii="Times New Roman" w:hAnsi="Times New Roman" w:cs="Times New Roman"/>
+          <w:sz w:val="26"/>
+          <w:szCs w:val="26"/>
+        </w:rPr>
+      </w:pPr>
+      <w:r>
+        <w:rPr>
+          <w:rFonts w:ascii="Times New Roman" w:hAnsi="Times New Roman" w:cs="Times New Roman"/>
+          <w:noProof/>
+          <w:sz w:val="26"/>
+          <w:szCs w:val="26"/>
+        </w:rPr>
+        <w:lastRenderedPageBreak/>
+        <w:drawing>
+          <wp:inline distT="0" distB="0" distL="0" distR="0" wp14:anchorId="31D896F2" wp14:editId="39A54079">
+            <wp:extent cx="5467350" cy="2419350"/>
+            <wp:effectExtent l="0" t="0" r="0" b="0"/>
+            <wp:docPr id="13" name="Picture 13"/>
+            <wp:cNvGraphicFramePr>
+              <a:graphicFrameLocks xmlns:a="http://schemas.openxmlformats.org/drawingml/2006/main" noChangeAspect="1"/>
+            </wp:cNvGraphicFramePr>
+            <a:graphic xmlns:a="http://schemas.openxmlformats.org/drawingml/2006/main">
+              <a:graphicData uri="http://schemas.openxmlformats.org/drawingml/2006/picture">
+                <pic:pic xmlns:pic="http://schemas.openxmlformats.org/drawingml/2006/picture">
+                  <pic:nvPicPr>
+                    <pic:cNvPr id="13" name="Quản lý thương hiệu.jpg"/>
+                    <pic:cNvPicPr/>
+                  </pic:nvPicPr>
+                  <pic:blipFill>
+                    <a:blip r:embed="rId18">
+                      <a:extLst>
+                        <a:ext uri="{28A0092B-C50C-407E-A947-70E740481C1C}">
+                          <a14:useLocalDpi xmlns:a14="http://schemas.microsoft.com/office/drawing/2010/main" val="0"/>
+                        </a:ext>
+                      </a:extLst>
+                    </a:blip>
+                    <a:stretch>
+                      <a:fillRect/>
+                    </a:stretch>
+                  </pic:blipFill>
+                  <pic:spPr>
+                    <a:xfrm>
+                      <a:off x="0" y="0"/>
+                      <a:ext cx="5467350" cy="2419350"/>
+                    </a:xfrm>
+                    <a:prstGeom prst="rect">
+                      <a:avLst/>
+                    </a:prstGeom>
+                  </pic:spPr>
+                </pic:pic>
+              </a:graphicData>
+            </a:graphic>
+          </wp:inline>
+        </w:drawing>
+      </w:r>
+    </w:p>
+    <w:p>
+      <w:pPr>
+        <w:tabs>
+          <w:tab w:val="left" w:leader="dot" w:pos="9018"/>
+        </w:tabs>
+        <w:spacing w:after="65" w:line="360" w:lineRule="auto"/>
+        <w:ind w:left="409" w:right="31"/>
+        <w:jc w:val="center"/>
+        <w:rPr>
+          <w:rFonts w:ascii="Times New Roman" w:hAnsi="Times New Roman" w:cs="Times New Roman"/>
+          <w:sz w:val="26"/>
+          <w:szCs w:val="26"/>
+        </w:rPr>
+      </w:pPr>
+      <w:r>
+        <w:rPr>
+          <w:rFonts w:ascii="Times New Roman" w:hAnsi="Times New Roman" w:cs="Times New Roman"/>
+          <w:sz w:val="26"/>
+          <w:szCs w:val="26"/>
+        </w:rPr>
+        <w:t>Hình 2.7 Usecase quản lý thương hiệu</w:t>
+      </w:r>
+    </w:p>
+    <w:p>
+      <w:pPr>
+        <w:tabs>
+          <w:tab w:val="left" w:leader="dot" w:pos="9018"/>
+        </w:tabs>
+        <w:spacing w:after="65" w:line="360" w:lineRule="auto"/>
+        <w:ind w:left="409" w:right="31"/>
+        <w:rPr>
+          <w:rFonts w:ascii="Times New Roman" w:hAnsi="Times New Roman" w:cs="Times New Roman"/>
+          <w:sz w:val="26"/>
+          <w:szCs w:val="26"/>
+        </w:rPr>
+      </w:pPr>
+    </w:p>
+    <w:p>
+      <w:pPr>
+        <w:tabs>
+          <w:tab w:val="left" w:leader="dot" w:pos="9018"/>
+        </w:tabs>
+        <w:spacing w:after="65" w:line="360" w:lineRule="auto"/>
+        <w:ind w:left="409" w:right="31"/>
+        <w:rPr>
+          <w:rFonts w:ascii="Times New Roman" w:hAnsi="Times New Roman" w:cs="Times New Roman"/>
+          <w:sz w:val="26"/>
+          <w:szCs w:val="26"/>
+        </w:rPr>
+      </w:pPr>
+      <w:r>
+        <w:rPr>
+          <w:rFonts w:ascii="Times New Roman" w:hAnsi="Times New Roman" w:cs="Times New Roman"/>
+          <w:sz w:val="26"/>
+          <w:szCs w:val="26"/>
+        </w:rPr>
+        <w:t>Kịch bản chức năng thêm mới thương hiệu</w:t>
+      </w:r>
+    </w:p>
+    <w:tbl>
+      <w:tblPr>
+        <w:tblStyle w:val="TableGrid"/>
+        <w:tblW w:w="0" w:type="auto"/>
+        <w:tblInd w:w="769" w:type="dxa"/>
+        <w:tblLook w:val="04A0" w:firstRow="1" w:lastRow="0" w:firstColumn="1" w:lastColumn="0" w:noHBand="0" w:noVBand="1"/>
+      </w:tblPr>
+      <w:tblGrid>
+        <w:gridCol w:w="2106"/>
+        <w:gridCol w:w="6236"/>
+      </w:tblGrid>
+      <w:tr>
+        <w:tc>
+          <w:tcPr>
+            <w:tcW w:w="2106" w:type="dxa"/>
+            <w:tcBorders>
+              <w:top w:val="single" w:sz="4" w:space="0" w:color="auto"/>
+              <w:left w:val="single" w:sz="4" w:space="0" w:color="auto"/>
+              <w:bottom w:val="single" w:sz="4" w:space="0" w:color="auto"/>
+              <w:right w:val="single" w:sz="4" w:space="0" w:color="auto"/>
+            </w:tcBorders>
+            <w:hideMark/>
+          </w:tcPr>
+          <w:p>
+            <w:pPr>
+              <w:pStyle w:val="ListParagraph"/>
+              <w:tabs>
+                <w:tab w:val="left" w:leader="dot" w:pos="9018"/>
+              </w:tabs>
+              <w:spacing w:after="65" w:line="360" w:lineRule="auto"/>
+              <w:ind w:left="0" w:right="31"/>
+              <w:rPr>
+                <w:rFonts w:ascii="Times New Roman" w:hAnsi="Times New Roman" w:cs="Times New Roman"/>
+                <w:sz w:val="26"/>
+                <w:szCs w:val="26"/>
+              </w:rPr>
+            </w:pPr>
+            <w:r>
+              <w:rPr>
+                <w:rFonts w:ascii="Times New Roman" w:hAnsi="Times New Roman" w:cs="Times New Roman"/>
+                <w:sz w:val="26"/>
+                <w:szCs w:val="26"/>
+              </w:rPr>
+              <w:t>Tên kịch bản</w:t>
+            </w:r>
+          </w:p>
+        </w:tc>
+        <w:tc>
+          <w:tcPr>
+            <w:tcW w:w="6236" w:type="dxa"/>
+            <w:tcBorders>
+              <w:top w:val="single" w:sz="4" w:space="0" w:color="auto"/>
+              <w:left w:val="single" w:sz="4" w:space="0" w:color="auto"/>
+              <w:bottom w:val="single" w:sz="4" w:space="0" w:color="auto"/>
+              <w:right w:val="single" w:sz="4" w:space="0" w:color="auto"/>
+            </w:tcBorders>
+          </w:tcPr>
+          <w:p>
+            <w:pPr>
+              <w:pStyle w:val="ListParagraph"/>
+              <w:tabs>
+                <w:tab w:val="left" w:leader="dot" w:pos="9018"/>
+              </w:tabs>
+              <w:spacing w:after="65" w:line="360" w:lineRule="auto"/>
+              <w:ind w:left="0" w:right="31"/>
+              <w:rPr>
+                <w:rFonts w:ascii="Times New Roman" w:hAnsi="Times New Roman" w:cs="Times New Roman"/>
+                <w:sz w:val="26"/>
+                <w:szCs w:val="26"/>
+              </w:rPr>
+            </w:pPr>
+            <w:r>
+              <w:rPr>
+                <w:rFonts w:ascii="Times New Roman" w:hAnsi="Times New Roman" w:cs="Times New Roman"/>
+                <w:sz w:val="26"/>
+                <w:szCs w:val="26"/>
+              </w:rPr>
+              <w:t xml:space="preserve">Thêm </w:t>
+            </w:r>
+            <w:r>
+              <w:rPr>
+                <w:rFonts w:ascii="Times New Roman" w:hAnsi="Times New Roman" w:cs="Times New Roman"/>
+                <w:sz w:val="26"/>
+                <w:szCs w:val="26"/>
+              </w:rPr>
+              <w:t>mới thương hiệu</w:t>
+            </w:r>
+          </w:p>
+        </w:tc>
+      </w:tr>
+      <w:tr>
+        <w:tc>
+          <w:tcPr>
+            <w:tcW w:w="2106" w:type="dxa"/>
+            <w:tcBorders>
+              <w:top w:val="single" w:sz="4" w:space="0" w:color="auto"/>
+              <w:left w:val="single" w:sz="4" w:space="0" w:color="auto"/>
+              <w:bottom w:val="single" w:sz="4" w:space="0" w:color="auto"/>
+              <w:right w:val="single" w:sz="4" w:space="0" w:color="auto"/>
+            </w:tcBorders>
+            <w:hideMark/>
+          </w:tcPr>
+          <w:p>
+            <w:pPr>
+              <w:pStyle w:val="ListParagraph"/>
+              <w:tabs>
+                <w:tab w:val="left" w:leader="dot" w:pos="9018"/>
+              </w:tabs>
+              <w:spacing w:after="65" w:line="360" w:lineRule="auto"/>
+              <w:ind w:left="0" w:right="31"/>
+              <w:rPr>
+                <w:rFonts w:ascii="Times New Roman" w:hAnsi="Times New Roman" w:cs="Times New Roman"/>
+                <w:sz w:val="26"/>
+                <w:szCs w:val="26"/>
+              </w:rPr>
+            </w:pPr>
+            <w:r>
+              <w:rPr>
+                <w:rFonts w:ascii="Times New Roman" w:hAnsi="Times New Roman" w:cs="Times New Roman"/>
+                <w:sz w:val="26"/>
+                <w:szCs w:val="26"/>
+              </w:rPr>
+              <w:t>Tác nhân</w:t>
+            </w:r>
+          </w:p>
+        </w:tc>
+        <w:tc>
+          <w:tcPr>
+            <w:tcW w:w="6236" w:type="dxa"/>
+            <w:tcBorders>
+              <w:top w:val="single" w:sz="4" w:space="0" w:color="auto"/>
+              <w:left w:val="single" w:sz="4" w:space="0" w:color="auto"/>
+              <w:bottom w:val="single" w:sz="4" w:space="0" w:color="auto"/>
+              <w:right w:val="single" w:sz="4" w:space="0" w:color="auto"/>
+            </w:tcBorders>
+          </w:tcPr>
+          <w:p>
+            <w:pPr>
+              <w:pStyle w:val="ListParagraph"/>
+              <w:tabs>
+                <w:tab w:val="left" w:leader="dot" w:pos="9018"/>
+              </w:tabs>
+              <w:spacing w:after="65" w:line="360" w:lineRule="auto"/>
+              <w:ind w:left="0" w:right="31"/>
+              <w:rPr>
+                <w:rFonts w:ascii="Times New Roman" w:hAnsi="Times New Roman" w:cs="Times New Roman"/>
+                <w:sz w:val="26"/>
+                <w:szCs w:val="26"/>
+              </w:rPr>
+            </w:pPr>
+            <w:r>
+              <w:rPr>
+                <w:rFonts w:ascii="Times New Roman" w:hAnsi="Times New Roman" w:cs="Times New Roman"/>
+                <w:sz w:val="26"/>
+                <w:szCs w:val="26"/>
+              </w:rPr>
+              <w:t>Quản lý</w:t>
+            </w:r>
+          </w:p>
+        </w:tc>
+      </w:tr>
+      <w:tr>
+        <w:tc>
+          <w:tcPr>
+            <w:tcW w:w="2106" w:type="dxa"/>
+            <w:tcBorders>
+              <w:top w:val="single" w:sz="4" w:space="0" w:color="auto"/>
+              <w:left w:val="single" w:sz="4" w:space="0" w:color="auto"/>
+              <w:bottom w:val="single" w:sz="4" w:space="0" w:color="auto"/>
+              <w:right w:val="single" w:sz="4" w:space="0" w:color="auto"/>
+            </w:tcBorders>
+            <w:hideMark/>
+          </w:tcPr>
+          <w:p>
+            <w:pPr>
+              <w:pStyle w:val="ListParagraph"/>
+              <w:tabs>
+                <w:tab w:val="left" w:leader="dot" w:pos="9018"/>
+              </w:tabs>
+              <w:spacing w:after="65" w:line="360" w:lineRule="auto"/>
+              <w:ind w:left="0" w:right="31"/>
+              <w:rPr>
+                <w:rFonts w:ascii="Times New Roman" w:hAnsi="Times New Roman" w:cs="Times New Roman"/>
+                <w:sz w:val="26"/>
+                <w:szCs w:val="26"/>
+              </w:rPr>
+            </w:pPr>
+            <w:r>
+              <w:rPr>
+                <w:rFonts w:ascii="Times New Roman" w:hAnsi="Times New Roman" w:cs="Times New Roman"/>
+                <w:sz w:val="26"/>
+                <w:szCs w:val="26"/>
+              </w:rPr>
+              <w:t>Tiền điều kiện</w:t>
+            </w:r>
+          </w:p>
+        </w:tc>
+        <w:tc>
+          <w:tcPr>
+            <w:tcW w:w="6236" w:type="dxa"/>
+            <w:tcBorders>
+              <w:top w:val="single" w:sz="4" w:space="0" w:color="auto"/>
+              <w:left w:val="single" w:sz="4" w:space="0" w:color="auto"/>
+              <w:bottom w:val="single" w:sz="4" w:space="0" w:color="auto"/>
+              <w:right w:val="single" w:sz="4" w:space="0" w:color="auto"/>
+            </w:tcBorders>
+          </w:tcPr>
+          <w:p>
+            <w:pPr>
+              <w:pStyle w:val="ListParagraph"/>
+              <w:tabs>
+                <w:tab w:val="left" w:leader="dot" w:pos="9018"/>
+              </w:tabs>
+              <w:spacing w:after="65" w:line="360" w:lineRule="auto"/>
+              <w:ind w:left="0" w:right="31"/>
+              <w:rPr>
+                <w:rFonts w:ascii="Times New Roman" w:hAnsi="Times New Roman" w:cs="Times New Roman"/>
+                <w:sz w:val="26"/>
+                <w:szCs w:val="26"/>
+              </w:rPr>
+            </w:pPr>
+            <w:r>
+              <w:rPr>
+                <w:rFonts w:ascii="Times New Roman" w:hAnsi="Times New Roman" w:cs="Times New Roman"/>
+                <w:sz w:val="26"/>
+                <w:szCs w:val="26"/>
+              </w:rPr>
+              <w:t>Quản lý đăng nhập vào hệ thống thành công</w:t>
+            </w:r>
+          </w:p>
+        </w:tc>
+      </w:tr>
+      <w:tr>
+        <w:tc>
+          <w:tcPr>
+            <w:tcW w:w="2106" w:type="dxa"/>
+            <w:tcBorders>
+              <w:top w:val="single" w:sz="4" w:space="0" w:color="auto"/>
+              <w:left w:val="single" w:sz="4" w:space="0" w:color="auto"/>
+              <w:bottom w:val="single" w:sz="4" w:space="0" w:color="auto"/>
+              <w:right w:val="single" w:sz="4" w:space="0" w:color="auto"/>
+            </w:tcBorders>
+            <w:hideMark/>
+          </w:tcPr>
+          <w:p>
+            <w:pPr>
+              <w:pStyle w:val="ListParagraph"/>
+              <w:tabs>
+                <w:tab w:val="left" w:leader="dot" w:pos="9018"/>
+              </w:tabs>
+              <w:spacing w:after="65" w:line="360" w:lineRule="auto"/>
+              <w:ind w:left="0" w:right="31"/>
+              <w:rPr>
+                <w:rFonts w:ascii="Times New Roman" w:hAnsi="Times New Roman" w:cs="Times New Roman"/>
+                <w:sz w:val="26"/>
+                <w:szCs w:val="26"/>
+              </w:rPr>
+            </w:pPr>
+            <w:r>
+              <w:rPr>
+                <w:rFonts w:ascii="Times New Roman" w:hAnsi="Times New Roman" w:cs="Times New Roman"/>
+                <w:sz w:val="26"/>
+                <w:szCs w:val="26"/>
+              </w:rPr>
+              <w:t>Hậu điều kiện</w:t>
+            </w:r>
+          </w:p>
+        </w:tc>
+        <w:tc>
+          <w:tcPr>
+            <w:tcW w:w="6236" w:type="dxa"/>
+            <w:tcBorders>
+              <w:top w:val="single" w:sz="4" w:space="0" w:color="auto"/>
+              <w:left w:val="single" w:sz="4" w:space="0" w:color="auto"/>
+              <w:bottom w:val="single" w:sz="4" w:space="0" w:color="auto"/>
+              <w:right w:val="single" w:sz="4" w:space="0" w:color="auto"/>
+            </w:tcBorders>
+          </w:tcPr>
+          <w:p>
+            <w:pPr>
+              <w:pStyle w:val="ListParagraph"/>
+              <w:tabs>
+                <w:tab w:val="left" w:leader="dot" w:pos="9018"/>
+              </w:tabs>
+              <w:spacing w:after="65" w:line="360" w:lineRule="auto"/>
+              <w:ind w:left="0" w:right="31"/>
+              <w:rPr>
+                <w:rFonts w:ascii="Times New Roman" w:hAnsi="Times New Roman" w:cs="Times New Roman"/>
+                <w:sz w:val="26"/>
+                <w:szCs w:val="26"/>
+              </w:rPr>
+            </w:pPr>
+            <w:r>
+              <w:rPr>
+                <w:rFonts w:ascii="Times New Roman" w:hAnsi="Times New Roman" w:cs="Times New Roman"/>
+                <w:sz w:val="26"/>
+                <w:szCs w:val="26"/>
+              </w:rPr>
+              <w:t xml:space="preserve">Quản lý thêm </w:t>
+            </w:r>
+            <w:r>
+              <w:rPr>
+                <w:rFonts w:ascii="Times New Roman" w:hAnsi="Times New Roman" w:cs="Times New Roman"/>
+                <w:sz w:val="26"/>
+                <w:szCs w:val="26"/>
+              </w:rPr>
+              <w:t>thương hiệu</w:t>
+            </w:r>
+            <w:r>
+              <w:rPr>
+                <w:rFonts w:ascii="Times New Roman" w:hAnsi="Times New Roman" w:cs="Times New Roman"/>
+                <w:sz w:val="26"/>
+                <w:szCs w:val="26"/>
+              </w:rPr>
+              <w:t xml:space="preserve"> thành công</w:t>
+            </w:r>
+          </w:p>
+        </w:tc>
+      </w:tr>
+      <w:tr>
+        <w:tc>
+          <w:tcPr>
+            <w:tcW w:w="2106" w:type="dxa"/>
+            <w:tcBorders>
+              <w:top w:val="single" w:sz="4" w:space="0" w:color="auto"/>
+              <w:left w:val="single" w:sz="4" w:space="0" w:color="auto"/>
+              <w:bottom w:val="single" w:sz="4" w:space="0" w:color="auto"/>
+              <w:right w:val="single" w:sz="4" w:space="0" w:color="auto"/>
+            </w:tcBorders>
+            <w:hideMark/>
+          </w:tcPr>
+          <w:p>
+            <w:pPr>
+              <w:pStyle w:val="ListParagraph"/>
+              <w:tabs>
+                <w:tab w:val="left" w:leader="dot" w:pos="9018"/>
+              </w:tabs>
+              <w:spacing w:after="65" w:line="360" w:lineRule="auto"/>
+              <w:ind w:left="0" w:right="31"/>
+              <w:rPr>
+                <w:rFonts w:ascii="Times New Roman" w:hAnsi="Times New Roman" w:cs="Times New Roman"/>
+                <w:sz w:val="26"/>
+                <w:szCs w:val="26"/>
+              </w:rPr>
+            </w:pPr>
+            <w:r>
+              <w:rPr>
+                <w:rFonts w:ascii="Times New Roman" w:hAnsi="Times New Roman" w:cs="Times New Roman"/>
+                <w:sz w:val="26"/>
+                <w:szCs w:val="26"/>
+              </w:rPr>
+              <w:t>Kịch bản chính</w:t>
+            </w:r>
+          </w:p>
+        </w:tc>
+        <w:tc>
+          <w:tcPr>
+            <w:tcW w:w="6236" w:type="dxa"/>
+            <w:tcBorders>
+              <w:top w:val="single" w:sz="4" w:space="0" w:color="auto"/>
+              <w:left w:val="single" w:sz="4" w:space="0" w:color="auto"/>
+              <w:bottom w:val="single" w:sz="4" w:space="0" w:color="auto"/>
+              <w:right w:val="single" w:sz="4" w:space="0" w:color="auto"/>
+            </w:tcBorders>
+          </w:tcPr>
+          <w:p>
+            <w:pPr>
+              <w:pStyle w:val="ListParagraph"/>
+              <w:numPr>
+                <w:ilvl w:val="0"/>
+                <w:numId w:val="37"/>
+              </w:numPr>
+              <w:tabs>
+                <w:tab w:val="left" w:leader="dot" w:pos="9018"/>
+              </w:tabs>
+              <w:spacing w:after="65" w:line="360" w:lineRule="auto"/>
+              <w:ind w:right="31"/>
+              <w:rPr>
+                <w:rFonts w:ascii="Times New Roman" w:hAnsi="Times New Roman" w:cs="Times New Roman"/>
+                <w:sz w:val="26"/>
+                <w:szCs w:val="26"/>
+              </w:rPr>
+            </w:pPr>
+            <w:r>
+              <w:rPr>
+                <w:rFonts w:ascii="Times New Roman" w:hAnsi="Times New Roman" w:cs="Times New Roman"/>
+                <w:sz w:val="26"/>
+                <w:szCs w:val="26"/>
+              </w:rPr>
+              <w:t>Quản lý đăng nhập vào hệ thống</w:t>
+            </w:r>
+          </w:p>
+          <w:p>
+            <w:pPr>
+              <w:pStyle w:val="ListParagraph"/>
+              <w:numPr>
+                <w:ilvl w:val="0"/>
+                <w:numId w:val="37"/>
+              </w:numPr>
+              <w:tabs>
+                <w:tab w:val="left" w:leader="dot" w:pos="9018"/>
+              </w:tabs>
+              <w:spacing w:after="65" w:line="360" w:lineRule="auto"/>
+              <w:ind w:right="31"/>
+              <w:rPr>
+                <w:rFonts w:ascii="Times New Roman" w:hAnsi="Times New Roman" w:cs="Times New Roman"/>
+                <w:sz w:val="26"/>
+                <w:szCs w:val="26"/>
+              </w:rPr>
+            </w:pPr>
+            <w:r>
+              <w:rPr>
+                <w:rFonts w:ascii="Times New Roman" w:hAnsi="Times New Roman" w:cs="Times New Roman"/>
+                <w:sz w:val="26"/>
+                <w:szCs w:val="26"/>
+              </w:rPr>
+              <w:t>Hệ thống hiển thị giao diện trang chủ với các chức năng: Sản phẩm, đơn hàng, voucher, danh mục, khuyến mãi, thương hiệu.</w:t>
+            </w:r>
+          </w:p>
+          <w:p>
+            <w:pPr>
+              <w:pStyle w:val="ListParagraph"/>
+              <w:numPr>
+                <w:ilvl w:val="0"/>
+                <w:numId w:val="37"/>
+              </w:numPr>
+              <w:tabs>
+                <w:tab w:val="left" w:leader="dot" w:pos="9018"/>
+              </w:tabs>
+              <w:spacing w:after="65" w:line="360" w:lineRule="auto"/>
+              <w:ind w:right="31"/>
+              <w:rPr>
+                <w:rFonts w:ascii="Times New Roman" w:hAnsi="Times New Roman" w:cs="Times New Roman"/>
+                <w:sz w:val="26"/>
+                <w:szCs w:val="26"/>
+              </w:rPr>
+            </w:pPr>
+            <w:r>
+              <w:rPr>
+                <w:rFonts w:ascii="Times New Roman" w:hAnsi="Times New Roman" w:cs="Times New Roman"/>
+                <w:sz w:val="26"/>
+                <w:szCs w:val="26"/>
+              </w:rPr>
+              <w:t xml:space="preserve">Quản lý click chọn chức năng </w:t>
+            </w:r>
+            <w:r>
+              <w:rPr>
+                <w:rFonts w:ascii="Times New Roman" w:hAnsi="Times New Roman" w:cs="Times New Roman"/>
+                <w:sz w:val="26"/>
+                <w:szCs w:val="26"/>
+              </w:rPr>
+              <w:t>thương hiệu</w:t>
+            </w:r>
+          </w:p>
+          <w:p>
+            <w:pPr>
+              <w:pStyle w:val="ListParagraph"/>
+              <w:numPr>
+                <w:ilvl w:val="0"/>
+                <w:numId w:val="37"/>
+              </w:numPr>
+              <w:tabs>
+                <w:tab w:val="left" w:leader="dot" w:pos="9018"/>
+              </w:tabs>
+              <w:spacing w:after="65" w:line="360" w:lineRule="auto"/>
+              <w:ind w:right="31"/>
+              <w:rPr>
+                <w:rFonts w:ascii="Times New Roman" w:hAnsi="Times New Roman" w:cs="Times New Roman"/>
+                <w:sz w:val="26"/>
+                <w:szCs w:val="26"/>
+              </w:rPr>
+            </w:pPr>
+            <w:r>
+              <w:rPr>
+                <w:rFonts w:ascii="Times New Roman" w:hAnsi="Times New Roman" w:cs="Times New Roman"/>
+                <w:sz w:val="26"/>
+                <w:szCs w:val="26"/>
+              </w:rPr>
+              <w:t xml:space="preserve">Hệ thống hiển thị giao diện danh sách các </w:t>
+            </w:r>
+            <w:r>
+              <w:rPr>
+                <w:rFonts w:ascii="Times New Roman" w:hAnsi="Times New Roman" w:cs="Times New Roman"/>
+                <w:sz w:val="26"/>
+                <w:szCs w:val="26"/>
+              </w:rPr>
+              <w:t>thương hiệu hiện có và button thêm mới</w:t>
+            </w:r>
+          </w:p>
+          <w:p>
+            <w:pPr>
+              <w:pStyle w:val="ListParagraph"/>
+              <w:numPr>
+                <w:ilvl w:val="0"/>
+                <w:numId w:val="37"/>
+              </w:numPr>
+              <w:tabs>
+                <w:tab w:val="left" w:leader="dot" w:pos="9018"/>
+              </w:tabs>
+              <w:spacing w:after="65" w:line="360" w:lineRule="auto"/>
+              <w:ind w:right="31"/>
+              <w:rPr>
+                <w:rFonts w:ascii="Times New Roman" w:hAnsi="Times New Roman" w:cs="Times New Roman"/>
+                <w:sz w:val="26"/>
+                <w:szCs w:val="26"/>
+              </w:rPr>
+            </w:pPr>
+            <w:r>
+              <w:rPr>
+                <w:rFonts w:ascii="Times New Roman" w:hAnsi="Times New Roman" w:cs="Times New Roman"/>
+                <w:sz w:val="26"/>
+                <w:szCs w:val="26"/>
+              </w:rPr>
+              <w:t>Quản lý click chọn button thêm mới</w:t>
+            </w:r>
+          </w:p>
+          <w:p>
+            <w:pPr>
+              <w:pStyle w:val="ListParagraph"/>
+              <w:numPr>
+                <w:ilvl w:val="0"/>
+                <w:numId w:val="37"/>
+              </w:numPr>
+              <w:tabs>
+                <w:tab w:val="left" w:leader="dot" w:pos="9018"/>
+              </w:tabs>
+              <w:spacing w:after="65" w:line="360" w:lineRule="auto"/>
+              <w:ind w:right="31"/>
+              <w:rPr>
+                <w:rFonts w:ascii="Times New Roman" w:hAnsi="Times New Roman" w:cs="Times New Roman"/>
+                <w:sz w:val="26"/>
+                <w:szCs w:val="26"/>
+              </w:rPr>
+            </w:pPr>
+            <w:r>
+              <w:rPr>
+                <w:rFonts w:ascii="Times New Roman" w:hAnsi="Times New Roman" w:cs="Times New Roman"/>
+                <w:sz w:val="26"/>
+                <w:szCs w:val="26"/>
+              </w:rPr>
+              <w:lastRenderedPageBreak/>
+              <w:t xml:space="preserve">Hệ thống hiển thị giao diện thêm mới </w:t>
+            </w:r>
+            <w:r>
+              <w:rPr>
+                <w:rFonts w:ascii="Times New Roman" w:hAnsi="Times New Roman" w:cs="Times New Roman"/>
+                <w:sz w:val="26"/>
+                <w:szCs w:val="26"/>
+              </w:rPr>
+              <w:t>thương hiệu bao gồm tên thương hiệu, mô tả, trạng thái hoạt động và click button thêm mới.</w:t>
+            </w:r>
+          </w:p>
+          <w:p>
+            <w:pPr>
+              <w:pStyle w:val="ListParagraph"/>
+              <w:numPr>
+                <w:ilvl w:val="0"/>
+                <w:numId w:val="37"/>
+              </w:numPr>
+              <w:tabs>
+                <w:tab w:val="left" w:leader="dot" w:pos="9018"/>
+              </w:tabs>
+              <w:spacing w:after="65" w:line="360" w:lineRule="auto"/>
+              <w:ind w:right="31"/>
+              <w:rPr>
+                <w:rFonts w:ascii="Times New Roman" w:hAnsi="Times New Roman" w:cs="Times New Roman"/>
+                <w:sz w:val="26"/>
+                <w:szCs w:val="26"/>
+              </w:rPr>
+            </w:pPr>
+            <w:r>
+              <w:rPr>
+                <w:rFonts w:ascii="Times New Roman" w:hAnsi="Times New Roman" w:cs="Times New Roman"/>
+                <w:sz w:val="26"/>
+                <w:szCs w:val="26"/>
+              </w:rPr>
+              <w:t>Hệ thống thực hiện lưu thông tin và thông báo thành công</w:t>
+            </w:r>
+          </w:p>
+        </w:tc>
+      </w:tr>
+      <w:tr>
+        <w:tc>
+          <w:tcPr>
+            <w:tcW w:w="2106" w:type="dxa"/>
+            <w:tcBorders>
+              <w:top w:val="single" w:sz="4" w:space="0" w:color="auto"/>
+              <w:left w:val="single" w:sz="4" w:space="0" w:color="auto"/>
+              <w:bottom w:val="single" w:sz="4" w:space="0" w:color="auto"/>
+              <w:right w:val="single" w:sz="4" w:space="0" w:color="auto"/>
+            </w:tcBorders>
+            <w:hideMark/>
+          </w:tcPr>
+          <w:p>
+            <w:pPr>
+              <w:pStyle w:val="ListParagraph"/>
+              <w:tabs>
+                <w:tab w:val="left" w:leader="dot" w:pos="9018"/>
+              </w:tabs>
+              <w:spacing w:after="65" w:line="360" w:lineRule="auto"/>
+              <w:ind w:left="0" w:right="31"/>
+              <w:rPr>
+                <w:rFonts w:ascii="Times New Roman" w:hAnsi="Times New Roman" w:cs="Times New Roman"/>
+                <w:sz w:val="26"/>
+                <w:szCs w:val="26"/>
+              </w:rPr>
+            </w:pPr>
+            <w:r>
+              <w:rPr>
+                <w:rFonts w:ascii="Times New Roman" w:hAnsi="Times New Roman" w:cs="Times New Roman"/>
+                <w:sz w:val="26"/>
+                <w:szCs w:val="26"/>
+              </w:rPr>
+              <w:lastRenderedPageBreak/>
+              <w:t>Kịch bản ngoại lệ</w:t>
+            </w:r>
+          </w:p>
+        </w:tc>
+        <w:tc>
+          <w:tcPr>
+            <w:tcW w:w="6236" w:type="dxa"/>
+            <w:tcBorders>
+              <w:top w:val="single" w:sz="4" w:space="0" w:color="auto"/>
+              <w:left w:val="single" w:sz="4" w:space="0" w:color="auto"/>
+              <w:bottom w:val="single" w:sz="4" w:space="0" w:color="auto"/>
+              <w:right w:val="single" w:sz="4" w:space="0" w:color="auto"/>
+            </w:tcBorders>
+          </w:tcPr>
+          <w:p>
+            <w:pPr>
+              <w:pStyle w:val="ListParagraph"/>
+              <w:tabs>
+                <w:tab w:val="left" w:leader="dot" w:pos="9018"/>
+              </w:tabs>
+              <w:spacing w:after="65" w:line="360" w:lineRule="auto"/>
+              <w:ind w:left="0" w:right="31"/>
+              <w:rPr>
+                <w:rFonts w:ascii="Times New Roman" w:hAnsi="Times New Roman" w:cs="Times New Roman"/>
+                <w:sz w:val="26"/>
+                <w:szCs w:val="26"/>
+              </w:rPr>
+            </w:pPr>
+          </w:p>
+        </w:tc>
+      </w:tr>
+    </w:tbl>
+    <w:p>
+      <w:pPr>
+        <w:tabs>
+          <w:tab w:val="left" w:leader="dot" w:pos="9018"/>
+        </w:tabs>
+        <w:spacing w:after="65" w:line="360" w:lineRule="auto"/>
+        <w:ind w:left="409" w:right="31"/>
+        <w:rPr>
+          <w:rFonts w:ascii="Times New Roman" w:hAnsi="Times New Roman" w:cs="Times New Roman"/>
+          <w:sz w:val="26"/>
+          <w:szCs w:val="26"/>
+        </w:rPr>
+      </w:pPr>
+    </w:p>
+    <w:p>
+      <w:pPr>
+        <w:tabs>
+          <w:tab w:val="left" w:leader="dot" w:pos="9018"/>
+        </w:tabs>
+        <w:spacing w:after="65" w:line="360" w:lineRule="auto"/>
+        <w:ind w:left="409" w:right="31"/>
+        <w:rPr>
+          <w:rFonts w:ascii="Times New Roman" w:hAnsi="Times New Roman" w:cs="Times New Roman"/>
+          <w:sz w:val="26"/>
+          <w:szCs w:val="26"/>
+        </w:rPr>
+      </w:pPr>
+      <w:r>
+        <w:rPr>
+          <w:rFonts w:ascii="Times New Roman" w:hAnsi="Times New Roman" w:cs="Times New Roman"/>
+          <w:sz w:val="26"/>
+          <w:szCs w:val="26"/>
+        </w:rPr>
+        <w:t>Kịch bản chức năng chỉnh sửa thương hiệu</w:t>
+      </w:r>
+    </w:p>
+    <w:tbl>
+      <w:tblPr>
+        <w:tblStyle w:val="TableGrid"/>
+        <w:tblW w:w="0" w:type="auto"/>
+        <w:tblInd w:w="769" w:type="dxa"/>
+        <w:tblLook w:val="04A0" w:firstRow="1" w:lastRow="0" w:firstColumn="1" w:lastColumn="0" w:noHBand="0" w:noVBand="1"/>
+      </w:tblPr>
+      <w:tblGrid>
+        <w:gridCol w:w="2106"/>
+        <w:gridCol w:w="6236"/>
+      </w:tblGrid>
+      <w:tr>
+        <w:tc>
+          <w:tcPr>
+            <w:tcW w:w="2106" w:type="dxa"/>
+            <w:tcBorders>
+              <w:top w:val="single" w:sz="4" w:space="0" w:color="auto"/>
+              <w:left w:val="single" w:sz="4" w:space="0" w:color="auto"/>
+              <w:bottom w:val="single" w:sz="4" w:space="0" w:color="auto"/>
+              <w:right w:val="single" w:sz="4" w:space="0" w:color="auto"/>
+            </w:tcBorders>
+            <w:hideMark/>
+          </w:tcPr>
+          <w:p>
+            <w:pPr>
+              <w:pStyle w:val="ListParagraph"/>
+              <w:tabs>
+                <w:tab w:val="left" w:leader="dot" w:pos="9018"/>
+              </w:tabs>
+              <w:spacing w:after="65" w:line="360" w:lineRule="auto"/>
+              <w:ind w:left="0" w:right="31"/>
+              <w:rPr>
+                <w:rFonts w:ascii="Times New Roman" w:hAnsi="Times New Roman" w:cs="Times New Roman"/>
+                <w:sz w:val="26"/>
+                <w:szCs w:val="26"/>
+              </w:rPr>
+            </w:pPr>
+            <w:r>
+              <w:rPr>
+                <w:rFonts w:ascii="Times New Roman" w:hAnsi="Times New Roman" w:cs="Times New Roman"/>
+                <w:sz w:val="26"/>
+                <w:szCs w:val="26"/>
+              </w:rPr>
+              <w:t>Tên kịch bản</w:t>
+            </w:r>
+          </w:p>
+        </w:tc>
+        <w:tc>
+          <w:tcPr>
+            <w:tcW w:w="6236" w:type="dxa"/>
+            <w:tcBorders>
+              <w:top w:val="single" w:sz="4" w:space="0" w:color="auto"/>
+              <w:left w:val="single" w:sz="4" w:space="0" w:color="auto"/>
+              <w:bottom w:val="single" w:sz="4" w:space="0" w:color="auto"/>
+              <w:right w:val="single" w:sz="4" w:space="0" w:color="auto"/>
+            </w:tcBorders>
+          </w:tcPr>
+          <w:p>
+            <w:pPr>
+              <w:pStyle w:val="ListParagraph"/>
+              <w:tabs>
+                <w:tab w:val="left" w:leader="dot" w:pos="9018"/>
+              </w:tabs>
+              <w:spacing w:after="65" w:line="360" w:lineRule="auto"/>
+              <w:ind w:left="0" w:right="31"/>
+              <w:rPr>
+                <w:rFonts w:ascii="Times New Roman" w:hAnsi="Times New Roman" w:cs="Times New Roman"/>
+                <w:sz w:val="26"/>
+                <w:szCs w:val="26"/>
+              </w:rPr>
+            </w:pPr>
+            <w:r>
+              <w:rPr>
+                <w:rFonts w:ascii="Times New Roman" w:hAnsi="Times New Roman" w:cs="Times New Roman"/>
+                <w:sz w:val="26"/>
+                <w:szCs w:val="26"/>
+              </w:rPr>
+              <w:t>Chỉnh sửa</w:t>
+            </w:r>
+            <w:r>
+              <w:rPr>
+                <w:rFonts w:ascii="Times New Roman" w:hAnsi="Times New Roman" w:cs="Times New Roman"/>
+                <w:sz w:val="26"/>
+                <w:szCs w:val="26"/>
+              </w:rPr>
+              <w:t xml:space="preserve"> thương hiệu</w:t>
+            </w:r>
+          </w:p>
+        </w:tc>
+      </w:tr>
+      <w:tr>
+        <w:tc>
+          <w:tcPr>
+            <w:tcW w:w="2106" w:type="dxa"/>
+            <w:tcBorders>
+              <w:top w:val="single" w:sz="4" w:space="0" w:color="auto"/>
+              <w:left w:val="single" w:sz="4" w:space="0" w:color="auto"/>
+              <w:bottom w:val="single" w:sz="4" w:space="0" w:color="auto"/>
+              <w:right w:val="single" w:sz="4" w:space="0" w:color="auto"/>
+            </w:tcBorders>
+            <w:hideMark/>
+          </w:tcPr>
+          <w:p>
+            <w:pPr>
+              <w:pStyle w:val="ListParagraph"/>
+              <w:tabs>
+                <w:tab w:val="left" w:leader="dot" w:pos="9018"/>
+              </w:tabs>
+              <w:spacing w:after="65" w:line="360" w:lineRule="auto"/>
+              <w:ind w:left="0" w:right="31"/>
+              <w:rPr>
+                <w:rFonts w:ascii="Times New Roman" w:hAnsi="Times New Roman" w:cs="Times New Roman"/>
+                <w:sz w:val="26"/>
+                <w:szCs w:val="26"/>
+              </w:rPr>
+            </w:pPr>
+            <w:r>
+              <w:rPr>
+                <w:rFonts w:ascii="Times New Roman" w:hAnsi="Times New Roman" w:cs="Times New Roman"/>
+                <w:sz w:val="26"/>
+                <w:szCs w:val="26"/>
+              </w:rPr>
+              <w:t>Tác nhân</w:t>
+            </w:r>
+          </w:p>
+        </w:tc>
+        <w:tc>
+          <w:tcPr>
+            <w:tcW w:w="6236" w:type="dxa"/>
+            <w:tcBorders>
+              <w:top w:val="single" w:sz="4" w:space="0" w:color="auto"/>
+              <w:left w:val="single" w:sz="4" w:space="0" w:color="auto"/>
+              <w:bottom w:val="single" w:sz="4" w:space="0" w:color="auto"/>
+              <w:right w:val="single" w:sz="4" w:space="0" w:color="auto"/>
+            </w:tcBorders>
+          </w:tcPr>
+          <w:p>
+            <w:pPr>
+              <w:pStyle w:val="ListParagraph"/>
+              <w:tabs>
+                <w:tab w:val="left" w:leader="dot" w:pos="9018"/>
+              </w:tabs>
+              <w:spacing w:after="65" w:line="360" w:lineRule="auto"/>
+              <w:ind w:left="0" w:right="31"/>
+              <w:rPr>
+                <w:rFonts w:ascii="Times New Roman" w:hAnsi="Times New Roman" w:cs="Times New Roman"/>
+                <w:sz w:val="26"/>
+                <w:szCs w:val="26"/>
+              </w:rPr>
+            </w:pPr>
+            <w:r>
+              <w:rPr>
+                <w:rFonts w:ascii="Times New Roman" w:hAnsi="Times New Roman" w:cs="Times New Roman"/>
+                <w:sz w:val="26"/>
+                <w:szCs w:val="26"/>
+              </w:rPr>
+              <w:t>Quản lý</w:t>
+            </w:r>
+          </w:p>
+        </w:tc>
+      </w:tr>
+      <w:tr>
+        <w:tc>
+          <w:tcPr>
+            <w:tcW w:w="2106" w:type="dxa"/>
+            <w:tcBorders>
+              <w:top w:val="single" w:sz="4" w:space="0" w:color="auto"/>
+              <w:left w:val="single" w:sz="4" w:space="0" w:color="auto"/>
+              <w:bottom w:val="single" w:sz="4" w:space="0" w:color="auto"/>
+              <w:right w:val="single" w:sz="4" w:space="0" w:color="auto"/>
+            </w:tcBorders>
+            <w:hideMark/>
+          </w:tcPr>
+          <w:p>
+            <w:pPr>
+              <w:pStyle w:val="ListParagraph"/>
+              <w:tabs>
+                <w:tab w:val="left" w:leader="dot" w:pos="9018"/>
+              </w:tabs>
+              <w:spacing w:after="65" w:line="360" w:lineRule="auto"/>
+              <w:ind w:left="0" w:right="31"/>
+              <w:rPr>
+                <w:rFonts w:ascii="Times New Roman" w:hAnsi="Times New Roman" w:cs="Times New Roman"/>
+                <w:sz w:val="26"/>
+                <w:szCs w:val="26"/>
+              </w:rPr>
+            </w:pPr>
+            <w:r>
+              <w:rPr>
+                <w:rFonts w:ascii="Times New Roman" w:hAnsi="Times New Roman" w:cs="Times New Roman"/>
+                <w:sz w:val="26"/>
+                <w:szCs w:val="26"/>
+              </w:rPr>
+              <w:t>Tiền điều kiện</w:t>
+            </w:r>
+          </w:p>
+        </w:tc>
+        <w:tc>
+          <w:tcPr>
+            <w:tcW w:w="6236" w:type="dxa"/>
+            <w:tcBorders>
+              <w:top w:val="single" w:sz="4" w:space="0" w:color="auto"/>
+              <w:left w:val="single" w:sz="4" w:space="0" w:color="auto"/>
+              <w:bottom w:val="single" w:sz="4" w:space="0" w:color="auto"/>
+              <w:right w:val="single" w:sz="4" w:space="0" w:color="auto"/>
+            </w:tcBorders>
+          </w:tcPr>
+          <w:p>
+            <w:pPr>
+              <w:pStyle w:val="ListParagraph"/>
+              <w:tabs>
+                <w:tab w:val="left" w:leader="dot" w:pos="9018"/>
+              </w:tabs>
+              <w:spacing w:after="65" w:line="360" w:lineRule="auto"/>
+              <w:ind w:left="0" w:right="31"/>
+              <w:rPr>
+                <w:rFonts w:ascii="Times New Roman" w:hAnsi="Times New Roman" w:cs="Times New Roman"/>
+                <w:sz w:val="26"/>
+                <w:szCs w:val="26"/>
+              </w:rPr>
+            </w:pPr>
+            <w:r>
+              <w:rPr>
+                <w:rFonts w:ascii="Times New Roman" w:hAnsi="Times New Roman" w:cs="Times New Roman"/>
+                <w:sz w:val="26"/>
+                <w:szCs w:val="26"/>
+              </w:rPr>
+              <w:t>Quản lý đăng nhập vào hệ thống thành công</w:t>
+            </w:r>
+          </w:p>
+        </w:tc>
+      </w:tr>
+      <w:tr>
+        <w:tc>
+          <w:tcPr>
+            <w:tcW w:w="2106" w:type="dxa"/>
+            <w:tcBorders>
+              <w:top w:val="single" w:sz="4" w:space="0" w:color="auto"/>
+              <w:left w:val="single" w:sz="4" w:space="0" w:color="auto"/>
+              <w:bottom w:val="single" w:sz="4" w:space="0" w:color="auto"/>
+              <w:right w:val="single" w:sz="4" w:space="0" w:color="auto"/>
+            </w:tcBorders>
+            <w:hideMark/>
+          </w:tcPr>
+          <w:p>
+            <w:pPr>
+              <w:pStyle w:val="ListParagraph"/>
+              <w:tabs>
+                <w:tab w:val="left" w:leader="dot" w:pos="9018"/>
+              </w:tabs>
+              <w:spacing w:after="65" w:line="360" w:lineRule="auto"/>
+              <w:ind w:left="0" w:right="31"/>
+              <w:rPr>
+                <w:rFonts w:ascii="Times New Roman" w:hAnsi="Times New Roman" w:cs="Times New Roman"/>
+                <w:sz w:val="26"/>
+                <w:szCs w:val="26"/>
+              </w:rPr>
+            </w:pPr>
+            <w:r>
+              <w:rPr>
+                <w:rFonts w:ascii="Times New Roman" w:hAnsi="Times New Roman" w:cs="Times New Roman"/>
+                <w:sz w:val="26"/>
+                <w:szCs w:val="26"/>
+              </w:rPr>
+              <w:t>Hậu điều kiện</w:t>
+            </w:r>
+          </w:p>
+        </w:tc>
+        <w:tc>
+          <w:tcPr>
+            <w:tcW w:w="6236" w:type="dxa"/>
+            <w:tcBorders>
+              <w:top w:val="single" w:sz="4" w:space="0" w:color="auto"/>
+              <w:left w:val="single" w:sz="4" w:space="0" w:color="auto"/>
+              <w:bottom w:val="single" w:sz="4" w:space="0" w:color="auto"/>
+              <w:right w:val="single" w:sz="4" w:space="0" w:color="auto"/>
+            </w:tcBorders>
+          </w:tcPr>
+          <w:p>
+            <w:pPr>
+              <w:pStyle w:val="ListParagraph"/>
+              <w:tabs>
+                <w:tab w:val="left" w:leader="dot" w:pos="9018"/>
+              </w:tabs>
+              <w:spacing w:after="65" w:line="360" w:lineRule="auto"/>
+              <w:ind w:left="0" w:right="31"/>
+              <w:rPr>
+                <w:rFonts w:ascii="Times New Roman" w:hAnsi="Times New Roman" w:cs="Times New Roman"/>
+                <w:sz w:val="26"/>
+                <w:szCs w:val="26"/>
+              </w:rPr>
+            </w:pPr>
+            <w:r>
+              <w:rPr>
+                <w:rFonts w:ascii="Times New Roman" w:hAnsi="Times New Roman" w:cs="Times New Roman"/>
+                <w:sz w:val="26"/>
+                <w:szCs w:val="26"/>
+              </w:rPr>
+              <w:t xml:space="preserve">Quản lý </w:t>
+            </w:r>
+            <w:r>
+              <w:rPr>
+                <w:rFonts w:ascii="Times New Roman" w:hAnsi="Times New Roman" w:cs="Times New Roman"/>
+                <w:sz w:val="26"/>
+                <w:szCs w:val="26"/>
+              </w:rPr>
+              <w:t>chỉnh sửa thương hiệu</w:t>
+            </w:r>
+            <w:r>
+              <w:rPr>
+                <w:rFonts w:ascii="Times New Roman" w:hAnsi="Times New Roman" w:cs="Times New Roman"/>
+                <w:sz w:val="26"/>
+                <w:szCs w:val="26"/>
+              </w:rPr>
+              <w:t xml:space="preserve"> thành công</w:t>
+            </w:r>
+          </w:p>
+        </w:tc>
+      </w:tr>
+      <w:tr>
+        <w:tc>
+          <w:tcPr>
+            <w:tcW w:w="2106" w:type="dxa"/>
+            <w:tcBorders>
+              <w:top w:val="single" w:sz="4" w:space="0" w:color="auto"/>
+              <w:left w:val="single" w:sz="4" w:space="0" w:color="auto"/>
+              <w:bottom w:val="single" w:sz="4" w:space="0" w:color="auto"/>
+              <w:right w:val="single" w:sz="4" w:space="0" w:color="auto"/>
+            </w:tcBorders>
+            <w:hideMark/>
+          </w:tcPr>
+          <w:p>
+            <w:pPr>
+              <w:pStyle w:val="ListParagraph"/>
+              <w:tabs>
+                <w:tab w:val="left" w:leader="dot" w:pos="9018"/>
+              </w:tabs>
+              <w:spacing w:after="65" w:line="360" w:lineRule="auto"/>
+              <w:ind w:left="0" w:right="31"/>
+              <w:rPr>
+                <w:rFonts w:ascii="Times New Roman" w:hAnsi="Times New Roman" w:cs="Times New Roman"/>
+                <w:sz w:val="26"/>
+                <w:szCs w:val="26"/>
+              </w:rPr>
+            </w:pPr>
+            <w:r>
+              <w:rPr>
+                <w:rFonts w:ascii="Times New Roman" w:hAnsi="Times New Roman" w:cs="Times New Roman"/>
+                <w:sz w:val="26"/>
+                <w:szCs w:val="26"/>
+              </w:rPr>
+              <w:t>Kịch bản chính</w:t>
+            </w:r>
+          </w:p>
+        </w:tc>
+        <w:tc>
+          <w:tcPr>
+            <w:tcW w:w="6236" w:type="dxa"/>
+            <w:tcBorders>
+              <w:top w:val="single" w:sz="4" w:space="0" w:color="auto"/>
+              <w:left w:val="single" w:sz="4" w:space="0" w:color="auto"/>
+              <w:bottom w:val="single" w:sz="4" w:space="0" w:color="auto"/>
+              <w:right w:val="single" w:sz="4" w:space="0" w:color="auto"/>
+            </w:tcBorders>
+          </w:tcPr>
+          <w:p>
+            <w:pPr>
+              <w:pStyle w:val="ListParagraph"/>
+              <w:numPr>
+                <w:ilvl w:val="0"/>
+                <w:numId w:val="38"/>
+              </w:numPr>
+              <w:tabs>
+                <w:tab w:val="left" w:leader="dot" w:pos="9018"/>
+              </w:tabs>
+              <w:spacing w:after="65" w:line="360" w:lineRule="auto"/>
+              <w:ind w:right="31"/>
+              <w:rPr>
+                <w:rFonts w:ascii="Times New Roman" w:hAnsi="Times New Roman" w:cs="Times New Roman"/>
+                <w:sz w:val="26"/>
+                <w:szCs w:val="26"/>
+              </w:rPr>
+            </w:pPr>
+            <w:r>
+              <w:rPr>
+                <w:rFonts w:ascii="Times New Roman" w:hAnsi="Times New Roman" w:cs="Times New Roman"/>
+                <w:sz w:val="26"/>
+                <w:szCs w:val="26"/>
+              </w:rPr>
+              <w:t>Quản lý đăng nhập vào hệ thống</w:t>
+            </w:r>
+          </w:p>
+          <w:p>
+            <w:pPr>
+              <w:pStyle w:val="ListParagraph"/>
+              <w:numPr>
+                <w:ilvl w:val="0"/>
+                <w:numId w:val="38"/>
+              </w:numPr>
+              <w:tabs>
+                <w:tab w:val="left" w:leader="dot" w:pos="9018"/>
+              </w:tabs>
+              <w:spacing w:after="65" w:line="360" w:lineRule="auto"/>
+              <w:ind w:right="31"/>
+              <w:rPr>
+                <w:rFonts w:ascii="Times New Roman" w:hAnsi="Times New Roman" w:cs="Times New Roman"/>
+                <w:sz w:val="26"/>
+                <w:szCs w:val="26"/>
+              </w:rPr>
+            </w:pPr>
+            <w:r>
+              <w:rPr>
+                <w:rFonts w:ascii="Times New Roman" w:hAnsi="Times New Roman" w:cs="Times New Roman"/>
+                <w:sz w:val="26"/>
+                <w:szCs w:val="26"/>
+              </w:rPr>
+              <w:t>Hệ thống hiển thị giao diện trang chủ với các chức năng: Sản phẩm, đơn hàng, voucher, danh mục, khuyến mãi, thương hiệu.</w:t>
+            </w:r>
+          </w:p>
+          <w:p>
+            <w:pPr>
+              <w:pStyle w:val="ListParagraph"/>
+              <w:numPr>
+                <w:ilvl w:val="0"/>
+                <w:numId w:val="38"/>
+              </w:numPr>
+              <w:tabs>
+                <w:tab w:val="left" w:leader="dot" w:pos="9018"/>
+              </w:tabs>
+              <w:spacing w:after="65" w:line="360" w:lineRule="auto"/>
+              <w:ind w:right="31"/>
+              <w:rPr>
+                <w:rFonts w:ascii="Times New Roman" w:hAnsi="Times New Roman" w:cs="Times New Roman"/>
+                <w:sz w:val="26"/>
+                <w:szCs w:val="26"/>
+              </w:rPr>
+            </w:pPr>
+            <w:r>
+              <w:rPr>
+                <w:rFonts w:ascii="Times New Roman" w:hAnsi="Times New Roman" w:cs="Times New Roman"/>
+                <w:sz w:val="26"/>
+                <w:szCs w:val="26"/>
+              </w:rPr>
+              <w:t>Quản lý click chọn chức năng thương hiệu</w:t>
+            </w:r>
+          </w:p>
+          <w:p>
+            <w:pPr>
+              <w:pStyle w:val="ListParagraph"/>
+              <w:numPr>
+                <w:ilvl w:val="0"/>
+                <w:numId w:val="38"/>
+              </w:numPr>
+              <w:tabs>
+                <w:tab w:val="left" w:leader="dot" w:pos="9018"/>
+              </w:tabs>
+              <w:spacing w:after="65" w:line="360" w:lineRule="auto"/>
+              <w:ind w:right="31"/>
+              <w:rPr>
+                <w:rFonts w:ascii="Times New Roman" w:hAnsi="Times New Roman" w:cs="Times New Roman"/>
+                <w:sz w:val="26"/>
+                <w:szCs w:val="26"/>
+              </w:rPr>
+            </w:pPr>
+            <w:r>
+              <w:rPr>
+                <w:rFonts w:ascii="Times New Roman" w:hAnsi="Times New Roman" w:cs="Times New Roman"/>
+                <w:sz w:val="26"/>
+                <w:szCs w:val="26"/>
+              </w:rPr>
+              <w:t>Hệ thống hiển thị giao diện danh sách các thương hiệu hiện có và button thêm mới</w:t>
+            </w:r>
+          </w:p>
+          <w:p>
+            <w:pPr>
+              <w:pStyle w:val="ListParagraph"/>
+              <w:numPr>
+                <w:ilvl w:val="0"/>
+                <w:numId w:val="38"/>
+              </w:numPr>
+              <w:tabs>
+                <w:tab w:val="left" w:leader="dot" w:pos="9018"/>
+              </w:tabs>
+              <w:spacing w:after="65" w:line="360" w:lineRule="auto"/>
+              <w:ind w:right="31"/>
+              <w:rPr>
+                <w:rFonts w:ascii="Times New Roman" w:hAnsi="Times New Roman" w:cs="Times New Roman"/>
+                <w:sz w:val="26"/>
+                <w:szCs w:val="26"/>
+              </w:rPr>
+            </w:pPr>
+            <w:r>
+              <w:rPr>
+                <w:rFonts w:ascii="Times New Roman" w:hAnsi="Times New Roman" w:cs="Times New Roman"/>
+                <w:sz w:val="26"/>
+                <w:szCs w:val="26"/>
+              </w:rPr>
+              <w:t xml:space="preserve">Quản lý click chọn </w:t>
+            </w:r>
+            <w:r>
+              <w:rPr>
+                <w:rFonts w:ascii="Times New Roman" w:hAnsi="Times New Roman" w:cs="Times New Roman"/>
+                <w:sz w:val="26"/>
+                <w:szCs w:val="26"/>
+              </w:rPr>
+              <w:t>vào một thương hiệu</w:t>
+            </w:r>
+          </w:p>
+          <w:p>
+            <w:pPr>
+              <w:pStyle w:val="ListParagraph"/>
+              <w:numPr>
+                <w:ilvl w:val="0"/>
+                <w:numId w:val="38"/>
+              </w:numPr>
+              <w:tabs>
+                <w:tab w:val="left" w:leader="dot" w:pos="9018"/>
+              </w:tabs>
+              <w:spacing w:after="65" w:line="360" w:lineRule="auto"/>
+              <w:ind w:right="31"/>
+              <w:rPr>
+                <w:rFonts w:ascii="Times New Roman" w:hAnsi="Times New Roman" w:cs="Times New Roman"/>
+                <w:sz w:val="26"/>
+                <w:szCs w:val="26"/>
+              </w:rPr>
+            </w:pPr>
+            <w:r>
+              <w:rPr>
+                <w:rFonts w:ascii="Times New Roman" w:hAnsi="Times New Roman" w:cs="Times New Roman"/>
+                <w:sz w:val="26"/>
+                <w:szCs w:val="26"/>
+              </w:rPr>
+              <w:t xml:space="preserve">Hệ thống hiển thị giao diện </w:t>
+            </w:r>
+            <w:r>
+              <w:rPr>
+                <w:rFonts w:ascii="Times New Roman" w:hAnsi="Times New Roman" w:cs="Times New Roman"/>
+                <w:sz w:val="26"/>
+                <w:szCs w:val="26"/>
+              </w:rPr>
+              <w:t>chi tiết</w:t>
+            </w:r>
+            <w:r>
+              <w:rPr>
+                <w:rFonts w:ascii="Times New Roman" w:hAnsi="Times New Roman" w:cs="Times New Roman"/>
+                <w:sz w:val="26"/>
+                <w:szCs w:val="26"/>
+              </w:rPr>
+              <w:t xml:space="preserve"> thương hiệu bao gồm tên thương hiệu, mô tả, trạng thái hoạt động và</w:t>
+            </w:r>
+            <w:r>
+              <w:rPr>
+                <w:rFonts w:ascii="Times New Roman" w:hAnsi="Times New Roman" w:cs="Times New Roman"/>
+                <w:sz w:val="26"/>
+                <w:szCs w:val="26"/>
+              </w:rPr>
+              <w:t xml:space="preserve"> button cập nhật</w:t>
+            </w:r>
+          </w:p>
+          <w:p>
+            <w:pPr>
+              <w:pStyle w:val="ListParagraph"/>
+              <w:numPr>
+                <w:ilvl w:val="0"/>
+                <w:numId w:val="38"/>
+              </w:numPr>
+              <w:tabs>
+                <w:tab w:val="left" w:leader="dot" w:pos="9018"/>
+              </w:tabs>
+              <w:spacing w:after="65" w:line="360" w:lineRule="auto"/>
+              <w:ind w:right="31"/>
+              <w:rPr>
+                <w:rFonts w:ascii="Times New Roman" w:hAnsi="Times New Roman" w:cs="Times New Roman"/>
+                <w:sz w:val="26"/>
+                <w:szCs w:val="26"/>
+              </w:rPr>
+            </w:pPr>
+            <w:r>
+              <w:rPr>
+                <w:rFonts w:ascii="Times New Roman" w:hAnsi="Times New Roman" w:cs="Times New Roman"/>
+                <w:sz w:val="26"/>
+                <w:szCs w:val="26"/>
+              </w:rPr>
+              <w:t>Quản lý thực hiện thay đổi thông tin theo nhu cầu</w:t>
+            </w:r>
+            <w:r>
+              <w:rPr>
+                <w:rFonts w:ascii="Times New Roman" w:hAnsi="Times New Roman" w:cs="Times New Roman"/>
+                <w:sz w:val="26"/>
+                <w:szCs w:val="26"/>
+              </w:rPr>
+              <w:t>.</w:t>
+            </w:r>
+          </w:p>
+          <w:p>
+            <w:pPr>
+              <w:pStyle w:val="ListParagraph"/>
+              <w:numPr>
+                <w:ilvl w:val="0"/>
+                <w:numId w:val="38"/>
+              </w:numPr>
+              <w:tabs>
+                <w:tab w:val="left" w:leader="dot" w:pos="9018"/>
+              </w:tabs>
+              <w:spacing w:after="65" w:line="360" w:lineRule="auto"/>
+              <w:ind w:right="31"/>
+              <w:rPr>
+                <w:rFonts w:ascii="Times New Roman" w:hAnsi="Times New Roman" w:cs="Times New Roman"/>
+                <w:sz w:val="26"/>
+                <w:szCs w:val="26"/>
+              </w:rPr>
+            </w:pPr>
+            <w:r>
+              <w:rPr>
+                <w:rFonts w:ascii="Times New Roman" w:hAnsi="Times New Roman" w:cs="Times New Roman"/>
+                <w:sz w:val="26"/>
+                <w:szCs w:val="26"/>
+              </w:rPr>
+              <w:lastRenderedPageBreak/>
+              <w:t>Hệ thống thực hiện lưu thông tin và thông báo thành công</w:t>
+            </w:r>
+          </w:p>
+        </w:tc>
+      </w:tr>
+      <w:tr>
+        <w:tc>
+          <w:tcPr>
+            <w:tcW w:w="2106" w:type="dxa"/>
+            <w:tcBorders>
+              <w:top w:val="single" w:sz="4" w:space="0" w:color="auto"/>
+              <w:left w:val="single" w:sz="4" w:space="0" w:color="auto"/>
+              <w:bottom w:val="single" w:sz="4" w:space="0" w:color="auto"/>
+              <w:right w:val="single" w:sz="4" w:space="0" w:color="auto"/>
+            </w:tcBorders>
+            <w:hideMark/>
+          </w:tcPr>
+          <w:p>
+            <w:pPr>
+              <w:pStyle w:val="ListParagraph"/>
+              <w:tabs>
+                <w:tab w:val="left" w:leader="dot" w:pos="9018"/>
+              </w:tabs>
+              <w:spacing w:after="65" w:line="360" w:lineRule="auto"/>
+              <w:ind w:left="0" w:right="31"/>
+              <w:rPr>
+                <w:rFonts w:ascii="Times New Roman" w:hAnsi="Times New Roman" w:cs="Times New Roman"/>
+                <w:sz w:val="26"/>
+                <w:szCs w:val="26"/>
+              </w:rPr>
+            </w:pPr>
+            <w:r>
+              <w:rPr>
+                <w:rFonts w:ascii="Times New Roman" w:hAnsi="Times New Roman" w:cs="Times New Roman"/>
+                <w:sz w:val="26"/>
+                <w:szCs w:val="26"/>
+              </w:rPr>
+              <w:lastRenderedPageBreak/>
+              <w:t>Kịch bản ngoại lệ</w:t>
+            </w:r>
+          </w:p>
+        </w:tc>
+        <w:tc>
+          <w:tcPr>
+            <w:tcW w:w="6236" w:type="dxa"/>
+            <w:tcBorders>
+              <w:top w:val="single" w:sz="4" w:space="0" w:color="auto"/>
+              <w:left w:val="single" w:sz="4" w:space="0" w:color="auto"/>
+              <w:bottom w:val="single" w:sz="4" w:space="0" w:color="auto"/>
+              <w:right w:val="single" w:sz="4" w:space="0" w:color="auto"/>
+            </w:tcBorders>
+          </w:tcPr>
+          <w:p>
+            <w:pPr>
+              <w:pStyle w:val="ListParagraph"/>
+              <w:tabs>
+                <w:tab w:val="left" w:leader="dot" w:pos="9018"/>
+              </w:tabs>
+              <w:spacing w:after="65" w:line="360" w:lineRule="auto"/>
+              <w:ind w:left="0" w:right="31"/>
+              <w:rPr>
+                <w:rFonts w:ascii="Times New Roman" w:hAnsi="Times New Roman" w:cs="Times New Roman"/>
+                <w:sz w:val="26"/>
+                <w:szCs w:val="26"/>
+              </w:rPr>
+            </w:pPr>
+          </w:p>
+        </w:tc>
+      </w:tr>
+    </w:tbl>
+    <w:p>
+      <w:pPr>
+        <w:tabs>
+          <w:tab w:val="left" w:leader="dot" w:pos="9018"/>
+        </w:tabs>
+        <w:spacing w:after="65" w:line="360" w:lineRule="auto"/>
+        <w:ind w:left="409" w:right="31"/>
+        <w:rPr>
+          <w:rFonts w:ascii="Times New Roman" w:hAnsi="Times New Roman" w:cs="Times New Roman"/>
+          <w:sz w:val="26"/>
+          <w:szCs w:val="26"/>
+        </w:rPr>
+      </w:pPr>
+    </w:p>
+    <w:p>
+      <w:pPr>
+        <w:tabs>
+          <w:tab w:val="left" w:leader="dot" w:pos="9018"/>
+        </w:tabs>
+        <w:spacing w:after="65" w:line="360" w:lineRule="auto"/>
+        <w:ind w:left="409" w:right="31"/>
+        <w:rPr>
+          <w:rFonts w:ascii="Times New Roman" w:hAnsi="Times New Roman" w:cs="Times New Roman"/>
+          <w:sz w:val="26"/>
+          <w:szCs w:val="26"/>
+        </w:rPr>
+      </w:pPr>
+      <w:r>
+        <w:rPr>
+          <w:rFonts w:ascii="Times New Roman" w:hAnsi="Times New Roman" w:cs="Times New Roman"/>
+          <w:sz w:val="26"/>
+          <w:szCs w:val="26"/>
+        </w:rPr>
+        <w:t>Kịch bản xóa thương hiệu</w:t>
+      </w:r>
+    </w:p>
+    <w:tbl>
+      <w:tblPr>
+        <w:tblStyle w:val="TableGrid"/>
+        <w:tblW w:w="0" w:type="auto"/>
+        <w:tblInd w:w="769" w:type="dxa"/>
+        <w:tblLook w:val="04A0" w:firstRow="1" w:lastRow="0" w:firstColumn="1" w:lastColumn="0" w:noHBand="0" w:noVBand="1"/>
+      </w:tblPr>
+      <w:tblGrid>
+        <w:gridCol w:w="2106"/>
+        <w:gridCol w:w="6236"/>
+      </w:tblGrid>
+      <w:tr>
+        <w:tc>
+          <w:tcPr>
+            <w:tcW w:w="2106" w:type="dxa"/>
+            <w:tcBorders>
+              <w:top w:val="single" w:sz="4" w:space="0" w:color="auto"/>
+              <w:left w:val="single" w:sz="4" w:space="0" w:color="auto"/>
+              <w:bottom w:val="single" w:sz="4" w:space="0" w:color="auto"/>
+              <w:right w:val="single" w:sz="4" w:space="0" w:color="auto"/>
+            </w:tcBorders>
+            <w:hideMark/>
+          </w:tcPr>
+          <w:p>
+            <w:pPr>
+              <w:pStyle w:val="ListParagraph"/>
+              <w:tabs>
+                <w:tab w:val="left" w:leader="dot" w:pos="9018"/>
+              </w:tabs>
+              <w:spacing w:after="65" w:line="360" w:lineRule="auto"/>
+              <w:ind w:left="0" w:right="31"/>
+              <w:rPr>
+                <w:rFonts w:ascii="Times New Roman" w:hAnsi="Times New Roman" w:cs="Times New Roman"/>
+                <w:sz w:val="26"/>
+                <w:szCs w:val="26"/>
+              </w:rPr>
+            </w:pPr>
+            <w:r>
+              <w:rPr>
+                <w:rFonts w:ascii="Times New Roman" w:hAnsi="Times New Roman" w:cs="Times New Roman"/>
+                <w:sz w:val="26"/>
+                <w:szCs w:val="26"/>
+              </w:rPr>
+              <w:t>Tên kịch bản</w:t>
+            </w:r>
+          </w:p>
+        </w:tc>
+        <w:tc>
+          <w:tcPr>
+            <w:tcW w:w="6236" w:type="dxa"/>
+            <w:tcBorders>
+              <w:top w:val="single" w:sz="4" w:space="0" w:color="auto"/>
+              <w:left w:val="single" w:sz="4" w:space="0" w:color="auto"/>
+              <w:bottom w:val="single" w:sz="4" w:space="0" w:color="auto"/>
+              <w:right w:val="single" w:sz="4" w:space="0" w:color="auto"/>
+            </w:tcBorders>
+          </w:tcPr>
+          <w:p>
+            <w:pPr>
+              <w:pStyle w:val="ListParagraph"/>
+              <w:tabs>
+                <w:tab w:val="left" w:leader="dot" w:pos="9018"/>
+              </w:tabs>
+              <w:spacing w:after="65" w:line="360" w:lineRule="auto"/>
+              <w:ind w:left="0" w:right="31"/>
+              <w:rPr>
+                <w:rFonts w:ascii="Times New Roman" w:hAnsi="Times New Roman" w:cs="Times New Roman"/>
+                <w:sz w:val="26"/>
+                <w:szCs w:val="26"/>
+              </w:rPr>
+            </w:pPr>
+            <w:r>
+              <w:rPr>
+                <w:rFonts w:ascii="Times New Roman" w:hAnsi="Times New Roman" w:cs="Times New Roman"/>
+                <w:sz w:val="26"/>
+                <w:szCs w:val="26"/>
+              </w:rPr>
+              <w:t xml:space="preserve">Xóa </w:t>
+            </w:r>
+            <w:r>
+              <w:rPr>
+                <w:rFonts w:ascii="Times New Roman" w:hAnsi="Times New Roman" w:cs="Times New Roman"/>
+                <w:sz w:val="26"/>
+                <w:szCs w:val="26"/>
+              </w:rPr>
+              <w:t>thương hiệu</w:t>
+            </w:r>
+          </w:p>
+        </w:tc>
+      </w:tr>
+      <w:tr>
+        <w:tc>
+          <w:tcPr>
+            <w:tcW w:w="2106" w:type="dxa"/>
+            <w:tcBorders>
+              <w:top w:val="single" w:sz="4" w:space="0" w:color="auto"/>
+              <w:left w:val="single" w:sz="4" w:space="0" w:color="auto"/>
+              <w:bottom w:val="single" w:sz="4" w:space="0" w:color="auto"/>
+              <w:right w:val="single" w:sz="4" w:space="0" w:color="auto"/>
+            </w:tcBorders>
+            <w:hideMark/>
+          </w:tcPr>
+          <w:p>
+            <w:pPr>
+              <w:pStyle w:val="ListParagraph"/>
+              <w:tabs>
+                <w:tab w:val="left" w:leader="dot" w:pos="9018"/>
+              </w:tabs>
+              <w:spacing w:after="65" w:line="360" w:lineRule="auto"/>
+              <w:ind w:left="0" w:right="31"/>
+              <w:rPr>
+                <w:rFonts w:ascii="Times New Roman" w:hAnsi="Times New Roman" w:cs="Times New Roman"/>
+                <w:sz w:val="26"/>
+                <w:szCs w:val="26"/>
+              </w:rPr>
+            </w:pPr>
+            <w:r>
+              <w:rPr>
+                <w:rFonts w:ascii="Times New Roman" w:hAnsi="Times New Roman" w:cs="Times New Roman"/>
+                <w:sz w:val="26"/>
+                <w:szCs w:val="26"/>
+              </w:rPr>
+              <w:t>Tác nhân</w:t>
+            </w:r>
+          </w:p>
+        </w:tc>
+        <w:tc>
+          <w:tcPr>
+            <w:tcW w:w="6236" w:type="dxa"/>
+            <w:tcBorders>
+              <w:top w:val="single" w:sz="4" w:space="0" w:color="auto"/>
+              <w:left w:val="single" w:sz="4" w:space="0" w:color="auto"/>
+              <w:bottom w:val="single" w:sz="4" w:space="0" w:color="auto"/>
+              <w:right w:val="single" w:sz="4" w:space="0" w:color="auto"/>
+            </w:tcBorders>
+          </w:tcPr>
+          <w:p>
+            <w:pPr>
+              <w:pStyle w:val="ListParagraph"/>
+              <w:tabs>
+                <w:tab w:val="left" w:leader="dot" w:pos="9018"/>
+              </w:tabs>
+              <w:spacing w:after="65" w:line="360" w:lineRule="auto"/>
+              <w:ind w:left="0" w:right="31"/>
+              <w:rPr>
+                <w:rFonts w:ascii="Times New Roman" w:hAnsi="Times New Roman" w:cs="Times New Roman"/>
+                <w:sz w:val="26"/>
+                <w:szCs w:val="26"/>
+              </w:rPr>
+            </w:pPr>
+            <w:r>
+              <w:rPr>
+                <w:rFonts w:ascii="Times New Roman" w:hAnsi="Times New Roman" w:cs="Times New Roman"/>
+                <w:sz w:val="26"/>
+                <w:szCs w:val="26"/>
+              </w:rPr>
+              <w:t>Quản lý</w:t>
+            </w:r>
+          </w:p>
+        </w:tc>
+      </w:tr>
+      <w:tr>
+        <w:tc>
+          <w:tcPr>
+            <w:tcW w:w="2106" w:type="dxa"/>
+            <w:tcBorders>
+              <w:top w:val="single" w:sz="4" w:space="0" w:color="auto"/>
+              <w:left w:val="single" w:sz="4" w:space="0" w:color="auto"/>
+              <w:bottom w:val="single" w:sz="4" w:space="0" w:color="auto"/>
+              <w:right w:val="single" w:sz="4" w:space="0" w:color="auto"/>
+            </w:tcBorders>
+            <w:hideMark/>
+          </w:tcPr>
+          <w:p>
+            <w:pPr>
+              <w:pStyle w:val="ListParagraph"/>
+              <w:tabs>
+                <w:tab w:val="left" w:leader="dot" w:pos="9018"/>
+              </w:tabs>
+              <w:spacing w:after="65" w:line="360" w:lineRule="auto"/>
+              <w:ind w:left="0" w:right="31"/>
+              <w:rPr>
+                <w:rFonts w:ascii="Times New Roman" w:hAnsi="Times New Roman" w:cs="Times New Roman"/>
+                <w:sz w:val="26"/>
+                <w:szCs w:val="26"/>
+              </w:rPr>
+            </w:pPr>
+            <w:r>
+              <w:rPr>
+                <w:rFonts w:ascii="Times New Roman" w:hAnsi="Times New Roman" w:cs="Times New Roman"/>
+                <w:sz w:val="26"/>
+                <w:szCs w:val="26"/>
+              </w:rPr>
+              <w:t>Tiền điều kiện</w:t>
+            </w:r>
+          </w:p>
+        </w:tc>
+        <w:tc>
+          <w:tcPr>
+            <w:tcW w:w="6236" w:type="dxa"/>
+            <w:tcBorders>
+              <w:top w:val="single" w:sz="4" w:space="0" w:color="auto"/>
+              <w:left w:val="single" w:sz="4" w:space="0" w:color="auto"/>
+              <w:bottom w:val="single" w:sz="4" w:space="0" w:color="auto"/>
+              <w:right w:val="single" w:sz="4" w:space="0" w:color="auto"/>
+            </w:tcBorders>
+          </w:tcPr>
+          <w:p>
+            <w:pPr>
+              <w:pStyle w:val="ListParagraph"/>
+              <w:tabs>
+                <w:tab w:val="left" w:leader="dot" w:pos="9018"/>
+              </w:tabs>
+              <w:spacing w:after="65" w:line="360" w:lineRule="auto"/>
+              <w:ind w:left="0" w:right="31"/>
+              <w:rPr>
+                <w:rFonts w:ascii="Times New Roman" w:hAnsi="Times New Roman" w:cs="Times New Roman"/>
+                <w:sz w:val="26"/>
+                <w:szCs w:val="26"/>
+              </w:rPr>
+            </w:pPr>
+            <w:r>
+              <w:rPr>
+                <w:rFonts w:ascii="Times New Roman" w:hAnsi="Times New Roman" w:cs="Times New Roman"/>
+                <w:sz w:val="26"/>
+                <w:szCs w:val="26"/>
+              </w:rPr>
+              <w:t>Quản lý đăng nhập vào hệ thống thành công</w:t>
+            </w:r>
+          </w:p>
+        </w:tc>
+      </w:tr>
+      <w:tr>
+        <w:tc>
+          <w:tcPr>
+            <w:tcW w:w="2106" w:type="dxa"/>
+            <w:tcBorders>
+              <w:top w:val="single" w:sz="4" w:space="0" w:color="auto"/>
+              <w:left w:val="single" w:sz="4" w:space="0" w:color="auto"/>
+              <w:bottom w:val="single" w:sz="4" w:space="0" w:color="auto"/>
+              <w:right w:val="single" w:sz="4" w:space="0" w:color="auto"/>
+            </w:tcBorders>
+            <w:hideMark/>
+          </w:tcPr>
+          <w:p>
+            <w:pPr>
+              <w:pStyle w:val="ListParagraph"/>
+              <w:tabs>
+                <w:tab w:val="left" w:leader="dot" w:pos="9018"/>
+              </w:tabs>
+              <w:spacing w:after="65" w:line="360" w:lineRule="auto"/>
+              <w:ind w:left="0" w:right="31"/>
+              <w:rPr>
+                <w:rFonts w:ascii="Times New Roman" w:hAnsi="Times New Roman" w:cs="Times New Roman"/>
+                <w:sz w:val="26"/>
+                <w:szCs w:val="26"/>
+              </w:rPr>
+            </w:pPr>
+            <w:r>
+              <w:rPr>
+                <w:rFonts w:ascii="Times New Roman" w:hAnsi="Times New Roman" w:cs="Times New Roman"/>
+                <w:sz w:val="26"/>
+                <w:szCs w:val="26"/>
+              </w:rPr>
+              <w:t>Hậu điều kiện</w:t>
+            </w:r>
+          </w:p>
+        </w:tc>
+        <w:tc>
+          <w:tcPr>
+            <w:tcW w:w="6236" w:type="dxa"/>
+            <w:tcBorders>
+              <w:top w:val="single" w:sz="4" w:space="0" w:color="auto"/>
+              <w:left w:val="single" w:sz="4" w:space="0" w:color="auto"/>
+              <w:bottom w:val="single" w:sz="4" w:space="0" w:color="auto"/>
+              <w:right w:val="single" w:sz="4" w:space="0" w:color="auto"/>
+            </w:tcBorders>
+          </w:tcPr>
+          <w:p>
+            <w:pPr>
+              <w:pStyle w:val="ListParagraph"/>
+              <w:tabs>
+                <w:tab w:val="left" w:leader="dot" w:pos="9018"/>
+              </w:tabs>
+              <w:spacing w:after="65" w:line="360" w:lineRule="auto"/>
+              <w:ind w:left="0" w:right="31"/>
+              <w:rPr>
+                <w:rFonts w:ascii="Times New Roman" w:hAnsi="Times New Roman" w:cs="Times New Roman"/>
+                <w:sz w:val="26"/>
+                <w:szCs w:val="26"/>
+              </w:rPr>
+            </w:pPr>
+            <w:r>
+              <w:rPr>
+                <w:rFonts w:ascii="Times New Roman" w:hAnsi="Times New Roman" w:cs="Times New Roman"/>
+                <w:sz w:val="26"/>
+                <w:szCs w:val="26"/>
+              </w:rPr>
+              <w:t xml:space="preserve">Quản lý </w:t>
+            </w:r>
+            <w:r>
+              <w:rPr>
+                <w:rFonts w:ascii="Times New Roman" w:hAnsi="Times New Roman" w:cs="Times New Roman"/>
+                <w:sz w:val="26"/>
+                <w:szCs w:val="26"/>
+              </w:rPr>
+              <w:t>xóa thương hiệu</w:t>
+            </w:r>
+            <w:r>
+              <w:rPr>
+                <w:rFonts w:ascii="Times New Roman" w:hAnsi="Times New Roman" w:cs="Times New Roman"/>
+                <w:sz w:val="26"/>
+                <w:szCs w:val="26"/>
+              </w:rPr>
+              <w:t xml:space="preserve"> thành công</w:t>
+            </w:r>
+          </w:p>
+        </w:tc>
+      </w:tr>
+      <w:tr>
+        <w:tc>
+          <w:tcPr>
+            <w:tcW w:w="2106" w:type="dxa"/>
+            <w:tcBorders>
+              <w:top w:val="single" w:sz="4" w:space="0" w:color="auto"/>
+              <w:left w:val="single" w:sz="4" w:space="0" w:color="auto"/>
+              <w:bottom w:val="single" w:sz="4" w:space="0" w:color="auto"/>
+              <w:right w:val="single" w:sz="4" w:space="0" w:color="auto"/>
+            </w:tcBorders>
+            <w:hideMark/>
+          </w:tcPr>
+          <w:p>
+            <w:pPr>
+              <w:pStyle w:val="ListParagraph"/>
+              <w:tabs>
+                <w:tab w:val="left" w:leader="dot" w:pos="9018"/>
+              </w:tabs>
+              <w:spacing w:after="65" w:line="360" w:lineRule="auto"/>
+              <w:ind w:left="0" w:right="31"/>
+              <w:rPr>
+                <w:rFonts w:ascii="Times New Roman" w:hAnsi="Times New Roman" w:cs="Times New Roman"/>
+                <w:sz w:val="26"/>
+                <w:szCs w:val="26"/>
+              </w:rPr>
+            </w:pPr>
+            <w:r>
+              <w:rPr>
+                <w:rFonts w:ascii="Times New Roman" w:hAnsi="Times New Roman" w:cs="Times New Roman"/>
+                <w:sz w:val="26"/>
+                <w:szCs w:val="26"/>
+              </w:rPr>
+              <w:t>Kịch bản chính</w:t>
+            </w:r>
+          </w:p>
+        </w:tc>
+        <w:tc>
+          <w:tcPr>
+            <w:tcW w:w="6236" w:type="dxa"/>
+            <w:tcBorders>
+              <w:top w:val="single" w:sz="4" w:space="0" w:color="auto"/>
+              <w:left w:val="single" w:sz="4" w:space="0" w:color="auto"/>
+              <w:bottom w:val="single" w:sz="4" w:space="0" w:color="auto"/>
+              <w:right w:val="single" w:sz="4" w:space="0" w:color="auto"/>
+            </w:tcBorders>
+          </w:tcPr>
+          <w:p>
+            <w:pPr>
+              <w:pStyle w:val="ListParagraph"/>
+              <w:numPr>
+                <w:ilvl w:val="0"/>
+                <w:numId w:val="39"/>
+              </w:numPr>
+              <w:tabs>
+                <w:tab w:val="left" w:leader="dot" w:pos="9018"/>
+              </w:tabs>
+              <w:spacing w:after="65" w:line="360" w:lineRule="auto"/>
+              <w:ind w:right="31"/>
+              <w:rPr>
+                <w:rFonts w:ascii="Times New Roman" w:hAnsi="Times New Roman" w:cs="Times New Roman"/>
+                <w:sz w:val="26"/>
+                <w:szCs w:val="26"/>
+              </w:rPr>
+            </w:pPr>
+            <w:r>
+              <w:rPr>
+                <w:rFonts w:ascii="Times New Roman" w:hAnsi="Times New Roman" w:cs="Times New Roman"/>
+                <w:sz w:val="26"/>
+                <w:szCs w:val="26"/>
+              </w:rPr>
+              <w:t>Quản lý đăng nhập vào hệ thống</w:t>
+            </w:r>
+          </w:p>
+          <w:p>
+            <w:pPr>
+              <w:pStyle w:val="ListParagraph"/>
+              <w:numPr>
+                <w:ilvl w:val="0"/>
+                <w:numId w:val="39"/>
+              </w:numPr>
+              <w:tabs>
+                <w:tab w:val="left" w:leader="dot" w:pos="9018"/>
+              </w:tabs>
+              <w:spacing w:after="65" w:line="360" w:lineRule="auto"/>
+              <w:ind w:right="31"/>
+              <w:rPr>
+                <w:rFonts w:ascii="Times New Roman" w:hAnsi="Times New Roman" w:cs="Times New Roman"/>
+                <w:sz w:val="26"/>
+                <w:szCs w:val="26"/>
+              </w:rPr>
+            </w:pPr>
+            <w:r>
+              <w:rPr>
+                <w:rFonts w:ascii="Times New Roman" w:hAnsi="Times New Roman" w:cs="Times New Roman"/>
+                <w:sz w:val="26"/>
+                <w:szCs w:val="26"/>
+              </w:rPr>
+              <w:t>Hệ thống hiển thị giao diện trang chủ với các chức năng: Sản phẩm, đơn hàng, voucher, danh mục, khuyến mãi, thương hiệu.</w:t>
+            </w:r>
+          </w:p>
+          <w:p>
+            <w:pPr>
+              <w:pStyle w:val="ListParagraph"/>
+              <w:numPr>
+                <w:ilvl w:val="0"/>
+                <w:numId w:val="39"/>
+              </w:numPr>
+              <w:tabs>
+                <w:tab w:val="left" w:leader="dot" w:pos="9018"/>
+              </w:tabs>
+              <w:spacing w:after="65" w:line="360" w:lineRule="auto"/>
+              <w:ind w:right="31"/>
+              <w:rPr>
+                <w:rFonts w:ascii="Times New Roman" w:hAnsi="Times New Roman" w:cs="Times New Roman"/>
+                <w:sz w:val="26"/>
+                <w:szCs w:val="26"/>
+              </w:rPr>
+            </w:pPr>
+            <w:r>
+              <w:rPr>
+                <w:rFonts w:ascii="Times New Roman" w:hAnsi="Times New Roman" w:cs="Times New Roman"/>
+                <w:sz w:val="26"/>
+                <w:szCs w:val="26"/>
+              </w:rPr>
+              <w:t>Quản lý click chọn chức năng thương hiệu</w:t>
+            </w:r>
+          </w:p>
+          <w:p>
+            <w:pPr>
+              <w:pStyle w:val="ListParagraph"/>
+              <w:numPr>
+                <w:ilvl w:val="0"/>
+                <w:numId w:val="39"/>
+              </w:numPr>
+              <w:tabs>
+                <w:tab w:val="left" w:leader="dot" w:pos="9018"/>
+              </w:tabs>
+              <w:spacing w:after="65" w:line="360" w:lineRule="auto"/>
+              <w:ind w:right="31"/>
+              <w:rPr>
+                <w:rFonts w:ascii="Times New Roman" w:hAnsi="Times New Roman" w:cs="Times New Roman"/>
+                <w:sz w:val="26"/>
+                <w:szCs w:val="26"/>
+              </w:rPr>
+            </w:pPr>
+            <w:r>
+              <w:rPr>
+                <w:rFonts w:ascii="Times New Roman" w:hAnsi="Times New Roman" w:cs="Times New Roman"/>
+                <w:sz w:val="26"/>
+                <w:szCs w:val="26"/>
+              </w:rPr>
+              <w:t>Hệ thống hiển thị giao diện danh sách các thương hiệu hiện có và button thêm mới</w:t>
+            </w:r>
+            <w:r>
+              <w:rPr>
+                <w:rFonts w:ascii="Times New Roman" w:hAnsi="Times New Roman" w:cs="Times New Roman"/>
+                <w:sz w:val="26"/>
+                <w:szCs w:val="26"/>
+              </w:rPr>
+              <w:t>, và button xóa với mỗi thương hiệu</w:t>
+            </w:r>
+          </w:p>
+          <w:p>
+            <w:pPr>
+              <w:pStyle w:val="ListParagraph"/>
+              <w:numPr>
+                <w:ilvl w:val="0"/>
+                <w:numId w:val="39"/>
+              </w:numPr>
+              <w:tabs>
+                <w:tab w:val="left" w:leader="dot" w:pos="9018"/>
+              </w:tabs>
+              <w:spacing w:after="65" w:line="360" w:lineRule="auto"/>
+              <w:ind w:right="31"/>
+              <w:rPr>
+                <w:rFonts w:ascii="Times New Roman" w:hAnsi="Times New Roman" w:cs="Times New Roman"/>
+                <w:sz w:val="26"/>
+                <w:szCs w:val="26"/>
+              </w:rPr>
+            </w:pPr>
+            <w:r>
+              <w:rPr>
+                <w:rFonts w:ascii="Times New Roman" w:hAnsi="Times New Roman" w:cs="Times New Roman"/>
+                <w:sz w:val="26"/>
+                <w:szCs w:val="26"/>
+              </w:rPr>
+              <w:t>Quản lý click chọn button</w:t>
+            </w:r>
+            <w:r>
+              <w:rPr>
+                <w:rFonts w:ascii="Times New Roman" w:hAnsi="Times New Roman" w:cs="Times New Roman"/>
+                <w:sz w:val="26"/>
+                <w:szCs w:val="26"/>
+              </w:rPr>
+              <w:t xml:space="preserve"> xóa với thương hiệu muốn xóa</w:t>
+            </w:r>
+          </w:p>
+          <w:p>
+            <w:pPr>
+              <w:pStyle w:val="ListParagraph"/>
+              <w:numPr>
+                <w:ilvl w:val="0"/>
+                <w:numId w:val="39"/>
+              </w:numPr>
+              <w:tabs>
+                <w:tab w:val="left" w:leader="dot" w:pos="9018"/>
+              </w:tabs>
+              <w:spacing w:after="65" w:line="360" w:lineRule="auto"/>
+              <w:ind w:right="31"/>
+              <w:rPr>
+                <w:rFonts w:ascii="Times New Roman" w:hAnsi="Times New Roman" w:cs="Times New Roman"/>
+                <w:sz w:val="26"/>
+                <w:szCs w:val="26"/>
+              </w:rPr>
+            </w:pPr>
+            <w:r>
+              <w:rPr>
+                <w:rFonts w:ascii="Times New Roman" w:hAnsi="Times New Roman" w:cs="Times New Roman"/>
+                <w:sz w:val="26"/>
+                <w:szCs w:val="26"/>
+              </w:rPr>
+              <w:t>Hệ thống thực hiện lưu thông tin và thông báo thành công</w:t>
+            </w:r>
+          </w:p>
+        </w:tc>
+      </w:tr>
+      <w:tr>
+        <w:tc>
+          <w:tcPr>
+            <w:tcW w:w="2106" w:type="dxa"/>
+            <w:tcBorders>
+              <w:top w:val="single" w:sz="4" w:space="0" w:color="auto"/>
+              <w:left w:val="single" w:sz="4" w:space="0" w:color="auto"/>
+              <w:bottom w:val="single" w:sz="4" w:space="0" w:color="auto"/>
+              <w:right w:val="single" w:sz="4" w:space="0" w:color="auto"/>
+            </w:tcBorders>
+            <w:hideMark/>
+          </w:tcPr>
+          <w:p>
+            <w:pPr>
+              <w:pStyle w:val="ListParagraph"/>
+              <w:tabs>
+                <w:tab w:val="left" w:leader="dot" w:pos="9018"/>
+              </w:tabs>
+              <w:spacing w:after="65" w:line="360" w:lineRule="auto"/>
+              <w:ind w:left="0" w:right="31"/>
+              <w:rPr>
+                <w:rFonts w:ascii="Times New Roman" w:hAnsi="Times New Roman" w:cs="Times New Roman"/>
+                <w:sz w:val="26"/>
+                <w:szCs w:val="26"/>
+              </w:rPr>
+            </w:pPr>
+            <w:r>
+              <w:rPr>
+                <w:rFonts w:ascii="Times New Roman" w:hAnsi="Times New Roman" w:cs="Times New Roman"/>
+                <w:sz w:val="26"/>
+                <w:szCs w:val="26"/>
+              </w:rPr>
+              <w:t>Kịch bản ngoại lệ</w:t>
+            </w:r>
+          </w:p>
+        </w:tc>
+        <w:tc>
+          <w:tcPr>
+            <w:tcW w:w="6236" w:type="dxa"/>
+            <w:tcBorders>
+              <w:top w:val="single" w:sz="4" w:space="0" w:color="auto"/>
+              <w:left w:val="single" w:sz="4" w:space="0" w:color="auto"/>
+              <w:bottom w:val="single" w:sz="4" w:space="0" w:color="auto"/>
+              <w:right w:val="single" w:sz="4" w:space="0" w:color="auto"/>
+            </w:tcBorders>
+          </w:tcPr>
+          <w:p>
+            <w:pPr>
+              <w:pStyle w:val="ListParagraph"/>
+              <w:tabs>
+                <w:tab w:val="left" w:leader="dot" w:pos="9018"/>
+              </w:tabs>
+              <w:spacing w:after="65" w:line="360" w:lineRule="auto"/>
+              <w:ind w:left="0" w:right="31"/>
+              <w:rPr>
+                <w:rFonts w:ascii="Times New Roman" w:hAnsi="Times New Roman" w:cs="Times New Roman"/>
+                <w:sz w:val="26"/>
+                <w:szCs w:val="26"/>
+              </w:rPr>
+            </w:pPr>
+          </w:p>
+        </w:tc>
+      </w:tr>
+    </w:tbl>
+    <w:p>
+      <w:pPr>
+        <w:tabs>
+          <w:tab w:val="left" w:leader="dot" w:pos="9018"/>
+        </w:tabs>
+        <w:spacing w:after="65" w:line="360" w:lineRule="auto"/>
+        <w:ind w:left="409" w:right="31"/>
+        <w:rPr>
+          <w:rFonts w:ascii="Times New Roman" w:hAnsi="Times New Roman" w:cs="Times New Roman"/>
+          <w:sz w:val="26"/>
+          <w:szCs w:val="26"/>
+        </w:rPr>
+      </w:pPr>
+    </w:p>
+    <w:p>
+      <w:pPr>
+        <w:pStyle w:val="ListParagraph"/>
+        <w:numPr>
+          <w:ilvl w:val="0"/>
+          <w:numId w:val="20"/>
+        </w:numPr>
+        <w:tabs>
+          <w:tab w:val="left" w:leader="dot" w:pos="9018"/>
+        </w:tabs>
+        <w:spacing w:after="65" w:line="360" w:lineRule="auto"/>
+        <w:ind w:right="31"/>
+        <w:rPr>
+          <w:rFonts w:ascii="Times New Roman" w:hAnsi="Times New Roman" w:cs="Times New Roman"/>
+          <w:sz w:val="26"/>
+          <w:szCs w:val="26"/>
+        </w:rPr>
+      </w:pPr>
+      <w:r>
+        <w:rPr>
+          <w:rFonts w:ascii="Times New Roman" w:hAnsi="Times New Roman" w:cs="Times New Roman"/>
+          <w:sz w:val="26"/>
+          <w:szCs w:val="26"/>
+        </w:rPr>
+        <w:t>Chức năng quản lý voucher</w:t>
+      </w:r>
+    </w:p>
+    <w:p>
+      <w:pPr>
+        <w:tabs>
+          <w:tab w:val="left" w:leader="dot" w:pos="9018"/>
+        </w:tabs>
+        <w:spacing w:after="65" w:line="360" w:lineRule="auto"/>
+        <w:ind w:left="409" w:right="31"/>
+        <w:rPr>
+          <w:rFonts w:ascii="Times New Roman" w:hAnsi="Times New Roman" w:cs="Times New Roman"/>
+          <w:sz w:val="26"/>
+          <w:szCs w:val="26"/>
+        </w:rPr>
+      </w:pPr>
+      <w:r>
+        <w:rPr>
+          <w:rFonts w:ascii="Times New Roman" w:hAnsi="Times New Roman" w:cs="Times New Roman"/>
+          <w:noProof/>
+          <w:sz w:val="26"/>
+          <w:szCs w:val="26"/>
+        </w:rPr>
+        <w:lastRenderedPageBreak/>
+        <w:drawing>
+          <wp:inline distT="0" distB="0" distL="0" distR="0" wp14:anchorId="2CB894CB" wp14:editId="66A65669">
+            <wp:extent cx="5276850" cy="1685925"/>
+            <wp:effectExtent l="0" t="0" r="0" b="9525"/>
+            <wp:docPr id="14" name="Picture 14"/>
+            <wp:cNvGraphicFramePr>
+              <a:graphicFrameLocks xmlns:a="http://schemas.openxmlformats.org/drawingml/2006/main" noChangeAspect="1"/>
+            </wp:cNvGraphicFramePr>
+            <a:graphic xmlns:a="http://schemas.openxmlformats.org/drawingml/2006/main">
+              <a:graphicData uri="http://schemas.openxmlformats.org/drawingml/2006/picture">
+                <pic:pic xmlns:pic="http://schemas.openxmlformats.org/drawingml/2006/picture">
+                  <pic:nvPicPr>
+                    <pic:cNvPr id="14" name="Quản lý voucher.jpg"/>
+                    <pic:cNvPicPr/>
+                  </pic:nvPicPr>
+                  <pic:blipFill>
+                    <a:blip r:embed="rId19">
+                      <a:extLst>
+                        <a:ext uri="{28A0092B-C50C-407E-A947-70E740481C1C}">
+                          <a14:useLocalDpi xmlns:a14="http://schemas.microsoft.com/office/drawing/2010/main" val="0"/>
+                        </a:ext>
+                      </a:extLst>
+                    </a:blip>
+                    <a:stretch>
+                      <a:fillRect/>
+                    </a:stretch>
+                  </pic:blipFill>
+                  <pic:spPr>
+                    <a:xfrm>
+                      <a:off x="0" y="0"/>
+                      <a:ext cx="5276850" cy="1685925"/>
+                    </a:xfrm>
+                    <a:prstGeom prst="rect">
+                      <a:avLst/>
+                    </a:prstGeom>
+                  </pic:spPr>
+                </pic:pic>
+              </a:graphicData>
+            </a:graphic>
+          </wp:inline>
+        </w:drawing>
+      </w:r>
+    </w:p>
+    <w:p>
+      <w:pPr>
+        <w:tabs>
+          <w:tab w:val="left" w:leader="dot" w:pos="9018"/>
+        </w:tabs>
+        <w:spacing w:after="65" w:line="360" w:lineRule="auto"/>
+        <w:ind w:left="409" w:right="31"/>
+        <w:jc w:val="center"/>
+        <w:rPr>
+          <w:rFonts w:ascii="Times New Roman" w:hAnsi="Times New Roman" w:cs="Times New Roman"/>
+          <w:sz w:val="26"/>
+          <w:szCs w:val="26"/>
+        </w:rPr>
+      </w:pPr>
+      <w:r>
+        <w:rPr>
+          <w:rFonts w:ascii="Times New Roman" w:hAnsi="Times New Roman" w:cs="Times New Roman"/>
+          <w:sz w:val="26"/>
+          <w:szCs w:val="26"/>
+        </w:rPr>
+        <w:t>Hình 2.8. Usecase quản lý voucher</w:t>
+      </w:r>
       <w:bookmarkStart w:id="0" w:name="_GoBack"/>
       <w:bookmarkEnd w:id="0"/>
+    </w:p>
+    <w:p>
+      <w:pPr>
+        <w:tabs>
+          <w:tab w:val="left" w:leader="dot" w:pos="9018"/>
+        </w:tabs>
+        <w:spacing w:after="65" w:line="360" w:lineRule="auto"/>
+        <w:ind w:left="409" w:right="31"/>
+        <w:rPr>
+          <w:rFonts w:ascii="Times New Roman" w:hAnsi="Times New Roman" w:cs="Times New Roman"/>
+          <w:sz w:val="26"/>
+          <w:szCs w:val="26"/>
+        </w:rPr>
+      </w:pPr>
+      <w:r>
+        <w:rPr>
+          <w:rFonts w:ascii="Times New Roman" w:hAnsi="Times New Roman" w:cs="Times New Roman"/>
+          <w:sz w:val="26"/>
+          <w:szCs w:val="26"/>
+        </w:rPr>
+        <w:t>Kịch bản chức năng thêm mới voucher</w:t>
+      </w:r>
+    </w:p>
+    <w:tbl>
+      <w:tblPr>
+        <w:tblStyle w:val="TableGrid"/>
+        <w:tblW w:w="0" w:type="auto"/>
+        <w:tblInd w:w="769" w:type="dxa"/>
+        <w:tblLook w:val="04A0" w:firstRow="1" w:lastRow="0" w:firstColumn="1" w:lastColumn="0" w:noHBand="0" w:noVBand="1"/>
+      </w:tblPr>
+      <w:tblGrid>
+        <w:gridCol w:w="2106"/>
+        <w:gridCol w:w="6236"/>
+      </w:tblGrid>
+      <w:tr>
+        <w:tc>
+          <w:tcPr>
+            <w:tcW w:w="2106" w:type="dxa"/>
+            <w:tcBorders>
+              <w:top w:val="single" w:sz="4" w:space="0" w:color="auto"/>
+              <w:left w:val="single" w:sz="4" w:space="0" w:color="auto"/>
+              <w:bottom w:val="single" w:sz="4" w:space="0" w:color="auto"/>
+              <w:right w:val="single" w:sz="4" w:space="0" w:color="auto"/>
+            </w:tcBorders>
+            <w:hideMark/>
+          </w:tcPr>
+          <w:p>
+            <w:pPr>
+              <w:pStyle w:val="ListParagraph"/>
+              <w:tabs>
+                <w:tab w:val="left" w:leader="dot" w:pos="9018"/>
+              </w:tabs>
+              <w:spacing w:after="65" w:line="360" w:lineRule="auto"/>
+              <w:ind w:left="0" w:right="31"/>
+              <w:rPr>
+                <w:rFonts w:ascii="Times New Roman" w:hAnsi="Times New Roman" w:cs="Times New Roman"/>
+                <w:sz w:val="26"/>
+                <w:szCs w:val="26"/>
+              </w:rPr>
+            </w:pPr>
+            <w:r>
+              <w:rPr>
+                <w:rFonts w:ascii="Times New Roman" w:hAnsi="Times New Roman" w:cs="Times New Roman"/>
+                <w:sz w:val="26"/>
+                <w:szCs w:val="26"/>
+              </w:rPr>
+              <w:t>Tên kịch bản</w:t>
+            </w:r>
+          </w:p>
+        </w:tc>
+        <w:tc>
+          <w:tcPr>
+            <w:tcW w:w="6236" w:type="dxa"/>
+            <w:tcBorders>
+              <w:top w:val="single" w:sz="4" w:space="0" w:color="auto"/>
+              <w:left w:val="single" w:sz="4" w:space="0" w:color="auto"/>
+              <w:bottom w:val="single" w:sz="4" w:space="0" w:color="auto"/>
+              <w:right w:val="single" w:sz="4" w:space="0" w:color="auto"/>
+            </w:tcBorders>
+          </w:tcPr>
+          <w:p>
+            <w:pPr>
+              <w:pStyle w:val="ListParagraph"/>
+              <w:tabs>
+                <w:tab w:val="left" w:leader="dot" w:pos="9018"/>
+              </w:tabs>
+              <w:spacing w:after="65" w:line="360" w:lineRule="auto"/>
+              <w:ind w:left="0" w:right="31"/>
+              <w:rPr>
+                <w:rFonts w:ascii="Times New Roman" w:hAnsi="Times New Roman" w:cs="Times New Roman"/>
+                <w:sz w:val="26"/>
+                <w:szCs w:val="26"/>
+              </w:rPr>
+            </w:pPr>
+            <w:r>
+              <w:rPr>
+                <w:rFonts w:ascii="Times New Roman" w:hAnsi="Times New Roman" w:cs="Times New Roman"/>
+                <w:sz w:val="26"/>
+                <w:szCs w:val="26"/>
+              </w:rPr>
+              <w:t xml:space="preserve">Thêm mới </w:t>
+            </w:r>
+            <w:r>
+              <w:rPr>
+                <w:rFonts w:ascii="Times New Roman" w:hAnsi="Times New Roman" w:cs="Times New Roman"/>
+                <w:sz w:val="26"/>
+                <w:szCs w:val="26"/>
+              </w:rPr>
+              <w:t>vouchers</w:t>
+            </w:r>
+          </w:p>
+        </w:tc>
+      </w:tr>
+      <w:tr>
+        <w:tc>
+          <w:tcPr>
+            <w:tcW w:w="2106" w:type="dxa"/>
+            <w:tcBorders>
+              <w:top w:val="single" w:sz="4" w:space="0" w:color="auto"/>
+              <w:left w:val="single" w:sz="4" w:space="0" w:color="auto"/>
+              <w:bottom w:val="single" w:sz="4" w:space="0" w:color="auto"/>
+              <w:right w:val="single" w:sz="4" w:space="0" w:color="auto"/>
+            </w:tcBorders>
+            <w:hideMark/>
+          </w:tcPr>
+          <w:p>
+            <w:pPr>
+              <w:pStyle w:val="ListParagraph"/>
+              <w:tabs>
+                <w:tab w:val="left" w:leader="dot" w:pos="9018"/>
+              </w:tabs>
+              <w:spacing w:after="65" w:line="360" w:lineRule="auto"/>
+              <w:ind w:left="0" w:right="31"/>
+              <w:rPr>
+                <w:rFonts w:ascii="Times New Roman" w:hAnsi="Times New Roman" w:cs="Times New Roman"/>
+                <w:sz w:val="26"/>
+                <w:szCs w:val="26"/>
+              </w:rPr>
+            </w:pPr>
+            <w:r>
+              <w:rPr>
+                <w:rFonts w:ascii="Times New Roman" w:hAnsi="Times New Roman" w:cs="Times New Roman"/>
+                <w:sz w:val="26"/>
+                <w:szCs w:val="26"/>
+              </w:rPr>
+              <w:t>Tác nhân</w:t>
+            </w:r>
+          </w:p>
+        </w:tc>
+        <w:tc>
+          <w:tcPr>
+            <w:tcW w:w="6236" w:type="dxa"/>
+            <w:tcBorders>
+              <w:top w:val="single" w:sz="4" w:space="0" w:color="auto"/>
+              <w:left w:val="single" w:sz="4" w:space="0" w:color="auto"/>
+              <w:bottom w:val="single" w:sz="4" w:space="0" w:color="auto"/>
+              <w:right w:val="single" w:sz="4" w:space="0" w:color="auto"/>
+            </w:tcBorders>
+          </w:tcPr>
+          <w:p>
+            <w:pPr>
+              <w:pStyle w:val="ListParagraph"/>
+              <w:tabs>
+                <w:tab w:val="left" w:leader="dot" w:pos="9018"/>
+              </w:tabs>
+              <w:spacing w:after="65" w:line="360" w:lineRule="auto"/>
+              <w:ind w:left="0" w:right="31"/>
+              <w:rPr>
+                <w:rFonts w:ascii="Times New Roman" w:hAnsi="Times New Roman" w:cs="Times New Roman"/>
+                <w:sz w:val="26"/>
+                <w:szCs w:val="26"/>
+              </w:rPr>
+            </w:pPr>
+            <w:r>
+              <w:rPr>
+                <w:rFonts w:ascii="Times New Roman" w:hAnsi="Times New Roman" w:cs="Times New Roman"/>
+                <w:sz w:val="26"/>
+                <w:szCs w:val="26"/>
+              </w:rPr>
+              <w:t>Quản lý</w:t>
+            </w:r>
+          </w:p>
+        </w:tc>
+      </w:tr>
+      <w:tr>
+        <w:tc>
+          <w:tcPr>
+            <w:tcW w:w="2106" w:type="dxa"/>
+            <w:tcBorders>
+              <w:top w:val="single" w:sz="4" w:space="0" w:color="auto"/>
+              <w:left w:val="single" w:sz="4" w:space="0" w:color="auto"/>
+              <w:bottom w:val="single" w:sz="4" w:space="0" w:color="auto"/>
+              <w:right w:val="single" w:sz="4" w:space="0" w:color="auto"/>
+            </w:tcBorders>
+            <w:hideMark/>
+          </w:tcPr>
+          <w:p>
+            <w:pPr>
+              <w:pStyle w:val="ListParagraph"/>
+              <w:tabs>
+                <w:tab w:val="left" w:leader="dot" w:pos="9018"/>
+              </w:tabs>
+              <w:spacing w:after="65" w:line="360" w:lineRule="auto"/>
+              <w:ind w:left="0" w:right="31"/>
+              <w:rPr>
+                <w:rFonts w:ascii="Times New Roman" w:hAnsi="Times New Roman" w:cs="Times New Roman"/>
+                <w:sz w:val="26"/>
+                <w:szCs w:val="26"/>
+              </w:rPr>
+            </w:pPr>
+            <w:r>
+              <w:rPr>
+                <w:rFonts w:ascii="Times New Roman" w:hAnsi="Times New Roman" w:cs="Times New Roman"/>
+                <w:sz w:val="26"/>
+                <w:szCs w:val="26"/>
+              </w:rPr>
+              <w:t>Tiền điều kiện</w:t>
+            </w:r>
+          </w:p>
+        </w:tc>
+        <w:tc>
+          <w:tcPr>
+            <w:tcW w:w="6236" w:type="dxa"/>
+            <w:tcBorders>
+              <w:top w:val="single" w:sz="4" w:space="0" w:color="auto"/>
+              <w:left w:val="single" w:sz="4" w:space="0" w:color="auto"/>
+              <w:bottom w:val="single" w:sz="4" w:space="0" w:color="auto"/>
+              <w:right w:val="single" w:sz="4" w:space="0" w:color="auto"/>
+            </w:tcBorders>
+          </w:tcPr>
+          <w:p>
+            <w:pPr>
+              <w:pStyle w:val="ListParagraph"/>
+              <w:tabs>
+                <w:tab w:val="left" w:leader="dot" w:pos="9018"/>
+              </w:tabs>
+              <w:spacing w:after="65" w:line="360" w:lineRule="auto"/>
+              <w:ind w:left="0" w:right="31"/>
+              <w:rPr>
+                <w:rFonts w:ascii="Times New Roman" w:hAnsi="Times New Roman" w:cs="Times New Roman"/>
+                <w:sz w:val="26"/>
+                <w:szCs w:val="26"/>
+              </w:rPr>
+            </w:pPr>
+            <w:r>
+              <w:rPr>
+                <w:rFonts w:ascii="Times New Roman" w:hAnsi="Times New Roman" w:cs="Times New Roman"/>
+                <w:sz w:val="26"/>
+                <w:szCs w:val="26"/>
+              </w:rPr>
+              <w:t>Quản lý đăng nhập vào hệ thống thành công</w:t>
+            </w:r>
+          </w:p>
+        </w:tc>
+      </w:tr>
+      <w:tr>
+        <w:tc>
+          <w:tcPr>
+            <w:tcW w:w="2106" w:type="dxa"/>
+            <w:tcBorders>
+              <w:top w:val="single" w:sz="4" w:space="0" w:color="auto"/>
+              <w:left w:val="single" w:sz="4" w:space="0" w:color="auto"/>
+              <w:bottom w:val="single" w:sz="4" w:space="0" w:color="auto"/>
+              <w:right w:val="single" w:sz="4" w:space="0" w:color="auto"/>
+            </w:tcBorders>
+            <w:hideMark/>
+          </w:tcPr>
+          <w:p>
+            <w:pPr>
+              <w:pStyle w:val="ListParagraph"/>
+              <w:tabs>
+                <w:tab w:val="left" w:leader="dot" w:pos="9018"/>
+              </w:tabs>
+              <w:spacing w:after="65" w:line="360" w:lineRule="auto"/>
+              <w:ind w:left="0" w:right="31"/>
+              <w:rPr>
+                <w:rFonts w:ascii="Times New Roman" w:hAnsi="Times New Roman" w:cs="Times New Roman"/>
+                <w:sz w:val="26"/>
+                <w:szCs w:val="26"/>
+              </w:rPr>
+            </w:pPr>
+            <w:r>
+              <w:rPr>
+                <w:rFonts w:ascii="Times New Roman" w:hAnsi="Times New Roman" w:cs="Times New Roman"/>
+                <w:sz w:val="26"/>
+                <w:szCs w:val="26"/>
+              </w:rPr>
+              <w:t>Hậu điều kiện</w:t>
+            </w:r>
+          </w:p>
+        </w:tc>
+        <w:tc>
+          <w:tcPr>
+            <w:tcW w:w="6236" w:type="dxa"/>
+            <w:tcBorders>
+              <w:top w:val="single" w:sz="4" w:space="0" w:color="auto"/>
+              <w:left w:val="single" w:sz="4" w:space="0" w:color="auto"/>
+              <w:bottom w:val="single" w:sz="4" w:space="0" w:color="auto"/>
+              <w:right w:val="single" w:sz="4" w:space="0" w:color="auto"/>
+            </w:tcBorders>
+          </w:tcPr>
+          <w:p>
+            <w:pPr>
+              <w:pStyle w:val="ListParagraph"/>
+              <w:tabs>
+                <w:tab w:val="left" w:leader="dot" w:pos="9018"/>
+              </w:tabs>
+              <w:spacing w:after="65" w:line="360" w:lineRule="auto"/>
+              <w:ind w:left="0" w:right="31"/>
+              <w:rPr>
+                <w:rFonts w:ascii="Times New Roman" w:hAnsi="Times New Roman" w:cs="Times New Roman"/>
+                <w:sz w:val="26"/>
+                <w:szCs w:val="26"/>
+              </w:rPr>
+            </w:pPr>
+            <w:r>
+              <w:rPr>
+                <w:rFonts w:ascii="Times New Roman" w:hAnsi="Times New Roman" w:cs="Times New Roman"/>
+                <w:sz w:val="26"/>
+                <w:szCs w:val="26"/>
+              </w:rPr>
+              <w:t xml:space="preserve">Quản lý thêm </w:t>
+            </w:r>
+            <w:r>
+              <w:rPr>
+                <w:rFonts w:ascii="Times New Roman" w:hAnsi="Times New Roman" w:cs="Times New Roman"/>
+                <w:sz w:val="26"/>
+                <w:szCs w:val="26"/>
+              </w:rPr>
+              <w:t>voucher</w:t>
+            </w:r>
+            <w:r>
+              <w:rPr>
+                <w:rFonts w:ascii="Times New Roman" w:hAnsi="Times New Roman" w:cs="Times New Roman"/>
+                <w:sz w:val="26"/>
+                <w:szCs w:val="26"/>
+              </w:rPr>
+              <w:t xml:space="preserve"> thành công</w:t>
+            </w:r>
+          </w:p>
+        </w:tc>
+      </w:tr>
+      <w:tr>
+        <w:tc>
+          <w:tcPr>
+            <w:tcW w:w="2106" w:type="dxa"/>
+            <w:tcBorders>
+              <w:top w:val="single" w:sz="4" w:space="0" w:color="auto"/>
+              <w:left w:val="single" w:sz="4" w:space="0" w:color="auto"/>
+              <w:bottom w:val="single" w:sz="4" w:space="0" w:color="auto"/>
+              <w:right w:val="single" w:sz="4" w:space="0" w:color="auto"/>
+            </w:tcBorders>
+            <w:hideMark/>
+          </w:tcPr>
+          <w:p>
+            <w:pPr>
+              <w:pStyle w:val="ListParagraph"/>
+              <w:tabs>
+                <w:tab w:val="left" w:leader="dot" w:pos="9018"/>
+              </w:tabs>
+              <w:spacing w:after="65" w:line="360" w:lineRule="auto"/>
+              <w:ind w:left="0" w:right="31"/>
+              <w:rPr>
+                <w:rFonts w:ascii="Times New Roman" w:hAnsi="Times New Roman" w:cs="Times New Roman"/>
+                <w:sz w:val="26"/>
+                <w:szCs w:val="26"/>
+              </w:rPr>
+            </w:pPr>
+            <w:r>
+              <w:rPr>
+                <w:rFonts w:ascii="Times New Roman" w:hAnsi="Times New Roman" w:cs="Times New Roman"/>
+                <w:sz w:val="26"/>
+                <w:szCs w:val="26"/>
+              </w:rPr>
+              <w:t>Kịch bản chính</w:t>
+            </w:r>
+          </w:p>
+        </w:tc>
+        <w:tc>
+          <w:tcPr>
+            <w:tcW w:w="6236" w:type="dxa"/>
+            <w:tcBorders>
+              <w:top w:val="single" w:sz="4" w:space="0" w:color="auto"/>
+              <w:left w:val="single" w:sz="4" w:space="0" w:color="auto"/>
+              <w:bottom w:val="single" w:sz="4" w:space="0" w:color="auto"/>
+              <w:right w:val="single" w:sz="4" w:space="0" w:color="auto"/>
+            </w:tcBorders>
+          </w:tcPr>
+          <w:p>
+            <w:pPr>
+              <w:pStyle w:val="ListParagraph"/>
+              <w:numPr>
+                <w:ilvl w:val="0"/>
+                <w:numId w:val="40"/>
+              </w:numPr>
+              <w:tabs>
+                <w:tab w:val="left" w:leader="dot" w:pos="9018"/>
+              </w:tabs>
+              <w:spacing w:after="65" w:line="360" w:lineRule="auto"/>
+              <w:ind w:right="31"/>
+              <w:rPr>
+                <w:rFonts w:ascii="Times New Roman" w:hAnsi="Times New Roman" w:cs="Times New Roman"/>
+                <w:sz w:val="26"/>
+                <w:szCs w:val="26"/>
+              </w:rPr>
+            </w:pPr>
+            <w:r>
+              <w:rPr>
+                <w:rFonts w:ascii="Times New Roman" w:hAnsi="Times New Roman" w:cs="Times New Roman"/>
+                <w:sz w:val="26"/>
+                <w:szCs w:val="26"/>
+              </w:rPr>
+              <w:t>Quản lý đăng nhập vào hệ thống</w:t>
+            </w:r>
+          </w:p>
+          <w:p>
+            <w:pPr>
+              <w:pStyle w:val="ListParagraph"/>
+              <w:numPr>
+                <w:ilvl w:val="0"/>
+                <w:numId w:val="40"/>
+              </w:numPr>
+              <w:tabs>
+                <w:tab w:val="left" w:leader="dot" w:pos="9018"/>
+              </w:tabs>
+              <w:spacing w:after="65" w:line="360" w:lineRule="auto"/>
+              <w:ind w:right="31"/>
+              <w:rPr>
+                <w:rFonts w:ascii="Times New Roman" w:hAnsi="Times New Roman" w:cs="Times New Roman"/>
+                <w:sz w:val="26"/>
+                <w:szCs w:val="26"/>
+              </w:rPr>
+            </w:pPr>
+            <w:r>
+              <w:rPr>
+                <w:rFonts w:ascii="Times New Roman" w:hAnsi="Times New Roman" w:cs="Times New Roman"/>
+                <w:sz w:val="26"/>
+                <w:szCs w:val="26"/>
+              </w:rPr>
+              <w:t>Hệ thống hiển thị giao diện trang chủ với các chức năng: Sản phẩm, đơn hàng, voucher, danh mục, khuyến mãi, thương hiệu.</w:t>
+            </w:r>
+          </w:p>
+          <w:p>
+            <w:pPr>
+              <w:pStyle w:val="ListParagraph"/>
+              <w:numPr>
+                <w:ilvl w:val="0"/>
+                <w:numId w:val="40"/>
+              </w:numPr>
+              <w:tabs>
+                <w:tab w:val="left" w:leader="dot" w:pos="9018"/>
+              </w:tabs>
+              <w:spacing w:after="65" w:line="360" w:lineRule="auto"/>
+              <w:ind w:right="31"/>
+              <w:rPr>
+                <w:rFonts w:ascii="Times New Roman" w:hAnsi="Times New Roman" w:cs="Times New Roman"/>
+                <w:sz w:val="26"/>
+                <w:szCs w:val="26"/>
+              </w:rPr>
+            </w:pPr>
+            <w:r>
+              <w:rPr>
+                <w:rFonts w:ascii="Times New Roman" w:hAnsi="Times New Roman" w:cs="Times New Roman"/>
+                <w:sz w:val="26"/>
+                <w:szCs w:val="26"/>
+              </w:rPr>
+              <w:t xml:space="preserve">Quản lý click chọn chức </w:t>
+            </w:r>
+            <w:r>
+              <w:rPr>
+                <w:rFonts w:ascii="Times New Roman" w:hAnsi="Times New Roman" w:cs="Times New Roman"/>
+                <w:sz w:val="26"/>
+                <w:szCs w:val="26"/>
+              </w:rPr>
+              <w:t>năng voucher</w:t>
+            </w:r>
+          </w:p>
+          <w:p>
+            <w:pPr>
+              <w:pStyle w:val="ListParagraph"/>
+              <w:numPr>
+                <w:ilvl w:val="0"/>
+                <w:numId w:val="40"/>
+              </w:numPr>
+              <w:tabs>
+                <w:tab w:val="left" w:leader="dot" w:pos="9018"/>
+              </w:tabs>
+              <w:spacing w:after="65" w:line="360" w:lineRule="auto"/>
+              <w:ind w:right="31"/>
+              <w:rPr>
+                <w:rFonts w:ascii="Times New Roman" w:hAnsi="Times New Roman" w:cs="Times New Roman"/>
+                <w:sz w:val="26"/>
+                <w:szCs w:val="26"/>
+              </w:rPr>
+            </w:pPr>
+            <w:r>
+              <w:rPr>
+                <w:rFonts w:ascii="Times New Roman" w:hAnsi="Times New Roman" w:cs="Times New Roman"/>
+                <w:sz w:val="26"/>
+                <w:szCs w:val="26"/>
+              </w:rPr>
+              <w:t xml:space="preserve">Hệ thống hiển thị giao diện danh sách các </w:t>
+            </w:r>
+            <w:r>
+              <w:rPr>
+                <w:rFonts w:ascii="Times New Roman" w:hAnsi="Times New Roman" w:cs="Times New Roman"/>
+                <w:sz w:val="26"/>
+                <w:szCs w:val="26"/>
+              </w:rPr>
+              <w:t xml:space="preserve">voucher </w:t>
+            </w:r>
+            <w:r>
+              <w:rPr>
+                <w:rFonts w:ascii="Times New Roman" w:hAnsi="Times New Roman" w:cs="Times New Roman"/>
+                <w:sz w:val="26"/>
+                <w:szCs w:val="26"/>
+              </w:rPr>
+              <w:t>hiện có và button thêm mới</w:t>
+            </w:r>
+          </w:p>
+          <w:p>
+            <w:pPr>
+              <w:pStyle w:val="ListParagraph"/>
+              <w:numPr>
+                <w:ilvl w:val="0"/>
+                <w:numId w:val="40"/>
+              </w:numPr>
+              <w:tabs>
+                <w:tab w:val="left" w:leader="dot" w:pos="9018"/>
+              </w:tabs>
+              <w:spacing w:after="65" w:line="360" w:lineRule="auto"/>
+              <w:ind w:right="31"/>
+              <w:rPr>
+                <w:rFonts w:ascii="Times New Roman" w:hAnsi="Times New Roman" w:cs="Times New Roman"/>
+                <w:sz w:val="26"/>
+                <w:szCs w:val="26"/>
+              </w:rPr>
+            </w:pPr>
+            <w:r>
+              <w:rPr>
+                <w:rFonts w:ascii="Times New Roman" w:hAnsi="Times New Roman" w:cs="Times New Roman"/>
+                <w:sz w:val="26"/>
+                <w:szCs w:val="26"/>
+              </w:rPr>
+              <w:t>Quản lý click chọn button thêm mới</w:t>
+            </w:r>
+          </w:p>
+          <w:p>
+            <w:pPr>
+              <w:pStyle w:val="ListParagraph"/>
+              <w:numPr>
+                <w:ilvl w:val="0"/>
+                <w:numId w:val="40"/>
+              </w:numPr>
+              <w:tabs>
+                <w:tab w:val="left" w:leader="dot" w:pos="9018"/>
+              </w:tabs>
+              <w:spacing w:after="65" w:line="360" w:lineRule="auto"/>
+              <w:ind w:right="31"/>
+              <w:rPr>
+                <w:rFonts w:ascii="Times New Roman" w:hAnsi="Times New Roman" w:cs="Times New Roman"/>
+                <w:sz w:val="26"/>
+                <w:szCs w:val="26"/>
+              </w:rPr>
+            </w:pPr>
+            <w:r>
+              <w:rPr>
+                <w:rFonts w:ascii="Times New Roman" w:hAnsi="Times New Roman" w:cs="Times New Roman"/>
+                <w:sz w:val="26"/>
+                <w:szCs w:val="26"/>
+              </w:rPr>
+              <w:t xml:space="preserve">Hệ thống hiển thị giao diện thêm mới thương hiệu bao </w:t>
+            </w:r>
+            <w:r>
+              <w:rPr>
+                <w:rFonts w:ascii="Times New Roman" w:hAnsi="Times New Roman" w:cs="Times New Roman"/>
+                <w:sz w:val="26"/>
+                <w:szCs w:val="26"/>
+              </w:rPr>
+              <w:t>gồm mã voucher, giảm giá, số lượng, ngày hết hạn</w:t>
+            </w:r>
+          </w:p>
+          <w:p>
+            <w:pPr>
+              <w:pStyle w:val="ListParagraph"/>
+              <w:numPr>
+                <w:ilvl w:val="0"/>
+                <w:numId w:val="40"/>
+              </w:numPr>
+              <w:tabs>
+                <w:tab w:val="left" w:leader="dot" w:pos="9018"/>
+              </w:tabs>
+              <w:spacing w:after="65" w:line="360" w:lineRule="auto"/>
+              <w:ind w:right="31"/>
+              <w:rPr>
+                <w:rFonts w:ascii="Times New Roman" w:hAnsi="Times New Roman" w:cs="Times New Roman"/>
+                <w:sz w:val="26"/>
+                <w:szCs w:val="26"/>
+              </w:rPr>
+            </w:pPr>
+            <w:r>
+              <w:rPr>
+                <w:rFonts w:ascii="Times New Roman" w:hAnsi="Times New Roman" w:cs="Times New Roman"/>
+                <w:sz w:val="26"/>
+                <w:szCs w:val="26"/>
+              </w:rPr>
+              <w:t>Quản lý nhập thông tin voucher cần thêm mới</w:t>
+            </w:r>
+          </w:p>
+          <w:p>
+            <w:pPr>
+              <w:pStyle w:val="ListParagraph"/>
+              <w:numPr>
+                <w:ilvl w:val="0"/>
+                <w:numId w:val="40"/>
+              </w:numPr>
+              <w:tabs>
+                <w:tab w:val="left" w:leader="dot" w:pos="9018"/>
+              </w:tabs>
+              <w:spacing w:after="65" w:line="360" w:lineRule="auto"/>
+              <w:ind w:right="31"/>
+              <w:rPr>
+                <w:rFonts w:ascii="Times New Roman" w:hAnsi="Times New Roman" w:cs="Times New Roman"/>
+                <w:sz w:val="26"/>
+                <w:szCs w:val="26"/>
+              </w:rPr>
+            </w:pPr>
+            <w:r>
+              <w:rPr>
+                <w:rFonts w:ascii="Times New Roman" w:hAnsi="Times New Roman" w:cs="Times New Roman"/>
+                <w:sz w:val="26"/>
+                <w:szCs w:val="26"/>
+              </w:rPr>
+              <w:lastRenderedPageBreak/>
+              <w:t>Hệ thống thực hiện lưu thông tin và thông báo thành công</w:t>
+            </w:r>
+          </w:p>
+        </w:tc>
+      </w:tr>
+      <w:tr>
+        <w:tc>
+          <w:tcPr>
+            <w:tcW w:w="2106" w:type="dxa"/>
+            <w:tcBorders>
+              <w:top w:val="single" w:sz="4" w:space="0" w:color="auto"/>
+              <w:left w:val="single" w:sz="4" w:space="0" w:color="auto"/>
+              <w:bottom w:val="single" w:sz="4" w:space="0" w:color="auto"/>
+              <w:right w:val="single" w:sz="4" w:space="0" w:color="auto"/>
+            </w:tcBorders>
+            <w:hideMark/>
+          </w:tcPr>
+          <w:p>
+            <w:pPr>
+              <w:pStyle w:val="ListParagraph"/>
+              <w:tabs>
+                <w:tab w:val="left" w:leader="dot" w:pos="9018"/>
+              </w:tabs>
+              <w:spacing w:after="65" w:line="360" w:lineRule="auto"/>
+              <w:ind w:left="0" w:right="31"/>
+              <w:rPr>
+                <w:rFonts w:ascii="Times New Roman" w:hAnsi="Times New Roman" w:cs="Times New Roman"/>
+                <w:sz w:val="26"/>
+                <w:szCs w:val="26"/>
+              </w:rPr>
+            </w:pPr>
+            <w:r>
+              <w:rPr>
+                <w:rFonts w:ascii="Times New Roman" w:hAnsi="Times New Roman" w:cs="Times New Roman"/>
+                <w:sz w:val="26"/>
+                <w:szCs w:val="26"/>
+              </w:rPr>
+              <w:lastRenderedPageBreak/>
+              <w:t>Kịch bản ngoại lệ</w:t>
+            </w:r>
+          </w:p>
+        </w:tc>
+        <w:tc>
+          <w:tcPr>
+            <w:tcW w:w="6236" w:type="dxa"/>
+            <w:tcBorders>
+              <w:top w:val="single" w:sz="4" w:space="0" w:color="auto"/>
+              <w:left w:val="single" w:sz="4" w:space="0" w:color="auto"/>
+              <w:bottom w:val="single" w:sz="4" w:space="0" w:color="auto"/>
+              <w:right w:val="single" w:sz="4" w:space="0" w:color="auto"/>
+            </w:tcBorders>
+          </w:tcPr>
+          <w:p>
+            <w:pPr>
+              <w:pStyle w:val="ListParagraph"/>
+              <w:tabs>
+                <w:tab w:val="left" w:leader="dot" w:pos="9018"/>
+              </w:tabs>
+              <w:spacing w:after="65" w:line="360" w:lineRule="auto"/>
+              <w:ind w:left="0" w:right="31"/>
+              <w:rPr>
+                <w:rFonts w:ascii="Times New Roman" w:hAnsi="Times New Roman" w:cs="Times New Roman"/>
+                <w:sz w:val="26"/>
+                <w:szCs w:val="26"/>
+              </w:rPr>
+            </w:pPr>
+          </w:p>
+        </w:tc>
+      </w:tr>
+    </w:tbl>
+    <w:p>
+      <w:pPr>
+        <w:tabs>
+          <w:tab w:val="left" w:leader="dot" w:pos="9018"/>
+        </w:tabs>
+        <w:spacing w:after="65" w:line="360" w:lineRule="auto"/>
+        <w:ind w:right="31"/>
+        <w:rPr>
+          <w:rFonts w:ascii="Times New Roman" w:hAnsi="Times New Roman" w:cs="Times New Roman"/>
+          <w:sz w:val="26"/>
+          <w:szCs w:val="26"/>
+        </w:rPr>
+      </w:pPr>
+      <w:r>
+        <w:rPr>
+          <w:rFonts w:ascii="Times New Roman" w:hAnsi="Times New Roman" w:cs="Times New Roman"/>
+          <w:sz w:val="26"/>
+          <w:szCs w:val="26"/>
+        </w:rPr>
+        <w:t>Kịch bản chức năng xóa voucher</w:t>
+      </w:r>
+    </w:p>
+    <w:tbl>
+      <w:tblPr>
+        <w:tblStyle w:val="TableGrid"/>
+        <w:tblW w:w="0" w:type="auto"/>
+        <w:tblInd w:w="769" w:type="dxa"/>
+        <w:tblLook w:val="04A0" w:firstRow="1" w:lastRow="0" w:firstColumn="1" w:lastColumn="0" w:noHBand="0" w:noVBand="1"/>
+      </w:tblPr>
+      <w:tblGrid>
+        <w:gridCol w:w="2106"/>
+        <w:gridCol w:w="6236"/>
+      </w:tblGrid>
+      <w:tr>
+        <w:tc>
+          <w:tcPr>
+            <w:tcW w:w="2106" w:type="dxa"/>
+            <w:tcBorders>
+              <w:top w:val="single" w:sz="4" w:space="0" w:color="auto"/>
+              <w:left w:val="single" w:sz="4" w:space="0" w:color="auto"/>
+              <w:bottom w:val="single" w:sz="4" w:space="0" w:color="auto"/>
+              <w:right w:val="single" w:sz="4" w:space="0" w:color="auto"/>
+            </w:tcBorders>
+            <w:hideMark/>
+          </w:tcPr>
+          <w:p>
+            <w:pPr>
+              <w:pStyle w:val="ListParagraph"/>
+              <w:tabs>
+                <w:tab w:val="left" w:leader="dot" w:pos="9018"/>
+              </w:tabs>
+              <w:spacing w:after="65" w:line="360" w:lineRule="auto"/>
+              <w:ind w:left="0" w:right="31"/>
+              <w:rPr>
+                <w:rFonts w:ascii="Times New Roman" w:hAnsi="Times New Roman" w:cs="Times New Roman"/>
+                <w:sz w:val="26"/>
+                <w:szCs w:val="26"/>
+              </w:rPr>
+            </w:pPr>
+            <w:r>
+              <w:rPr>
+                <w:rFonts w:ascii="Times New Roman" w:hAnsi="Times New Roman" w:cs="Times New Roman"/>
+                <w:sz w:val="26"/>
+                <w:szCs w:val="26"/>
+              </w:rPr>
+              <w:t>Tên kịch bản</w:t>
+            </w:r>
+          </w:p>
+        </w:tc>
+        <w:tc>
+          <w:tcPr>
+            <w:tcW w:w="6236" w:type="dxa"/>
+            <w:tcBorders>
+              <w:top w:val="single" w:sz="4" w:space="0" w:color="auto"/>
+              <w:left w:val="single" w:sz="4" w:space="0" w:color="auto"/>
+              <w:bottom w:val="single" w:sz="4" w:space="0" w:color="auto"/>
+              <w:right w:val="single" w:sz="4" w:space="0" w:color="auto"/>
+            </w:tcBorders>
+          </w:tcPr>
+          <w:p>
+            <w:pPr>
+              <w:pStyle w:val="ListParagraph"/>
+              <w:tabs>
+                <w:tab w:val="left" w:leader="dot" w:pos="9018"/>
+              </w:tabs>
+              <w:spacing w:after="65" w:line="360" w:lineRule="auto"/>
+              <w:ind w:left="0" w:right="31"/>
+              <w:rPr>
+                <w:rFonts w:ascii="Times New Roman" w:hAnsi="Times New Roman" w:cs="Times New Roman"/>
+                <w:sz w:val="26"/>
+                <w:szCs w:val="26"/>
+              </w:rPr>
+            </w:pPr>
+            <w:r>
+              <w:rPr>
+                <w:rFonts w:ascii="Times New Roman" w:hAnsi="Times New Roman" w:cs="Times New Roman"/>
+                <w:sz w:val="26"/>
+                <w:szCs w:val="26"/>
+              </w:rPr>
+              <w:t>Xóa</w:t>
+            </w:r>
+            <w:r>
+              <w:rPr>
+                <w:rFonts w:ascii="Times New Roman" w:hAnsi="Times New Roman" w:cs="Times New Roman"/>
+                <w:sz w:val="26"/>
+                <w:szCs w:val="26"/>
+              </w:rPr>
+              <w:t xml:space="preserve"> </w:t>
+            </w:r>
+            <w:r>
+              <w:rPr>
+                <w:rFonts w:ascii="Times New Roman" w:hAnsi="Times New Roman" w:cs="Times New Roman"/>
+                <w:sz w:val="26"/>
+                <w:szCs w:val="26"/>
+              </w:rPr>
+              <w:t>voucher</w:t>
+            </w:r>
+          </w:p>
+        </w:tc>
+      </w:tr>
+      <w:tr>
+        <w:tc>
+          <w:tcPr>
+            <w:tcW w:w="2106" w:type="dxa"/>
+            <w:tcBorders>
+              <w:top w:val="single" w:sz="4" w:space="0" w:color="auto"/>
+              <w:left w:val="single" w:sz="4" w:space="0" w:color="auto"/>
+              <w:bottom w:val="single" w:sz="4" w:space="0" w:color="auto"/>
+              <w:right w:val="single" w:sz="4" w:space="0" w:color="auto"/>
+            </w:tcBorders>
+            <w:hideMark/>
+          </w:tcPr>
+          <w:p>
+            <w:pPr>
+              <w:pStyle w:val="ListParagraph"/>
+              <w:tabs>
+                <w:tab w:val="left" w:leader="dot" w:pos="9018"/>
+              </w:tabs>
+              <w:spacing w:after="65" w:line="360" w:lineRule="auto"/>
+              <w:ind w:left="0" w:right="31"/>
+              <w:rPr>
+                <w:rFonts w:ascii="Times New Roman" w:hAnsi="Times New Roman" w:cs="Times New Roman"/>
+                <w:sz w:val="26"/>
+                <w:szCs w:val="26"/>
+              </w:rPr>
+            </w:pPr>
+            <w:r>
+              <w:rPr>
+                <w:rFonts w:ascii="Times New Roman" w:hAnsi="Times New Roman" w:cs="Times New Roman"/>
+                <w:sz w:val="26"/>
+                <w:szCs w:val="26"/>
+              </w:rPr>
+              <w:t>Tác nhân</w:t>
+            </w:r>
+          </w:p>
+        </w:tc>
+        <w:tc>
+          <w:tcPr>
+            <w:tcW w:w="6236" w:type="dxa"/>
+            <w:tcBorders>
+              <w:top w:val="single" w:sz="4" w:space="0" w:color="auto"/>
+              <w:left w:val="single" w:sz="4" w:space="0" w:color="auto"/>
+              <w:bottom w:val="single" w:sz="4" w:space="0" w:color="auto"/>
+              <w:right w:val="single" w:sz="4" w:space="0" w:color="auto"/>
+            </w:tcBorders>
+          </w:tcPr>
+          <w:p>
+            <w:pPr>
+              <w:pStyle w:val="ListParagraph"/>
+              <w:tabs>
+                <w:tab w:val="left" w:leader="dot" w:pos="9018"/>
+              </w:tabs>
+              <w:spacing w:after="65" w:line="360" w:lineRule="auto"/>
+              <w:ind w:left="0" w:right="31"/>
+              <w:rPr>
+                <w:rFonts w:ascii="Times New Roman" w:hAnsi="Times New Roman" w:cs="Times New Roman"/>
+                <w:sz w:val="26"/>
+                <w:szCs w:val="26"/>
+              </w:rPr>
+            </w:pPr>
+            <w:r>
+              <w:rPr>
+                <w:rFonts w:ascii="Times New Roman" w:hAnsi="Times New Roman" w:cs="Times New Roman"/>
+                <w:sz w:val="26"/>
+                <w:szCs w:val="26"/>
+              </w:rPr>
+              <w:t>Quản lý</w:t>
+            </w:r>
+          </w:p>
+        </w:tc>
+      </w:tr>
+      <w:tr>
+        <w:tc>
+          <w:tcPr>
+            <w:tcW w:w="2106" w:type="dxa"/>
+            <w:tcBorders>
+              <w:top w:val="single" w:sz="4" w:space="0" w:color="auto"/>
+              <w:left w:val="single" w:sz="4" w:space="0" w:color="auto"/>
+              <w:bottom w:val="single" w:sz="4" w:space="0" w:color="auto"/>
+              <w:right w:val="single" w:sz="4" w:space="0" w:color="auto"/>
+            </w:tcBorders>
+            <w:hideMark/>
+          </w:tcPr>
+          <w:p>
+            <w:pPr>
+              <w:pStyle w:val="ListParagraph"/>
+              <w:tabs>
+                <w:tab w:val="left" w:leader="dot" w:pos="9018"/>
+              </w:tabs>
+              <w:spacing w:after="65" w:line="360" w:lineRule="auto"/>
+              <w:ind w:left="0" w:right="31"/>
+              <w:rPr>
+                <w:rFonts w:ascii="Times New Roman" w:hAnsi="Times New Roman" w:cs="Times New Roman"/>
+                <w:sz w:val="26"/>
+                <w:szCs w:val="26"/>
+              </w:rPr>
+            </w:pPr>
+            <w:r>
+              <w:rPr>
+                <w:rFonts w:ascii="Times New Roman" w:hAnsi="Times New Roman" w:cs="Times New Roman"/>
+                <w:sz w:val="26"/>
+                <w:szCs w:val="26"/>
+              </w:rPr>
+              <w:t>Tiền điều kiện</w:t>
+            </w:r>
+          </w:p>
+        </w:tc>
+        <w:tc>
+          <w:tcPr>
+            <w:tcW w:w="6236" w:type="dxa"/>
+            <w:tcBorders>
+              <w:top w:val="single" w:sz="4" w:space="0" w:color="auto"/>
+              <w:left w:val="single" w:sz="4" w:space="0" w:color="auto"/>
+              <w:bottom w:val="single" w:sz="4" w:space="0" w:color="auto"/>
+              <w:right w:val="single" w:sz="4" w:space="0" w:color="auto"/>
+            </w:tcBorders>
+          </w:tcPr>
+          <w:p>
+            <w:pPr>
+              <w:pStyle w:val="ListParagraph"/>
+              <w:tabs>
+                <w:tab w:val="left" w:leader="dot" w:pos="9018"/>
+              </w:tabs>
+              <w:spacing w:after="65" w:line="360" w:lineRule="auto"/>
+              <w:ind w:left="0" w:right="31"/>
+              <w:rPr>
+                <w:rFonts w:ascii="Times New Roman" w:hAnsi="Times New Roman" w:cs="Times New Roman"/>
+                <w:sz w:val="26"/>
+                <w:szCs w:val="26"/>
+              </w:rPr>
+            </w:pPr>
+            <w:r>
+              <w:rPr>
+                <w:rFonts w:ascii="Times New Roman" w:hAnsi="Times New Roman" w:cs="Times New Roman"/>
+                <w:sz w:val="26"/>
+                <w:szCs w:val="26"/>
+              </w:rPr>
+              <w:t>Quản lý đăng nhập vào hệ thống thành công</w:t>
+            </w:r>
+          </w:p>
+        </w:tc>
+      </w:tr>
+      <w:tr>
+        <w:tc>
+          <w:tcPr>
+            <w:tcW w:w="2106" w:type="dxa"/>
+            <w:tcBorders>
+              <w:top w:val="single" w:sz="4" w:space="0" w:color="auto"/>
+              <w:left w:val="single" w:sz="4" w:space="0" w:color="auto"/>
+              <w:bottom w:val="single" w:sz="4" w:space="0" w:color="auto"/>
+              <w:right w:val="single" w:sz="4" w:space="0" w:color="auto"/>
+            </w:tcBorders>
+            <w:hideMark/>
+          </w:tcPr>
+          <w:p>
+            <w:pPr>
+              <w:pStyle w:val="ListParagraph"/>
+              <w:tabs>
+                <w:tab w:val="left" w:leader="dot" w:pos="9018"/>
+              </w:tabs>
+              <w:spacing w:after="65" w:line="360" w:lineRule="auto"/>
+              <w:ind w:left="0" w:right="31"/>
+              <w:rPr>
+                <w:rFonts w:ascii="Times New Roman" w:hAnsi="Times New Roman" w:cs="Times New Roman"/>
+                <w:sz w:val="26"/>
+                <w:szCs w:val="26"/>
+              </w:rPr>
+            </w:pPr>
+            <w:r>
+              <w:rPr>
+                <w:rFonts w:ascii="Times New Roman" w:hAnsi="Times New Roman" w:cs="Times New Roman"/>
+                <w:sz w:val="26"/>
+                <w:szCs w:val="26"/>
+              </w:rPr>
+              <w:t>Hậu điều kiện</w:t>
+            </w:r>
+          </w:p>
+        </w:tc>
+        <w:tc>
+          <w:tcPr>
+            <w:tcW w:w="6236" w:type="dxa"/>
+            <w:tcBorders>
+              <w:top w:val="single" w:sz="4" w:space="0" w:color="auto"/>
+              <w:left w:val="single" w:sz="4" w:space="0" w:color="auto"/>
+              <w:bottom w:val="single" w:sz="4" w:space="0" w:color="auto"/>
+              <w:right w:val="single" w:sz="4" w:space="0" w:color="auto"/>
+            </w:tcBorders>
+          </w:tcPr>
+          <w:p>
+            <w:pPr>
+              <w:pStyle w:val="ListParagraph"/>
+              <w:tabs>
+                <w:tab w:val="left" w:leader="dot" w:pos="9018"/>
+              </w:tabs>
+              <w:spacing w:after="65" w:line="360" w:lineRule="auto"/>
+              <w:ind w:left="0" w:right="31"/>
+              <w:rPr>
+                <w:rFonts w:ascii="Times New Roman" w:hAnsi="Times New Roman" w:cs="Times New Roman"/>
+                <w:sz w:val="26"/>
+                <w:szCs w:val="26"/>
+              </w:rPr>
+            </w:pPr>
+            <w:r>
+              <w:rPr>
+                <w:rFonts w:ascii="Times New Roman" w:hAnsi="Times New Roman" w:cs="Times New Roman"/>
+                <w:sz w:val="26"/>
+                <w:szCs w:val="26"/>
+              </w:rPr>
+              <w:t xml:space="preserve">Quản lý </w:t>
+            </w:r>
+            <w:r>
+              <w:rPr>
+                <w:rFonts w:ascii="Times New Roman" w:hAnsi="Times New Roman" w:cs="Times New Roman"/>
+                <w:sz w:val="26"/>
+                <w:szCs w:val="26"/>
+              </w:rPr>
+              <w:t>xóa voucher thành công</w:t>
+            </w:r>
+          </w:p>
+        </w:tc>
+      </w:tr>
+      <w:tr>
+        <w:tc>
+          <w:tcPr>
+            <w:tcW w:w="2106" w:type="dxa"/>
+            <w:tcBorders>
+              <w:top w:val="single" w:sz="4" w:space="0" w:color="auto"/>
+              <w:left w:val="single" w:sz="4" w:space="0" w:color="auto"/>
+              <w:bottom w:val="single" w:sz="4" w:space="0" w:color="auto"/>
+              <w:right w:val="single" w:sz="4" w:space="0" w:color="auto"/>
+            </w:tcBorders>
+            <w:hideMark/>
+          </w:tcPr>
+          <w:p>
+            <w:pPr>
+              <w:pStyle w:val="ListParagraph"/>
+              <w:tabs>
+                <w:tab w:val="left" w:leader="dot" w:pos="9018"/>
+              </w:tabs>
+              <w:spacing w:after="65" w:line="360" w:lineRule="auto"/>
+              <w:ind w:left="0" w:right="31"/>
+              <w:rPr>
+                <w:rFonts w:ascii="Times New Roman" w:hAnsi="Times New Roman" w:cs="Times New Roman"/>
+                <w:sz w:val="26"/>
+                <w:szCs w:val="26"/>
+              </w:rPr>
+            </w:pPr>
+            <w:r>
+              <w:rPr>
+                <w:rFonts w:ascii="Times New Roman" w:hAnsi="Times New Roman" w:cs="Times New Roman"/>
+                <w:sz w:val="26"/>
+                <w:szCs w:val="26"/>
+              </w:rPr>
+              <w:t>Kịch bản chính</w:t>
+            </w:r>
+          </w:p>
+        </w:tc>
+        <w:tc>
+          <w:tcPr>
+            <w:tcW w:w="6236" w:type="dxa"/>
+            <w:tcBorders>
+              <w:top w:val="single" w:sz="4" w:space="0" w:color="auto"/>
+              <w:left w:val="single" w:sz="4" w:space="0" w:color="auto"/>
+              <w:bottom w:val="single" w:sz="4" w:space="0" w:color="auto"/>
+              <w:right w:val="single" w:sz="4" w:space="0" w:color="auto"/>
+            </w:tcBorders>
+          </w:tcPr>
+          <w:p>
+            <w:pPr>
+              <w:pStyle w:val="ListParagraph"/>
+              <w:numPr>
+                <w:ilvl w:val="0"/>
+                <w:numId w:val="41"/>
+              </w:numPr>
+              <w:tabs>
+                <w:tab w:val="left" w:leader="dot" w:pos="9018"/>
+              </w:tabs>
+              <w:spacing w:after="65" w:line="360" w:lineRule="auto"/>
+              <w:ind w:right="31"/>
+              <w:rPr>
+                <w:rFonts w:ascii="Times New Roman" w:hAnsi="Times New Roman" w:cs="Times New Roman"/>
+                <w:sz w:val="26"/>
+                <w:szCs w:val="26"/>
+              </w:rPr>
+            </w:pPr>
+            <w:r>
+              <w:rPr>
+                <w:rFonts w:ascii="Times New Roman" w:hAnsi="Times New Roman" w:cs="Times New Roman"/>
+                <w:sz w:val="26"/>
+                <w:szCs w:val="26"/>
+              </w:rPr>
+              <w:t>Quản lý đăng nhập vào hệ thống</w:t>
+            </w:r>
+          </w:p>
+          <w:p>
+            <w:pPr>
+              <w:pStyle w:val="ListParagraph"/>
+              <w:numPr>
+                <w:ilvl w:val="0"/>
+                <w:numId w:val="41"/>
+              </w:numPr>
+              <w:tabs>
+                <w:tab w:val="left" w:leader="dot" w:pos="9018"/>
+              </w:tabs>
+              <w:spacing w:after="65" w:line="360" w:lineRule="auto"/>
+              <w:ind w:right="31"/>
+              <w:rPr>
+                <w:rFonts w:ascii="Times New Roman" w:hAnsi="Times New Roman" w:cs="Times New Roman"/>
+                <w:sz w:val="26"/>
+                <w:szCs w:val="26"/>
+              </w:rPr>
+            </w:pPr>
+            <w:r>
+              <w:rPr>
+                <w:rFonts w:ascii="Times New Roman" w:hAnsi="Times New Roman" w:cs="Times New Roman"/>
+                <w:sz w:val="26"/>
+                <w:szCs w:val="26"/>
+              </w:rPr>
+              <w:t>Hệ thống hiển thị giao diện trang chủ với các chức năng: Sản phẩm, đơn hàng, voucher, danh mục, khuyến mãi, thương hiệu.</w:t>
+            </w:r>
+          </w:p>
+          <w:p>
+            <w:pPr>
+              <w:pStyle w:val="ListParagraph"/>
+              <w:numPr>
+                <w:ilvl w:val="0"/>
+                <w:numId w:val="41"/>
+              </w:numPr>
+              <w:tabs>
+                <w:tab w:val="left" w:leader="dot" w:pos="9018"/>
+              </w:tabs>
+              <w:spacing w:after="65" w:line="360" w:lineRule="auto"/>
+              <w:ind w:right="31"/>
+              <w:rPr>
+                <w:rFonts w:ascii="Times New Roman" w:hAnsi="Times New Roman" w:cs="Times New Roman"/>
+                <w:sz w:val="26"/>
+                <w:szCs w:val="26"/>
+              </w:rPr>
+            </w:pPr>
+            <w:r>
+              <w:rPr>
+                <w:rFonts w:ascii="Times New Roman" w:hAnsi="Times New Roman" w:cs="Times New Roman"/>
+                <w:sz w:val="26"/>
+                <w:szCs w:val="26"/>
+              </w:rPr>
+              <w:t xml:space="preserve">Quản lý click chọn chức năng </w:t>
+            </w:r>
+            <w:r>
+              <w:rPr>
+                <w:rFonts w:ascii="Times New Roman" w:hAnsi="Times New Roman" w:cs="Times New Roman"/>
+                <w:sz w:val="26"/>
+                <w:szCs w:val="26"/>
+              </w:rPr>
+              <w:t>voucher</w:t>
+            </w:r>
+          </w:p>
+          <w:p>
+            <w:pPr>
+              <w:pStyle w:val="ListParagraph"/>
+              <w:numPr>
+                <w:ilvl w:val="0"/>
+                <w:numId w:val="41"/>
+              </w:numPr>
+              <w:tabs>
+                <w:tab w:val="left" w:leader="dot" w:pos="9018"/>
+              </w:tabs>
+              <w:spacing w:after="65" w:line="360" w:lineRule="auto"/>
+              <w:ind w:right="31"/>
+              <w:rPr>
+                <w:rFonts w:ascii="Times New Roman" w:hAnsi="Times New Roman" w:cs="Times New Roman"/>
+                <w:sz w:val="26"/>
+                <w:szCs w:val="26"/>
+              </w:rPr>
+            </w:pPr>
+            <w:r>
+              <w:rPr>
+                <w:rFonts w:ascii="Times New Roman" w:hAnsi="Times New Roman" w:cs="Times New Roman"/>
+                <w:sz w:val="26"/>
+                <w:szCs w:val="26"/>
+              </w:rPr>
+              <w:t xml:space="preserve">Hệ thống hiển thị giao diện danh sách các </w:t>
+            </w:r>
+            <w:r>
+              <w:rPr>
+                <w:rFonts w:ascii="Times New Roman" w:hAnsi="Times New Roman" w:cs="Times New Roman"/>
+                <w:sz w:val="26"/>
+                <w:szCs w:val="26"/>
+              </w:rPr>
+              <w:t xml:space="preserve">voucher </w:t>
+            </w:r>
+            <w:r>
+              <w:rPr>
+                <w:rFonts w:ascii="Times New Roman" w:hAnsi="Times New Roman" w:cs="Times New Roman"/>
+                <w:sz w:val="26"/>
+                <w:szCs w:val="26"/>
+              </w:rPr>
+              <w:t>hiện có và button thêm mới</w:t>
+            </w:r>
+            <w:r>
+              <w:rPr>
+                <w:rFonts w:ascii="Times New Roman" w:hAnsi="Times New Roman" w:cs="Times New Roman"/>
+                <w:sz w:val="26"/>
+                <w:szCs w:val="26"/>
+              </w:rPr>
+              <w:t>, và button xóa trên mỗi voucher</w:t>
+            </w:r>
+          </w:p>
+          <w:p>
+            <w:pPr>
+              <w:pStyle w:val="ListParagraph"/>
+              <w:numPr>
+                <w:ilvl w:val="0"/>
+                <w:numId w:val="41"/>
+              </w:numPr>
+              <w:tabs>
+                <w:tab w:val="left" w:leader="dot" w:pos="9018"/>
+              </w:tabs>
+              <w:spacing w:after="65" w:line="360" w:lineRule="auto"/>
+              <w:ind w:right="31"/>
+              <w:rPr>
+                <w:rFonts w:ascii="Times New Roman" w:hAnsi="Times New Roman" w:cs="Times New Roman"/>
+                <w:sz w:val="26"/>
+                <w:szCs w:val="26"/>
+              </w:rPr>
+            </w:pPr>
+            <w:r>
+              <w:rPr>
+                <w:rFonts w:ascii="Times New Roman" w:hAnsi="Times New Roman" w:cs="Times New Roman"/>
+                <w:sz w:val="26"/>
+                <w:szCs w:val="26"/>
+              </w:rPr>
+              <w:t xml:space="preserve">Quản lý click chọn </w:t>
+            </w:r>
+            <w:r>
+              <w:rPr>
+                <w:rFonts w:ascii="Times New Roman" w:hAnsi="Times New Roman" w:cs="Times New Roman"/>
+                <w:sz w:val="26"/>
+                <w:szCs w:val="26"/>
+              </w:rPr>
+              <w:t>voucher cần xóa và click button xóa</w:t>
+            </w:r>
+          </w:p>
+          <w:p>
+            <w:pPr>
+              <w:pStyle w:val="ListParagraph"/>
+              <w:numPr>
+                <w:ilvl w:val="0"/>
+                <w:numId w:val="41"/>
+              </w:numPr>
+              <w:tabs>
+                <w:tab w:val="left" w:leader="dot" w:pos="9018"/>
+              </w:tabs>
+              <w:spacing w:after="65" w:line="360" w:lineRule="auto"/>
+              <w:ind w:right="31"/>
+              <w:rPr>
+                <w:rFonts w:ascii="Times New Roman" w:hAnsi="Times New Roman" w:cs="Times New Roman"/>
+                <w:sz w:val="26"/>
+                <w:szCs w:val="26"/>
+              </w:rPr>
+            </w:pPr>
+            <w:r>
+              <w:rPr>
+                <w:rFonts w:ascii="Times New Roman" w:hAnsi="Times New Roman" w:cs="Times New Roman"/>
+                <w:sz w:val="26"/>
+                <w:szCs w:val="26"/>
+              </w:rPr>
+              <w:t>Hệ thống thực hiện lưu thông tin và thông báo thành công</w:t>
+            </w:r>
+          </w:p>
+        </w:tc>
+      </w:tr>
+      <w:tr>
+        <w:tc>
+          <w:tcPr>
+            <w:tcW w:w="2106" w:type="dxa"/>
+            <w:tcBorders>
+              <w:top w:val="single" w:sz="4" w:space="0" w:color="auto"/>
+              <w:left w:val="single" w:sz="4" w:space="0" w:color="auto"/>
+              <w:bottom w:val="single" w:sz="4" w:space="0" w:color="auto"/>
+              <w:right w:val="single" w:sz="4" w:space="0" w:color="auto"/>
+            </w:tcBorders>
+            <w:hideMark/>
+          </w:tcPr>
+          <w:p>
+            <w:pPr>
+              <w:pStyle w:val="ListParagraph"/>
+              <w:tabs>
+                <w:tab w:val="left" w:leader="dot" w:pos="9018"/>
+              </w:tabs>
+              <w:spacing w:after="65" w:line="360" w:lineRule="auto"/>
+              <w:ind w:left="0" w:right="31"/>
+              <w:rPr>
+                <w:rFonts w:ascii="Times New Roman" w:hAnsi="Times New Roman" w:cs="Times New Roman"/>
+                <w:sz w:val="26"/>
+                <w:szCs w:val="26"/>
+              </w:rPr>
+            </w:pPr>
+            <w:r>
+              <w:rPr>
+                <w:rFonts w:ascii="Times New Roman" w:hAnsi="Times New Roman" w:cs="Times New Roman"/>
+                <w:sz w:val="26"/>
+                <w:szCs w:val="26"/>
+              </w:rPr>
+              <w:t>Kịch bản ngoại lệ</w:t>
+            </w:r>
+          </w:p>
+        </w:tc>
+        <w:tc>
+          <w:tcPr>
+            <w:tcW w:w="6236" w:type="dxa"/>
+            <w:tcBorders>
+              <w:top w:val="single" w:sz="4" w:space="0" w:color="auto"/>
+              <w:left w:val="single" w:sz="4" w:space="0" w:color="auto"/>
+              <w:bottom w:val="single" w:sz="4" w:space="0" w:color="auto"/>
+              <w:right w:val="single" w:sz="4" w:space="0" w:color="auto"/>
+            </w:tcBorders>
+          </w:tcPr>
+          <w:p>
+            <w:pPr>
+              <w:pStyle w:val="ListParagraph"/>
+              <w:tabs>
+                <w:tab w:val="left" w:leader="dot" w:pos="9018"/>
+              </w:tabs>
+              <w:spacing w:after="65" w:line="360" w:lineRule="auto"/>
+              <w:ind w:left="0" w:right="31"/>
+              <w:rPr>
+                <w:rFonts w:ascii="Times New Roman" w:hAnsi="Times New Roman" w:cs="Times New Roman"/>
+                <w:sz w:val="26"/>
+                <w:szCs w:val="26"/>
+              </w:rPr>
+            </w:pPr>
+          </w:p>
+        </w:tc>
+      </w:tr>
+    </w:tbl>
+    <w:p>
+      <w:pPr>
+        <w:tabs>
+          <w:tab w:val="left" w:leader="dot" w:pos="9018"/>
+        </w:tabs>
+        <w:spacing w:after="65" w:line="360" w:lineRule="auto"/>
+        <w:ind w:right="31"/>
+        <w:rPr>
+          <w:rFonts w:ascii="Times New Roman" w:hAnsi="Times New Roman" w:cs="Times New Roman"/>
+          <w:sz w:val="26"/>
+          <w:szCs w:val="26"/>
+        </w:rPr>
+      </w:pPr>
     </w:p>
     <w:sectPr>
       <w:pgSz w:w="12240" w:h="15840" w:code="1"/>
@@ -20522,6 +24109,95 @@
     </w:lvl>
   </w:abstractNum>
   <w:abstractNum w:abstractNumId="1" w15:restartNumberingAfterBreak="0">
+    <w:nsid w:val="012E7573"/>
+    <w:multiLevelType w:val="hybridMultilevel"/>
+    <w:tmpl w:val="9774D4F0"/>
+    <w:lvl w:ilvl="0" w:tplc="0409000F">
+      <w:start w:val="1"/>
+      <w:numFmt w:val="decimal"/>
+      <w:lvlText w:val="%1."/>
+      <w:lvlJc w:val="left"/>
+      <w:pPr>
+        <w:ind w:left="720" w:hanging="360"/>
+      </w:pPr>
+      <w:rPr>
+        <w:rFonts w:hint="default"/>
+      </w:rPr>
+    </w:lvl>
+    <w:lvl w:ilvl="1" w:tplc="04090019" w:tentative="1">
+      <w:start w:val="1"/>
+      <w:numFmt w:val="lowerLetter"/>
+      <w:lvlText w:val="%2."/>
+      <w:lvlJc w:val="left"/>
+      <w:pPr>
+        <w:ind w:left="1440" w:hanging="360"/>
+      </w:pPr>
+    </w:lvl>
+    <w:lvl w:ilvl="2" w:tplc="0409001B" w:tentative="1">
+      <w:start w:val="1"/>
+      <w:numFmt w:val="lowerRoman"/>
+      <w:lvlText w:val="%3."/>
+      <w:lvlJc w:val="right"/>
+      <w:pPr>
+        <w:ind w:left="2160" w:hanging="180"/>
+      </w:pPr>
+    </w:lvl>
+    <w:lvl w:ilvl="3" w:tplc="0409000F" w:tentative="1">
+      <w:start w:val="1"/>
+      <w:numFmt w:val="decimal"/>
+      <w:lvlText w:val="%4."/>
+      <w:lvlJc w:val="left"/>
+      <w:pPr>
+        <w:ind w:left="2880" w:hanging="360"/>
+      </w:pPr>
+    </w:lvl>
+    <w:lvl w:ilvl="4" w:tplc="04090019" w:tentative="1">
+      <w:start w:val="1"/>
+      <w:numFmt w:val="lowerLetter"/>
+      <w:lvlText w:val="%5."/>
+      <w:lvlJc w:val="left"/>
+      <w:pPr>
+        <w:ind w:left="3600" w:hanging="360"/>
+      </w:pPr>
+    </w:lvl>
+    <w:lvl w:ilvl="5" w:tplc="0409001B" w:tentative="1">
+      <w:start w:val="1"/>
+      <w:numFmt w:val="lowerRoman"/>
+      <w:lvlText w:val="%6."/>
+      <w:lvlJc w:val="right"/>
+      <w:pPr>
+        <w:ind w:left="4320" w:hanging="180"/>
+      </w:pPr>
+    </w:lvl>
+    <w:lvl w:ilvl="6" w:tplc="0409000F" w:tentative="1">
+      <w:start w:val="1"/>
+      <w:numFmt w:val="decimal"/>
+      <w:lvlText w:val="%7."/>
+      <w:lvlJc w:val="left"/>
+      <w:pPr>
+        <w:ind w:left="5040" w:hanging="360"/>
+      </w:pPr>
+    </w:lvl>
+    <w:lvl w:ilvl="7" w:tplc="04090019" w:tentative="1">
+      <w:start w:val="1"/>
+      <w:numFmt w:val="lowerLetter"/>
+      <w:lvlText w:val="%8."/>
+      <w:lvlJc w:val="left"/>
+      <w:pPr>
+        <w:ind w:left="5760" w:hanging="360"/>
+      </w:pPr>
+    </w:lvl>
+    <w:lvl w:ilvl="8" w:tplc="0409001B" w:tentative="1">
+      <w:start w:val="1"/>
+      <w:numFmt w:val="lowerRoman"/>
+      <w:lvlText w:val="%9."/>
+      <w:lvlJc w:val="right"/>
+      <w:pPr>
+        <w:ind w:left="6480" w:hanging="180"/>
+      </w:pPr>
+    </w:lvl>
+  </w:abstractNum>
+  <w:abstractNum w:abstractNumId="2" w15:restartNumberingAfterBreak="0">
     <w:nsid w:val="05FB27DF"/>
     <w:multiLevelType w:val="hybridMultilevel"/>
     <w:tmpl w:val="F59AD9E8"/>
@@ -20634,7 +24310,7 @@
       </w:rPr>
     </w:lvl>
   </w:abstractNum>
-  <w:abstractNum w:abstractNumId="2" w15:restartNumberingAfterBreak="0">
+  <w:abstractNum w:abstractNumId="3" w15:restartNumberingAfterBreak="0">
     <w:nsid w:val="08EC6F2D"/>
     <w:multiLevelType w:val="hybridMultilevel"/>
     <w:tmpl w:val="F3382B1C"/>
@@ -20723,7 +24399,7 @@
       </w:pPr>
     </w:lvl>
   </w:abstractNum>
-  <w:abstractNum w:abstractNumId="3" w15:restartNumberingAfterBreak="0">
+  <w:abstractNum w:abstractNumId="4" w15:restartNumberingAfterBreak="0">
     <w:nsid w:val="0BA56187"/>
     <w:multiLevelType w:val="multilevel"/>
     <w:tmpl w:val="7640ED8C"/>
@@ -20836,7 +24512,7 @@
       </w:rPr>
     </w:lvl>
   </w:abstractNum>
-  <w:abstractNum w:abstractNumId="4" w15:restartNumberingAfterBreak="0">
+  <w:abstractNum w:abstractNumId="5" w15:restartNumberingAfterBreak="0">
     <w:nsid w:val="13350AEB"/>
     <w:multiLevelType w:val="multilevel"/>
     <w:tmpl w:val="294EE9D0"/>
@@ -20949,7 +24625,7 @@
       </w:rPr>
     </w:lvl>
   </w:abstractNum>
-  <w:abstractNum w:abstractNumId="5" w15:restartNumberingAfterBreak="0">
+  <w:abstractNum w:abstractNumId="6" w15:restartNumberingAfterBreak="0">
     <w:nsid w:val="14AF3C76"/>
     <w:multiLevelType w:val="hybridMultilevel"/>
     <w:tmpl w:val="3626CFF8"/>
@@ -21038,7 +24714,7 @@
       </w:pPr>
     </w:lvl>
   </w:abstractNum>
-  <w:abstractNum w:abstractNumId="6" w15:restartNumberingAfterBreak="0">
+  <w:abstractNum w:abstractNumId="7" w15:restartNumberingAfterBreak="0">
     <w:nsid w:val="19A3464D"/>
     <w:multiLevelType w:val="multilevel"/>
     <w:tmpl w:val="76CCDD18"/>
@@ -21160,7 +24836,7 @@
       </w:rPr>
     </w:lvl>
   </w:abstractNum>
-  <w:abstractNum w:abstractNumId="7" w15:restartNumberingAfterBreak="0">
+  <w:abstractNum w:abstractNumId="8" w15:restartNumberingAfterBreak="0">
     <w:nsid w:val="1C2858DD"/>
     <w:multiLevelType w:val="hybridMultilevel"/>
     <w:tmpl w:val="23480792"/>
@@ -21249,7 +24925,7 @@
       </w:pPr>
     </w:lvl>
   </w:abstractNum>
-  <w:abstractNum w:abstractNumId="8" w15:restartNumberingAfterBreak="0">
+  <w:abstractNum w:abstractNumId="9" w15:restartNumberingAfterBreak="0">
     <w:nsid w:val="1E3F0998"/>
     <w:multiLevelType w:val="multilevel"/>
     <w:tmpl w:val="5498CC08"/>
@@ -21362,7 +25038,7 @@
       </w:rPr>
     </w:lvl>
   </w:abstractNum>
-  <w:abstractNum w:abstractNumId="9" w15:restartNumberingAfterBreak="0">
+  <w:abstractNum w:abstractNumId="10" w15:restartNumberingAfterBreak="0">
     <w:nsid w:val="210C7CC9"/>
     <w:multiLevelType w:val="multilevel"/>
     <w:tmpl w:val="E962EEC6"/>
@@ -21475,7 +25151,7 @@
       </w:rPr>
     </w:lvl>
   </w:abstractNum>
-  <w:abstractNum w:abstractNumId="10" w15:restartNumberingAfterBreak="0">
+  <w:abstractNum w:abstractNumId="11" w15:restartNumberingAfterBreak="0">
     <w:nsid w:val="21630FF2"/>
     <w:multiLevelType w:val="multilevel"/>
     <w:tmpl w:val="10FAB5AC"/>
@@ -21588,7 +25264,7 @@
       </w:pPr>
     </w:lvl>
   </w:abstractNum>
-  <w:abstractNum w:abstractNumId="11" w15:restartNumberingAfterBreak="0">
+  <w:abstractNum w:abstractNumId="12" w15:restartNumberingAfterBreak="0">
     <w:nsid w:val="25247E2F"/>
     <w:multiLevelType w:val="hybridMultilevel"/>
     <w:tmpl w:val="5B483CD6"/>
@@ -21677,7 +25353,7 @@
       </w:pPr>
     </w:lvl>
   </w:abstractNum>
-  <w:abstractNum w:abstractNumId="12" w15:restartNumberingAfterBreak="0">
+  <w:abstractNum w:abstractNumId="13" w15:restartNumberingAfterBreak="0">
     <w:nsid w:val="25672127"/>
     <w:multiLevelType w:val="hybridMultilevel"/>
     <w:tmpl w:val="BF86FFCC"/>
@@ -21766,7 +25442,7 @@
       </w:pPr>
     </w:lvl>
   </w:abstractNum>
-  <w:abstractNum w:abstractNumId="13" w15:restartNumberingAfterBreak="0">
+  <w:abstractNum w:abstractNumId="14" w15:restartNumberingAfterBreak="0">
     <w:nsid w:val="2CF74CA2"/>
     <w:multiLevelType w:val="multilevel"/>
     <w:tmpl w:val="6234D6FC"/>
@@ -21879,7 +25555,7 @@
       </w:rPr>
     </w:lvl>
   </w:abstractNum>
-  <w:abstractNum w:abstractNumId="14" w15:restartNumberingAfterBreak="0">
+  <w:abstractNum w:abstractNumId="15" w15:restartNumberingAfterBreak="0">
     <w:nsid w:val="2DF1318C"/>
     <w:multiLevelType w:val="multilevel"/>
     <w:tmpl w:val="17161DEC"/>
@@ -21992,7 +25668,7 @@
       </w:rPr>
     </w:lvl>
   </w:abstractNum>
-  <w:abstractNum w:abstractNumId="15" w15:restartNumberingAfterBreak="0">
+  <w:abstractNum w:abstractNumId="16" w15:restartNumberingAfterBreak="0">
     <w:nsid w:val="356B7822"/>
     <w:multiLevelType w:val="multilevel"/>
     <w:tmpl w:val="11320114"/>
@@ -22105,7 +25781,96 @@
       </w:rPr>
     </w:lvl>
   </w:abstractNum>
-  <w:abstractNum w:abstractNumId="16" w15:restartNumberingAfterBreak="0">
+  <w:abstractNum w:abstractNumId="17" w15:restartNumberingAfterBreak="0">
+    <w:nsid w:val="39FF206F"/>
+    <w:multiLevelType w:val="hybridMultilevel"/>
+    <w:tmpl w:val="9774D4F0"/>
+    <w:lvl w:ilvl="0" w:tplc="0409000F">
+      <w:start w:val="1"/>
+      <w:numFmt w:val="decimal"/>
+      <w:lvlText w:val="%1."/>
+      <w:lvlJc w:val="left"/>
+      <w:pPr>
+        <w:ind w:left="720" w:hanging="360"/>
+      </w:pPr>
+      <w:rPr>
+        <w:rFonts w:hint="default"/>
+      </w:rPr>
+    </w:lvl>
+    <w:lvl w:ilvl="1" w:tplc="04090019" w:tentative="1">
+      <w:start w:val="1"/>
+      <w:numFmt w:val="lowerLetter"/>
+      <w:lvlText w:val="%2."/>
+      <w:lvlJc w:val="left"/>
+      <w:pPr>
+        <w:ind w:left="1440" w:hanging="360"/>
+      </w:pPr>
+    </w:lvl>
+    <w:lvl w:ilvl="2" w:tplc="0409001B" w:tentative="1">
+      <w:start w:val="1"/>
+      <w:numFmt w:val="lowerRoman"/>
+      <w:lvlText w:val="%3."/>
+      <w:lvlJc w:val="right"/>
+      <w:pPr>
+        <w:ind w:left="2160" w:hanging="180"/>
+      </w:pPr>
+    </w:lvl>
+    <w:lvl w:ilvl="3" w:tplc="0409000F" w:tentative="1">
+      <w:start w:val="1"/>
+      <w:numFmt w:val="decimal"/>
+      <w:lvlText w:val="%4."/>
+      <w:lvlJc w:val="left"/>
+      <w:pPr>
+        <w:ind w:left="2880" w:hanging="360"/>
+      </w:pPr>
+    </w:lvl>
+    <w:lvl w:ilvl="4" w:tplc="04090019" w:tentative="1">
+      <w:start w:val="1"/>
+      <w:numFmt w:val="lowerLetter"/>
+      <w:lvlText w:val="%5."/>
+      <w:lvlJc w:val="left"/>
+      <w:pPr>
+        <w:ind w:left="3600" w:hanging="360"/>
+      </w:pPr>
+    </w:lvl>
+    <w:lvl w:ilvl="5" w:tplc="0409001B" w:tentative="1">
+      <w:start w:val="1"/>
+      <w:numFmt w:val="lowerRoman"/>
+      <w:lvlText w:val="%6."/>
+      <w:lvlJc w:val="right"/>
+      <w:pPr>
+        <w:ind w:left="4320" w:hanging="180"/>
+      </w:pPr>
+    </w:lvl>
+    <w:lvl w:ilvl="6" w:tplc="0409000F" w:tentative="1">
+      <w:start w:val="1"/>
+      <w:numFmt w:val="decimal"/>
+      <w:lvlText w:val="%7."/>
+      <w:lvlJc w:val="left"/>
+      <w:pPr>
+        <w:ind w:left="5040" w:hanging="360"/>
+      </w:pPr>
+    </w:lvl>
+    <w:lvl w:ilvl="7" w:tplc="04090019" w:tentative="1">
+      <w:start w:val="1"/>
+      <w:numFmt w:val="lowerLetter"/>
+      <w:lvlText w:val="%8."/>
+      <w:lvlJc w:val="left"/>
+      <w:pPr>
+        <w:ind w:left="5760" w:hanging="360"/>
+      </w:pPr>
+    </w:lvl>
+    <w:lvl w:ilvl="8" w:tplc="0409001B" w:tentative="1">
+      <w:start w:val="1"/>
+      <w:numFmt w:val="lowerRoman"/>
+      <w:lvlText w:val="%9."/>
+      <w:lvlJc w:val="right"/>
+      <w:pPr>
+        <w:ind w:left="6480" w:hanging="180"/>
+      </w:pPr>
+    </w:lvl>
+  </w:abstractNum>
+  <w:abstractNum w:abstractNumId="18" w15:restartNumberingAfterBreak="0">
     <w:nsid w:val="3AF750CF"/>
     <w:multiLevelType w:val="hybridMultilevel"/>
     <w:tmpl w:val="4366F6B0"/>
@@ -22194,7 +25959,7 @@
       </w:pPr>
     </w:lvl>
   </w:abstractNum>
-  <w:abstractNum w:abstractNumId="17" w15:restartNumberingAfterBreak="0">
+  <w:abstractNum w:abstractNumId="19" w15:restartNumberingAfterBreak="0">
     <w:nsid w:val="3B2C5243"/>
     <w:multiLevelType w:val="hybridMultilevel"/>
     <w:tmpl w:val="C254ADB6"/>
@@ -22283,7 +26048,7 @@
       </w:pPr>
     </w:lvl>
   </w:abstractNum>
-  <w:abstractNum w:abstractNumId="18" w15:restartNumberingAfterBreak="0">
+  <w:abstractNum w:abstractNumId="20" w15:restartNumberingAfterBreak="0">
     <w:nsid w:val="3B5623B2"/>
     <w:multiLevelType w:val="hybridMultilevel"/>
     <w:tmpl w:val="9774D4F0"/>
@@ -22372,7 +26137,7 @@
       </w:pPr>
     </w:lvl>
   </w:abstractNum>
-  <w:abstractNum w:abstractNumId="19" w15:restartNumberingAfterBreak="0">
+  <w:abstractNum w:abstractNumId="21" w15:restartNumberingAfterBreak="0">
     <w:nsid w:val="4C23256F"/>
     <w:multiLevelType w:val="hybridMultilevel"/>
     <w:tmpl w:val="C254ADB6"/>
@@ -22461,7 +26226,7 @@
       </w:pPr>
     </w:lvl>
   </w:abstractNum>
-  <w:abstractNum w:abstractNumId="20" w15:restartNumberingAfterBreak="0">
+  <w:abstractNum w:abstractNumId="22" w15:restartNumberingAfterBreak="0">
     <w:nsid w:val="4D6277E1"/>
     <w:multiLevelType w:val="hybridMultilevel"/>
     <w:tmpl w:val="29306E58"/>
@@ -22550,7 +26315,7 @@
       </w:pPr>
     </w:lvl>
   </w:abstractNum>
-  <w:abstractNum w:abstractNumId="21" w15:restartNumberingAfterBreak="0">
+  <w:abstractNum w:abstractNumId="23" w15:restartNumberingAfterBreak="0">
     <w:nsid w:val="4E1956F3"/>
     <w:multiLevelType w:val="multilevel"/>
     <w:tmpl w:val="6234D6FC"/>
@@ -22663,7 +26428,7 @@
       </w:rPr>
     </w:lvl>
   </w:abstractNum>
-  <w:abstractNum w:abstractNumId="22" w15:restartNumberingAfterBreak="0">
+  <w:abstractNum w:abstractNumId="24" w15:restartNumberingAfterBreak="0">
     <w:nsid w:val="53802354"/>
     <w:multiLevelType w:val="hybridMultilevel"/>
     <w:tmpl w:val="1ACA066A"/>
@@ -22752,7 +26517,96 @@
       </w:pPr>
     </w:lvl>
   </w:abstractNum>
-  <w:abstractNum w:abstractNumId="23" w15:restartNumberingAfterBreak="0">
+  <w:abstractNum w:abstractNumId="25" w15:restartNumberingAfterBreak="0">
+    <w:nsid w:val="58311CCA"/>
+    <w:multiLevelType w:val="hybridMultilevel"/>
+    <w:tmpl w:val="9774D4F0"/>
+    <w:lvl w:ilvl="0" w:tplc="0409000F">
+      <w:start w:val="1"/>
+      <w:numFmt w:val="decimal"/>
+      <w:lvlText w:val="%1."/>
+      <w:lvlJc w:val="left"/>
+      <w:pPr>
+        <w:ind w:left="720" w:hanging="360"/>
+      </w:pPr>
+      <w:rPr>
+        <w:rFonts w:hint="default"/>
+      </w:rPr>
+    </w:lvl>
+    <w:lvl w:ilvl="1" w:tplc="04090019" w:tentative="1">
+      <w:start w:val="1"/>
+      <w:numFmt w:val="lowerLetter"/>
+      <w:lvlText w:val="%2."/>
+      <w:lvlJc w:val="left"/>
+      <w:pPr>
+        <w:ind w:left="1440" w:hanging="360"/>
+      </w:pPr>
+    </w:lvl>
+    <w:lvl w:ilvl="2" w:tplc="0409001B" w:tentative="1">
+      <w:start w:val="1"/>
+      <w:numFmt w:val="lowerRoman"/>
+      <w:lvlText w:val="%3."/>
+      <w:lvlJc w:val="right"/>
+      <w:pPr>
+        <w:ind w:left="2160" w:hanging="180"/>
+      </w:pPr>
+    </w:lvl>
+    <w:lvl w:ilvl="3" w:tplc="0409000F" w:tentative="1">
+      <w:start w:val="1"/>
+      <w:numFmt w:val="decimal"/>
+      <w:lvlText w:val="%4."/>
+      <w:lvlJc w:val="left"/>
+      <w:pPr>
+        <w:ind w:left="2880" w:hanging="360"/>
+      </w:pPr>
+    </w:lvl>
+    <w:lvl w:ilvl="4" w:tplc="04090019" w:tentative="1">
+      <w:start w:val="1"/>
+      <w:numFmt w:val="lowerLetter"/>
+      <w:lvlText w:val="%5."/>
+      <w:lvlJc w:val="left"/>
+      <w:pPr>
+        <w:ind w:left="3600" w:hanging="360"/>
+      </w:pPr>
+    </w:lvl>
+    <w:lvl w:ilvl="5" w:tplc="0409001B" w:tentative="1">
+      <w:start w:val="1"/>
+      <w:numFmt w:val="lowerRoman"/>
+      <w:lvlText w:val="%6."/>
+      <w:lvlJc w:val="right"/>
+      <w:pPr>
+        <w:ind w:left="4320" w:hanging="180"/>
+      </w:pPr>
+    </w:lvl>
+    <w:lvl w:ilvl="6" w:tplc="0409000F" w:tentative="1">
+      <w:start w:val="1"/>
+      <w:numFmt w:val="decimal"/>
+      <w:lvlText w:val="%7."/>
+      <w:lvlJc w:val="left"/>
+      <w:pPr>
+        <w:ind w:left="5040" w:hanging="360"/>
+      </w:pPr>
+    </w:lvl>
+    <w:lvl w:ilvl="7" w:tplc="04090019" w:tentative="1">
+      <w:start w:val="1"/>
+      <w:numFmt w:val="lowerLetter"/>
+      <w:lvlText w:val="%8."/>
+      <w:lvlJc w:val="left"/>
+      <w:pPr>
+        <w:ind w:left="5760" w:hanging="360"/>
+      </w:pPr>
+    </w:lvl>
+    <w:lvl w:ilvl="8" w:tplc="0409001B" w:tentative="1">
+      <w:start w:val="1"/>
+      <w:numFmt w:val="lowerRoman"/>
+      <w:lvlText w:val="%9."/>
+      <w:lvlJc w:val="right"/>
+      <w:pPr>
+        <w:ind w:left="6480" w:hanging="180"/>
+      </w:pPr>
+    </w:lvl>
+  </w:abstractNum>
+  <w:abstractNum w:abstractNumId="26" w15:restartNumberingAfterBreak="0">
     <w:nsid w:val="58FF05E1"/>
     <w:multiLevelType w:val="hybridMultilevel"/>
     <w:tmpl w:val="9774D4F0"/>
@@ -22841,7 +26695,7 @@
       </w:pPr>
     </w:lvl>
   </w:abstractNum>
-  <w:abstractNum w:abstractNumId="24" w15:restartNumberingAfterBreak="0">
+  <w:abstractNum w:abstractNumId="27" w15:restartNumberingAfterBreak="0">
     <w:nsid w:val="628424DE"/>
     <w:multiLevelType w:val="hybridMultilevel"/>
     <w:tmpl w:val="4366F6B0"/>
@@ -22930,7 +26784,7 @@
       </w:pPr>
     </w:lvl>
   </w:abstractNum>
-  <w:abstractNum w:abstractNumId="25" w15:restartNumberingAfterBreak="0">
+  <w:abstractNum w:abstractNumId="28" w15:restartNumberingAfterBreak="0">
     <w:nsid w:val="629945A9"/>
     <w:multiLevelType w:val="hybridMultilevel"/>
     <w:tmpl w:val="9064DCB2"/>
@@ -23019,7 +26873,7 @@
       </w:pPr>
     </w:lvl>
   </w:abstractNum>
-  <w:abstractNum w:abstractNumId="26" w15:restartNumberingAfterBreak="0">
+  <w:abstractNum w:abstractNumId="29" w15:restartNumberingAfterBreak="0">
     <w:nsid w:val="63AC0825"/>
     <w:multiLevelType w:val="multilevel"/>
     <w:tmpl w:val="3A646C5A"/>
@@ -23132,7 +26986,7 @@
       </w:rPr>
     </w:lvl>
   </w:abstractNum>
-  <w:abstractNum w:abstractNumId="27" w15:restartNumberingAfterBreak="0">
+  <w:abstractNum w:abstractNumId="30" w15:restartNumberingAfterBreak="0">
     <w:nsid w:val="720325FD"/>
     <w:multiLevelType w:val="hybridMultilevel"/>
     <w:tmpl w:val="9774D4F0"/>
@@ -23221,7 +27075,7 @@
       </w:pPr>
     </w:lvl>
   </w:abstractNum>
-  <w:abstractNum w:abstractNumId="28" w15:restartNumberingAfterBreak="0">
+  <w:abstractNum w:abstractNumId="31" w15:restartNumberingAfterBreak="0">
     <w:nsid w:val="73554F0B"/>
     <w:multiLevelType w:val="multilevel"/>
     <w:tmpl w:val="2C6EDD60"/>
@@ -23334,10 +27188,10 @@
       </w:rPr>
     </w:lvl>
   </w:abstractNum>
-  <w:abstractNum w:abstractNumId="29" w15:restartNumberingAfterBreak="0">
+  <w:abstractNum w:abstractNumId="32" w15:restartNumberingAfterBreak="0">
     <w:nsid w:val="758B37B7"/>
     <w:multiLevelType w:val="hybridMultilevel"/>
-    <w:tmpl w:val="0CD83434"/>
+    <w:tmpl w:val="CB24D7E2"/>
     <w:lvl w:ilvl="0" w:tplc="04090001">
       <w:start w:val="1"/>
       <w:numFmt w:val="bullet"/>
@@ -23447,7 +27301,7 @@
       </w:rPr>
     </w:lvl>
   </w:abstractNum>
-  <w:abstractNum w:abstractNumId="30" w15:restartNumberingAfterBreak="0">
+  <w:abstractNum w:abstractNumId="33" w15:restartNumberingAfterBreak="0">
     <w:nsid w:val="75A20A27"/>
     <w:multiLevelType w:val="hybridMultilevel"/>
     <w:tmpl w:val="32DCA48A"/>
@@ -23560,7 +27414,7 @@
       </w:rPr>
     </w:lvl>
   </w:abstractNum>
-  <w:abstractNum w:abstractNumId="31" w15:restartNumberingAfterBreak="0">
+  <w:abstractNum w:abstractNumId="34" w15:restartNumberingAfterBreak="0">
     <w:nsid w:val="76057572"/>
     <w:multiLevelType w:val="multilevel"/>
     <w:tmpl w:val="F0687DEC"/>
@@ -23673,7 +27527,96 @@
       </w:rPr>
     </w:lvl>
   </w:abstractNum>
-  <w:abstractNum w:abstractNumId="32" w15:restartNumberingAfterBreak="0">
+  <w:abstractNum w:abstractNumId="35" w15:restartNumberingAfterBreak="0">
+    <w:nsid w:val="786A526E"/>
+    <w:multiLevelType w:val="hybridMultilevel"/>
+    <w:tmpl w:val="9774D4F0"/>
+    <w:lvl w:ilvl="0" w:tplc="0409000F">
+      <w:start w:val="1"/>
+      <w:numFmt w:val="decimal"/>
+      <w:lvlText w:val="%1."/>
+      <w:lvlJc w:val="left"/>
+      <w:pPr>
+        <w:ind w:left="720" w:hanging="360"/>
+      </w:pPr>
+      <w:rPr>
+        <w:rFonts w:hint="default"/>
+      </w:rPr>
+    </w:lvl>
+    <w:lvl w:ilvl="1" w:tplc="04090019" w:tentative="1">
+      <w:start w:val="1"/>
+      <w:numFmt w:val="lowerLetter"/>
+      <w:lvlText w:val="%2."/>
+      <w:lvlJc w:val="left"/>
+      <w:pPr>
+        <w:ind w:left="1440" w:hanging="360"/>
+      </w:pPr>
+    </w:lvl>
+    <w:lvl w:ilvl="2" w:tplc="0409001B" w:tentative="1">
+      <w:start w:val="1"/>
+      <w:numFmt w:val="lowerRoman"/>
+      <w:lvlText w:val="%3."/>
+      <w:lvlJc w:val="right"/>
+      <w:pPr>
+        <w:ind w:left="2160" w:hanging="180"/>
+      </w:pPr>
+    </w:lvl>
+    <w:lvl w:ilvl="3" w:tplc="0409000F" w:tentative="1">
+      <w:start w:val="1"/>
+      <w:numFmt w:val="decimal"/>
+      <w:lvlText w:val="%4."/>
+      <w:lvlJc w:val="left"/>
+      <w:pPr>
+        <w:ind w:left="2880" w:hanging="360"/>
+      </w:pPr>
+    </w:lvl>
+    <w:lvl w:ilvl="4" w:tplc="04090019" w:tentative="1">
+      <w:start w:val="1"/>
+      <w:numFmt w:val="lowerLetter"/>
+      <w:lvlText w:val="%5."/>
+      <w:lvlJc w:val="left"/>
+      <w:pPr>
+        <w:ind w:left="3600" w:hanging="360"/>
+      </w:pPr>
+    </w:lvl>
+    <w:lvl w:ilvl="5" w:tplc="0409001B" w:tentative="1">
+      <w:start w:val="1"/>
+      <w:numFmt w:val="lowerRoman"/>
+      <w:lvlText w:val="%6."/>
+      <w:lvlJc w:val="right"/>
+      <w:pPr>
+        <w:ind w:left="4320" w:hanging="180"/>
+      </w:pPr>
+    </w:lvl>
+    <w:lvl w:ilvl="6" w:tplc="0409000F" w:tentative="1">
+      <w:start w:val="1"/>
+      <w:numFmt w:val="decimal"/>
+      <w:lvlText w:val="%7."/>
+      <w:lvlJc w:val="left"/>
+      <w:pPr>
+        <w:ind w:left="5040" w:hanging="360"/>
+      </w:pPr>
+    </w:lvl>
+    <w:lvl w:ilvl="7" w:tplc="04090019" w:tentative="1">
+      <w:start w:val="1"/>
+      <w:numFmt w:val="lowerLetter"/>
+      <w:lvlText w:val="%8."/>
+      <w:lvlJc w:val="left"/>
+      <w:pPr>
+        <w:ind w:left="5760" w:hanging="360"/>
+      </w:pPr>
+    </w:lvl>
+    <w:lvl w:ilvl="8" w:tplc="0409001B" w:tentative="1">
+      <w:start w:val="1"/>
+      <w:numFmt w:val="lowerRoman"/>
+      <w:lvlText w:val="%9."/>
+      <w:lvlJc w:val="right"/>
+      <w:pPr>
+        <w:ind w:left="6480" w:hanging="180"/>
+      </w:pPr>
+    </w:lvl>
+  </w:abstractNum>
+  <w:abstractNum w:abstractNumId="36" w15:restartNumberingAfterBreak="0">
     <w:nsid w:val="793F30EB"/>
     <w:multiLevelType w:val="multilevel"/>
     <w:tmpl w:val="DD324812"/>
@@ -23795,7 +27738,7 @@
       </w:rPr>
     </w:lvl>
   </w:abstractNum>
-  <w:abstractNum w:abstractNumId="33" w15:restartNumberingAfterBreak="0">
+  <w:abstractNum w:abstractNumId="37" w15:restartNumberingAfterBreak="0">
     <w:nsid w:val="7B622FB2"/>
     <w:multiLevelType w:val="hybridMultilevel"/>
     <w:tmpl w:val="FA90F59C"/>
@@ -23908,7 +27851,96 @@
       </w:rPr>
     </w:lvl>
   </w:abstractNum>
-  <w:abstractNum w:abstractNumId="34" w15:restartNumberingAfterBreak="0">
+  <w:abstractNum w:abstractNumId="38" w15:restartNumberingAfterBreak="0">
+    <w:nsid w:val="7D161BD5"/>
+    <w:multiLevelType w:val="hybridMultilevel"/>
+    <w:tmpl w:val="9774D4F0"/>
+    <w:lvl w:ilvl="0" w:tplc="0409000F">
+      <w:start w:val="1"/>
+      <w:numFmt w:val="decimal"/>
+      <w:lvlText w:val="%1."/>
+      <w:lvlJc w:val="left"/>
+      <w:pPr>
+        <w:ind w:left="720" w:hanging="360"/>
+      </w:pPr>
+      <w:rPr>
+        <w:rFonts w:hint="default"/>
+      </w:rPr>
+    </w:lvl>
+    <w:lvl w:ilvl="1" w:tplc="04090019" w:tentative="1">
+      <w:start w:val="1"/>
+      <w:numFmt w:val="lowerLetter"/>
+      <w:lvlText w:val="%2."/>
+      <w:lvlJc w:val="left"/>
+      <w:pPr>
+        <w:ind w:left="1440" w:hanging="360"/>
+      </w:pPr>
+    </w:lvl>
+    <w:lvl w:ilvl="2" w:tplc="0409001B" w:tentative="1">
+      <w:start w:val="1"/>
+      <w:numFmt w:val="lowerRoman"/>
+      <w:lvlText w:val="%3."/>
+      <w:lvlJc w:val="right"/>
+      <w:pPr>
+        <w:ind w:left="2160" w:hanging="180"/>
+      </w:pPr>
+    </w:lvl>
+    <w:lvl w:ilvl="3" w:tplc="0409000F" w:tentative="1">
+      <w:start w:val="1"/>
+      <w:numFmt w:val="decimal"/>
+      <w:lvlText w:val="%4."/>
+      <w:lvlJc w:val="left"/>
+      <w:pPr>
+        <w:ind w:left="2880" w:hanging="360"/>
+      </w:pPr>
+    </w:lvl>
+    <w:lvl w:ilvl="4" w:tplc="04090019" w:tentative="1">
+      <w:start w:val="1"/>
+      <w:numFmt w:val="lowerLetter"/>
+      <w:lvlText w:val="%5."/>
+      <w:lvlJc w:val="left"/>
+      <w:pPr>
+        <w:ind w:left="3600" w:hanging="360"/>
+      </w:pPr>
+    </w:lvl>
+    <w:lvl w:ilvl="5" w:tplc="0409001B" w:tentative="1">
+      <w:start w:val="1"/>
+      <w:numFmt w:val="lowerRoman"/>
+      <w:lvlText w:val="%6."/>
+      <w:lvlJc w:val="right"/>
+      <w:pPr>
+        <w:ind w:left="4320" w:hanging="180"/>
+      </w:pPr>
+    </w:lvl>
+    <w:lvl w:ilvl="6" w:tplc="0409000F" w:tentative="1">
+      <w:start w:val="1"/>
+      <w:numFmt w:val="decimal"/>
+      <w:lvlText w:val="%7."/>
+      <w:lvlJc w:val="left"/>
+      <w:pPr>
+        <w:ind w:left="5040" w:hanging="360"/>
+      </w:pPr>
+    </w:lvl>
+    <w:lvl w:ilvl="7" w:tplc="04090019" w:tentative="1">
+      <w:start w:val="1"/>
+      <w:numFmt w:val="lowerLetter"/>
+      <w:lvlText w:val="%8."/>
+      <w:lvlJc w:val="left"/>
+      <w:pPr>
+        <w:ind w:left="5760" w:hanging="360"/>
+      </w:pPr>
+    </w:lvl>
+    <w:lvl w:ilvl="8" w:tplc="0409001B" w:tentative="1">
+      <w:start w:val="1"/>
+      <w:numFmt w:val="lowerRoman"/>
+      <w:lvlText w:val="%9."/>
+      <w:lvlJc w:val="right"/>
+      <w:pPr>
+        <w:ind w:left="6480" w:hanging="180"/>
+      </w:pPr>
+    </w:lvl>
+  </w:abstractNum>
+  <w:abstractNum w:abstractNumId="39" w15:restartNumberingAfterBreak="0">
     <w:nsid w:val="7FCB5C83"/>
     <w:multiLevelType w:val="multilevel"/>
     <w:tmpl w:val="0EE820E0"/>
@@ -24027,88 +28059,88 @@
     </w:lvl>
   </w:abstractNum>
   <w:num w:numId="1">
-    <w:abstractNumId w:val="26"/>
+    <w:abstractNumId w:val="29"/>
   </w:num>
   <w:num w:numId="2">
-    <w:abstractNumId w:val="8"/>
+    <w:abstractNumId w:val="9"/>
   </w:num>
   <w:num w:numId="3">
-    <w:abstractNumId w:val="3"/>
+    <w:abstractNumId w:val="4"/>
   </w:num>
   <w:num w:numId="4">
+    <w:abstractNumId w:val="15"/>
+  </w:num>
+  <w:num w:numId="5">
+    <w:abstractNumId w:val="34"/>
+  </w:num>
+  <w:num w:numId="6">
+    <w:abstractNumId w:val="2"/>
+  </w:num>
+  <w:num w:numId="7">
+    <w:abstractNumId w:val="39"/>
+  </w:num>
+  <w:num w:numId="8">
+    <w:abstractNumId w:val="10"/>
+  </w:num>
+  <w:num w:numId="9">
     <w:abstractNumId w:val="14"/>
   </w:num>
-  <w:num w:numId="5">
+  <w:num w:numId="10">
     <w:abstractNumId w:val="31"/>
-  </w:num>
-  <w:num w:numId="6">
-    <w:abstractNumId w:val="1"/>
-  </w:num>
-  <w:num w:numId="7">
-    <w:abstractNumId w:val="34"/>
-  </w:num>
-  <w:num w:numId="8">
-    <w:abstractNumId w:val="9"/>
-  </w:num>
-  <w:num w:numId="9">
-    <w:abstractNumId w:val="13"/>
-  </w:num>
-  <w:num w:numId="10">
-    <w:abstractNumId w:val="28"/>
   </w:num>
   <w:num w:numId="11">
     <w:abstractNumId w:val="0"/>
   </w:num>
   <w:num w:numId="12">
-    <w:abstractNumId w:val="4"/>
+    <w:abstractNumId w:val="5"/>
   </w:num>
   <w:num w:numId="13">
-    <w:abstractNumId w:val="15"/>
+    <w:abstractNumId w:val="16"/>
   </w:num>
   <w:num w:numId="14">
-    <w:abstractNumId w:val="30"/>
+    <w:abstractNumId w:val="33"/>
   </w:num>
   <w:num w:numId="15">
-    <w:abstractNumId w:val="21"/>
+    <w:abstractNumId w:val="23"/>
   </w:num>
   <w:num w:numId="16">
-    <w:abstractNumId w:val="33"/>
+    <w:abstractNumId w:val="37"/>
   </w:num>
   <w:num w:numId="17">
-    <w:abstractNumId w:val="10"/>
+    <w:abstractNumId w:val="11"/>
   </w:num>
   <w:num w:numId="18">
+    <w:abstractNumId w:val="36"/>
+  </w:num>
+  <w:num w:numId="19">
+    <w:abstractNumId w:val="7"/>
+  </w:num>
+  <w:num w:numId="20">
     <w:abstractNumId w:val="32"/>
   </w:num>
-  <w:num w:numId="19">
+  <w:num w:numId="21">
     <w:abstractNumId w:val="6"/>
   </w:num>
-  <w:num w:numId="20">
-    <w:abstractNumId w:val="29"/>
-  </w:num>
-  <w:num w:numId="21">
-    <w:abstractNumId w:val="5"/>
-  </w:num>
   <w:num w:numId="22">
-    <w:abstractNumId w:val="16"/>
+    <w:abstractNumId w:val="18"/>
   </w:num>
   <w:num w:numId="23">
-    <w:abstractNumId w:val="24"/>
+    <w:abstractNumId w:val="27"/>
   </w:num>
   <w:num w:numId="24">
-    <w:abstractNumId w:val="7"/>
+    <w:abstractNumId w:val="8"/>
   </w:num>
   <w:num w:numId="25">
-    <w:abstractNumId w:val="25"/>
+    <w:abstractNumId w:val="28"/>
   </w:num>
   <w:num w:numId="26">
-    <w:abstractNumId w:val="2"/>
+    <w:abstractNumId w:val="3"/>
   </w:num>
   <w:num w:numId="27">
-    <w:abstractNumId w:val="17"/>
+    <w:abstractNumId w:val="19"/>
   </w:num>
   <w:num w:numId="28">
-    <w:abstractNumId w:val="7"/>
+    <w:abstractNumId w:val="8"/>
     <w:lvlOverride w:ilvl="0">
       <w:startOverride w:val="1"/>
     </w:lvlOverride>
@@ -24138,28 +28170,43 @@
     </w:lvlOverride>
   </w:num>
   <w:num w:numId="29">
+    <w:abstractNumId w:val="13"/>
+  </w:num>
+  <w:num w:numId="30">
+    <w:abstractNumId w:val="21"/>
+  </w:num>
+  <w:num w:numId="31">
     <w:abstractNumId w:val="12"/>
   </w:num>
-  <w:num w:numId="30">
-    <w:abstractNumId w:val="19"/>
+  <w:num w:numId="32">
+    <w:abstractNumId w:val="22"/>
   </w:num>
-  <w:num w:numId="31">
-    <w:abstractNumId w:val="11"/>
+  <w:num w:numId="33">
+    <w:abstractNumId w:val="24"/>
   </w:num>
-  <w:num w:numId="32">
+  <w:num w:numId="34">
     <w:abstractNumId w:val="20"/>
   </w:num>
-  <w:num w:numId="33">
-    <w:abstractNumId w:val="22"/>
-  </w:num>
-  <w:num w:numId="34">
-    <w:abstractNumId w:val="18"/>
-  </w:num>
   <w:num w:numId="35">
-    <w:abstractNumId w:val="27"/>
+    <w:abstractNumId w:val="30"/>
   </w:num>
   <w:num w:numId="36">
-    <w:abstractNumId w:val="23"/>
+    <w:abstractNumId w:val="26"/>
+  </w:num>
+  <w:num w:numId="37">
+    <w:abstractNumId w:val="25"/>
+  </w:num>
+  <w:num w:numId="38">
+    <w:abstractNumId w:val="1"/>
+  </w:num>
+  <w:num w:numId="39">
+    <w:abstractNumId w:val="17"/>
+  </w:num>
+  <w:num w:numId="40">
+    <w:abstractNumId w:val="38"/>
+  </w:num>
+  <w:num w:numId="41">
+    <w:abstractNumId w:val="35"/>
   </w:num>
 </w:numbering>
 </file>
@@ -24562,7 +28609,7 @@
   <w:style w:type="paragraph" w:default="1" w:styleId="Normal">
     <w:name w:val="Normal"/>
     <w:qFormat/>
-    <w:rsid w:val="0077189B"/>
+    <w:rsid w:val="00E7688C"/>
   </w:style>
   <w:style w:type="character" w:default="1" w:styleId="DefaultParagraphFont">
     <w:name w:val="Default Paragraph Font"/>
@@ -24973,7 +29020,7 @@
 </file>
 
 <file path=customXml/itemProps1.xml><?xml version="1.0" encoding="utf-8"?>
-<ds:datastoreItem xmlns:ds="http://schemas.openxmlformats.org/officeDocument/2006/customXml" ds:itemID="{DE6DE55F-4711-4B14-952D-6C165FB47476}">
+<ds:datastoreItem xmlns:ds="http://schemas.openxmlformats.org/officeDocument/2006/customXml" ds:itemID="{915A3A28-5CC5-4A1F-B8C6-00B75471FB0B}">
   <ds:schemaRefs>
     <ds:schemaRef ds:uri="http://schemas.openxmlformats.org/officeDocument/2006/bibliography"/>
   </ds:schemaRefs>

</xml_diff>

<commit_message>
REPORT[usecase]: add design and analysis usecase diagram - synthesis and sale management
</commit_message>
<xml_diff>
--- a/Project-report-v1.docx
+++ b/Project-report-v1.docx
@@ -546,7 +546,27 @@
                                 <w:sz w:val="26"/>
                                 <w:szCs w:val="26"/>
                               </w:rPr>
-                              <w:t>Bùi Trung Kiên</w:t>
+                              <w:t xml:space="preserve">Bùi </w:t>
+                            </w:r>
+                            <w:r>
+                              <w:rPr>
+                                <w:rFonts w:ascii="Times New Roman" w:hAnsi="Times New Roman" w:cs="Times New Roman"/>
+                                <w:b/>
+                                <w:bCs/>
+                                <w:sz w:val="26"/>
+                                <w:szCs w:val="26"/>
+                              </w:rPr>
+                              <w:t>Văn</w:t>
+                            </w:r>
+                            <w:r>
+                              <w:rPr>
+                                <w:rFonts w:ascii="Times New Roman" w:hAnsi="Times New Roman" w:cs="Times New Roman"/>
+                                <w:b/>
+                                <w:bCs/>
+                                <w:sz w:val="26"/>
+                                <w:szCs w:val="26"/>
+                              </w:rPr>
+                              <w:t xml:space="preserve"> Kiên</w:t>
                             </w:r>
                           </w:p>
                           <w:p>
@@ -698,7 +718,27 @@
                           <w:sz w:val="26"/>
                           <w:szCs w:val="26"/>
                         </w:rPr>
-                        <w:t>Bùi Trung Kiên</w:t>
+                        <w:t xml:space="preserve">Bùi </w:t>
+                      </w:r>
+                      <w:r>
+                        <w:rPr>
+                          <w:rFonts w:ascii="Times New Roman" w:hAnsi="Times New Roman" w:cs="Times New Roman"/>
+                          <w:b/>
+                          <w:bCs/>
+                          <w:sz w:val="26"/>
+                          <w:szCs w:val="26"/>
+                        </w:rPr>
+                        <w:t>Văn</w:t>
+                      </w:r>
+                      <w:r>
+                        <w:rPr>
+                          <w:rFonts w:ascii="Times New Roman" w:hAnsi="Times New Roman" w:cs="Times New Roman"/>
+                          <w:b/>
+                          <w:bCs/>
+                          <w:sz w:val="26"/>
+                          <w:szCs w:val="26"/>
+                        </w:rPr>
+                        <w:t xml:space="preserve"> Kiên</w:t>
                       </w:r>
                     </w:p>
                     <w:p>
@@ -20542,15 +20582,7 @@
                 <w:sz w:val="26"/>
                 <w:szCs w:val="26"/>
               </w:rPr>
-              <w:t xml:space="preserve">Thêm </w:t>
-            </w:r>
-            <w:r>
-              <w:rPr>
-                <w:rFonts w:ascii="Times New Roman" w:hAnsi="Times New Roman" w:cs="Times New Roman"/>
-                <w:sz w:val="26"/>
-                <w:szCs w:val="26"/>
-              </w:rPr>
-              <w:t>mới thương hiệu</w:t>
+              <w:t>Thêm mới thương hiệu</w:t>
             </w:r>
           </w:p>
         </w:tc>
@@ -20763,23 +20795,7 @@
                 <w:sz w:val="26"/>
                 <w:szCs w:val="26"/>
               </w:rPr>
-              <w:t xml:space="preserve">Quản lý thêm </w:t>
-            </w:r>
-            <w:r>
-              <w:rPr>
-                <w:rFonts w:ascii="Times New Roman" w:hAnsi="Times New Roman" w:cs="Times New Roman"/>
-                <w:sz w:val="26"/>
-                <w:szCs w:val="26"/>
-              </w:rPr>
-              <w:t>thương hiệu</w:t>
-            </w:r>
-            <w:r>
-              <w:rPr>
-                <w:rFonts w:ascii="Times New Roman" w:hAnsi="Times New Roman" w:cs="Times New Roman"/>
-                <w:sz w:val="26"/>
-                <w:szCs w:val="26"/>
-              </w:rPr>
-              <w:t xml:space="preserve"> thành công</w:t>
+              <w:t>Quản lý thêm thương hiệu thành công</w:t>
             </w:r>
           </w:p>
         </w:tc>
@@ -20908,15 +20924,7 @@
                 <w:sz w:val="26"/>
                 <w:szCs w:val="26"/>
               </w:rPr>
-              <w:t xml:space="preserve">Quản lý click chọn chức năng </w:t>
-            </w:r>
-            <w:r>
-              <w:rPr>
-                <w:rFonts w:ascii="Times New Roman" w:hAnsi="Times New Roman" w:cs="Times New Roman"/>
-                <w:sz w:val="26"/>
-                <w:szCs w:val="26"/>
-              </w:rPr>
-              <w:t>thương hiệu</w:t>
+              <w:t>Quản lý click chọn chức năng thương hiệu</w:t>
             </w:r>
           </w:p>
           <w:p>
@@ -20943,15 +20951,7 @@
                 <w:sz w:val="26"/>
                 <w:szCs w:val="26"/>
               </w:rPr>
-              <w:t xml:space="preserve">Hệ thống hiển thị giao diện danh sách các </w:t>
-            </w:r>
-            <w:r>
-              <w:rPr>
-                <w:rFonts w:ascii="Times New Roman" w:hAnsi="Times New Roman" w:cs="Times New Roman"/>
-                <w:sz w:val="26"/>
-                <w:szCs w:val="26"/>
-              </w:rPr>
-              <w:t>thương hiệu hiện có và button thêm mới</w:t>
+              <w:t>Hệ thống hiển thị giao diện danh sách các thương hiệu hiện có và button thêm mới</w:t>
             </w:r>
           </w:p>
           <w:p>
@@ -21006,15 +21006,7 @@
                 <w:szCs w:val="26"/>
               </w:rPr>
               <w:lastRenderedPageBreak/>
-              <w:t xml:space="preserve">Hệ thống hiển thị giao diện thêm mới </w:t>
-            </w:r>
-            <w:r>
-              <w:rPr>
-                <w:rFonts w:ascii="Times New Roman" w:hAnsi="Times New Roman" w:cs="Times New Roman"/>
-                <w:sz w:val="26"/>
-                <w:szCs w:val="26"/>
-              </w:rPr>
-              <w:t>thương hiệu bao gồm tên thương hiệu, mô tả, trạng thái hoạt động và click button thêm mới.</w:t>
+              <w:t>Hệ thống hiển thị giao diện thêm mới thương hiệu bao gồm tên thương hiệu, mô tả, trạng thái hoạt động và click button thêm mới.</w:t>
             </w:r>
           </w:p>
           <w:p>
@@ -21224,15 +21216,7 @@
                 <w:sz w:val="26"/>
                 <w:szCs w:val="26"/>
               </w:rPr>
-              <w:t>Chỉnh sửa</w:t>
-            </w:r>
-            <w:r>
-              <w:rPr>
-                <w:rFonts w:ascii="Times New Roman" w:hAnsi="Times New Roman" w:cs="Times New Roman"/>
-                <w:sz w:val="26"/>
-                <w:szCs w:val="26"/>
-              </w:rPr>
-              <w:t xml:space="preserve"> thương hiệu</w:t>
+              <w:t>Chỉnh sửa thương hiệu</w:t>
             </w:r>
           </w:p>
         </w:tc>
@@ -21445,23 +21429,7 @@
                 <w:sz w:val="26"/>
                 <w:szCs w:val="26"/>
               </w:rPr>
-              <w:t xml:space="preserve">Quản lý </w:t>
-            </w:r>
-            <w:r>
-              <w:rPr>
-                <w:rFonts w:ascii="Times New Roman" w:hAnsi="Times New Roman" w:cs="Times New Roman"/>
-                <w:sz w:val="26"/>
-                <w:szCs w:val="26"/>
-              </w:rPr>
-              <w:t>chỉnh sửa thương hiệu</w:t>
-            </w:r>
-            <w:r>
-              <w:rPr>
-                <w:rFonts w:ascii="Times New Roman" w:hAnsi="Times New Roman" w:cs="Times New Roman"/>
-                <w:sz w:val="26"/>
-                <w:szCs w:val="26"/>
-              </w:rPr>
-              <w:t xml:space="preserve"> thành công</w:t>
+              <w:t>Quản lý chỉnh sửa thương hiệu thành công</w:t>
             </w:r>
           </w:p>
         </w:tc>
@@ -21644,15 +21612,7 @@
                 <w:sz w:val="26"/>
                 <w:szCs w:val="26"/>
               </w:rPr>
-              <w:t xml:space="preserve">Quản lý click chọn </w:t>
-            </w:r>
-            <w:r>
-              <w:rPr>
-                <w:rFonts w:ascii="Times New Roman" w:hAnsi="Times New Roman" w:cs="Times New Roman"/>
-                <w:sz w:val="26"/>
-                <w:szCs w:val="26"/>
-              </w:rPr>
-              <w:t>vào một thương hiệu</w:t>
+              <w:t>Quản lý click chọn vào một thương hiệu</w:t>
             </w:r>
           </w:p>
           <w:p>
@@ -21679,31 +21639,7 @@
                 <w:sz w:val="26"/>
                 <w:szCs w:val="26"/>
               </w:rPr>
-              <w:t xml:space="preserve">Hệ thống hiển thị giao diện </w:t>
-            </w:r>
-            <w:r>
-              <w:rPr>
-                <w:rFonts w:ascii="Times New Roman" w:hAnsi="Times New Roman" w:cs="Times New Roman"/>
-                <w:sz w:val="26"/>
-                <w:szCs w:val="26"/>
-              </w:rPr>
-              <w:t>chi tiết</w:t>
-            </w:r>
-            <w:r>
-              <w:rPr>
-                <w:rFonts w:ascii="Times New Roman" w:hAnsi="Times New Roman" w:cs="Times New Roman"/>
-                <w:sz w:val="26"/>
-                <w:szCs w:val="26"/>
-              </w:rPr>
-              <w:t xml:space="preserve"> thương hiệu bao gồm tên thương hiệu, mô tả, trạng thái hoạt động và</w:t>
-            </w:r>
-            <w:r>
-              <w:rPr>
-                <w:rFonts w:ascii="Times New Roman" w:hAnsi="Times New Roman" w:cs="Times New Roman"/>
-                <w:sz w:val="26"/>
-                <w:szCs w:val="26"/>
-              </w:rPr>
-              <w:t xml:space="preserve"> button cập nhật</w:t>
+              <w:t>Hệ thống hiển thị giao diện chi tiết thương hiệu bao gồm tên thương hiệu, mô tả, trạng thái hoạt động và button cập nhật</w:t>
             </w:r>
           </w:p>
           <w:p>
@@ -21730,15 +21666,7 @@
                 <w:sz w:val="26"/>
                 <w:szCs w:val="26"/>
               </w:rPr>
-              <w:t>Quản lý thực hiện thay đổi thông tin theo nhu cầu</w:t>
-            </w:r>
-            <w:r>
-              <w:rPr>
-                <w:rFonts w:ascii="Times New Roman" w:hAnsi="Times New Roman" w:cs="Times New Roman"/>
-                <w:sz w:val="26"/>
-                <w:szCs w:val="26"/>
-              </w:rPr>
-              <w:t>.</w:t>
+              <w:t>Quản lý thực hiện thay đổi thông tin theo nhu cầu.</w:t>
             </w:r>
           </w:p>
           <w:p>
@@ -21949,15 +21877,7 @@
                 <w:sz w:val="26"/>
                 <w:szCs w:val="26"/>
               </w:rPr>
-              <w:t xml:space="preserve">Xóa </w:t>
-            </w:r>
-            <w:r>
-              <w:rPr>
-                <w:rFonts w:ascii="Times New Roman" w:hAnsi="Times New Roman" w:cs="Times New Roman"/>
-                <w:sz w:val="26"/>
-                <w:szCs w:val="26"/>
-              </w:rPr>
-              <w:t>thương hiệu</w:t>
+              <w:t>Xóa thương hiệu</w:t>
             </w:r>
           </w:p>
         </w:tc>
@@ -22170,23 +22090,7 @@
                 <w:sz w:val="26"/>
                 <w:szCs w:val="26"/>
               </w:rPr>
-              <w:t xml:space="preserve">Quản lý </w:t>
-            </w:r>
-            <w:r>
-              <w:rPr>
-                <w:rFonts w:ascii="Times New Roman" w:hAnsi="Times New Roman" w:cs="Times New Roman"/>
-                <w:sz w:val="26"/>
-                <w:szCs w:val="26"/>
-              </w:rPr>
-              <w:t>xóa thương hiệu</w:t>
-            </w:r>
-            <w:r>
-              <w:rPr>
-                <w:rFonts w:ascii="Times New Roman" w:hAnsi="Times New Roman" w:cs="Times New Roman"/>
-                <w:sz w:val="26"/>
-                <w:szCs w:val="26"/>
-              </w:rPr>
-              <w:t xml:space="preserve"> thành công</w:t>
+              <w:t>Quản lý xóa thương hiệu thành công</w:t>
             </w:r>
           </w:p>
         </w:tc>
@@ -22342,15 +22246,7 @@
                 <w:sz w:val="26"/>
                 <w:szCs w:val="26"/>
               </w:rPr>
-              <w:t>Hệ thống hiển thị giao diện danh sách các thương hiệu hiện có và button thêm mới</w:t>
-            </w:r>
-            <w:r>
-              <w:rPr>
-                <w:rFonts w:ascii="Times New Roman" w:hAnsi="Times New Roman" w:cs="Times New Roman"/>
-                <w:sz w:val="26"/>
-                <w:szCs w:val="26"/>
-              </w:rPr>
-              <w:t>, và button xóa với mỗi thương hiệu</w:t>
+              <w:t>Hệ thống hiển thị giao diện danh sách các thương hiệu hiện có và button thêm mới, và button xóa với mỗi thương hiệu</w:t>
             </w:r>
           </w:p>
           <w:p>
@@ -22377,15 +22273,7 @@
                 <w:sz w:val="26"/>
                 <w:szCs w:val="26"/>
               </w:rPr>
-              <w:t>Quản lý click chọn button</w:t>
-            </w:r>
-            <w:r>
-              <w:rPr>
-                <w:rFonts w:ascii="Times New Roman" w:hAnsi="Times New Roman" w:cs="Times New Roman"/>
-                <w:sz w:val="26"/>
-                <w:szCs w:val="26"/>
-              </w:rPr>
-              <w:t xml:space="preserve"> xóa với thương hiệu muốn xóa</w:t>
+              <w:t>Quản lý click chọn button xóa với thương hiệu muốn xóa</w:t>
             </w:r>
           </w:p>
           <w:p>
@@ -22608,8 +22496,6 @@
         </w:rPr>
         <w:t>Hình 2.8. Usecase quản lý voucher</w:t>
       </w:r>
-      <w:bookmarkStart w:id="0" w:name="_GoBack"/>
-      <w:bookmarkEnd w:id="0"/>
     </w:p>
     <w:p>
       <w:pPr>
@@ -22710,15 +22596,7 @@
                 <w:sz w:val="26"/>
                 <w:szCs w:val="26"/>
               </w:rPr>
-              <w:t xml:space="preserve">Thêm mới </w:t>
-            </w:r>
-            <w:r>
-              <w:rPr>
-                <w:rFonts w:ascii="Times New Roman" w:hAnsi="Times New Roman" w:cs="Times New Roman"/>
-                <w:sz w:val="26"/>
-                <w:szCs w:val="26"/>
-              </w:rPr>
-              <w:t>vouchers</w:t>
+              <w:t>Thêm mới vouchers</w:t>
             </w:r>
           </w:p>
         </w:tc>
@@ -22931,23 +22809,7 @@
                 <w:sz w:val="26"/>
                 <w:szCs w:val="26"/>
               </w:rPr>
-              <w:t xml:space="preserve">Quản lý thêm </w:t>
-            </w:r>
-            <w:r>
-              <w:rPr>
-                <w:rFonts w:ascii="Times New Roman" w:hAnsi="Times New Roman" w:cs="Times New Roman"/>
-                <w:sz w:val="26"/>
-                <w:szCs w:val="26"/>
-              </w:rPr>
-              <w:t>voucher</w:t>
-            </w:r>
-            <w:r>
-              <w:rPr>
-                <w:rFonts w:ascii="Times New Roman" w:hAnsi="Times New Roman" w:cs="Times New Roman"/>
-                <w:sz w:val="26"/>
-                <w:szCs w:val="26"/>
-              </w:rPr>
-              <w:t xml:space="preserve"> thành công</w:t>
+              <w:t>Quản lý thêm voucher thành công</w:t>
             </w:r>
           </w:p>
         </w:tc>
@@ -23076,15 +22938,7 @@
                 <w:sz w:val="26"/>
                 <w:szCs w:val="26"/>
               </w:rPr>
-              <w:t xml:space="preserve">Quản lý click chọn chức </w:t>
-            </w:r>
-            <w:r>
-              <w:rPr>
-                <w:rFonts w:ascii="Times New Roman" w:hAnsi="Times New Roman" w:cs="Times New Roman"/>
-                <w:sz w:val="26"/>
-                <w:szCs w:val="26"/>
-              </w:rPr>
-              <w:t>năng voucher</w:t>
+              <w:t>Quản lý click chọn chức năng voucher</w:t>
             </w:r>
           </w:p>
           <w:p>
@@ -23111,23 +22965,7 @@
                 <w:sz w:val="26"/>
                 <w:szCs w:val="26"/>
               </w:rPr>
-              <w:t xml:space="preserve">Hệ thống hiển thị giao diện danh sách các </w:t>
-            </w:r>
-            <w:r>
-              <w:rPr>
-                <w:rFonts w:ascii="Times New Roman" w:hAnsi="Times New Roman" w:cs="Times New Roman"/>
-                <w:sz w:val="26"/>
-                <w:szCs w:val="26"/>
-              </w:rPr>
-              <w:t xml:space="preserve">voucher </w:t>
-            </w:r>
-            <w:r>
-              <w:rPr>
-                <w:rFonts w:ascii="Times New Roman" w:hAnsi="Times New Roman" w:cs="Times New Roman"/>
-                <w:sz w:val="26"/>
-                <w:szCs w:val="26"/>
-              </w:rPr>
-              <w:t>hiện có và button thêm mới</w:t>
+              <w:t>Hệ thống hiển thị giao diện danh sách các voucher hiện có và button thêm mới</w:t>
             </w:r>
           </w:p>
           <w:p>
@@ -23181,15 +23019,7 @@
                 <w:sz w:val="26"/>
                 <w:szCs w:val="26"/>
               </w:rPr>
-              <w:t xml:space="preserve">Hệ thống hiển thị giao diện thêm mới thương hiệu bao </w:t>
-            </w:r>
-            <w:r>
-              <w:rPr>
-                <w:rFonts w:ascii="Times New Roman" w:hAnsi="Times New Roman" w:cs="Times New Roman"/>
-                <w:sz w:val="26"/>
-                <w:szCs w:val="26"/>
-              </w:rPr>
-              <w:t>gồm mã voucher, giảm giá, số lượng, ngày hết hạn</w:t>
+              <w:t>Hệ thống hiển thị giao diện thêm mới thương hiệu bao gồm mã voucher, giảm giá, số lượng, ngày hết hạn</w:t>
             </w:r>
           </w:p>
           <w:p>
@@ -23413,23 +23243,7 @@
                 <w:sz w:val="26"/>
                 <w:szCs w:val="26"/>
               </w:rPr>
-              <w:t>Xóa</w:t>
-            </w:r>
-            <w:r>
-              <w:rPr>
-                <w:rFonts w:ascii="Times New Roman" w:hAnsi="Times New Roman" w:cs="Times New Roman"/>
-                <w:sz w:val="26"/>
-                <w:szCs w:val="26"/>
-              </w:rPr>
-              <w:t xml:space="preserve"> </w:t>
-            </w:r>
-            <w:r>
-              <w:rPr>
-                <w:rFonts w:ascii="Times New Roman" w:hAnsi="Times New Roman" w:cs="Times New Roman"/>
-                <w:sz w:val="26"/>
-                <w:szCs w:val="26"/>
-              </w:rPr>
-              <w:t>voucher</w:t>
+              <w:t>Xóa voucher</w:t>
             </w:r>
           </w:p>
         </w:tc>
@@ -23642,15 +23456,7 @@
                 <w:sz w:val="26"/>
                 <w:szCs w:val="26"/>
               </w:rPr>
-              <w:t xml:space="preserve">Quản lý </w:t>
-            </w:r>
-            <w:r>
-              <w:rPr>
-                <w:rFonts w:ascii="Times New Roman" w:hAnsi="Times New Roman" w:cs="Times New Roman"/>
-                <w:sz w:val="26"/>
-                <w:szCs w:val="26"/>
-              </w:rPr>
-              <w:t>xóa voucher thành công</w:t>
+              <w:t>Quản lý xóa voucher thành công</w:t>
             </w:r>
           </w:p>
         </w:tc>
@@ -23779,15 +23585,7 @@
                 <w:sz w:val="26"/>
                 <w:szCs w:val="26"/>
               </w:rPr>
-              <w:t xml:space="preserve">Quản lý click chọn chức năng </w:t>
-            </w:r>
-            <w:r>
-              <w:rPr>
-                <w:rFonts w:ascii="Times New Roman" w:hAnsi="Times New Roman" w:cs="Times New Roman"/>
-                <w:sz w:val="26"/>
-                <w:szCs w:val="26"/>
-              </w:rPr>
-              <w:t>voucher</w:t>
+              <w:t>Quản lý click chọn chức năng voucher</w:t>
             </w:r>
           </w:p>
           <w:p>
@@ -23814,31 +23612,7 @@
                 <w:sz w:val="26"/>
                 <w:szCs w:val="26"/>
               </w:rPr>
-              <w:t xml:space="preserve">Hệ thống hiển thị giao diện danh sách các </w:t>
-            </w:r>
-            <w:r>
-              <w:rPr>
-                <w:rFonts w:ascii="Times New Roman" w:hAnsi="Times New Roman" w:cs="Times New Roman"/>
-                <w:sz w:val="26"/>
-                <w:szCs w:val="26"/>
-              </w:rPr>
-              <w:t xml:space="preserve">voucher </w:t>
-            </w:r>
-            <w:r>
-              <w:rPr>
-                <w:rFonts w:ascii="Times New Roman" w:hAnsi="Times New Roman" w:cs="Times New Roman"/>
-                <w:sz w:val="26"/>
-                <w:szCs w:val="26"/>
-              </w:rPr>
-              <w:t>hiện có và button thêm mới</w:t>
-            </w:r>
-            <w:r>
-              <w:rPr>
-                <w:rFonts w:ascii="Times New Roman" w:hAnsi="Times New Roman" w:cs="Times New Roman"/>
-                <w:sz w:val="26"/>
-                <w:szCs w:val="26"/>
-              </w:rPr>
-              <w:t>, và button xóa trên mỗi voucher</w:t>
+              <w:t>Hệ thống hiển thị giao diện danh sách các voucher hiện có và button thêm mới, và button xóa trên mỗi voucher</w:t>
             </w:r>
           </w:p>
           <w:p>
@@ -23865,15 +23639,7 @@
                 <w:sz w:val="26"/>
                 <w:szCs w:val="26"/>
               </w:rPr>
-              <w:t xml:space="preserve">Quản lý click chọn </w:t>
-            </w:r>
-            <w:r>
-              <w:rPr>
-                <w:rFonts w:ascii="Times New Roman" w:hAnsi="Times New Roman" w:cs="Times New Roman"/>
-                <w:sz w:val="26"/>
-                <w:szCs w:val="26"/>
-              </w:rPr>
-              <w:t>voucher cần xóa và click button xóa</w:t>
+              <w:t>Quản lý click chọn voucher cần xóa và click button xóa</w:t>
             </w:r>
           </w:p>
           <w:p>
@@ -23982,6 +23748,2222 @@
           <w:szCs w:val="26"/>
         </w:rPr>
       </w:pPr>
+    </w:p>
+    <w:p>
+      <w:pPr>
+        <w:pStyle w:val="ListParagraph"/>
+        <w:numPr>
+          <w:ilvl w:val="0"/>
+          <w:numId w:val="20"/>
+        </w:numPr>
+        <w:tabs>
+          <w:tab w:val="left" w:leader="dot" w:pos="9018"/>
+        </w:tabs>
+        <w:spacing w:after="65" w:line="360" w:lineRule="auto"/>
+        <w:ind w:right="31"/>
+        <w:rPr>
+          <w:rFonts w:ascii="Times New Roman" w:hAnsi="Times New Roman" w:cs="Times New Roman"/>
+          <w:sz w:val="26"/>
+          <w:szCs w:val="26"/>
+        </w:rPr>
+      </w:pPr>
+      <w:r>
+        <w:rPr>
+          <w:rFonts w:ascii="Times New Roman" w:hAnsi="Times New Roman" w:cs="Times New Roman"/>
+          <w:sz w:val="26"/>
+          <w:szCs w:val="26"/>
+        </w:rPr>
+        <w:t>Chức năng quản lý chương trình giảm giá</w:t>
+      </w:r>
+    </w:p>
+    <w:p>
+      <w:pPr>
+        <w:tabs>
+          <w:tab w:val="left" w:leader="dot" w:pos="9018"/>
+        </w:tabs>
+        <w:spacing w:after="65" w:line="360" w:lineRule="auto"/>
+        <w:ind w:left="409" w:right="31"/>
+        <w:rPr>
+          <w:rFonts w:ascii="Times New Roman" w:hAnsi="Times New Roman" w:cs="Times New Roman"/>
+          <w:sz w:val="26"/>
+          <w:szCs w:val="26"/>
+        </w:rPr>
+      </w:pPr>
+      <w:r>
+        <w:rPr>
+          <w:rFonts w:ascii="Times New Roman" w:hAnsi="Times New Roman" w:cs="Times New Roman"/>
+          <w:noProof/>
+          <w:sz w:val="26"/>
+          <w:szCs w:val="26"/>
+        </w:rPr>
+        <w:lastRenderedPageBreak/>
+        <w:drawing>
+          <wp:inline distT="0" distB="0" distL="0" distR="0" wp14:anchorId="0503A97B" wp14:editId="73EA12E0">
+            <wp:extent cx="5762625" cy="1685925"/>
+            <wp:effectExtent l="0" t="0" r="9525" b="9525"/>
+            <wp:docPr id="15" name="Picture 15"/>
+            <wp:cNvGraphicFramePr>
+              <a:graphicFrameLocks xmlns:a="http://schemas.openxmlformats.org/drawingml/2006/main" noChangeAspect="1"/>
+            </wp:cNvGraphicFramePr>
+            <a:graphic xmlns:a="http://schemas.openxmlformats.org/drawingml/2006/main">
+              <a:graphicData uri="http://schemas.openxmlformats.org/drawingml/2006/picture">
+                <pic:pic xmlns:pic="http://schemas.openxmlformats.org/drawingml/2006/picture">
+                  <pic:nvPicPr>
+                    <pic:cNvPr id="15" name="Quản lỳ giảm giá.jpg"/>
+                    <pic:cNvPicPr/>
+                  </pic:nvPicPr>
+                  <pic:blipFill>
+                    <a:blip r:embed="rId20">
+                      <a:extLst>
+                        <a:ext uri="{28A0092B-C50C-407E-A947-70E740481C1C}">
+                          <a14:useLocalDpi xmlns:a14="http://schemas.microsoft.com/office/drawing/2010/main" val="0"/>
+                        </a:ext>
+                      </a:extLst>
+                    </a:blip>
+                    <a:stretch>
+                      <a:fillRect/>
+                    </a:stretch>
+                  </pic:blipFill>
+                  <pic:spPr>
+                    <a:xfrm>
+                      <a:off x="0" y="0"/>
+                      <a:ext cx="5762625" cy="1685925"/>
+                    </a:xfrm>
+                    <a:prstGeom prst="rect">
+                      <a:avLst/>
+                    </a:prstGeom>
+                  </pic:spPr>
+                </pic:pic>
+              </a:graphicData>
+            </a:graphic>
+          </wp:inline>
+        </w:drawing>
+      </w:r>
+    </w:p>
+    <w:p>
+      <w:pPr>
+        <w:tabs>
+          <w:tab w:val="left" w:leader="dot" w:pos="9018"/>
+        </w:tabs>
+        <w:spacing w:after="65" w:line="360" w:lineRule="auto"/>
+        <w:ind w:left="409" w:right="31"/>
+        <w:jc w:val="center"/>
+        <w:rPr>
+          <w:rFonts w:ascii="Times New Roman" w:hAnsi="Times New Roman" w:cs="Times New Roman"/>
+          <w:sz w:val="26"/>
+          <w:szCs w:val="26"/>
+        </w:rPr>
+      </w:pPr>
+      <w:r>
+        <w:rPr>
+          <w:rFonts w:ascii="Times New Roman" w:hAnsi="Times New Roman" w:cs="Times New Roman"/>
+          <w:sz w:val="26"/>
+          <w:szCs w:val="26"/>
+        </w:rPr>
+        <w:t>Hình 2.9. Usecase quản lý giảm giá</w:t>
+      </w:r>
+    </w:p>
+    <w:p>
+      <w:pPr>
+        <w:tabs>
+          <w:tab w:val="left" w:leader="dot" w:pos="9018"/>
+        </w:tabs>
+        <w:spacing w:after="65" w:line="360" w:lineRule="auto"/>
+        <w:ind w:right="31"/>
+        <w:rPr>
+          <w:rFonts w:ascii="Times New Roman" w:hAnsi="Times New Roman" w:cs="Times New Roman"/>
+          <w:sz w:val="26"/>
+          <w:szCs w:val="26"/>
+        </w:rPr>
+      </w:pPr>
+      <w:r>
+        <w:rPr>
+          <w:rFonts w:ascii="Times New Roman" w:hAnsi="Times New Roman" w:cs="Times New Roman"/>
+          <w:sz w:val="26"/>
+          <w:szCs w:val="26"/>
+        </w:rPr>
+        <w:t>Kịch bản chức năng thêm mới chương trình giảm giá</w:t>
+      </w:r>
+    </w:p>
+    <w:tbl>
+      <w:tblPr>
+        <w:tblStyle w:val="TableGrid"/>
+        <w:tblW w:w="0" w:type="auto"/>
+        <w:tblInd w:w="769" w:type="dxa"/>
+        <w:tblLook w:val="04A0" w:firstRow="1" w:lastRow="0" w:firstColumn="1" w:lastColumn="0" w:noHBand="0" w:noVBand="1"/>
+      </w:tblPr>
+      <w:tblGrid>
+        <w:gridCol w:w="2106"/>
+        <w:gridCol w:w="6236"/>
+      </w:tblGrid>
+      <w:tr>
+        <w:tc>
+          <w:tcPr>
+            <w:tcW w:w="2106" w:type="dxa"/>
+            <w:tcBorders>
+              <w:top w:val="single" w:sz="4" w:space="0" w:color="auto"/>
+              <w:left w:val="single" w:sz="4" w:space="0" w:color="auto"/>
+              <w:bottom w:val="single" w:sz="4" w:space="0" w:color="auto"/>
+              <w:right w:val="single" w:sz="4" w:space="0" w:color="auto"/>
+            </w:tcBorders>
+            <w:hideMark/>
+          </w:tcPr>
+          <w:p>
+            <w:pPr>
+              <w:pStyle w:val="ListParagraph"/>
+              <w:tabs>
+                <w:tab w:val="left" w:leader="dot" w:pos="9018"/>
+              </w:tabs>
+              <w:spacing w:after="65" w:line="360" w:lineRule="auto"/>
+              <w:ind w:left="0" w:right="31"/>
+              <w:rPr>
+                <w:rFonts w:ascii="Times New Roman" w:hAnsi="Times New Roman" w:cs="Times New Roman"/>
+                <w:sz w:val="26"/>
+                <w:szCs w:val="26"/>
+              </w:rPr>
+            </w:pPr>
+            <w:r>
+              <w:rPr>
+                <w:rFonts w:ascii="Times New Roman" w:hAnsi="Times New Roman" w:cs="Times New Roman"/>
+                <w:sz w:val="26"/>
+                <w:szCs w:val="26"/>
+              </w:rPr>
+              <w:t>Tên kịch bản</w:t>
+            </w:r>
+          </w:p>
+        </w:tc>
+        <w:tc>
+          <w:tcPr>
+            <w:tcW w:w="6236" w:type="dxa"/>
+            <w:tcBorders>
+              <w:top w:val="single" w:sz="4" w:space="0" w:color="auto"/>
+              <w:left w:val="single" w:sz="4" w:space="0" w:color="auto"/>
+              <w:bottom w:val="single" w:sz="4" w:space="0" w:color="auto"/>
+              <w:right w:val="single" w:sz="4" w:space="0" w:color="auto"/>
+            </w:tcBorders>
+          </w:tcPr>
+          <w:p>
+            <w:pPr>
+              <w:pStyle w:val="ListParagraph"/>
+              <w:tabs>
+                <w:tab w:val="left" w:leader="dot" w:pos="9018"/>
+              </w:tabs>
+              <w:spacing w:after="65" w:line="360" w:lineRule="auto"/>
+              <w:ind w:left="0" w:right="31"/>
+              <w:rPr>
+                <w:rFonts w:ascii="Times New Roman" w:hAnsi="Times New Roman" w:cs="Times New Roman"/>
+                <w:sz w:val="26"/>
+                <w:szCs w:val="26"/>
+              </w:rPr>
+            </w:pPr>
+            <w:r>
+              <w:rPr>
+                <w:rFonts w:ascii="Times New Roman" w:hAnsi="Times New Roman" w:cs="Times New Roman"/>
+                <w:sz w:val="26"/>
+                <w:szCs w:val="26"/>
+              </w:rPr>
+              <w:t>Thêm mới chương trình giảm giá</w:t>
+            </w:r>
+          </w:p>
+        </w:tc>
+      </w:tr>
+      <w:tr>
+        <w:tc>
+          <w:tcPr>
+            <w:tcW w:w="2106" w:type="dxa"/>
+            <w:tcBorders>
+              <w:top w:val="single" w:sz="4" w:space="0" w:color="auto"/>
+              <w:left w:val="single" w:sz="4" w:space="0" w:color="auto"/>
+              <w:bottom w:val="single" w:sz="4" w:space="0" w:color="auto"/>
+              <w:right w:val="single" w:sz="4" w:space="0" w:color="auto"/>
+            </w:tcBorders>
+            <w:hideMark/>
+          </w:tcPr>
+          <w:p>
+            <w:pPr>
+              <w:pStyle w:val="ListParagraph"/>
+              <w:tabs>
+                <w:tab w:val="left" w:leader="dot" w:pos="9018"/>
+              </w:tabs>
+              <w:spacing w:after="65" w:line="360" w:lineRule="auto"/>
+              <w:ind w:left="0" w:right="31"/>
+              <w:rPr>
+                <w:rFonts w:ascii="Times New Roman" w:hAnsi="Times New Roman" w:cs="Times New Roman"/>
+                <w:sz w:val="26"/>
+                <w:szCs w:val="26"/>
+              </w:rPr>
+            </w:pPr>
+            <w:r>
+              <w:rPr>
+                <w:rFonts w:ascii="Times New Roman" w:hAnsi="Times New Roman" w:cs="Times New Roman"/>
+                <w:sz w:val="26"/>
+                <w:szCs w:val="26"/>
+              </w:rPr>
+              <w:t>Tác nhân</w:t>
+            </w:r>
+          </w:p>
+        </w:tc>
+        <w:tc>
+          <w:tcPr>
+            <w:tcW w:w="6236" w:type="dxa"/>
+            <w:tcBorders>
+              <w:top w:val="single" w:sz="4" w:space="0" w:color="auto"/>
+              <w:left w:val="single" w:sz="4" w:space="0" w:color="auto"/>
+              <w:bottom w:val="single" w:sz="4" w:space="0" w:color="auto"/>
+              <w:right w:val="single" w:sz="4" w:space="0" w:color="auto"/>
+            </w:tcBorders>
+          </w:tcPr>
+          <w:p>
+            <w:pPr>
+              <w:pStyle w:val="ListParagraph"/>
+              <w:tabs>
+                <w:tab w:val="left" w:leader="dot" w:pos="9018"/>
+              </w:tabs>
+              <w:spacing w:after="65" w:line="360" w:lineRule="auto"/>
+              <w:ind w:left="0" w:right="31"/>
+              <w:rPr>
+                <w:rFonts w:ascii="Times New Roman" w:hAnsi="Times New Roman" w:cs="Times New Roman"/>
+                <w:sz w:val="26"/>
+                <w:szCs w:val="26"/>
+              </w:rPr>
+            </w:pPr>
+            <w:r>
+              <w:rPr>
+                <w:rFonts w:ascii="Times New Roman" w:hAnsi="Times New Roman" w:cs="Times New Roman"/>
+                <w:sz w:val="26"/>
+                <w:szCs w:val="26"/>
+              </w:rPr>
+              <w:t>Quản lý</w:t>
+            </w:r>
+          </w:p>
+        </w:tc>
+      </w:tr>
+      <w:tr>
+        <w:tc>
+          <w:tcPr>
+            <w:tcW w:w="2106" w:type="dxa"/>
+            <w:tcBorders>
+              <w:top w:val="single" w:sz="4" w:space="0" w:color="auto"/>
+              <w:left w:val="single" w:sz="4" w:space="0" w:color="auto"/>
+              <w:bottom w:val="single" w:sz="4" w:space="0" w:color="auto"/>
+              <w:right w:val="single" w:sz="4" w:space="0" w:color="auto"/>
+            </w:tcBorders>
+            <w:hideMark/>
+          </w:tcPr>
+          <w:p>
+            <w:pPr>
+              <w:pStyle w:val="ListParagraph"/>
+              <w:tabs>
+                <w:tab w:val="left" w:leader="dot" w:pos="9018"/>
+              </w:tabs>
+              <w:spacing w:after="65" w:line="360" w:lineRule="auto"/>
+              <w:ind w:left="0" w:right="31"/>
+              <w:rPr>
+                <w:rFonts w:ascii="Times New Roman" w:hAnsi="Times New Roman" w:cs="Times New Roman"/>
+                <w:sz w:val="26"/>
+                <w:szCs w:val="26"/>
+              </w:rPr>
+            </w:pPr>
+            <w:r>
+              <w:rPr>
+                <w:rFonts w:ascii="Times New Roman" w:hAnsi="Times New Roman" w:cs="Times New Roman"/>
+                <w:sz w:val="26"/>
+                <w:szCs w:val="26"/>
+              </w:rPr>
+              <w:t>Tiền điều kiện</w:t>
+            </w:r>
+          </w:p>
+        </w:tc>
+        <w:tc>
+          <w:tcPr>
+            <w:tcW w:w="6236" w:type="dxa"/>
+            <w:tcBorders>
+              <w:top w:val="single" w:sz="4" w:space="0" w:color="auto"/>
+              <w:left w:val="single" w:sz="4" w:space="0" w:color="auto"/>
+              <w:bottom w:val="single" w:sz="4" w:space="0" w:color="auto"/>
+              <w:right w:val="single" w:sz="4" w:space="0" w:color="auto"/>
+            </w:tcBorders>
+          </w:tcPr>
+          <w:p>
+            <w:pPr>
+              <w:pStyle w:val="ListParagraph"/>
+              <w:tabs>
+                <w:tab w:val="left" w:leader="dot" w:pos="9018"/>
+              </w:tabs>
+              <w:spacing w:after="65" w:line="360" w:lineRule="auto"/>
+              <w:ind w:left="0" w:right="31"/>
+              <w:rPr>
+                <w:rFonts w:ascii="Times New Roman" w:hAnsi="Times New Roman" w:cs="Times New Roman"/>
+                <w:sz w:val="26"/>
+                <w:szCs w:val="26"/>
+              </w:rPr>
+            </w:pPr>
+            <w:r>
+              <w:rPr>
+                <w:rFonts w:ascii="Times New Roman" w:hAnsi="Times New Roman" w:cs="Times New Roman"/>
+                <w:sz w:val="26"/>
+                <w:szCs w:val="26"/>
+              </w:rPr>
+              <w:t>Quản lý đăng nhập vào hệ thống thành công</w:t>
+            </w:r>
+          </w:p>
+        </w:tc>
+      </w:tr>
+      <w:tr>
+        <w:tc>
+          <w:tcPr>
+            <w:tcW w:w="2106" w:type="dxa"/>
+            <w:tcBorders>
+              <w:top w:val="single" w:sz="4" w:space="0" w:color="auto"/>
+              <w:left w:val="single" w:sz="4" w:space="0" w:color="auto"/>
+              <w:bottom w:val="single" w:sz="4" w:space="0" w:color="auto"/>
+              <w:right w:val="single" w:sz="4" w:space="0" w:color="auto"/>
+            </w:tcBorders>
+            <w:hideMark/>
+          </w:tcPr>
+          <w:p>
+            <w:pPr>
+              <w:pStyle w:val="ListParagraph"/>
+              <w:tabs>
+                <w:tab w:val="left" w:leader="dot" w:pos="9018"/>
+              </w:tabs>
+              <w:spacing w:after="65" w:line="360" w:lineRule="auto"/>
+              <w:ind w:left="0" w:right="31"/>
+              <w:rPr>
+                <w:rFonts w:ascii="Times New Roman" w:hAnsi="Times New Roman" w:cs="Times New Roman"/>
+                <w:sz w:val="26"/>
+                <w:szCs w:val="26"/>
+              </w:rPr>
+            </w:pPr>
+            <w:r>
+              <w:rPr>
+                <w:rFonts w:ascii="Times New Roman" w:hAnsi="Times New Roman" w:cs="Times New Roman"/>
+                <w:sz w:val="26"/>
+                <w:szCs w:val="26"/>
+              </w:rPr>
+              <w:t>Hậu điều kiện</w:t>
+            </w:r>
+          </w:p>
+        </w:tc>
+        <w:tc>
+          <w:tcPr>
+            <w:tcW w:w="6236" w:type="dxa"/>
+            <w:tcBorders>
+              <w:top w:val="single" w:sz="4" w:space="0" w:color="auto"/>
+              <w:left w:val="single" w:sz="4" w:space="0" w:color="auto"/>
+              <w:bottom w:val="single" w:sz="4" w:space="0" w:color="auto"/>
+              <w:right w:val="single" w:sz="4" w:space="0" w:color="auto"/>
+            </w:tcBorders>
+          </w:tcPr>
+          <w:p>
+            <w:pPr>
+              <w:pStyle w:val="ListParagraph"/>
+              <w:tabs>
+                <w:tab w:val="left" w:leader="dot" w:pos="9018"/>
+              </w:tabs>
+              <w:spacing w:after="65" w:line="360" w:lineRule="auto"/>
+              <w:ind w:left="0" w:right="31"/>
+              <w:rPr>
+                <w:rFonts w:ascii="Times New Roman" w:hAnsi="Times New Roman" w:cs="Times New Roman"/>
+                <w:sz w:val="26"/>
+                <w:szCs w:val="26"/>
+              </w:rPr>
+            </w:pPr>
+            <w:r>
+              <w:rPr>
+                <w:rFonts w:ascii="Times New Roman" w:hAnsi="Times New Roman" w:cs="Times New Roman"/>
+                <w:sz w:val="26"/>
+                <w:szCs w:val="26"/>
+              </w:rPr>
+              <w:t>Quản lý thêm chương trình giảm giá mới thành công</w:t>
+            </w:r>
+          </w:p>
+        </w:tc>
+      </w:tr>
+      <w:tr>
+        <w:tc>
+          <w:tcPr>
+            <w:tcW w:w="2106" w:type="dxa"/>
+            <w:tcBorders>
+              <w:top w:val="single" w:sz="4" w:space="0" w:color="auto"/>
+              <w:left w:val="single" w:sz="4" w:space="0" w:color="auto"/>
+              <w:bottom w:val="single" w:sz="4" w:space="0" w:color="auto"/>
+              <w:right w:val="single" w:sz="4" w:space="0" w:color="auto"/>
+            </w:tcBorders>
+            <w:hideMark/>
+          </w:tcPr>
+          <w:p>
+            <w:pPr>
+              <w:pStyle w:val="ListParagraph"/>
+              <w:tabs>
+                <w:tab w:val="left" w:leader="dot" w:pos="9018"/>
+              </w:tabs>
+              <w:spacing w:after="65" w:line="360" w:lineRule="auto"/>
+              <w:ind w:left="0" w:right="31"/>
+              <w:rPr>
+                <w:rFonts w:ascii="Times New Roman" w:hAnsi="Times New Roman" w:cs="Times New Roman"/>
+                <w:sz w:val="26"/>
+                <w:szCs w:val="26"/>
+              </w:rPr>
+            </w:pPr>
+            <w:r>
+              <w:rPr>
+                <w:rFonts w:ascii="Times New Roman" w:hAnsi="Times New Roman" w:cs="Times New Roman"/>
+                <w:sz w:val="26"/>
+                <w:szCs w:val="26"/>
+              </w:rPr>
+              <w:t>Kịch bản chính</w:t>
+            </w:r>
+          </w:p>
+        </w:tc>
+        <w:tc>
+          <w:tcPr>
+            <w:tcW w:w="6236" w:type="dxa"/>
+            <w:tcBorders>
+              <w:top w:val="single" w:sz="4" w:space="0" w:color="auto"/>
+              <w:left w:val="single" w:sz="4" w:space="0" w:color="auto"/>
+              <w:bottom w:val="single" w:sz="4" w:space="0" w:color="auto"/>
+              <w:right w:val="single" w:sz="4" w:space="0" w:color="auto"/>
+            </w:tcBorders>
+          </w:tcPr>
+          <w:p>
+            <w:pPr>
+              <w:pStyle w:val="ListParagraph"/>
+              <w:numPr>
+                <w:ilvl w:val="0"/>
+                <w:numId w:val="42"/>
+              </w:numPr>
+              <w:tabs>
+                <w:tab w:val="left" w:leader="dot" w:pos="9018"/>
+              </w:tabs>
+              <w:spacing w:after="65" w:line="360" w:lineRule="auto"/>
+              <w:ind w:right="31"/>
+              <w:rPr>
+                <w:rFonts w:ascii="Times New Roman" w:hAnsi="Times New Roman" w:cs="Times New Roman"/>
+                <w:sz w:val="26"/>
+                <w:szCs w:val="26"/>
+              </w:rPr>
+            </w:pPr>
+            <w:r>
+              <w:rPr>
+                <w:rFonts w:ascii="Times New Roman" w:hAnsi="Times New Roman" w:cs="Times New Roman"/>
+                <w:sz w:val="26"/>
+                <w:szCs w:val="26"/>
+              </w:rPr>
+              <w:t>Quản lý đăng nhập vào hệ thống</w:t>
+            </w:r>
+          </w:p>
+          <w:p>
+            <w:pPr>
+              <w:pStyle w:val="ListParagraph"/>
+              <w:numPr>
+                <w:ilvl w:val="0"/>
+                <w:numId w:val="42"/>
+              </w:numPr>
+              <w:tabs>
+                <w:tab w:val="left" w:leader="dot" w:pos="9018"/>
+              </w:tabs>
+              <w:spacing w:after="65" w:line="360" w:lineRule="auto"/>
+              <w:ind w:right="31"/>
+              <w:rPr>
+                <w:rFonts w:ascii="Times New Roman" w:hAnsi="Times New Roman" w:cs="Times New Roman"/>
+                <w:sz w:val="26"/>
+                <w:szCs w:val="26"/>
+              </w:rPr>
+            </w:pPr>
+            <w:r>
+              <w:rPr>
+                <w:rFonts w:ascii="Times New Roman" w:hAnsi="Times New Roman" w:cs="Times New Roman"/>
+                <w:sz w:val="26"/>
+                <w:szCs w:val="26"/>
+              </w:rPr>
+              <w:t>Hệ thống hiển thị giao diện trang chủ với các chức năng: Sản phẩm, đơn hàng, voucher, danh mục, giảm giá, thương hiệu.</w:t>
+            </w:r>
+          </w:p>
+          <w:p>
+            <w:pPr>
+              <w:pStyle w:val="ListParagraph"/>
+              <w:numPr>
+                <w:ilvl w:val="0"/>
+                <w:numId w:val="42"/>
+              </w:numPr>
+              <w:tabs>
+                <w:tab w:val="left" w:leader="dot" w:pos="9018"/>
+              </w:tabs>
+              <w:spacing w:after="65" w:line="360" w:lineRule="auto"/>
+              <w:ind w:right="31"/>
+              <w:rPr>
+                <w:rFonts w:ascii="Times New Roman" w:hAnsi="Times New Roman" w:cs="Times New Roman"/>
+                <w:sz w:val="26"/>
+                <w:szCs w:val="26"/>
+              </w:rPr>
+            </w:pPr>
+            <w:r>
+              <w:rPr>
+                <w:rFonts w:ascii="Times New Roman" w:hAnsi="Times New Roman" w:cs="Times New Roman"/>
+                <w:sz w:val="26"/>
+                <w:szCs w:val="26"/>
+              </w:rPr>
+              <w:t xml:space="preserve">Quản lý click chọn chức năng </w:t>
+            </w:r>
+            <w:r>
+              <w:rPr>
+                <w:rFonts w:ascii="Times New Roman" w:hAnsi="Times New Roman" w:cs="Times New Roman"/>
+                <w:sz w:val="26"/>
+                <w:szCs w:val="26"/>
+              </w:rPr>
+              <w:t>giảm giá</w:t>
+            </w:r>
+          </w:p>
+          <w:p>
+            <w:pPr>
+              <w:pStyle w:val="ListParagraph"/>
+              <w:numPr>
+                <w:ilvl w:val="0"/>
+                <w:numId w:val="42"/>
+              </w:numPr>
+              <w:tabs>
+                <w:tab w:val="left" w:leader="dot" w:pos="9018"/>
+              </w:tabs>
+              <w:spacing w:after="65" w:line="360" w:lineRule="auto"/>
+              <w:ind w:right="31"/>
+              <w:rPr>
+                <w:rFonts w:ascii="Times New Roman" w:hAnsi="Times New Roman" w:cs="Times New Roman"/>
+                <w:sz w:val="26"/>
+                <w:szCs w:val="26"/>
+              </w:rPr>
+            </w:pPr>
+            <w:r>
+              <w:rPr>
+                <w:rFonts w:ascii="Times New Roman" w:hAnsi="Times New Roman" w:cs="Times New Roman"/>
+                <w:sz w:val="26"/>
+                <w:szCs w:val="26"/>
+              </w:rPr>
+              <w:t>Hệ thống hiển thị giao diện danh sách các chương trình giảm giá hiện có và button thêm mới</w:t>
+            </w:r>
+          </w:p>
+          <w:p>
+            <w:pPr>
+              <w:pStyle w:val="ListParagraph"/>
+              <w:numPr>
+                <w:ilvl w:val="0"/>
+                <w:numId w:val="42"/>
+              </w:numPr>
+              <w:tabs>
+                <w:tab w:val="left" w:leader="dot" w:pos="9018"/>
+              </w:tabs>
+              <w:spacing w:after="65" w:line="360" w:lineRule="auto"/>
+              <w:ind w:right="31"/>
+              <w:rPr>
+                <w:rFonts w:ascii="Times New Roman" w:hAnsi="Times New Roman" w:cs="Times New Roman"/>
+                <w:sz w:val="26"/>
+                <w:szCs w:val="26"/>
+              </w:rPr>
+            </w:pPr>
+            <w:r>
+              <w:rPr>
+                <w:rFonts w:ascii="Times New Roman" w:hAnsi="Times New Roman" w:cs="Times New Roman"/>
+                <w:sz w:val="26"/>
+                <w:szCs w:val="26"/>
+              </w:rPr>
+              <w:t>Quản lý click chọn button thêm mới</w:t>
+            </w:r>
+          </w:p>
+          <w:p>
+            <w:pPr>
+              <w:pStyle w:val="ListParagraph"/>
+              <w:numPr>
+                <w:ilvl w:val="0"/>
+                <w:numId w:val="42"/>
+              </w:numPr>
+              <w:tabs>
+                <w:tab w:val="left" w:leader="dot" w:pos="9018"/>
+              </w:tabs>
+              <w:spacing w:after="65" w:line="360" w:lineRule="auto"/>
+              <w:ind w:right="31"/>
+              <w:rPr>
+                <w:rFonts w:ascii="Times New Roman" w:hAnsi="Times New Roman" w:cs="Times New Roman"/>
+                <w:sz w:val="26"/>
+                <w:szCs w:val="26"/>
+              </w:rPr>
+            </w:pPr>
+            <w:r>
+              <w:rPr>
+                <w:rFonts w:ascii="Times New Roman" w:hAnsi="Times New Roman" w:cs="Times New Roman"/>
+                <w:sz w:val="26"/>
+                <w:szCs w:val="26"/>
+              </w:rPr>
+              <w:t>Hệ thống hiển thị giao diện thêm mới chương trình giảm giá bao gồm tên, giảm giá(%), mô tả, trạng thái hoạt động</w:t>
+            </w:r>
+          </w:p>
+          <w:p>
+            <w:pPr>
+              <w:pStyle w:val="ListParagraph"/>
+              <w:numPr>
+                <w:ilvl w:val="0"/>
+                <w:numId w:val="42"/>
+              </w:numPr>
+              <w:tabs>
+                <w:tab w:val="left" w:leader="dot" w:pos="9018"/>
+              </w:tabs>
+              <w:spacing w:after="65" w:line="360" w:lineRule="auto"/>
+              <w:ind w:right="31"/>
+              <w:rPr>
+                <w:rFonts w:ascii="Times New Roman" w:hAnsi="Times New Roman" w:cs="Times New Roman"/>
+                <w:sz w:val="26"/>
+                <w:szCs w:val="26"/>
+              </w:rPr>
+            </w:pPr>
+            <w:r>
+              <w:rPr>
+                <w:rFonts w:ascii="Times New Roman" w:hAnsi="Times New Roman" w:cs="Times New Roman"/>
+                <w:sz w:val="26"/>
+                <w:szCs w:val="26"/>
+              </w:rPr>
+              <w:lastRenderedPageBreak/>
+              <w:t>Quản lý nhập thông tin chương trình giảm giá cần thêm mới</w:t>
+            </w:r>
+          </w:p>
+          <w:p>
+            <w:pPr>
+              <w:pStyle w:val="ListParagraph"/>
+              <w:numPr>
+                <w:ilvl w:val="0"/>
+                <w:numId w:val="42"/>
+              </w:numPr>
+              <w:tabs>
+                <w:tab w:val="left" w:leader="dot" w:pos="9018"/>
+              </w:tabs>
+              <w:spacing w:after="65" w:line="360" w:lineRule="auto"/>
+              <w:ind w:right="31"/>
+              <w:rPr>
+                <w:rFonts w:ascii="Times New Roman" w:hAnsi="Times New Roman" w:cs="Times New Roman"/>
+                <w:sz w:val="26"/>
+                <w:szCs w:val="26"/>
+              </w:rPr>
+            </w:pPr>
+            <w:r>
+              <w:rPr>
+                <w:rFonts w:ascii="Times New Roman" w:hAnsi="Times New Roman" w:cs="Times New Roman"/>
+                <w:sz w:val="26"/>
+                <w:szCs w:val="26"/>
+              </w:rPr>
+              <w:t>Hệ thống thực hiện lưu thông tin và thông báo thành công</w:t>
+            </w:r>
+          </w:p>
+        </w:tc>
+      </w:tr>
+      <w:tr>
+        <w:tc>
+          <w:tcPr>
+            <w:tcW w:w="2106" w:type="dxa"/>
+            <w:tcBorders>
+              <w:top w:val="single" w:sz="4" w:space="0" w:color="auto"/>
+              <w:left w:val="single" w:sz="4" w:space="0" w:color="auto"/>
+              <w:bottom w:val="single" w:sz="4" w:space="0" w:color="auto"/>
+              <w:right w:val="single" w:sz="4" w:space="0" w:color="auto"/>
+            </w:tcBorders>
+            <w:hideMark/>
+          </w:tcPr>
+          <w:p>
+            <w:pPr>
+              <w:pStyle w:val="ListParagraph"/>
+              <w:tabs>
+                <w:tab w:val="left" w:leader="dot" w:pos="9018"/>
+              </w:tabs>
+              <w:spacing w:after="65" w:line="360" w:lineRule="auto"/>
+              <w:ind w:left="0" w:right="31"/>
+              <w:rPr>
+                <w:rFonts w:ascii="Times New Roman" w:hAnsi="Times New Roman" w:cs="Times New Roman"/>
+                <w:sz w:val="26"/>
+                <w:szCs w:val="26"/>
+              </w:rPr>
+            </w:pPr>
+            <w:r>
+              <w:rPr>
+                <w:rFonts w:ascii="Times New Roman" w:hAnsi="Times New Roman" w:cs="Times New Roman"/>
+                <w:sz w:val="26"/>
+                <w:szCs w:val="26"/>
+              </w:rPr>
+              <w:lastRenderedPageBreak/>
+              <w:t>Kịch bản ngoại lệ</w:t>
+            </w:r>
+          </w:p>
+        </w:tc>
+        <w:tc>
+          <w:tcPr>
+            <w:tcW w:w="6236" w:type="dxa"/>
+            <w:tcBorders>
+              <w:top w:val="single" w:sz="4" w:space="0" w:color="auto"/>
+              <w:left w:val="single" w:sz="4" w:space="0" w:color="auto"/>
+              <w:bottom w:val="single" w:sz="4" w:space="0" w:color="auto"/>
+              <w:right w:val="single" w:sz="4" w:space="0" w:color="auto"/>
+            </w:tcBorders>
+          </w:tcPr>
+          <w:p>
+            <w:pPr>
+              <w:pStyle w:val="ListParagraph"/>
+              <w:tabs>
+                <w:tab w:val="left" w:leader="dot" w:pos="9018"/>
+              </w:tabs>
+              <w:spacing w:after="65" w:line="360" w:lineRule="auto"/>
+              <w:ind w:left="0" w:right="31"/>
+              <w:rPr>
+                <w:rFonts w:ascii="Times New Roman" w:hAnsi="Times New Roman" w:cs="Times New Roman"/>
+                <w:sz w:val="26"/>
+                <w:szCs w:val="26"/>
+              </w:rPr>
+            </w:pPr>
+          </w:p>
+        </w:tc>
+      </w:tr>
+    </w:tbl>
+    <w:p>
+      <w:pPr>
+        <w:tabs>
+          <w:tab w:val="left" w:leader="dot" w:pos="9018"/>
+        </w:tabs>
+        <w:spacing w:after="65" w:line="360" w:lineRule="auto"/>
+        <w:ind w:right="31"/>
+        <w:rPr>
+          <w:rFonts w:ascii="Times New Roman" w:hAnsi="Times New Roman" w:cs="Times New Roman"/>
+          <w:sz w:val="26"/>
+          <w:szCs w:val="26"/>
+        </w:rPr>
+      </w:pPr>
+      <w:r>
+        <w:rPr>
+          <w:rFonts w:ascii="Times New Roman" w:hAnsi="Times New Roman" w:cs="Times New Roman"/>
+          <w:sz w:val="26"/>
+          <w:szCs w:val="26"/>
+        </w:rPr>
+        <w:t>Kịch bản chức năng xóa chương trình giảm giá</w:t>
+      </w:r>
+    </w:p>
+    <w:tbl>
+      <w:tblPr>
+        <w:tblStyle w:val="TableGrid"/>
+        <w:tblW w:w="0" w:type="auto"/>
+        <w:tblInd w:w="769" w:type="dxa"/>
+        <w:tblLook w:val="04A0" w:firstRow="1" w:lastRow="0" w:firstColumn="1" w:lastColumn="0" w:noHBand="0" w:noVBand="1"/>
+      </w:tblPr>
+      <w:tblGrid>
+        <w:gridCol w:w="2106"/>
+        <w:gridCol w:w="6236"/>
+      </w:tblGrid>
+      <w:tr>
+        <w:tc>
+          <w:tcPr>
+            <w:tcW w:w="2106" w:type="dxa"/>
+            <w:tcBorders>
+              <w:top w:val="single" w:sz="4" w:space="0" w:color="auto"/>
+              <w:left w:val="single" w:sz="4" w:space="0" w:color="auto"/>
+              <w:bottom w:val="single" w:sz="4" w:space="0" w:color="auto"/>
+              <w:right w:val="single" w:sz="4" w:space="0" w:color="auto"/>
+            </w:tcBorders>
+            <w:hideMark/>
+          </w:tcPr>
+          <w:p>
+            <w:pPr>
+              <w:pStyle w:val="ListParagraph"/>
+              <w:tabs>
+                <w:tab w:val="left" w:leader="dot" w:pos="9018"/>
+              </w:tabs>
+              <w:spacing w:after="65" w:line="360" w:lineRule="auto"/>
+              <w:ind w:left="0" w:right="31"/>
+              <w:rPr>
+                <w:rFonts w:ascii="Times New Roman" w:hAnsi="Times New Roman" w:cs="Times New Roman"/>
+                <w:sz w:val="26"/>
+                <w:szCs w:val="26"/>
+              </w:rPr>
+            </w:pPr>
+            <w:r>
+              <w:rPr>
+                <w:rFonts w:ascii="Times New Roman" w:hAnsi="Times New Roman" w:cs="Times New Roman"/>
+                <w:sz w:val="26"/>
+                <w:szCs w:val="26"/>
+              </w:rPr>
+              <w:t>Tên kịch bản</w:t>
+            </w:r>
+          </w:p>
+        </w:tc>
+        <w:tc>
+          <w:tcPr>
+            <w:tcW w:w="6236" w:type="dxa"/>
+            <w:tcBorders>
+              <w:top w:val="single" w:sz="4" w:space="0" w:color="auto"/>
+              <w:left w:val="single" w:sz="4" w:space="0" w:color="auto"/>
+              <w:bottom w:val="single" w:sz="4" w:space="0" w:color="auto"/>
+              <w:right w:val="single" w:sz="4" w:space="0" w:color="auto"/>
+            </w:tcBorders>
+          </w:tcPr>
+          <w:p>
+            <w:pPr>
+              <w:pStyle w:val="ListParagraph"/>
+              <w:tabs>
+                <w:tab w:val="left" w:leader="dot" w:pos="9018"/>
+              </w:tabs>
+              <w:spacing w:after="65" w:line="360" w:lineRule="auto"/>
+              <w:ind w:left="0" w:right="31"/>
+              <w:rPr>
+                <w:rFonts w:ascii="Times New Roman" w:hAnsi="Times New Roman" w:cs="Times New Roman"/>
+                <w:sz w:val="26"/>
+                <w:szCs w:val="26"/>
+              </w:rPr>
+            </w:pPr>
+            <w:r>
+              <w:rPr>
+                <w:rFonts w:ascii="Times New Roman" w:hAnsi="Times New Roman" w:cs="Times New Roman"/>
+                <w:sz w:val="26"/>
+                <w:szCs w:val="26"/>
+              </w:rPr>
+              <w:t>Xóa voucher</w:t>
+            </w:r>
+          </w:p>
+        </w:tc>
+      </w:tr>
+      <w:tr>
+        <w:tc>
+          <w:tcPr>
+            <w:tcW w:w="2106" w:type="dxa"/>
+            <w:tcBorders>
+              <w:top w:val="single" w:sz="4" w:space="0" w:color="auto"/>
+              <w:left w:val="single" w:sz="4" w:space="0" w:color="auto"/>
+              <w:bottom w:val="single" w:sz="4" w:space="0" w:color="auto"/>
+              <w:right w:val="single" w:sz="4" w:space="0" w:color="auto"/>
+            </w:tcBorders>
+            <w:hideMark/>
+          </w:tcPr>
+          <w:p>
+            <w:pPr>
+              <w:pStyle w:val="ListParagraph"/>
+              <w:tabs>
+                <w:tab w:val="left" w:leader="dot" w:pos="9018"/>
+              </w:tabs>
+              <w:spacing w:after="65" w:line="360" w:lineRule="auto"/>
+              <w:ind w:left="0" w:right="31"/>
+              <w:rPr>
+                <w:rFonts w:ascii="Times New Roman" w:hAnsi="Times New Roman" w:cs="Times New Roman"/>
+                <w:sz w:val="26"/>
+                <w:szCs w:val="26"/>
+              </w:rPr>
+            </w:pPr>
+            <w:r>
+              <w:rPr>
+                <w:rFonts w:ascii="Times New Roman" w:hAnsi="Times New Roman" w:cs="Times New Roman"/>
+                <w:sz w:val="26"/>
+                <w:szCs w:val="26"/>
+              </w:rPr>
+              <w:t>Tác nhân</w:t>
+            </w:r>
+          </w:p>
+        </w:tc>
+        <w:tc>
+          <w:tcPr>
+            <w:tcW w:w="6236" w:type="dxa"/>
+            <w:tcBorders>
+              <w:top w:val="single" w:sz="4" w:space="0" w:color="auto"/>
+              <w:left w:val="single" w:sz="4" w:space="0" w:color="auto"/>
+              <w:bottom w:val="single" w:sz="4" w:space="0" w:color="auto"/>
+              <w:right w:val="single" w:sz="4" w:space="0" w:color="auto"/>
+            </w:tcBorders>
+          </w:tcPr>
+          <w:p>
+            <w:pPr>
+              <w:pStyle w:val="ListParagraph"/>
+              <w:tabs>
+                <w:tab w:val="left" w:leader="dot" w:pos="9018"/>
+              </w:tabs>
+              <w:spacing w:after="65" w:line="360" w:lineRule="auto"/>
+              <w:ind w:left="0" w:right="31"/>
+              <w:rPr>
+                <w:rFonts w:ascii="Times New Roman" w:hAnsi="Times New Roman" w:cs="Times New Roman"/>
+                <w:sz w:val="26"/>
+                <w:szCs w:val="26"/>
+              </w:rPr>
+            </w:pPr>
+            <w:r>
+              <w:rPr>
+                <w:rFonts w:ascii="Times New Roman" w:hAnsi="Times New Roman" w:cs="Times New Roman"/>
+                <w:sz w:val="26"/>
+                <w:szCs w:val="26"/>
+              </w:rPr>
+              <w:t>Quản lý</w:t>
+            </w:r>
+          </w:p>
+        </w:tc>
+      </w:tr>
+      <w:tr>
+        <w:tc>
+          <w:tcPr>
+            <w:tcW w:w="2106" w:type="dxa"/>
+            <w:tcBorders>
+              <w:top w:val="single" w:sz="4" w:space="0" w:color="auto"/>
+              <w:left w:val="single" w:sz="4" w:space="0" w:color="auto"/>
+              <w:bottom w:val="single" w:sz="4" w:space="0" w:color="auto"/>
+              <w:right w:val="single" w:sz="4" w:space="0" w:color="auto"/>
+            </w:tcBorders>
+            <w:hideMark/>
+          </w:tcPr>
+          <w:p>
+            <w:pPr>
+              <w:pStyle w:val="ListParagraph"/>
+              <w:tabs>
+                <w:tab w:val="left" w:leader="dot" w:pos="9018"/>
+              </w:tabs>
+              <w:spacing w:after="65" w:line="360" w:lineRule="auto"/>
+              <w:ind w:left="0" w:right="31"/>
+              <w:rPr>
+                <w:rFonts w:ascii="Times New Roman" w:hAnsi="Times New Roman" w:cs="Times New Roman"/>
+                <w:sz w:val="26"/>
+                <w:szCs w:val="26"/>
+              </w:rPr>
+            </w:pPr>
+            <w:r>
+              <w:rPr>
+                <w:rFonts w:ascii="Times New Roman" w:hAnsi="Times New Roman" w:cs="Times New Roman"/>
+                <w:sz w:val="26"/>
+                <w:szCs w:val="26"/>
+              </w:rPr>
+              <w:t>Tiền điều kiện</w:t>
+            </w:r>
+          </w:p>
+        </w:tc>
+        <w:tc>
+          <w:tcPr>
+            <w:tcW w:w="6236" w:type="dxa"/>
+            <w:tcBorders>
+              <w:top w:val="single" w:sz="4" w:space="0" w:color="auto"/>
+              <w:left w:val="single" w:sz="4" w:space="0" w:color="auto"/>
+              <w:bottom w:val="single" w:sz="4" w:space="0" w:color="auto"/>
+              <w:right w:val="single" w:sz="4" w:space="0" w:color="auto"/>
+            </w:tcBorders>
+          </w:tcPr>
+          <w:p>
+            <w:pPr>
+              <w:pStyle w:val="ListParagraph"/>
+              <w:tabs>
+                <w:tab w:val="left" w:leader="dot" w:pos="9018"/>
+              </w:tabs>
+              <w:spacing w:after="65" w:line="360" w:lineRule="auto"/>
+              <w:ind w:left="0" w:right="31"/>
+              <w:rPr>
+                <w:rFonts w:ascii="Times New Roman" w:hAnsi="Times New Roman" w:cs="Times New Roman"/>
+                <w:sz w:val="26"/>
+                <w:szCs w:val="26"/>
+              </w:rPr>
+            </w:pPr>
+            <w:r>
+              <w:rPr>
+                <w:rFonts w:ascii="Times New Roman" w:hAnsi="Times New Roman" w:cs="Times New Roman"/>
+                <w:sz w:val="26"/>
+                <w:szCs w:val="26"/>
+              </w:rPr>
+              <w:t>Quản lý đăng nhập vào hệ thống thành công</w:t>
+            </w:r>
+          </w:p>
+        </w:tc>
+      </w:tr>
+      <w:tr>
+        <w:tc>
+          <w:tcPr>
+            <w:tcW w:w="2106" w:type="dxa"/>
+            <w:tcBorders>
+              <w:top w:val="single" w:sz="4" w:space="0" w:color="auto"/>
+              <w:left w:val="single" w:sz="4" w:space="0" w:color="auto"/>
+              <w:bottom w:val="single" w:sz="4" w:space="0" w:color="auto"/>
+              <w:right w:val="single" w:sz="4" w:space="0" w:color="auto"/>
+            </w:tcBorders>
+            <w:hideMark/>
+          </w:tcPr>
+          <w:p>
+            <w:pPr>
+              <w:pStyle w:val="ListParagraph"/>
+              <w:tabs>
+                <w:tab w:val="left" w:leader="dot" w:pos="9018"/>
+              </w:tabs>
+              <w:spacing w:after="65" w:line="360" w:lineRule="auto"/>
+              <w:ind w:left="0" w:right="31"/>
+              <w:rPr>
+                <w:rFonts w:ascii="Times New Roman" w:hAnsi="Times New Roman" w:cs="Times New Roman"/>
+                <w:sz w:val="26"/>
+                <w:szCs w:val="26"/>
+              </w:rPr>
+            </w:pPr>
+            <w:r>
+              <w:rPr>
+                <w:rFonts w:ascii="Times New Roman" w:hAnsi="Times New Roman" w:cs="Times New Roman"/>
+                <w:sz w:val="26"/>
+                <w:szCs w:val="26"/>
+              </w:rPr>
+              <w:t>Hậu điều kiện</w:t>
+            </w:r>
+          </w:p>
+        </w:tc>
+        <w:tc>
+          <w:tcPr>
+            <w:tcW w:w="6236" w:type="dxa"/>
+            <w:tcBorders>
+              <w:top w:val="single" w:sz="4" w:space="0" w:color="auto"/>
+              <w:left w:val="single" w:sz="4" w:space="0" w:color="auto"/>
+              <w:bottom w:val="single" w:sz="4" w:space="0" w:color="auto"/>
+              <w:right w:val="single" w:sz="4" w:space="0" w:color="auto"/>
+            </w:tcBorders>
+          </w:tcPr>
+          <w:p>
+            <w:pPr>
+              <w:pStyle w:val="ListParagraph"/>
+              <w:tabs>
+                <w:tab w:val="left" w:leader="dot" w:pos="9018"/>
+              </w:tabs>
+              <w:spacing w:after="65" w:line="360" w:lineRule="auto"/>
+              <w:ind w:left="0" w:right="31"/>
+              <w:rPr>
+                <w:rFonts w:ascii="Times New Roman" w:hAnsi="Times New Roman" w:cs="Times New Roman"/>
+                <w:sz w:val="26"/>
+                <w:szCs w:val="26"/>
+              </w:rPr>
+            </w:pPr>
+            <w:r>
+              <w:rPr>
+                <w:rFonts w:ascii="Times New Roman" w:hAnsi="Times New Roman" w:cs="Times New Roman"/>
+                <w:sz w:val="26"/>
+                <w:szCs w:val="26"/>
+              </w:rPr>
+              <w:t>Quản lý xóa voucher thành công</w:t>
+            </w:r>
+          </w:p>
+        </w:tc>
+      </w:tr>
+      <w:tr>
+        <w:tc>
+          <w:tcPr>
+            <w:tcW w:w="2106" w:type="dxa"/>
+            <w:tcBorders>
+              <w:top w:val="single" w:sz="4" w:space="0" w:color="auto"/>
+              <w:left w:val="single" w:sz="4" w:space="0" w:color="auto"/>
+              <w:bottom w:val="single" w:sz="4" w:space="0" w:color="auto"/>
+              <w:right w:val="single" w:sz="4" w:space="0" w:color="auto"/>
+            </w:tcBorders>
+            <w:hideMark/>
+          </w:tcPr>
+          <w:p>
+            <w:pPr>
+              <w:pStyle w:val="ListParagraph"/>
+              <w:tabs>
+                <w:tab w:val="left" w:leader="dot" w:pos="9018"/>
+              </w:tabs>
+              <w:spacing w:after="65" w:line="360" w:lineRule="auto"/>
+              <w:ind w:left="0" w:right="31"/>
+              <w:rPr>
+                <w:rFonts w:ascii="Times New Roman" w:hAnsi="Times New Roman" w:cs="Times New Roman"/>
+                <w:sz w:val="26"/>
+                <w:szCs w:val="26"/>
+              </w:rPr>
+            </w:pPr>
+            <w:r>
+              <w:rPr>
+                <w:rFonts w:ascii="Times New Roman" w:hAnsi="Times New Roman" w:cs="Times New Roman"/>
+                <w:sz w:val="26"/>
+                <w:szCs w:val="26"/>
+              </w:rPr>
+              <w:t>Kịch bản chính</w:t>
+            </w:r>
+          </w:p>
+        </w:tc>
+        <w:tc>
+          <w:tcPr>
+            <w:tcW w:w="6236" w:type="dxa"/>
+            <w:tcBorders>
+              <w:top w:val="single" w:sz="4" w:space="0" w:color="auto"/>
+              <w:left w:val="single" w:sz="4" w:space="0" w:color="auto"/>
+              <w:bottom w:val="single" w:sz="4" w:space="0" w:color="auto"/>
+              <w:right w:val="single" w:sz="4" w:space="0" w:color="auto"/>
+            </w:tcBorders>
+          </w:tcPr>
+          <w:p>
+            <w:pPr>
+              <w:pStyle w:val="ListParagraph"/>
+              <w:numPr>
+                <w:ilvl w:val="0"/>
+                <w:numId w:val="44"/>
+              </w:numPr>
+              <w:tabs>
+                <w:tab w:val="left" w:leader="dot" w:pos="9018"/>
+              </w:tabs>
+              <w:spacing w:after="65" w:line="360" w:lineRule="auto"/>
+              <w:ind w:right="31"/>
+              <w:rPr>
+                <w:rFonts w:ascii="Times New Roman" w:hAnsi="Times New Roman" w:cs="Times New Roman"/>
+                <w:sz w:val="26"/>
+                <w:szCs w:val="26"/>
+              </w:rPr>
+            </w:pPr>
+            <w:r>
+              <w:rPr>
+                <w:rFonts w:ascii="Times New Roman" w:hAnsi="Times New Roman" w:cs="Times New Roman"/>
+                <w:sz w:val="26"/>
+                <w:szCs w:val="26"/>
+              </w:rPr>
+              <w:t>Quản lý đăng nhập vào hệ thống</w:t>
+            </w:r>
+          </w:p>
+          <w:p>
+            <w:pPr>
+              <w:pStyle w:val="ListParagraph"/>
+              <w:numPr>
+                <w:ilvl w:val="0"/>
+                <w:numId w:val="44"/>
+              </w:numPr>
+              <w:tabs>
+                <w:tab w:val="left" w:leader="dot" w:pos="9018"/>
+              </w:tabs>
+              <w:spacing w:after="65" w:line="360" w:lineRule="auto"/>
+              <w:ind w:right="31"/>
+              <w:rPr>
+                <w:rFonts w:ascii="Times New Roman" w:hAnsi="Times New Roman" w:cs="Times New Roman"/>
+                <w:sz w:val="26"/>
+                <w:szCs w:val="26"/>
+              </w:rPr>
+            </w:pPr>
+            <w:r>
+              <w:rPr>
+                <w:rFonts w:ascii="Times New Roman" w:hAnsi="Times New Roman" w:cs="Times New Roman"/>
+                <w:sz w:val="26"/>
+                <w:szCs w:val="26"/>
+              </w:rPr>
+              <w:t>Hệ thống hiển thị giao diện trang chủ với các chức năng: Sản phẩm, đơn hàng, voucher, danh mục, giảm giá, thương hiệu.</w:t>
+            </w:r>
+          </w:p>
+          <w:p>
+            <w:pPr>
+              <w:pStyle w:val="ListParagraph"/>
+              <w:numPr>
+                <w:ilvl w:val="0"/>
+                <w:numId w:val="44"/>
+              </w:numPr>
+              <w:tabs>
+                <w:tab w:val="left" w:leader="dot" w:pos="9018"/>
+              </w:tabs>
+              <w:spacing w:after="65" w:line="360" w:lineRule="auto"/>
+              <w:ind w:right="31"/>
+              <w:rPr>
+                <w:rFonts w:ascii="Times New Roman" w:hAnsi="Times New Roman" w:cs="Times New Roman"/>
+                <w:sz w:val="26"/>
+                <w:szCs w:val="26"/>
+              </w:rPr>
+            </w:pPr>
+            <w:r>
+              <w:rPr>
+                <w:rFonts w:ascii="Times New Roman" w:hAnsi="Times New Roman" w:cs="Times New Roman"/>
+                <w:sz w:val="26"/>
+                <w:szCs w:val="26"/>
+              </w:rPr>
+              <w:t xml:space="preserve">Quản lý click chọn chức năng </w:t>
+            </w:r>
+            <w:r>
+              <w:rPr>
+                <w:rFonts w:ascii="Times New Roman" w:hAnsi="Times New Roman" w:cs="Times New Roman"/>
+                <w:sz w:val="26"/>
+                <w:szCs w:val="26"/>
+              </w:rPr>
+              <w:t>giảm giá</w:t>
+            </w:r>
+          </w:p>
+          <w:p>
+            <w:pPr>
+              <w:pStyle w:val="ListParagraph"/>
+              <w:numPr>
+                <w:ilvl w:val="0"/>
+                <w:numId w:val="44"/>
+              </w:numPr>
+              <w:tabs>
+                <w:tab w:val="left" w:leader="dot" w:pos="9018"/>
+              </w:tabs>
+              <w:spacing w:after="65" w:line="360" w:lineRule="auto"/>
+              <w:ind w:right="31"/>
+              <w:rPr>
+                <w:rFonts w:ascii="Times New Roman" w:hAnsi="Times New Roman" w:cs="Times New Roman"/>
+                <w:sz w:val="26"/>
+                <w:szCs w:val="26"/>
+              </w:rPr>
+            </w:pPr>
+            <w:r>
+              <w:rPr>
+                <w:rFonts w:ascii="Times New Roman" w:hAnsi="Times New Roman" w:cs="Times New Roman"/>
+                <w:sz w:val="26"/>
+                <w:szCs w:val="26"/>
+              </w:rPr>
+              <w:t xml:space="preserve">Hệ thống hiển thị giao diện danh sách các voucher hiện có và button thêm mới, và button xóa trên mỗi </w:t>
+            </w:r>
+            <w:r>
+              <w:rPr>
+                <w:rFonts w:ascii="Times New Roman" w:hAnsi="Times New Roman" w:cs="Times New Roman"/>
+                <w:sz w:val="26"/>
+                <w:szCs w:val="26"/>
+              </w:rPr>
+              <w:t>chương trình giảm giá</w:t>
+            </w:r>
+          </w:p>
+          <w:p>
+            <w:pPr>
+              <w:pStyle w:val="ListParagraph"/>
+              <w:numPr>
+                <w:ilvl w:val="0"/>
+                <w:numId w:val="44"/>
+              </w:numPr>
+              <w:tabs>
+                <w:tab w:val="left" w:leader="dot" w:pos="9018"/>
+              </w:tabs>
+              <w:spacing w:after="65" w:line="360" w:lineRule="auto"/>
+              <w:ind w:right="31"/>
+              <w:rPr>
+                <w:rFonts w:ascii="Times New Roman" w:hAnsi="Times New Roman" w:cs="Times New Roman"/>
+                <w:sz w:val="26"/>
+                <w:szCs w:val="26"/>
+              </w:rPr>
+            </w:pPr>
+            <w:r>
+              <w:rPr>
+                <w:rFonts w:ascii="Times New Roman" w:hAnsi="Times New Roman" w:cs="Times New Roman"/>
+                <w:sz w:val="26"/>
+                <w:szCs w:val="26"/>
+              </w:rPr>
+              <w:t xml:space="preserve">Quản lý click chọn </w:t>
+            </w:r>
+            <w:r>
+              <w:rPr>
+                <w:rFonts w:ascii="Times New Roman" w:hAnsi="Times New Roman" w:cs="Times New Roman"/>
+                <w:sz w:val="26"/>
+                <w:szCs w:val="26"/>
+              </w:rPr>
+              <w:t>chương trình giảm giá</w:t>
+            </w:r>
+            <w:r>
+              <w:rPr>
+                <w:rFonts w:ascii="Times New Roman" w:hAnsi="Times New Roman" w:cs="Times New Roman"/>
+                <w:sz w:val="26"/>
+                <w:szCs w:val="26"/>
+              </w:rPr>
+              <w:t xml:space="preserve"> cần xóa và click button xóa</w:t>
+            </w:r>
+          </w:p>
+          <w:p>
+            <w:pPr>
+              <w:pStyle w:val="ListParagraph"/>
+              <w:numPr>
+                <w:ilvl w:val="0"/>
+                <w:numId w:val="44"/>
+              </w:numPr>
+              <w:tabs>
+                <w:tab w:val="left" w:leader="dot" w:pos="9018"/>
+              </w:tabs>
+              <w:spacing w:after="65" w:line="360" w:lineRule="auto"/>
+              <w:ind w:right="31"/>
+              <w:rPr>
+                <w:rFonts w:ascii="Times New Roman" w:hAnsi="Times New Roman" w:cs="Times New Roman"/>
+                <w:sz w:val="26"/>
+                <w:szCs w:val="26"/>
+              </w:rPr>
+            </w:pPr>
+            <w:r>
+              <w:rPr>
+                <w:rFonts w:ascii="Times New Roman" w:hAnsi="Times New Roman" w:cs="Times New Roman"/>
+                <w:sz w:val="26"/>
+                <w:szCs w:val="26"/>
+              </w:rPr>
+              <w:t>Hệ thống thực hiện lưu thông tin và thông báo thành công</w:t>
+            </w:r>
+          </w:p>
+        </w:tc>
+      </w:tr>
+      <w:tr>
+        <w:tc>
+          <w:tcPr>
+            <w:tcW w:w="2106" w:type="dxa"/>
+            <w:tcBorders>
+              <w:top w:val="single" w:sz="4" w:space="0" w:color="auto"/>
+              <w:left w:val="single" w:sz="4" w:space="0" w:color="auto"/>
+              <w:bottom w:val="single" w:sz="4" w:space="0" w:color="auto"/>
+              <w:right w:val="single" w:sz="4" w:space="0" w:color="auto"/>
+            </w:tcBorders>
+            <w:hideMark/>
+          </w:tcPr>
+          <w:p>
+            <w:pPr>
+              <w:pStyle w:val="ListParagraph"/>
+              <w:tabs>
+                <w:tab w:val="left" w:leader="dot" w:pos="9018"/>
+              </w:tabs>
+              <w:spacing w:after="65" w:line="360" w:lineRule="auto"/>
+              <w:ind w:left="0" w:right="31"/>
+              <w:rPr>
+                <w:rFonts w:ascii="Times New Roman" w:hAnsi="Times New Roman" w:cs="Times New Roman"/>
+                <w:sz w:val="26"/>
+                <w:szCs w:val="26"/>
+              </w:rPr>
+            </w:pPr>
+            <w:r>
+              <w:rPr>
+                <w:rFonts w:ascii="Times New Roman" w:hAnsi="Times New Roman" w:cs="Times New Roman"/>
+                <w:sz w:val="26"/>
+                <w:szCs w:val="26"/>
+              </w:rPr>
+              <w:t>Kịch bản ngoại lệ</w:t>
+            </w:r>
+          </w:p>
+        </w:tc>
+        <w:tc>
+          <w:tcPr>
+            <w:tcW w:w="6236" w:type="dxa"/>
+            <w:tcBorders>
+              <w:top w:val="single" w:sz="4" w:space="0" w:color="auto"/>
+              <w:left w:val="single" w:sz="4" w:space="0" w:color="auto"/>
+              <w:bottom w:val="single" w:sz="4" w:space="0" w:color="auto"/>
+              <w:right w:val="single" w:sz="4" w:space="0" w:color="auto"/>
+            </w:tcBorders>
+          </w:tcPr>
+          <w:p>
+            <w:pPr>
+              <w:pStyle w:val="ListParagraph"/>
+              <w:tabs>
+                <w:tab w:val="left" w:leader="dot" w:pos="9018"/>
+              </w:tabs>
+              <w:spacing w:after="65" w:line="360" w:lineRule="auto"/>
+              <w:ind w:left="0" w:right="31"/>
+              <w:rPr>
+                <w:rFonts w:ascii="Times New Roman" w:hAnsi="Times New Roman" w:cs="Times New Roman"/>
+                <w:sz w:val="26"/>
+                <w:szCs w:val="26"/>
+              </w:rPr>
+            </w:pPr>
+          </w:p>
+        </w:tc>
+      </w:tr>
+    </w:tbl>
+    <w:p>
+      <w:pPr>
+        <w:tabs>
+          <w:tab w:val="left" w:leader="dot" w:pos="9018"/>
+        </w:tabs>
+        <w:spacing w:after="65" w:line="360" w:lineRule="auto"/>
+        <w:ind w:right="31"/>
+        <w:rPr>
+          <w:rFonts w:ascii="Times New Roman" w:hAnsi="Times New Roman" w:cs="Times New Roman"/>
+          <w:sz w:val="26"/>
+          <w:szCs w:val="26"/>
+        </w:rPr>
+      </w:pPr>
+    </w:p>
+    <w:p>
+      <w:pPr>
+        <w:tabs>
+          <w:tab w:val="left" w:leader="dot" w:pos="9018"/>
+        </w:tabs>
+        <w:spacing w:after="65" w:line="360" w:lineRule="auto"/>
+        <w:ind w:right="31"/>
+        <w:rPr>
+          <w:rFonts w:ascii="Times New Roman" w:hAnsi="Times New Roman" w:cs="Times New Roman"/>
+          <w:sz w:val="26"/>
+          <w:szCs w:val="26"/>
+        </w:rPr>
+      </w:pPr>
+    </w:p>
+    <w:p>
+      <w:pPr>
+        <w:pStyle w:val="ListParagraph"/>
+        <w:numPr>
+          <w:ilvl w:val="0"/>
+          <w:numId w:val="20"/>
+        </w:numPr>
+        <w:tabs>
+          <w:tab w:val="left" w:leader="dot" w:pos="9018"/>
+        </w:tabs>
+        <w:spacing w:after="65" w:line="360" w:lineRule="auto"/>
+        <w:ind w:right="31"/>
+        <w:rPr>
+          <w:rFonts w:ascii="Times New Roman" w:hAnsi="Times New Roman" w:cs="Times New Roman"/>
+          <w:sz w:val="26"/>
+          <w:szCs w:val="26"/>
+        </w:rPr>
+      </w:pPr>
+      <w:r>
+        <w:rPr>
+          <w:rFonts w:ascii="Times New Roman" w:hAnsi="Times New Roman" w:cs="Times New Roman"/>
+          <w:sz w:val="26"/>
+          <w:szCs w:val="26"/>
+        </w:rPr>
+        <w:lastRenderedPageBreak/>
+        <w:t>Chức năng xem báo cáo thống kê</w:t>
+      </w:r>
+    </w:p>
+    <w:p>
+      <w:pPr>
+        <w:tabs>
+          <w:tab w:val="left" w:leader="dot" w:pos="9018"/>
+        </w:tabs>
+        <w:spacing w:after="65" w:line="360" w:lineRule="auto"/>
+        <w:ind w:right="31"/>
+        <w:rPr>
+          <w:rFonts w:ascii="Times New Roman" w:hAnsi="Times New Roman" w:cs="Times New Roman"/>
+          <w:sz w:val="26"/>
+          <w:szCs w:val="26"/>
+        </w:rPr>
+      </w:pPr>
+      <w:r>
+        <w:rPr>
+          <w:rFonts w:ascii="Times New Roman" w:hAnsi="Times New Roman" w:cs="Times New Roman"/>
+          <w:noProof/>
+          <w:sz w:val="26"/>
+          <w:szCs w:val="26"/>
+        </w:rPr>
+        <w:drawing>
+          <wp:inline distT="0" distB="0" distL="0" distR="0" wp14:anchorId="50E43C85" wp14:editId="0A339EEE">
+            <wp:extent cx="4324350" cy="1457325"/>
+            <wp:effectExtent l="0" t="0" r="0" b="9525"/>
+            <wp:docPr id="16" name="Picture 16"/>
+            <wp:cNvGraphicFramePr>
+              <a:graphicFrameLocks xmlns:a="http://schemas.openxmlformats.org/drawingml/2006/main" noChangeAspect="1"/>
+            </wp:cNvGraphicFramePr>
+            <a:graphic xmlns:a="http://schemas.openxmlformats.org/drawingml/2006/main">
+              <a:graphicData uri="http://schemas.openxmlformats.org/drawingml/2006/picture">
+                <pic:pic xmlns:pic="http://schemas.openxmlformats.org/drawingml/2006/picture">
+                  <pic:nvPicPr>
+                    <pic:cNvPr id="16" name="Xem báo cáo thống kê.jpg"/>
+                    <pic:cNvPicPr/>
+                  </pic:nvPicPr>
+                  <pic:blipFill>
+                    <a:blip r:embed="rId21">
+                      <a:extLst>
+                        <a:ext uri="{28A0092B-C50C-407E-A947-70E740481C1C}">
+                          <a14:useLocalDpi xmlns:a14="http://schemas.microsoft.com/office/drawing/2010/main" val="0"/>
+                        </a:ext>
+                      </a:extLst>
+                    </a:blip>
+                    <a:stretch>
+                      <a:fillRect/>
+                    </a:stretch>
+                  </pic:blipFill>
+                  <pic:spPr>
+                    <a:xfrm>
+                      <a:off x="0" y="0"/>
+                      <a:ext cx="4324350" cy="1457325"/>
+                    </a:xfrm>
+                    <a:prstGeom prst="rect">
+                      <a:avLst/>
+                    </a:prstGeom>
+                  </pic:spPr>
+                </pic:pic>
+              </a:graphicData>
+            </a:graphic>
+          </wp:inline>
+        </w:drawing>
+      </w:r>
+    </w:p>
+    <w:p>
+      <w:pPr>
+        <w:tabs>
+          <w:tab w:val="left" w:leader="dot" w:pos="9018"/>
+        </w:tabs>
+        <w:spacing w:after="65" w:line="360" w:lineRule="auto"/>
+        <w:ind w:right="31"/>
+        <w:jc w:val="center"/>
+        <w:rPr>
+          <w:rFonts w:ascii="Times New Roman" w:hAnsi="Times New Roman" w:cs="Times New Roman"/>
+          <w:sz w:val="26"/>
+          <w:szCs w:val="26"/>
+        </w:rPr>
+      </w:pPr>
+      <w:r>
+        <w:rPr>
+          <w:rFonts w:ascii="Times New Roman" w:hAnsi="Times New Roman" w:cs="Times New Roman"/>
+          <w:sz w:val="26"/>
+          <w:szCs w:val="26"/>
+        </w:rPr>
+        <w:t>Hình 2.10. Usecase xem báo cáo thống kê</w:t>
+      </w:r>
+    </w:p>
+    <w:p>
+      <w:pPr>
+        <w:tabs>
+          <w:tab w:val="left" w:leader="dot" w:pos="9018"/>
+        </w:tabs>
+        <w:spacing w:after="65" w:line="360" w:lineRule="auto"/>
+        <w:ind w:right="31"/>
+        <w:rPr>
+          <w:rFonts w:ascii="Times New Roman" w:hAnsi="Times New Roman" w:cs="Times New Roman"/>
+          <w:sz w:val="26"/>
+          <w:szCs w:val="26"/>
+        </w:rPr>
+      </w:pPr>
+      <w:r>
+        <w:rPr>
+          <w:rFonts w:ascii="Times New Roman" w:hAnsi="Times New Roman" w:cs="Times New Roman"/>
+          <w:sz w:val="26"/>
+          <w:szCs w:val="26"/>
+        </w:rPr>
+        <w:t>Kịch bản chính chức năng</w:t>
+      </w:r>
+    </w:p>
+    <w:tbl>
+      <w:tblPr>
+        <w:tblStyle w:val="TableGrid"/>
+        <w:tblW w:w="0" w:type="auto"/>
+        <w:tblInd w:w="769" w:type="dxa"/>
+        <w:tblLook w:val="04A0" w:firstRow="1" w:lastRow="0" w:firstColumn="1" w:lastColumn="0" w:noHBand="0" w:noVBand="1"/>
+      </w:tblPr>
+      <w:tblGrid>
+        <w:gridCol w:w="2106"/>
+        <w:gridCol w:w="6236"/>
+      </w:tblGrid>
+      <w:tr>
+        <w:tc>
+          <w:tcPr>
+            <w:tcW w:w="2106" w:type="dxa"/>
+            <w:tcBorders>
+              <w:top w:val="single" w:sz="4" w:space="0" w:color="auto"/>
+              <w:left w:val="single" w:sz="4" w:space="0" w:color="auto"/>
+              <w:bottom w:val="single" w:sz="4" w:space="0" w:color="auto"/>
+              <w:right w:val="single" w:sz="4" w:space="0" w:color="auto"/>
+            </w:tcBorders>
+            <w:hideMark/>
+          </w:tcPr>
+          <w:p>
+            <w:pPr>
+              <w:pStyle w:val="ListParagraph"/>
+              <w:tabs>
+                <w:tab w:val="left" w:leader="dot" w:pos="9018"/>
+              </w:tabs>
+              <w:spacing w:after="65" w:line="360" w:lineRule="auto"/>
+              <w:ind w:left="0" w:right="31"/>
+              <w:rPr>
+                <w:rFonts w:ascii="Times New Roman" w:hAnsi="Times New Roman" w:cs="Times New Roman"/>
+                <w:sz w:val="26"/>
+                <w:szCs w:val="26"/>
+              </w:rPr>
+            </w:pPr>
+            <w:r>
+              <w:rPr>
+                <w:rFonts w:ascii="Times New Roman" w:hAnsi="Times New Roman" w:cs="Times New Roman"/>
+                <w:sz w:val="26"/>
+                <w:szCs w:val="26"/>
+              </w:rPr>
+              <w:t>Tên kịch bản</w:t>
+            </w:r>
+          </w:p>
+        </w:tc>
+        <w:tc>
+          <w:tcPr>
+            <w:tcW w:w="6236" w:type="dxa"/>
+            <w:tcBorders>
+              <w:top w:val="single" w:sz="4" w:space="0" w:color="auto"/>
+              <w:left w:val="single" w:sz="4" w:space="0" w:color="auto"/>
+              <w:bottom w:val="single" w:sz="4" w:space="0" w:color="auto"/>
+              <w:right w:val="single" w:sz="4" w:space="0" w:color="auto"/>
+            </w:tcBorders>
+          </w:tcPr>
+          <w:p>
+            <w:pPr>
+              <w:pStyle w:val="ListParagraph"/>
+              <w:tabs>
+                <w:tab w:val="left" w:leader="dot" w:pos="9018"/>
+              </w:tabs>
+              <w:spacing w:after="65" w:line="360" w:lineRule="auto"/>
+              <w:ind w:left="0" w:right="31"/>
+              <w:rPr>
+                <w:rFonts w:ascii="Times New Roman" w:hAnsi="Times New Roman" w:cs="Times New Roman"/>
+                <w:sz w:val="26"/>
+                <w:szCs w:val="26"/>
+              </w:rPr>
+            </w:pPr>
+            <w:r>
+              <w:rPr>
+                <w:rFonts w:ascii="Times New Roman" w:hAnsi="Times New Roman" w:cs="Times New Roman"/>
+                <w:sz w:val="26"/>
+                <w:szCs w:val="26"/>
+              </w:rPr>
+              <w:t>Xem báo cáo thống kê</w:t>
+            </w:r>
+          </w:p>
+        </w:tc>
+      </w:tr>
+      <w:tr>
+        <w:tc>
+          <w:tcPr>
+            <w:tcW w:w="2106" w:type="dxa"/>
+            <w:tcBorders>
+              <w:top w:val="single" w:sz="4" w:space="0" w:color="auto"/>
+              <w:left w:val="single" w:sz="4" w:space="0" w:color="auto"/>
+              <w:bottom w:val="single" w:sz="4" w:space="0" w:color="auto"/>
+              <w:right w:val="single" w:sz="4" w:space="0" w:color="auto"/>
+            </w:tcBorders>
+            <w:hideMark/>
+          </w:tcPr>
+          <w:p>
+            <w:pPr>
+              <w:pStyle w:val="ListParagraph"/>
+              <w:tabs>
+                <w:tab w:val="left" w:leader="dot" w:pos="9018"/>
+              </w:tabs>
+              <w:spacing w:after="65" w:line="360" w:lineRule="auto"/>
+              <w:ind w:left="0" w:right="31"/>
+              <w:rPr>
+                <w:rFonts w:ascii="Times New Roman" w:hAnsi="Times New Roman" w:cs="Times New Roman"/>
+                <w:sz w:val="26"/>
+                <w:szCs w:val="26"/>
+              </w:rPr>
+            </w:pPr>
+            <w:r>
+              <w:rPr>
+                <w:rFonts w:ascii="Times New Roman" w:hAnsi="Times New Roman" w:cs="Times New Roman"/>
+                <w:sz w:val="26"/>
+                <w:szCs w:val="26"/>
+              </w:rPr>
+              <w:t>Tác nhân</w:t>
+            </w:r>
+          </w:p>
+        </w:tc>
+        <w:tc>
+          <w:tcPr>
+            <w:tcW w:w="6236" w:type="dxa"/>
+            <w:tcBorders>
+              <w:top w:val="single" w:sz="4" w:space="0" w:color="auto"/>
+              <w:left w:val="single" w:sz="4" w:space="0" w:color="auto"/>
+              <w:bottom w:val="single" w:sz="4" w:space="0" w:color="auto"/>
+              <w:right w:val="single" w:sz="4" w:space="0" w:color="auto"/>
+            </w:tcBorders>
+          </w:tcPr>
+          <w:p>
+            <w:pPr>
+              <w:pStyle w:val="ListParagraph"/>
+              <w:tabs>
+                <w:tab w:val="left" w:leader="dot" w:pos="9018"/>
+              </w:tabs>
+              <w:spacing w:after="65" w:line="360" w:lineRule="auto"/>
+              <w:ind w:left="0" w:right="31"/>
+              <w:rPr>
+                <w:rFonts w:ascii="Times New Roman" w:hAnsi="Times New Roman" w:cs="Times New Roman"/>
+                <w:sz w:val="26"/>
+                <w:szCs w:val="26"/>
+              </w:rPr>
+            </w:pPr>
+            <w:r>
+              <w:rPr>
+                <w:rFonts w:ascii="Times New Roman" w:hAnsi="Times New Roman" w:cs="Times New Roman"/>
+                <w:sz w:val="26"/>
+                <w:szCs w:val="26"/>
+              </w:rPr>
+              <w:t>Quản lý</w:t>
+            </w:r>
+          </w:p>
+        </w:tc>
+      </w:tr>
+      <w:tr>
+        <w:tc>
+          <w:tcPr>
+            <w:tcW w:w="2106" w:type="dxa"/>
+            <w:tcBorders>
+              <w:top w:val="single" w:sz="4" w:space="0" w:color="auto"/>
+              <w:left w:val="single" w:sz="4" w:space="0" w:color="auto"/>
+              <w:bottom w:val="single" w:sz="4" w:space="0" w:color="auto"/>
+              <w:right w:val="single" w:sz="4" w:space="0" w:color="auto"/>
+            </w:tcBorders>
+            <w:hideMark/>
+          </w:tcPr>
+          <w:p>
+            <w:pPr>
+              <w:pStyle w:val="ListParagraph"/>
+              <w:tabs>
+                <w:tab w:val="left" w:leader="dot" w:pos="9018"/>
+              </w:tabs>
+              <w:spacing w:after="65" w:line="360" w:lineRule="auto"/>
+              <w:ind w:left="0" w:right="31"/>
+              <w:rPr>
+                <w:rFonts w:ascii="Times New Roman" w:hAnsi="Times New Roman" w:cs="Times New Roman"/>
+                <w:sz w:val="26"/>
+                <w:szCs w:val="26"/>
+              </w:rPr>
+            </w:pPr>
+            <w:r>
+              <w:rPr>
+                <w:rFonts w:ascii="Times New Roman" w:hAnsi="Times New Roman" w:cs="Times New Roman"/>
+                <w:sz w:val="26"/>
+                <w:szCs w:val="26"/>
+              </w:rPr>
+              <w:t>Tiền điều kiện</w:t>
+            </w:r>
+          </w:p>
+        </w:tc>
+        <w:tc>
+          <w:tcPr>
+            <w:tcW w:w="6236" w:type="dxa"/>
+            <w:tcBorders>
+              <w:top w:val="single" w:sz="4" w:space="0" w:color="auto"/>
+              <w:left w:val="single" w:sz="4" w:space="0" w:color="auto"/>
+              <w:bottom w:val="single" w:sz="4" w:space="0" w:color="auto"/>
+              <w:right w:val="single" w:sz="4" w:space="0" w:color="auto"/>
+            </w:tcBorders>
+          </w:tcPr>
+          <w:p>
+            <w:pPr>
+              <w:pStyle w:val="ListParagraph"/>
+              <w:tabs>
+                <w:tab w:val="left" w:leader="dot" w:pos="9018"/>
+              </w:tabs>
+              <w:spacing w:after="65" w:line="360" w:lineRule="auto"/>
+              <w:ind w:left="0" w:right="31"/>
+              <w:rPr>
+                <w:rFonts w:ascii="Times New Roman" w:hAnsi="Times New Roman" w:cs="Times New Roman"/>
+                <w:sz w:val="26"/>
+                <w:szCs w:val="26"/>
+              </w:rPr>
+            </w:pPr>
+            <w:r>
+              <w:rPr>
+                <w:rFonts w:ascii="Times New Roman" w:hAnsi="Times New Roman" w:cs="Times New Roman"/>
+                <w:sz w:val="26"/>
+                <w:szCs w:val="26"/>
+              </w:rPr>
+              <w:t>Quản lý đăng nhập vào hệ thống thành công</w:t>
+            </w:r>
+          </w:p>
+        </w:tc>
+      </w:tr>
+      <w:tr>
+        <w:tc>
+          <w:tcPr>
+            <w:tcW w:w="2106" w:type="dxa"/>
+            <w:tcBorders>
+              <w:top w:val="single" w:sz="4" w:space="0" w:color="auto"/>
+              <w:left w:val="single" w:sz="4" w:space="0" w:color="auto"/>
+              <w:bottom w:val="single" w:sz="4" w:space="0" w:color="auto"/>
+              <w:right w:val="single" w:sz="4" w:space="0" w:color="auto"/>
+            </w:tcBorders>
+            <w:hideMark/>
+          </w:tcPr>
+          <w:p>
+            <w:pPr>
+              <w:pStyle w:val="ListParagraph"/>
+              <w:tabs>
+                <w:tab w:val="left" w:leader="dot" w:pos="9018"/>
+              </w:tabs>
+              <w:spacing w:after="65" w:line="360" w:lineRule="auto"/>
+              <w:ind w:left="0" w:right="31"/>
+              <w:rPr>
+                <w:rFonts w:ascii="Times New Roman" w:hAnsi="Times New Roman" w:cs="Times New Roman"/>
+                <w:sz w:val="26"/>
+                <w:szCs w:val="26"/>
+              </w:rPr>
+            </w:pPr>
+            <w:r>
+              <w:rPr>
+                <w:rFonts w:ascii="Times New Roman" w:hAnsi="Times New Roman" w:cs="Times New Roman"/>
+                <w:sz w:val="26"/>
+                <w:szCs w:val="26"/>
+              </w:rPr>
+              <w:t>Hậu điều kiện</w:t>
+            </w:r>
+          </w:p>
+        </w:tc>
+        <w:tc>
+          <w:tcPr>
+            <w:tcW w:w="6236" w:type="dxa"/>
+            <w:tcBorders>
+              <w:top w:val="single" w:sz="4" w:space="0" w:color="auto"/>
+              <w:left w:val="single" w:sz="4" w:space="0" w:color="auto"/>
+              <w:bottom w:val="single" w:sz="4" w:space="0" w:color="auto"/>
+              <w:right w:val="single" w:sz="4" w:space="0" w:color="auto"/>
+            </w:tcBorders>
+          </w:tcPr>
+          <w:p>
+            <w:pPr>
+              <w:pStyle w:val="ListParagraph"/>
+              <w:tabs>
+                <w:tab w:val="left" w:leader="dot" w:pos="9018"/>
+              </w:tabs>
+              <w:spacing w:after="65" w:line="360" w:lineRule="auto"/>
+              <w:ind w:left="0" w:right="31"/>
+              <w:rPr>
+                <w:rFonts w:ascii="Times New Roman" w:hAnsi="Times New Roman" w:cs="Times New Roman"/>
+                <w:sz w:val="26"/>
+                <w:szCs w:val="26"/>
+              </w:rPr>
+            </w:pPr>
+            <w:r>
+              <w:rPr>
+                <w:rFonts w:ascii="Times New Roman" w:hAnsi="Times New Roman" w:cs="Times New Roman"/>
+                <w:sz w:val="26"/>
+                <w:szCs w:val="26"/>
+              </w:rPr>
+              <w:t>Quản lý xem được báo cáo doanh thu cửa hàng</w:t>
+            </w:r>
+          </w:p>
+        </w:tc>
+      </w:tr>
+      <w:tr>
+        <w:tc>
+          <w:tcPr>
+            <w:tcW w:w="2106" w:type="dxa"/>
+            <w:tcBorders>
+              <w:top w:val="single" w:sz="4" w:space="0" w:color="auto"/>
+              <w:left w:val="single" w:sz="4" w:space="0" w:color="auto"/>
+              <w:bottom w:val="single" w:sz="4" w:space="0" w:color="auto"/>
+              <w:right w:val="single" w:sz="4" w:space="0" w:color="auto"/>
+            </w:tcBorders>
+            <w:hideMark/>
+          </w:tcPr>
+          <w:p>
+            <w:pPr>
+              <w:pStyle w:val="ListParagraph"/>
+              <w:tabs>
+                <w:tab w:val="left" w:leader="dot" w:pos="9018"/>
+              </w:tabs>
+              <w:spacing w:after="65" w:line="360" w:lineRule="auto"/>
+              <w:ind w:left="0" w:right="31"/>
+              <w:rPr>
+                <w:rFonts w:ascii="Times New Roman" w:hAnsi="Times New Roman" w:cs="Times New Roman"/>
+                <w:sz w:val="26"/>
+                <w:szCs w:val="26"/>
+              </w:rPr>
+            </w:pPr>
+            <w:r>
+              <w:rPr>
+                <w:rFonts w:ascii="Times New Roman" w:hAnsi="Times New Roman" w:cs="Times New Roman"/>
+                <w:sz w:val="26"/>
+                <w:szCs w:val="26"/>
+              </w:rPr>
+              <w:t>Kịch bản chính</w:t>
+            </w:r>
+          </w:p>
+        </w:tc>
+        <w:tc>
+          <w:tcPr>
+            <w:tcW w:w="6236" w:type="dxa"/>
+            <w:tcBorders>
+              <w:top w:val="single" w:sz="4" w:space="0" w:color="auto"/>
+              <w:left w:val="single" w:sz="4" w:space="0" w:color="auto"/>
+              <w:bottom w:val="single" w:sz="4" w:space="0" w:color="auto"/>
+              <w:right w:val="single" w:sz="4" w:space="0" w:color="auto"/>
+            </w:tcBorders>
+          </w:tcPr>
+          <w:p>
+            <w:pPr>
+              <w:pStyle w:val="ListParagraph"/>
+              <w:numPr>
+                <w:ilvl w:val="0"/>
+                <w:numId w:val="45"/>
+              </w:numPr>
+              <w:tabs>
+                <w:tab w:val="left" w:leader="dot" w:pos="9018"/>
+              </w:tabs>
+              <w:spacing w:after="65" w:line="360" w:lineRule="auto"/>
+              <w:ind w:right="31"/>
+              <w:rPr>
+                <w:rFonts w:ascii="Times New Roman" w:hAnsi="Times New Roman" w:cs="Times New Roman"/>
+                <w:sz w:val="26"/>
+                <w:szCs w:val="26"/>
+              </w:rPr>
+            </w:pPr>
+            <w:r>
+              <w:rPr>
+                <w:rFonts w:ascii="Times New Roman" w:hAnsi="Times New Roman" w:cs="Times New Roman"/>
+                <w:sz w:val="26"/>
+                <w:szCs w:val="26"/>
+              </w:rPr>
+              <w:t>Quản lý đăng nhập vào hệ thống</w:t>
+            </w:r>
+          </w:p>
+          <w:p>
+            <w:pPr>
+              <w:pStyle w:val="ListParagraph"/>
+              <w:numPr>
+                <w:ilvl w:val="0"/>
+                <w:numId w:val="45"/>
+              </w:numPr>
+              <w:tabs>
+                <w:tab w:val="left" w:leader="dot" w:pos="9018"/>
+              </w:tabs>
+              <w:spacing w:after="65" w:line="360" w:lineRule="auto"/>
+              <w:ind w:right="31"/>
+              <w:rPr>
+                <w:rFonts w:ascii="Times New Roman" w:hAnsi="Times New Roman" w:cs="Times New Roman"/>
+                <w:sz w:val="26"/>
+                <w:szCs w:val="26"/>
+              </w:rPr>
+            </w:pPr>
+            <w:r>
+              <w:rPr>
+                <w:rFonts w:ascii="Times New Roman" w:hAnsi="Times New Roman" w:cs="Times New Roman"/>
+                <w:sz w:val="26"/>
+                <w:szCs w:val="26"/>
+              </w:rPr>
+              <w:t xml:space="preserve">Hệ thống hiển thị giao diện trang chủ với các chức năng: </w:t>
+            </w:r>
+            <w:r>
+              <w:rPr>
+                <w:rFonts w:ascii="Times New Roman" w:hAnsi="Times New Roman" w:cs="Times New Roman"/>
+                <w:sz w:val="26"/>
+                <w:szCs w:val="26"/>
+              </w:rPr>
+              <w:t xml:space="preserve">Dashboard, </w:t>
+            </w:r>
+            <w:r>
+              <w:rPr>
+                <w:rFonts w:ascii="Times New Roman" w:hAnsi="Times New Roman" w:cs="Times New Roman"/>
+                <w:sz w:val="26"/>
+                <w:szCs w:val="26"/>
+              </w:rPr>
+              <w:t>Sản phẩm, đơn hàng, voucher, danh mục, giảm giá, thương hiệu.</w:t>
+            </w:r>
+          </w:p>
+          <w:p>
+            <w:pPr>
+              <w:pStyle w:val="ListParagraph"/>
+              <w:numPr>
+                <w:ilvl w:val="0"/>
+                <w:numId w:val="45"/>
+              </w:numPr>
+              <w:tabs>
+                <w:tab w:val="left" w:leader="dot" w:pos="9018"/>
+              </w:tabs>
+              <w:spacing w:after="65" w:line="360" w:lineRule="auto"/>
+              <w:ind w:right="31"/>
+              <w:rPr>
+                <w:rFonts w:ascii="Times New Roman" w:hAnsi="Times New Roman" w:cs="Times New Roman"/>
+                <w:sz w:val="26"/>
+                <w:szCs w:val="26"/>
+              </w:rPr>
+            </w:pPr>
+            <w:r>
+              <w:rPr>
+                <w:rFonts w:ascii="Times New Roman" w:hAnsi="Times New Roman" w:cs="Times New Roman"/>
+                <w:sz w:val="26"/>
+                <w:szCs w:val="26"/>
+              </w:rPr>
+              <w:t xml:space="preserve">Quản lý click chọn chức năng </w:t>
+            </w:r>
+            <w:r>
+              <w:rPr>
+                <w:rFonts w:ascii="Times New Roman" w:hAnsi="Times New Roman" w:cs="Times New Roman"/>
+                <w:sz w:val="26"/>
+                <w:szCs w:val="26"/>
+              </w:rPr>
+              <w:t>dashboard</w:t>
+            </w:r>
+          </w:p>
+          <w:p>
+            <w:pPr>
+              <w:pStyle w:val="ListParagraph"/>
+              <w:numPr>
+                <w:ilvl w:val="0"/>
+                <w:numId w:val="45"/>
+              </w:numPr>
+              <w:tabs>
+                <w:tab w:val="left" w:leader="dot" w:pos="9018"/>
+              </w:tabs>
+              <w:spacing w:after="65" w:line="360" w:lineRule="auto"/>
+              <w:ind w:right="31"/>
+              <w:rPr>
+                <w:rFonts w:ascii="Times New Roman" w:hAnsi="Times New Roman" w:cs="Times New Roman"/>
+                <w:sz w:val="26"/>
+                <w:szCs w:val="26"/>
+              </w:rPr>
+            </w:pPr>
+            <w:r>
+              <w:rPr>
+                <w:rFonts w:ascii="Times New Roman" w:hAnsi="Times New Roman" w:cs="Times New Roman"/>
+                <w:sz w:val="26"/>
+                <w:szCs w:val="26"/>
+              </w:rPr>
+              <w:t xml:space="preserve">Hệ thống hiển thị giao diện </w:t>
+            </w:r>
+            <w:r>
+              <w:rPr>
+                <w:rFonts w:ascii="Times New Roman" w:hAnsi="Times New Roman" w:cs="Times New Roman"/>
+                <w:sz w:val="26"/>
+                <w:szCs w:val="26"/>
+              </w:rPr>
+              <w:t>thống kê bao gồm doanh thu cửa hàng theo năm, theo tháng,… và button xuất Excel</w:t>
+            </w:r>
+          </w:p>
+          <w:p>
+            <w:pPr>
+              <w:pStyle w:val="ListParagraph"/>
+              <w:numPr>
+                <w:ilvl w:val="0"/>
+                <w:numId w:val="45"/>
+              </w:numPr>
+              <w:tabs>
+                <w:tab w:val="left" w:leader="dot" w:pos="9018"/>
+              </w:tabs>
+              <w:spacing w:after="65" w:line="360" w:lineRule="auto"/>
+              <w:ind w:right="31"/>
+              <w:rPr>
+                <w:rFonts w:ascii="Times New Roman" w:hAnsi="Times New Roman" w:cs="Times New Roman"/>
+                <w:sz w:val="26"/>
+                <w:szCs w:val="26"/>
+              </w:rPr>
+            </w:pPr>
+            <w:r>
+              <w:rPr>
+                <w:rFonts w:ascii="Times New Roman" w:hAnsi="Times New Roman" w:cs="Times New Roman"/>
+                <w:sz w:val="26"/>
+                <w:szCs w:val="26"/>
+              </w:rPr>
+              <w:t>Khách hàng click chọn xuất excel</w:t>
+            </w:r>
+          </w:p>
+          <w:p>
+            <w:pPr>
+              <w:pStyle w:val="ListParagraph"/>
+              <w:numPr>
+                <w:ilvl w:val="0"/>
+                <w:numId w:val="45"/>
+              </w:numPr>
+              <w:tabs>
+                <w:tab w:val="left" w:leader="dot" w:pos="9018"/>
+              </w:tabs>
+              <w:spacing w:after="65" w:line="360" w:lineRule="auto"/>
+              <w:ind w:right="31"/>
+              <w:rPr>
+                <w:rFonts w:ascii="Times New Roman" w:hAnsi="Times New Roman" w:cs="Times New Roman"/>
+                <w:sz w:val="26"/>
+                <w:szCs w:val="26"/>
+              </w:rPr>
+            </w:pPr>
+            <w:r>
+              <w:rPr>
+                <w:rFonts w:ascii="Times New Roman" w:hAnsi="Times New Roman" w:cs="Times New Roman"/>
+                <w:sz w:val="26"/>
+                <w:szCs w:val="26"/>
+              </w:rPr>
+              <w:t>Hệ thống thực hiện tải file excel doanh thu về máy</w:t>
+            </w:r>
+          </w:p>
+        </w:tc>
+      </w:tr>
+      <w:tr>
+        <w:tc>
+          <w:tcPr>
+            <w:tcW w:w="2106" w:type="dxa"/>
+            <w:tcBorders>
+              <w:top w:val="single" w:sz="4" w:space="0" w:color="auto"/>
+              <w:left w:val="single" w:sz="4" w:space="0" w:color="auto"/>
+              <w:bottom w:val="single" w:sz="4" w:space="0" w:color="auto"/>
+              <w:right w:val="single" w:sz="4" w:space="0" w:color="auto"/>
+            </w:tcBorders>
+            <w:hideMark/>
+          </w:tcPr>
+          <w:p>
+            <w:pPr>
+              <w:pStyle w:val="ListParagraph"/>
+              <w:tabs>
+                <w:tab w:val="left" w:leader="dot" w:pos="9018"/>
+              </w:tabs>
+              <w:spacing w:after="65" w:line="360" w:lineRule="auto"/>
+              <w:ind w:left="0" w:right="31"/>
+              <w:rPr>
+                <w:rFonts w:ascii="Times New Roman" w:hAnsi="Times New Roman" w:cs="Times New Roman"/>
+                <w:sz w:val="26"/>
+                <w:szCs w:val="26"/>
+              </w:rPr>
+            </w:pPr>
+            <w:r>
+              <w:rPr>
+                <w:rFonts w:ascii="Times New Roman" w:hAnsi="Times New Roman" w:cs="Times New Roman"/>
+                <w:sz w:val="26"/>
+                <w:szCs w:val="26"/>
+              </w:rPr>
+              <w:t>Kịch bản ngoại lệ</w:t>
+            </w:r>
+          </w:p>
+        </w:tc>
+        <w:tc>
+          <w:tcPr>
+            <w:tcW w:w="6236" w:type="dxa"/>
+            <w:tcBorders>
+              <w:top w:val="single" w:sz="4" w:space="0" w:color="auto"/>
+              <w:left w:val="single" w:sz="4" w:space="0" w:color="auto"/>
+              <w:bottom w:val="single" w:sz="4" w:space="0" w:color="auto"/>
+              <w:right w:val="single" w:sz="4" w:space="0" w:color="auto"/>
+            </w:tcBorders>
+          </w:tcPr>
+          <w:p>
+            <w:pPr>
+              <w:pStyle w:val="ListParagraph"/>
+              <w:tabs>
+                <w:tab w:val="left" w:leader="dot" w:pos="9018"/>
+              </w:tabs>
+              <w:spacing w:after="65" w:line="360" w:lineRule="auto"/>
+              <w:ind w:left="0" w:right="31"/>
+              <w:rPr>
+                <w:rFonts w:ascii="Times New Roman" w:hAnsi="Times New Roman" w:cs="Times New Roman"/>
+                <w:sz w:val="26"/>
+                <w:szCs w:val="26"/>
+              </w:rPr>
+            </w:pPr>
+          </w:p>
+        </w:tc>
+      </w:tr>
+    </w:tbl>
+    <w:p>
+      <w:pPr>
+        <w:tabs>
+          <w:tab w:val="left" w:leader="dot" w:pos="9018"/>
+        </w:tabs>
+        <w:spacing w:after="65" w:line="360" w:lineRule="auto"/>
+        <w:ind w:right="31"/>
+        <w:rPr>
+          <w:rFonts w:ascii="Times New Roman" w:hAnsi="Times New Roman" w:cs="Times New Roman"/>
+          <w:sz w:val="26"/>
+          <w:szCs w:val="26"/>
+        </w:rPr>
+      </w:pPr>
+    </w:p>
+    <w:p>
+      <w:pPr>
+        <w:tabs>
+          <w:tab w:val="left" w:leader="dot" w:pos="9018"/>
+        </w:tabs>
+        <w:spacing w:after="65" w:line="360" w:lineRule="auto"/>
+        <w:ind w:right="31"/>
+        <w:rPr>
+          <w:rFonts w:ascii="Times New Roman" w:hAnsi="Times New Roman" w:cs="Times New Roman"/>
+          <w:b/>
+          <w:bCs/>
+          <w:sz w:val="26"/>
+          <w:szCs w:val="26"/>
+        </w:rPr>
+      </w:pPr>
+      <w:r>
+        <w:rPr>
+          <w:rFonts w:ascii="Times New Roman" w:hAnsi="Times New Roman" w:cs="Times New Roman"/>
+          <w:b/>
+          <w:bCs/>
+          <w:sz w:val="26"/>
+          <w:szCs w:val="26"/>
+        </w:rPr>
+        <w:lastRenderedPageBreak/>
+        <w:t>2.2. Thiết kế hệ thống</w:t>
+      </w:r>
+    </w:p>
+    <w:p>
+      <w:pPr>
+        <w:tabs>
+          <w:tab w:val="left" w:leader="dot" w:pos="9018"/>
+        </w:tabs>
+        <w:spacing w:after="65" w:line="360" w:lineRule="auto"/>
+        <w:ind w:right="31"/>
+        <w:rPr>
+          <w:rFonts w:ascii="Times New Roman" w:hAnsi="Times New Roman" w:cs="Times New Roman"/>
+          <w:b/>
+          <w:bCs/>
+          <w:sz w:val="26"/>
+          <w:szCs w:val="26"/>
+        </w:rPr>
+      </w:pPr>
+      <w:bookmarkStart w:id="0" w:name="_GoBack"/>
+      <w:bookmarkEnd w:id="0"/>
     </w:p>
     <w:sectPr>
       <w:pgSz w:w="12240" w:h="15840" w:code="1"/>
@@ -25443,6 +27425,95 @@
     </w:lvl>
   </w:abstractNum>
   <w:abstractNum w:abstractNumId="14" w15:restartNumberingAfterBreak="0">
+    <w:nsid w:val="270F327E"/>
+    <w:multiLevelType w:val="hybridMultilevel"/>
+    <w:tmpl w:val="6352A460"/>
+    <w:lvl w:ilvl="0" w:tplc="CE6EE1C8">
+      <w:start w:val="1"/>
+      <w:numFmt w:val="decimal"/>
+      <w:lvlText w:val="%1."/>
+      <w:lvlJc w:val="left"/>
+      <w:pPr>
+        <w:ind w:left="1080" w:hanging="360"/>
+      </w:pPr>
+      <w:rPr>
+        <w:rFonts w:hint="default"/>
+      </w:rPr>
+    </w:lvl>
+    <w:lvl w:ilvl="1" w:tplc="04090019" w:tentative="1">
+      <w:start w:val="1"/>
+      <w:numFmt w:val="lowerLetter"/>
+      <w:lvlText w:val="%2."/>
+      <w:lvlJc w:val="left"/>
+      <w:pPr>
+        <w:ind w:left="1800" w:hanging="360"/>
+      </w:pPr>
+    </w:lvl>
+    <w:lvl w:ilvl="2" w:tplc="0409001B" w:tentative="1">
+      <w:start w:val="1"/>
+      <w:numFmt w:val="lowerRoman"/>
+      <w:lvlText w:val="%3."/>
+      <w:lvlJc w:val="right"/>
+      <w:pPr>
+        <w:ind w:left="2520" w:hanging="180"/>
+      </w:pPr>
+    </w:lvl>
+    <w:lvl w:ilvl="3" w:tplc="0409000F" w:tentative="1">
+      <w:start w:val="1"/>
+      <w:numFmt w:val="decimal"/>
+      <w:lvlText w:val="%4."/>
+      <w:lvlJc w:val="left"/>
+      <w:pPr>
+        <w:ind w:left="3240" w:hanging="360"/>
+      </w:pPr>
+    </w:lvl>
+    <w:lvl w:ilvl="4" w:tplc="04090019" w:tentative="1">
+      <w:start w:val="1"/>
+      <w:numFmt w:val="lowerLetter"/>
+      <w:lvlText w:val="%5."/>
+      <w:lvlJc w:val="left"/>
+      <w:pPr>
+        <w:ind w:left="3960" w:hanging="360"/>
+      </w:pPr>
+    </w:lvl>
+    <w:lvl w:ilvl="5" w:tplc="0409001B" w:tentative="1">
+      <w:start w:val="1"/>
+      <w:numFmt w:val="lowerRoman"/>
+      <w:lvlText w:val="%6."/>
+      <w:lvlJc w:val="right"/>
+      <w:pPr>
+        <w:ind w:left="4680" w:hanging="180"/>
+      </w:pPr>
+    </w:lvl>
+    <w:lvl w:ilvl="6" w:tplc="0409000F" w:tentative="1">
+      <w:start w:val="1"/>
+      <w:numFmt w:val="decimal"/>
+      <w:lvlText w:val="%7."/>
+      <w:lvlJc w:val="left"/>
+      <w:pPr>
+        <w:ind w:left="5400" w:hanging="360"/>
+      </w:pPr>
+    </w:lvl>
+    <w:lvl w:ilvl="7" w:tplc="04090019" w:tentative="1">
+      <w:start w:val="1"/>
+      <w:numFmt w:val="lowerLetter"/>
+      <w:lvlText w:val="%8."/>
+      <w:lvlJc w:val="left"/>
+      <w:pPr>
+        <w:ind w:left="6120" w:hanging="360"/>
+      </w:pPr>
+    </w:lvl>
+    <w:lvl w:ilvl="8" w:tplc="0409001B" w:tentative="1">
+      <w:start w:val="1"/>
+      <w:numFmt w:val="lowerRoman"/>
+      <w:lvlText w:val="%9."/>
+      <w:lvlJc w:val="right"/>
+      <w:pPr>
+        <w:ind w:left="6840" w:hanging="180"/>
+      </w:pPr>
+    </w:lvl>
+  </w:abstractNum>
+  <w:abstractNum w:abstractNumId="15" w15:restartNumberingAfterBreak="0">
     <w:nsid w:val="2CF74CA2"/>
     <w:multiLevelType w:val="multilevel"/>
     <w:tmpl w:val="6234D6FC"/>
@@ -25555,7 +27626,7 @@
       </w:rPr>
     </w:lvl>
   </w:abstractNum>
-  <w:abstractNum w:abstractNumId="15" w15:restartNumberingAfterBreak="0">
+  <w:abstractNum w:abstractNumId="16" w15:restartNumberingAfterBreak="0">
     <w:nsid w:val="2DF1318C"/>
     <w:multiLevelType w:val="multilevel"/>
     <w:tmpl w:val="17161DEC"/>
@@ -25668,7 +27739,7 @@
       </w:rPr>
     </w:lvl>
   </w:abstractNum>
-  <w:abstractNum w:abstractNumId="16" w15:restartNumberingAfterBreak="0">
+  <w:abstractNum w:abstractNumId="17" w15:restartNumberingAfterBreak="0">
     <w:nsid w:val="356B7822"/>
     <w:multiLevelType w:val="multilevel"/>
     <w:tmpl w:val="11320114"/>
@@ -25781,7 +27852,7 @@
       </w:rPr>
     </w:lvl>
   </w:abstractNum>
-  <w:abstractNum w:abstractNumId="17" w15:restartNumberingAfterBreak="0">
+  <w:abstractNum w:abstractNumId="18" w15:restartNumberingAfterBreak="0">
     <w:nsid w:val="39FF206F"/>
     <w:multiLevelType w:val="hybridMultilevel"/>
     <w:tmpl w:val="9774D4F0"/>
@@ -25870,7 +27941,7 @@
       </w:pPr>
     </w:lvl>
   </w:abstractNum>
-  <w:abstractNum w:abstractNumId="18" w15:restartNumberingAfterBreak="0">
+  <w:abstractNum w:abstractNumId="19" w15:restartNumberingAfterBreak="0">
     <w:nsid w:val="3AF750CF"/>
     <w:multiLevelType w:val="hybridMultilevel"/>
     <w:tmpl w:val="4366F6B0"/>
@@ -25959,7 +28030,7 @@
       </w:pPr>
     </w:lvl>
   </w:abstractNum>
-  <w:abstractNum w:abstractNumId="19" w15:restartNumberingAfterBreak="0">
+  <w:abstractNum w:abstractNumId="20" w15:restartNumberingAfterBreak="0">
     <w:nsid w:val="3B2C5243"/>
     <w:multiLevelType w:val="hybridMultilevel"/>
     <w:tmpl w:val="C254ADB6"/>
@@ -26048,7 +28119,7 @@
       </w:pPr>
     </w:lvl>
   </w:abstractNum>
-  <w:abstractNum w:abstractNumId="20" w15:restartNumberingAfterBreak="0">
+  <w:abstractNum w:abstractNumId="21" w15:restartNumberingAfterBreak="0">
     <w:nsid w:val="3B5623B2"/>
     <w:multiLevelType w:val="hybridMultilevel"/>
     <w:tmpl w:val="9774D4F0"/>
@@ -26137,7 +28208,96 @@
       </w:pPr>
     </w:lvl>
   </w:abstractNum>
-  <w:abstractNum w:abstractNumId="21" w15:restartNumberingAfterBreak="0">
+  <w:abstractNum w:abstractNumId="22" w15:restartNumberingAfterBreak="0">
+    <w:nsid w:val="4B814F1B"/>
+    <w:multiLevelType w:val="hybridMultilevel"/>
+    <w:tmpl w:val="FB8E0364"/>
+    <w:lvl w:ilvl="0" w:tplc="0409000F">
+      <w:start w:val="1"/>
+      <w:numFmt w:val="decimal"/>
+      <w:lvlText w:val="%1."/>
+      <w:lvlJc w:val="left"/>
+      <w:pPr>
+        <w:ind w:left="720" w:hanging="360"/>
+      </w:pPr>
+      <w:rPr>
+        <w:rFonts w:hint="default"/>
+      </w:rPr>
+    </w:lvl>
+    <w:lvl w:ilvl="1" w:tplc="04090019" w:tentative="1">
+      <w:start w:val="1"/>
+      <w:numFmt w:val="lowerLetter"/>
+      <w:lvlText w:val="%2."/>
+      <w:lvlJc w:val="left"/>
+      <w:pPr>
+        <w:ind w:left="1440" w:hanging="360"/>
+      </w:pPr>
+    </w:lvl>
+    <w:lvl w:ilvl="2" w:tplc="0409001B" w:tentative="1">
+      <w:start w:val="1"/>
+      <w:numFmt w:val="lowerRoman"/>
+      <w:lvlText w:val="%3."/>
+      <w:lvlJc w:val="right"/>
+      <w:pPr>
+        <w:ind w:left="2160" w:hanging="180"/>
+      </w:pPr>
+    </w:lvl>
+    <w:lvl w:ilvl="3" w:tplc="0409000F" w:tentative="1">
+      <w:start w:val="1"/>
+      <w:numFmt w:val="decimal"/>
+      <w:lvlText w:val="%4."/>
+      <w:lvlJc w:val="left"/>
+      <w:pPr>
+        <w:ind w:left="2880" w:hanging="360"/>
+      </w:pPr>
+    </w:lvl>
+    <w:lvl w:ilvl="4" w:tplc="04090019" w:tentative="1">
+      <w:start w:val="1"/>
+      <w:numFmt w:val="lowerLetter"/>
+      <w:lvlText w:val="%5."/>
+      <w:lvlJc w:val="left"/>
+      <w:pPr>
+        <w:ind w:left="3600" w:hanging="360"/>
+      </w:pPr>
+    </w:lvl>
+    <w:lvl w:ilvl="5" w:tplc="0409001B" w:tentative="1">
+      <w:start w:val="1"/>
+      <w:numFmt w:val="lowerRoman"/>
+      <w:lvlText w:val="%6."/>
+      <w:lvlJc w:val="right"/>
+      <w:pPr>
+        <w:ind w:left="4320" w:hanging="180"/>
+      </w:pPr>
+    </w:lvl>
+    <w:lvl w:ilvl="6" w:tplc="0409000F" w:tentative="1">
+      <w:start w:val="1"/>
+      <w:numFmt w:val="decimal"/>
+      <w:lvlText w:val="%7."/>
+      <w:lvlJc w:val="left"/>
+      <w:pPr>
+        <w:ind w:left="5040" w:hanging="360"/>
+      </w:pPr>
+    </w:lvl>
+    <w:lvl w:ilvl="7" w:tplc="04090019" w:tentative="1">
+      <w:start w:val="1"/>
+      <w:numFmt w:val="lowerLetter"/>
+      <w:lvlText w:val="%8."/>
+      <w:lvlJc w:val="left"/>
+      <w:pPr>
+        <w:ind w:left="5760" w:hanging="360"/>
+      </w:pPr>
+    </w:lvl>
+    <w:lvl w:ilvl="8" w:tplc="0409001B" w:tentative="1">
+      <w:start w:val="1"/>
+      <w:numFmt w:val="lowerRoman"/>
+      <w:lvlText w:val="%9."/>
+      <w:lvlJc w:val="right"/>
+      <w:pPr>
+        <w:ind w:left="6480" w:hanging="180"/>
+      </w:pPr>
+    </w:lvl>
+  </w:abstractNum>
+  <w:abstractNum w:abstractNumId="23" w15:restartNumberingAfterBreak="0">
     <w:nsid w:val="4C23256F"/>
     <w:multiLevelType w:val="hybridMultilevel"/>
     <w:tmpl w:val="C254ADB6"/>
@@ -26226,7 +28386,7 @@
       </w:pPr>
     </w:lvl>
   </w:abstractNum>
-  <w:abstractNum w:abstractNumId="22" w15:restartNumberingAfterBreak="0">
+  <w:abstractNum w:abstractNumId="24" w15:restartNumberingAfterBreak="0">
     <w:nsid w:val="4D6277E1"/>
     <w:multiLevelType w:val="hybridMultilevel"/>
     <w:tmpl w:val="29306E58"/>
@@ -26315,7 +28475,7 @@
       </w:pPr>
     </w:lvl>
   </w:abstractNum>
-  <w:abstractNum w:abstractNumId="23" w15:restartNumberingAfterBreak="0">
+  <w:abstractNum w:abstractNumId="25" w15:restartNumberingAfterBreak="0">
     <w:nsid w:val="4E1956F3"/>
     <w:multiLevelType w:val="multilevel"/>
     <w:tmpl w:val="6234D6FC"/>
@@ -26428,7 +28588,7 @@
       </w:rPr>
     </w:lvl>
   </w:abstractNum>
-  <w:abstractNum w:abstractNumId="24" w15:restartNumberingAfterBreak="0">
+  <w:abstractNum w:abstractNumId="26" w15:restartNumberingAfterBreak="0">
     <w:nsid w:val="53802354"/>
     <w:multiLevelType w:val="hybridMultilevel"/>
     <w:tmpl w:val="1ACA066A"/>
@@ -26517,7 +28677,7 @@
       </w:pPr>
     </w:lvl>
   </w:abstractNum>
-  <w:abstractNum w:abstractNumId="25" w15:restartNumberingAfterBreak="0">
+  <w:abstractNum w:abstractNumId="27" w15:restartNumberingAfterBreak="0">
     <w:nsid w:val="58311CCA"/>
     <w:multiLevelType w:val="hybridMultilevel"/>
     <w:tmpl w:val="9774D4F0"/>
@@ -26606,7 +28766,7 @@
       </w:pPr>
     </w:lvl>
   </w:abstractNum>
-  <w:abstractNum w:abstractNumId="26" w15:restartNumberingAfterBreak="0">
+  <w:abstractNum w:abstractNumId="28" w15:restartNumberingAfterBreak="0">
     <w:nsid w:val="58FF05E1"/>
     <w:multiLevelType w:val="hybridMultilevel"/>
     <w:tmpl w:val="9774D4F0"/>
@@ -26695,7 +28855,7 @@
       </w:pPr>
     </w:lvl>
   </w:abstractNum>
-  <w:abstractNum w:abstractNumId="27" w15:restartNumberingAfterBreak="0">
+  <w:abstractNum w:abstractNumId="29" w15:restartNumberingAfterBreak="0">
     <w:nsid w:val="628424DE"/>
     <w:multiLevelType w:val="hybridMultilevel"/>
     <w:tmpl w:val="4366F6B0"/>
@@ -26784,7 +28944,7 @@
       </w:pPr>
     </w:lvl>
   </w:abstractNum>
-  <w:abstractNum w:abstractNumId="28" w15:restartNumberingAfterBreak="0">
+  <w:abstractNum w:abstractNumId="30" w15:restartNumberingAfterBreak="0">
     <w:nsid w:val="629945A9"/>
     <w:multiLevelType w:val="hybridMultilevel"/>
     <w:tmpl w:val="9064DCB2"/>
@@ -26873,7 +29033,7 @@
       </w:pPr>
     </w:lvl>
   </w:abstractNum>
-  <w:abstractNum w:abstractNumId="29" w15:restartNumberingAfterBreak="0">
+  <w:abstractNum w:abstractNumId="31" w15:restartNumberingAfterBreak="0">
     <w:nsid w:val="63AC0825"/>
     <w:multiLevelType w:val="multilevel"/>
     <w:tmpl w:val="3A646C5A"/>
@@ -26986,7 +29146,7 @@
       </w:rPr>
     </w:lvl>
   </w:abstractNum>
-  <w:abstractNum w:abstractNumId="30" w15:restartNumberingAfterBreak="0">
+  <w:abstractNum w:abstractNumId="32" w15:restartNumberingAfterBreak="0">
     <w:nsid w:val="720325FD"/>
     <w:multiLevelType w:val="hybridMultilevel"/>
     <w:tmpl w:val="9774D4F0"/>
@@ -27075,7 +29235,7 @@
       </w:pPr>
     </w:lvl>
   </w:abstractNum>
-  <w:abstractNum w:abstractNumId="31" w15:restartNumberingAfterBreak="0">
+  <w:abstractNum w:abstractNumId="33" w15:restartNumberingAfterBreak="0">
     <w:nsid w:val="73554F0B"/>
     <w:multiLevelType w:val="multilevel"/>
     <w:tmpl w:val="2C6EDD60"/>
@@ -27188,10 +29348,99 @@
       </w:rPr>
     </w:lvl>
   </w:abstractNum>
-  <w:abstractNum w:abstractNumId="32" w15:restartNumberingAfterBreak="0">
+  <w:abstractNum w:abstractNumId="34" w15:restartNumberingAfterBreak="0">
+    <w:nsid w:val="74B8164E"/>
+    <w:multiLevelType w:val="hybridMultilevel"/>
+    <w:tmpl w:val="EA647B8A"/>
+    <w:lvl w:ilvl="0" w:tplc="5C7EB45E">
+      <w:start w:val="1"/>
+      <w:numFmt w:val="decimal"/>
+      <w:lvlText w:val="%1."/>
+      <w:lvlJc w:val="left"/>
+      <w:pPr>
+        <w:ind w:left="1080" w:hanging="360"/>
+      </w:pPr>
+      <w:rPr>
+        <w:rFonts w:hint="default"/>
+      </w:rPr>
+    </w:lvl>
+    <w:lvl w:ilvl="1" w:tplc="04090019" w:tentative="1">
+      <w:start w:val="1"/>
+      <w:numFmt w:val="lowerLetter"/>
+      <w:lvlText w:val="%2."/>
+      <w:lvlJc w:val="left"/>
+      <w:pPr>
+        <w:ind w:left="1800" w:hanging="360"/>
+      </w:pPr>
+    </w:lvl>
+    <w:lvl w:ilvl="2" w:tplc="0409001B" w:tentative="1">
+      <w:start w:val="1"/>
+      <w:numFmt w:val="lowerRoman"/>
+      <w:lvlText w:val="%3."/>
+      <w:lvlJc w:val="right"/>
+      <w:pPr>
+        <w:ind w:left="2520" w:hanging="180"/>
+      </w:pPr>
+    </w:lvl>
+    <w:lvl w:ilvl="3" w:tplc="0409000F" w:tentative="1">
+      <w:start w:val="1"/>
+      <w:numFmt w:val="decimal"/>
+      <w:lvlText w:val="%4."/>
+      <w:lvlJc w:val="left"/>
+      <w:pPr>
+        <w:ind w:left="3240" w:hanging="360"/>
+      </w:pPr>
+    </w:lvl>
+    <w:lvl w:ilvl="4" w:tplc="04090019" w:tentative="1">
+      <w:start w:val="1"/>
+      <w:numFmt w:val="lowerLetter"/>
+      <w:lvlText w:val="%5."/>
+      <w:lvlJc w:val="left"/>
+      <w:pPr>
+        <w:ind w:left="3960" w:hanging="360"/>
+      </w:pPr>
+    </w:lvl>
+    <w:lvl w:ilvl="5" w:tplc="0409001B" w:tentative="1">
+      <w:start w:val="1"/>
+      <w:numFmt w:val="lowerRoman"/>
+      <w:lvlText w:val="%6."/>
+      <w:lvlJc w:val="right"/>
+      <w:pPr>
+        <w:ind w:left="4680" w:hanging="180"/>
+      </w:pPr>
+    </w:lvl>
+    <w:lvl w:ilvl="6" w:tplc="0409000F" w:tentative="1">
+      <w:start w:val="1"/>
+      <w:numFmt w:val="decimal"/>
+      <w:lvlText w:val="%7."/>
+      <w:lvlJc w:val="left"/>
+      <w:pPr>
+        <w:ind w:left="5400" w:hanging="360"/>
+      </w:pPr>
+    </w:lvl>
+    <w:lvl w:ilvl="7" w:tplc="04090019" w:tentative="1">
+      <w:start w:val="1"/>
+      <w:numFmt w:val="lowerLetter"/>
+      <w:lvlText w:val="%8."/>
+      <w:lvlJc w:val="left"/>
+      <w:pPr>
+        <w:ind w:left="6120" w:hanging="360"/>
+      </w:pPr>
+    </w:lvl>
+    <w:lvl w:ilvl="8" w:tplc="0409001B" w:tentative="1">
+      <w:start w:val="1"/>
+      <w:numFmt w:val="lowerRoman"/>
+      <w:lvlText w:val="%9."/>
+      <w:lvlJc w:val="right"/>
+      <w:pPr>
+        <w:ind w:left="6840" w:hanging="180"/>
+      </w:pPr>
+    </w:lvl>
+  </w:abstractNum>
+  <w:abstractNum w:abstractNumId="35" w15:restartNumberingAfterBreak="0">
     <w:nsid w:val="758B37B7"/>
     <w:multiLevelType w:val="hybridMultilevel"/>
-    <w:tmpl w:val="CB24D7E2"/>
+    <w:tmpl w:val="ECAAE7FA"/>
     <w:lvl w:ilvl="0" w:tplc="04090001">
       <w:start w:val="1"/>
       <w:numFmt w:val="bullet"/>
@@ -27301,7 +29550,7 @@
       </w:rPr>
     </w:lvl>
   </w:abstractNum>
-  <w:abstractNum w:abstractNumId="33" w15:restartNumberingAfterBreak="0">
+  <w:abstractNum w:abstractNumId="36" w15:restartNumberingAfterBreak="0">
     <w:nsid w:val="75A20A27"/>
     <w:multiLevelType w:val="hybridMultilevel"/>
     <w:tmpl w:val="32DCA48A"/>
@@ -27414,7 +29663,96 @@
       </w:rPr>
     </w:lvl>
   </w:abstractNum>
-  <w:abstractNum w:abstractNumId="34" w15:restartNumberingAfterBreak="0">
+  <w:abstractNum w:abstractNumId="37" w15:restartNumberingAfterBreak="0">
+    <w:nsid w:val="75A628DB"/>
+    <w:multiLevelType w:val="hybridMultilevel"/>
+    <w:tmpl w:val="6352A460"/>
+    <w:lvl w:ilvl="0" w:tplc="CE6EE1C8">
+      <w:start w:val="1"/>
+      <w:numFmt w:val="decimal"/>
+      <w:lvlText w:val="%1."/>
+      <w:lvlJc w:val="left"/>
+      <w:pPr>
+        <w:ind w:left="1080" w:hanging="360"/>
+      </w:pPr>
+      <w:rPr>
+        <w:rFonts w:hint="default"/>
+      </w:rPr>
+    </w:lvl>
+    <w:lvl w:ilvl="1" w:tplc="04090019" w:tentative="1">
+      <w:start w:val="1"/>
+      <w:numFmt w:val="lowerLetter"/>
+      <w:lvlText w:val="%2."/>
+      <w:lvlJc w:val="left"/>
+      <w:pPr>
+        <w:ind w:left="1800" w:hanging="360"/>
+      </w:pPr>
+    </w:lvl>
+    <w:lvl w:ilvl="2" w:tplc="0409001B" w:tentative="1">
+      <w:start w:val="1"/>
+      <w:numFmt w:val="lowerRoman"/>
+      <w:lvlText w:val="%3."/>
+      <w:lvlJc w:val="right"/>
+      <w:pPr>
+        <w:ind w:left="2520" w:hanging="180"/>
+      </w:pPr>
+    </w:lvl>
+    <w:lvl w:ilvl="3" w:tplc="0409000F" w:tentative="1">
+      <w:start w:val="1"/>
+      <w:numFmt w:val="decimal"/>
+      <w:lvlText w:val="%4."/>
+      <w:lvlJc w:val="left"/>
+      <w:pPr>
+        <w:ind w:left="3240" w:hanging="360"/>
+      </w:pPr>
+    </w:lvl>
+    <w:lvl w:ilvl="4" w:tplc="04090019" w:tentative="1">
+      <w:start w:val="1"/>
+      <w:numFmt w:val="lowerLetter"/>
+      <w:lvlText w:val="%5."/>
+      <w:lvlJc w:val="left"/>
+      <w:pPr>
+        <w:ind w:left="3960" w:hanging="360"/>
+      </w:pPr>
+    </w:lvl>
+    <w:lvl w:ilvl="5" w:tplc="0409001B" w:tentative="1">
+      <w:start w:val="1"/>
+      <w:numFmt w:val="lowerRoman"/>
+      <w:lvlText w:val="%6."/>
+      <w:lvlJc w:val="right"/>
+      <w:pPr>
+        <w:ind w:left="4680" w:hanging="180"/>
+      </w:pPr>
+    </w:lvl>
+    <w:lvl w:ilvl="6" w:tplc="0409000F" w:tentative="1">
+      <w:start w:val="1"/>
+      <w:numFmt w:val="decimal"/>
+      <w:lvlText w:val="%7."/>
+      <w:lvlJc w:val="left"/>
+      <w:pPr>
+        <w:ind w:left="5400" w:hanging="360"/>
+      </w:pPr>
+    </w:lvl>
+    <w:lvl w:ilvl="7" w:tplc="04090019" w:tentative="1">
+      <w:start w:val="1"/>
+      <w:numFmt w:val="lowerLetter"/>
+      <w:lvlText w:val="%8."/>
+      <w:lvlJc w:val="left"/>
+      <w:pPr>
+        <w:ind w:left="6120" w:hanging="360"/>
+      </w:pPr>
+    </w:lvl>
+    <w:lvl w:ilvl="8" w:tplc="0409001B" w:tentative="1">
+      <w:start w:val="1"/>
+      <w:numFmt w:val="lowerRoman"/>
+      <w:lvlText w:val="%9."/>
+      <w:lvlJc w:val="right"/>
+      <w:pPr>
+        <w:ind w:left="6840" w:hanging="180"/>
+      </w:pPr>
+    </w:lvl>
+  </w:abstractNum>
+  <w:abstractNum w:abstractNumId="38" w15:restartNumberingAfterBreak="0">
     <w:nsid w:val="76057572"/>
     <w:multiLevelType w:val="multilevel"/>
     <w:tmpl w:val="F0687DEC"/>
@@ -27527,7 +29865,7 @@
       </w:rPr>
     </w:lvl>
   </w:abstractNum>
-  <w:abstractNum w:abstractNumId="35" w15:restartNumberingAfterBreak="0">
+  <w:abstractNum w:abstractNumId="39" w15:restartNumberingAfterBreak="0">
     <w:nsid w:val="786A526E"/>
     <w:multiLevelType w:val="hybridMultilevel"/>
     <w:tmpl w:val="9774D4F0"/>
@@ -27616,7 +29954,7 @@
       </w:pPr>
     </w:lvl>
   </w:abstractNum>
-  <w:abstractNum w:abstractNumId="36" w15:restartNumberingAfterBreak="0">
+  <w:abstractNum w:abstractNumId="40" w15:restartNumberingAfterBreak="0">
     <w:nsid w:val="793F30EB"/>
     <w:multiLevelType w:val="multilevel"/>
     <w:tmpl w:val="DD324812"/>
@@ -27738,7 +30076,7 @@
       </w:rPr>
     </w:lvl>
   </w:abstractNum>
-  <w:abstractNum w:abstractNumId="37" w15:restartNumberingAfterBreak="0">
+  <w:abstractNum w:abstractNumId="41" w15:restartNumberingAfterBreak="0">
     <w:nsid w:val="7B622FB2"/>
     <w:multiLevelType w:val="hybridMultilevel"/>
     <w:tmpl w:val="FA90F59C"/>
@@ -27851,7 +30189,7 @@
       </w:rPr>
     </w:lvl>
   </w:abstractNum>
-  <w:abstractNum w:abstractNumId="38" w15:restartNumberingAfterBreak="0">
+  <w:abstractNum w:abstractNumId="42" w15:restartNumberingAfterBreak="0">
     <w:nsid w:val="7D161BD5"/>
     <w:multiLevelType w:val="hybridMultilevel"/>
     <w:tmpl w:val="9774D4F0"/>
@@ -27940,7 +30278,7 @@
       </w:pPr>
     </w:lvl>
   </w:abstractNum>
-  <w:abstractNum w:abstractNumId="39" w15:restartNumberingAfterBreak="0">
+  <w:abstractNum w:abstractNumId="43" w15:restartNumberingAfterBreak="0">
     <w:nsid w:val="7FCB5C83"/>
     <w:multiLevelType w:val="multilevel"/>
     <w:tmpl w:val="0EE820E0"/>
@@ -28059,7 +30397,7 @@
     </w:lvl>
   </w:abstractNum>
   <w:num w:numId="1">
-    <w:abstractNumId w:val="29"/>
+    <w:abstractNumId w:val="31"/>
   </w:num>
   <w:num w:numId="2">
     <w:abstractNumId w:val="9"/>
@@ -28068,25 +30406,25 @@
     <w:abstractNumId w:val="4"/>
   </w:num>
   <w:num w:numId="4">
-    <w:abstractNumId w:val="15"/>
+    <w:abstractNumId w:val="16"/>
   </w:num>
   <w:num w:numId="5">
-    <w:abstractNumId w:val="34"/>
+    <w:abstractNumId w:val="38"/>
   </w:num>
   <w:num w:numId="6">
     <w:abstractNumId w:val="2"/>
   </w:num>
   <w:num w:numId="7">
-    <w:abstractNumId w:val="39"/>
+    <w:abstractNumId w:val="43"/>
   </w:num>
   <w:num w:numId="8">
     <w:abstractNumId w:val="10"/>
   </w:num>
   <w:num w:numId="9">
-    <w:abstractNumId w:val="14"/>
+    <w:abstractNumId w:val="15"/>
   </w:num>
   <w:num w:numId="10">
-    <w:abstractNumId w:val="31"/>
+    <w:abstractNumId w:val="33"/>
   </w:num>
   <w:num w:numId="11">
     <w:abstractNumId w:val="0"/>
@@ -28095,49 +30433,49 @@
     <w:abstractNumId w:val="5"/>
   </w:num>
   <w:num w:numId="13">
-    <w:abstractNumId w:val="16"/>
+    <w:abstractNumId w:val="17"/>
   </w:num>
   <w:num w:numId="14">
-    <w:abstractNumId w:val="33"/>
+    <w:abstractNumId w:val="36"/>
   </w:num>
   <w:num w:numId="15">
-    <w:abstractNumId w:val="23"/>
+    <w:abstractNumId w:val="25"/>
   </w:num>
   <w:num w:numId="16">
-    <w:abstractNumId w:val="37"/>
+    <w:abstractNumId w:val="41"/>
   </w:num>
   <w:num w:numId="17">
     <w:abstractNumId w:val="11"/>
   </w:num>
   <w:num w:numId="18">
-    <w:abstractNumId w:val="36"/>
+    <w:abstractNumId w:val="40"/>
   </w:num>
   <w:num w:numId="19">
     <w:abstractNumId w:val="7"/>
   </w:num>
   <w:num w:numId="20">
-    <w:abstractNumId w:val="32"/>
+    <w:abstractNumId w:val="35"/>
   </w:num>
   <w:num w:numId="21">
     <w:abstractNumId w:val="6"/>
   </w:num>
   <w:num w:numId="22">
-    <w:abstractNumId w:val="18"/>
+    <w:abstractNumId w:val="19"/>
   </w:num>
   <w:num w:numId="23">
-    <w:abstractNumId w:val="27"/>
+    <w:abstractNumId w:val="29"/>
   </w:num>
   <w:num w:numId="24">
     <w:abstractNumId w:val="8"/>
   </w:num>
   <w:num w:numId="25">
-    <w:abstractNumId w:val="28"/>
+    <w:abstractNumId w:val="30"/>
   </w:num>
   <w:num w:numId="26">
     <w:abstractNumId w:val="3"/>
   </w:num>
   <w:num w:numId="27">
-    <w:abstractNumId w:val="19"/>
+    <w:abstractNumId w:val="20"/>
   </w:num>
   <w:num w:numId="28">
     <w:abstractNumId w:val="8"/>
@@ -28173,40 +30511,52 @@
     <w:abstractNumId w:val="13"/>
   </w:num>
   <w:num w:numId="30">
-    <w:abstractNumId w:val="21"/>
+    <w:abstractNumId w:val="23"/>
   </w:num>
   <w:num w:numId="31">
     <w:abstractNumId w:val="12"/>
   </w:num>
   <w:num w:numId="32">
-    <w:abstractNumId w:val="22"/>
+    <w:abstractNumId w:val="24"/>
   </w:num>
   <w:num w:numId="33">
-    <w:abstractNumId w:val="24"/>
+    <w:abstractNumId w:val="26"/>
   </w:num>
   <w:num w:numId="34">
-    <w:abstractNumId w:val="20"/>
+    <w:abstractNumId w:val="21"/>
   </w:num>
   <w:num w:numId="35">
-    <w:abstractNumId w:val="30"/>
+    <w:abstractNumId w:val="32"/>
   </w:num>
   <w:num w:numId="36">
-    <w:abstractNumId w:val="26"/>
+    <w:abstractNumId w:val="28"/>
   </w:num>
   <w:num w:numId="37">
-    <w:abstractNumId w:val="25"/>
+    <w:abstractNumId w:val="27"/>
   </w:num>
   <w:num w:numId="38">
     <w:abstractNumId w:val="1"/>
   </w:num>
   <w:num w:numId="39">
-    <w:abstractNumId w:val="17"/>
+    <w:abstractNumId w:val="18"/>
   </w:num>
   <w:num w:numId="40">
-    <w:abstractNumId w:val="38"/>
+    <w:abstractNumId w:val="42"/>
   </w:num>
   <w:num w:numId="41">
-    <w:abstractNumId w:val="35"/>
+    <w:abstractNumId w:val="39"/>
+  </w:num>
+  <w:num w:numId="42">
+    <w:abstractNumId w:val="34"/>
+  </w:num>
+  <w:num w:numId="43">
+    <w:abstractNumId w:val="22"/>
+  </w:num>
+  <w:num w:numId="44">
+    <w:abstractNumId w:val="14"/>
+  </w:num>
+  <w:num w:numId="45">
+    <w:abstractNumId w:val="37"/>
   </w:num>
 </w:numbering>
 </file>
@@ -28609,7 +30959,7 @@
   <w:style w:type="paragraph" w:default="1" w:styleId="Normal">
     <w:name w:val="Normal"/>
     <w:qFormat/>
-    <w:rsid w:val="00E7688C"/>
+    <w:rsid w:val="00100FDF"/>
   </w:style>
   <w:style w:type="character" w:default="1" w:styleId="DefaultParagraphFont">
     <w:name w:val="Default Paragraph Font"/>
@@ -29020,7 +31370,7 @@
 </file>
 
 <file path=customXml/itemProps1.xml><?xml version="1.0" encoding="utf-8"?>
-<ds:datastoreItem xmlns:ds="http://schemas.openxmlformats.org/officeDocument/2006/customXml" ds:itemID="{915A3A28-5CC5-4A1F-B8C6-00B75471FB0B}">
+<ds:datastoreItem xmlns:ds="http://schemas.openxmlformats.org/officeDocument/2006/customXml" ds:itemID="{0F26179F-57A2-4B29-BD67-F285520496C3}">
   <ds:schemaRefs>
     <ds:schemaRef ds:uri="http://schemas.openxmlformats.org/officeDocument/2006/bibliography"/>
   </ds:schemaRefs>

</xml_diff>

<commit_message>
REPORT[usecase]: add design and analysis class diargram
</commit_message>
<xml_diff>
--- a/Project-report-v1.docx
+++ b/Project-report-v1.docx
@@ -9465,10 +9465,10 @@
           <w:szCs w:val="26"/>
         </w:rPr>
         <w:drawing>
-          <wp:inline distT="0" distB="0" distL="0" distR="0" wp14:anchorId="77A12416" wp14:editId="376B102F">
-            <wp:extent cx="5791835" cy="3884295"/>
-            <wp:effectExtent l="0" t="0" r="0" b="1905"/>
-            <wp:docPr id="6" name="Picture 6"/>
+          <wp:inline distT="0" distB="0" distL="0" distR="0" wp14:anchorId="19A0E4A3" wp14:editId="624DAC62">
+            <wp:extent cx="5791835" cy="4375150"/>
+            <wp:effectExtent l="0" t="0" r="0" b="6350"/>
+            <wp:docPr id="17" name="Picture 17"/>
             <wp:cNvGraphicFramePr>
               <a:graphicFrameLocks xmlns:a="http://schemas.openxmlformats.org/drawingml/2006/main" noChangeAspect="1"/>
             </wp:cNvGraphicFramePr>
@@ -9476,7 +9476,7 @@
               <a:graphicData uri="http://schemas.openxmlformats.org/drawingml/2006/picture">
                 <pic:pic xmlns:pic="http://schemas.openxmlformats.org/drawingml/2006/picture">
                   <pic:nvPicPr>
-                    <pic:cNvPr id="6" name="UCTONGQUAT.jpg"/>
+                    <pic:cNvPr id="17" name="UCTONGQUAT.jpg"/>
                     <pic:cNvPicPr/>
                   </pic:nvPicPr>
                   <pic:blipFill>
@@ -9494,7 +9494,7 @@
                   <pic:spPr>
                     <a:xfrm>
                       <a:off x="0" y="0"/>
-                      <a:ext cx="5791835" cy="3884295"/>
+                      <a:ext cx="5791835" cy="4375150"/>
                     </a:xfrm>
                     <a:prstGeom prst="rect">
                       <a:avLst/>
@@ -9881,6 +9881,7 @@
                 <w:sz w:val="26"/>
                 <w:szCs w:val="26"/>
               </w:rPr>
+              <w:lastRenderedPageBreak/>
               <w:t>UserInfor Management</w:t>
             </w:r>
           </w:p>
@@ -9964,7 +9965,6 @@
                 <w:sz w:val="26"/>
                 <w:szCs w:val="26"/>
               </w:rPr>
-              <w:lastRenderedPageBreak/>
               <w:t>View Product</w:t>
             </w:r>
           </w:p>
@@ -10712,6 +10712,7 @@
                 <w:sz w:val="26"/>
                 <w:szCs w:val="26"/>
               </w:rPr>
+              <w:lastRenderedPageBreak/>
               <w:t>Vouchers Management</w:t>
             </w:r>
           </w:p>
@@ -10795,7 +10796,89 @@
                 <w:sz w:val="26"/>
                 <w:szCs w:val="26"/>
               </w:rPr>
-              <w:lastRenderedPageBreak/>
+              <w:t>Category Management</w:t>
+            </w:r>
+          </w:p>
+        </w:tc>
+        <w:tc>
+          <w:tcPr>
+            <w:tcW w:w="3135" w:type="dxa"/>
+          </w:tcPr>
+          <w:p>
+            <w:pPr>
+              <w:tabs>
+                <w:tab w:val="left" w:leader="dot" w:pos="9018"/>
+              </w:tabs>
+              <w:spacing w:after="65" w:line="360" w:lineRule="auto"/>
+              <w:ind w:right="31"/>
+              <w:rPr>
+                <w:rFonts w:ascii="Times New Roman" w:hAnsi="Times New Roman" w:cs="Times New Roman"/>
+                <w:sz w:val="26"/>
+                <w:szCs w:val="26"/>
+              </w:rPr>
+            </w:pPr>
+            <w:r>
+              <w:rPr>
+                <w:rFonts w:ascii="Times New Roman" w:hAnsi="Times New Roman" w:cs="Times New Roman"/>
+                <w:sz w:val="26"/>
+                <w:szCs w:val="26"/>
+              </w:rPr>
+              <w:t>Quản lý danh mục</w:t>
+            </w:r>
+          </w:p>
+        </w:tc>
+        <w:tc>
+          <w:tcPr>
+            <w:tcW w:w="2804" w:type="dxa"/>
+          </w:tcPr>
+          <w:p>
+            <w:pPr>
+              <w:tabs>
+                <w:tab w:val="left" w:leader="dot" w:pos="9018"/>
+              </w:tabs>
+              <w:spacing w:after="65" w:line="360" w:lineRule="auto"/>
+              <w:ind w:right="31"/>
+              <w:rPr>
+                <w:rFonts w:ascii="Times New Roman" w:hAnsi="Times New Roman" w:cs="Times New Roman"/>
+                <w:sz w:val="26"/>
+                <w:szCs w:val="26"/>
+              </w:rPr>
+            </w:pPr>
+            <w:r>
+              <w:rPr>
+                <w:rFonts w:ascii="Times New Roman" w:hAnsi="Times New Roman" w:cs="Times New Roman"/>
+                <w:sz w:val="26"/>
+                <w:szCs w:val="26"/>
+              </w:rPr>
+              <w:t>Cho phép quản lý danh mục sản phẩm</w:t>
+            </w:r>
+          </w:p>
+        </w:tc>
+      </w:tr>
+      <w:tr>
+        <w:tc>
+          <w:tcPr>
+            <w:tcW w:w="3162" w:type="dxa"/>
+          </w:tcPr>
+          <w:p>
+            <w:pPr>
+              <w:tabs>
+                <w:tab w:val="left" w:leader="dot" w:pos="9018"/>
+              </w:tabs>
+              <w:spacing w:after="65" w:line="360" w:lineRule="auto"/>
+              <w:ind w:right="31"/>
+              <w:rPr>
+                <w:rFonts w:ascii="Times New Roman" w:hAnsi="Times New Roman" w:cs="Times New Roman"/>
+                <w:sz w:val="26"/>
+                <w:szCs w:val="26"/>
+              </w:rPr>
+            </w:pPr>
+            <w:r>
+              <w:rPr>
+                <w:rFonts w:ascii="Times New Roman" w:hAnsi="Times New Roman" w:cs="Times New Roman"/>
+                <w:sz w:val="26"/>
+                <w:szCs w:val="26"/>
+              </w:rPr>
               <w:t>Synthesis</w:t>
             </w:r>
           </w:p>
@@ -11475,6 +11558,7 @@
                 <w:sz w:val="26"/>
                 <w:szCs w:val="26"/>
               </w:rPr>
+              <w:lastRenderedPageBreak/>
               <w:t xml:space="preserve">Khách hàng nhập username : phucpt1, password : Phuc123456@, họ tên : Phạm Thanh Phúc, giới tính : nam. Email : </w:t>
             </w:r>
             <w:hyperlink r:id="rId11" w:history="1">
@@ -11521,7 +11605,6 @@
                 <w:sz w:val="26"/>
                 <w:szCs w:val="26"/>
               </w:rPr>
-              <w:lastRenderedPageBreak/>
               <w:t>Hệ thống hiển thị thông báo đăng ký thành công</w:t>
             </w:r>
           </w:p>
@@ -12019,6 +12102,7 @@
                 <w:sz w:val="26"/>
                 <w:szCs w:val="26"/>
               </w:rPr>
+              <w:lastRenderedPageBreak/>
               <w:t>Kịch bản chính</w:t>
             </w:r>
           </w:p>
@@ -12148,7 +12232,6 @@
                 <w:sz w:val="26"/>
                 <w:szCs w:val="26"/>
               </w:rPr>
-              <w:lastRenderedPageBreak/>
               <w:t>Hệ thống hiện ra dropdown với 2 button : Thông tin cá nhân và Đăng xuất</w:t>
             </w:r>
           </w:p>
@@ -12241,7 +12324,6 @@
                 <w:sz w:val="26"/>
                 <w:szCs w:val="26"/>
               </w:rPr>
-              <w:lastRenderedPageBreak/>
               <w:t>Kịch bản ngoại lệ</w:t>
             </w:r>
           </w:p>
@@ -12744,6 +12826,7 @@
                 <w:sz w:val="26"/>
                 <w:szCs w:val="26"/>
               </w:rPr>
+              <w:lastRenderedPageBreak/>
               <w:t>Hệ thống hiển thị ra thông tin cá nhân của khách hàng bao gồm thông tin cá nhân của khách hàng và button cập nhật</w:t>
             </w:r>
           </w:p>
@@ -12798,7 +12881,6 @@
                 <w:sz w:val="26"/>
                 <w:szCs w:val="26"/>
               </w:rPr>
-              <w:lastRenderedPageBreak/>
               <w:t>Hệ thống hiển thị thông báo thành công và hiển thị lại thông tin đã cập nhật</w:t>
             </w:r>
           </w:p>
@@ -13416,7 +13498,16 @@
                 <w:sz w:val="26"/>
                 <w:szCs w:val="26"/>
               </w:rPr>
-              <w:t>Hệ thống hiển thị giao diện trang chủ gồm ô nhập từ khóa tìm kiếm, button tìm kiếm , danh sách thương hiệu, danh sách các sản phẩm của cửa hàng, tên tài khoản đăng nhập và các chức năng của hệ thống: Sản phẩm, Giỏ hàng, đơn hàng, ..</w:t>
+              <w:t xml:space="preserve">Hệ thống hiển thị giao diện trang chủ gồm ô nhập từ khóa tìm kiếm, button tìm kiếm , danh sách </w:t>
+            </w:r>
+            <w:r>
+              <w:rPr>
+                <w:rFonts w:ascii="Times New Roman" w:hAnsi="Times New Roman" w:cs="Times New Roman"/>
+                <w:sz w:val="26"/>
+                <w:szCs w:val="26"/>
+              </w:rPr>
+              <w:lastRenderedPageBreak/>
+              <w:t>thương hiệu, danh sách các sản phẩm của cửa hàng, tên tài khoản đăng nhập và các chức năng của hệ thống: Sản phẩm, Giỏ hàng, đơn hàng, ..</w:t>
             </w:r>
           </w:p>
           <w:p>
@@ -13470,7 +13561,6 @@
                 <w:sz w:val="26"/>
                 <w:szCs w:val="26"/>
               </w:rPr>
-              <w:lastRenderedPageBreak/>
               <w:t>Hệ thống hiển thị các danh mục tìm kiếm : thương hiệu, loại sản phẩm, giá</w:t>
             </w:r>
           </w:p>
@@ -14087,6 +14177,7 @@
                 <w:sz w:val="26"/>
                 <w:szCs w:val="26"/>
               </w:rPr>
+              <w:lastRenderedPageBreak/>
               <w:t>Hệ thống hiển thị các thông tin của sản phẩm bao gồm : ảnh, tên, mã, giá bán, giá gốc, giảm giá, số lượng còn lại, size, mô tả.</w:t>
             </w:r>
           </w:p>
@@ -14124,6 +14215,7 @@
                 <w:sz w:val="26"/>
                 <w:szCs w:val="26"/>
               </w:rPr>
+              <w:lastRenderedPageBreak/>
               <w:t>Kịch bản ngoại lệ</w:t>
             </w:r>
           </w:p>
@@ -14199,7 +14291,6 @@
           <w:sz w:val="26"/>
           <w:szCs w:val="26"/>
         </w:rPr>
-        <w:lastRenderedPageBreak/>
         <w:t>Chức năng quản lý giỏ hàng</w:t>
       </w:r>
     </w:p>
@@ -14740,6 +14831,7 @@
                 <w:sz w:val="26"/>
                 <w:szCs w:val="26"/>
               </w:rPr>
+              <w:lastRenderedPageBreak/>
               <w:t>Khách hàng lựa chọn size và số lượng sản phẩm muốn mua và click button Thêm vào giỏ</w:t>
             </w:r>
           </w:p>
@@ -15371,6 +15463,7 @@
                 <w:sz w:val="26"/>
                 <w:szCs w:val="26"/>
               </w:rPr>
+              <w:lastRenderedPageBreak/>
               <w:t>Khách hàng chỉnh sửa số lượng sản phẩm theo nhu cầu</w:t>
             </w:r>
           </w:p>
@@ -15435,6 +15528,7 @@
                 <w:sz w:val="26"/>
                 <w:szCs w:val="26"/>
               </w:rPr>
+              <w:lastRenderedPageBreak/>
               <w:t>Kịch bản ngoại lệ</w:t>
             </w:r>
           </w:p>
@@ -15532,7 +15626,6 @@
                 <w:sz w:val="26"/>
                 <w:szCs w:val="26"/>
               </w:rPr>
-              <w:lastRenderedPageBreak/>
               <w:t>Tên kịch bản</w:t>
             </w:r>
           </w:p>
@@ -16121,7 +16214,6 @@
           <w:sz w:val="26"/>
           <w:szCs w:val="26"/>
         </w:rPr>
-        <w:lastRenderedPageBreak/>
         <w:drawing>
           <wp:inline distT="0" distB="0" distL="0" distR="0" wp14:anchorId="6D904A4F" wp14:editId="61A6B88C">
             <wp:extent cx="4381500" cy="1524000"/>
@@ -16712,16 +16804,8 @@
                 <w:sz w:val="26"/>
                 <w:szCs w:val="26"/>
               </w:rPr>
-              <w:t xml:space="preserve">Hệ thống hiển thị giao diện thanh toán với các thông tin cần điền như địa chỉ giao hàng, họ tên, </w:t>
-            </w:r>
-            <w:r>
-              <w:rPr>
-                <w:rFonts w:ascii="Times New Roman" w:hAnsi="Times New Roman" w:cs="Times New Roman"/>
-                <w:sz w:val="26"/>
-                <w:szCs w:val="26"/>
-              </w:rPr>
               <w:lastRenderedPageBreak/>
-              <w:t>số điện thoại, email, mã giảm giá, phương thức thanh toán</w:t>
+              <w:t>Hệ thống hiển thị giao diện thanh toán với các thông tin cần điền như địa chỉ giao hàng, họ tên, số điện thoại, email, mã giảm giá, phương thức thanh toán</w:t>
             </w:r>
           </w:p>
           <w:p>
@@ -17375,6 +17459,7 @@
                 <w:sz w:val="26"/>
                 <w:szCs w:val="26"/>
               </w:rPr>
+              <w:lastRenderedPageBreak/>
               <w:t>Kịch bản chính</w:t>
             </w:r>
           </w:p>
@@ -17440,7 +17525,6 @@
                 <w:sz w:val="26"/>
                 <w:szCs w:val="26"/>
               </w:rPr>
-              <w:lastRenderedPageBreak/>
               <w:t>Hệ thống hiển thị giao diện trang chủ gồm ô nhập từ khóa tìm kiếm, button tìm kiếm , danh sách thương hiệu, danh sách các sản phẩm của cửa hàng, tên tài khoản đăng nhập và các chức năng của hệ thống: Sản phẩm, Giỏ hàng, đơn hàng, ..</w:t>
             </w:r>
           </w:p>
@@ -17586,7 +17670,6 @@
                 <w:sz w:val="26"/>
                 <w:szCs w:val="26"/>
               </w:rPr>
-              <w:lastRenderedPageBreak/>
               <w:t>Kịch bản ngoại lệ</w:t>
             </w:r>
           </w:p>
@@ -23773,6 +23856,1478 @@
           <w:sz w:val="26"/>
           <w:szCs w:val="26"/>
         </w:rPr>
+        <w:t>Chức năng quản lý đơn hàng</w:t>
+      </w:r>
+    </w:p>
+    <w:p>
+      <w:pPr>
+        <w:pStyle w:val="ListParagraph"/>
+        <w:tabs>
+          <w:tab w:val="left" w:leader="dot" w:pos="9018"/>
+        </w:tabs>
+        <w:spacing w:after="65" w:line="360" w:lineRule="auto"/>
+        <w:ind w:left="769" w:right="31"/>
+        <w:rPr>
+          <w:rFonts w:ascii="Times New Roman" w:hAnsi="Times New Roman" w:cs="Times New Roman"/>
+          <w:noProof/>
+          <w:sz w:val="26"/>
+          <w:szCs w:val="26"/>
+        </w:rPr>
+      </w:pPr>
+    </w:p>
+    <w:p>
+      <w:pPr>
+        <w:pStyle w:val="ListParagraph"/>
+        <w:tabs>
+          <w:tab w:val="left" w:leader="dot" w:pos="9018"/>
+        </w:tabs>
+        <w:spacing w:after="65" w:line="360" w:lineRule="auto"/>
+        <w:ind w:left="769" w:right="31"/>
+        <w:rPr>
+          <w:rFonts w:ascii="Times New Roman" w:hAnsi="Times New Roman" w:cs="Times New Roman"/>
+          <w:noProof/>
+          <w:sz w:val="26"/>
+          <w:szCs w:val="26"/>
+        </w:rPr>
+      </w:pPr>
+    </w:p>
+    <w:p>
+      <w:pPr>
+        <w:pStyle w:val="ListParagraph"/>
+        <w:tabs>
+          <w:tab w:val="left" w:leader="dot" w:pos="9018"/>
+        </w:tabs>
+        <w:spacing w:after="65" w:line="360" w:lineRule="auto"/>
+        <w:ind w:left="769" w:right="31"/>
+        <w:rPr>
+          <w:rFonts w:ascii="Times New Roman" w:hAnsi="Times New Roman" w:cs="Times New Roman"/>
+          <w:sz w:val="26"/>
+          <w:szCs w:val="26"/>
+        </w:rPr>
+      </w:pPr>
+      <w:r>
+        <w:rPr>
+          <w:rFonts w:ascii="Times New Roman" w:hAnsi="Times New Roman" w:cs="Times New Roman"/>
+          <w:noProof/>
+          <w:sz w:val="26"/>
+          <w:szCs w:val="26"/>
+        </w:rPr>
+        <w:lastRenderedPageBreak/>
+        <w:drawing>
+          <wp:inline distT="0" distB="0" distL="0" distR="0" wp14:anchorId="03C344D1" wp14:editId="687B678B">
+            <wp:extent cx="4705350" cy="1647825"/>
+            <wp:effectExtent l="0" t="0" r="0" b="9525"/>
+            <wp:docPr id="21" name="Picture 21"/>
+            <wp:cNvGraphicFramePr>
+              <a:graphicFrameLocks xmlns:a="http://schemas.openxmlformats.org/drawingml/2006/main" noChangeAspect="1"/>
+            </wp:cNvGraphicFramePr>
+            <a:graphic xmlns:a="http://schemas.openxmlformats.org/drawingml/2006/main">
+              <a:graphicData uri="http://schemas.openxmlformats.org/drawingml/2006/picture">
+                <pic:pic xmlns:pic="http://schemas.openxmlformats.org/drawingml/2006/picture">
+                  <pic:nvPicPr>
+                    <pic:cNvPr id="21" name="Quản lý đơn hàng.jpg"/>
+                    <pic:cNvPicPr/>
+                  </pic:nvPicPr>
+                  <pic:blipFill>
+                    <a:blip r:embed="rId20">
+                      <a:extLst>
+                        <a:ext uri="{28A0092B-C50C-407E-A947-70E740481C1C}">
+                          <a14:useLocalDpi xmlns:a14="http://schemas.microsoft.com/office/drawing/2010/main" val="0"/>
+                        </a:ext>
+                      </a:extLst>
+                    </a:blip>
+                    <a:stretch>
+                      <a:fillRect/>
+                    </a:stretch>
+                  </pic:blipFill>
+                  <pic:spPr>
+                    <a:xfrm>
+                      <a:off x="0" y="0"/>
+                      <a:ext cx="4705350" cy="1647825"/>
+                    </a:xfrm>
+                    <a:prstGeom prst="rect">
+                      <a:avLst/>
+                    </a:prstGeom>
+                  </pic:spPr>
+                </pic:pic>
+              </a:graphicData>
+            </a:graphic>
+          </wp:inline>
+        </w:drawing>
+      </w:r>
+    </w:p>
+    <w:p>
+      <w:pPr>
+        <w:pStyle w:val="ListParagraph"/>
+        <w:tabs>
+          <w:tab w:val="left" w:leader="dot" w:pos="9018"/>
+        </w:tabs>
+        <w:spacing w:after="65" w:line="360" w:lineRule="auto"/>
+        <w:ind w:left="769" w:right="31"/>
+        <w:jc w:val="center"/>
+        <w:rPr>
+          <w:rFonts w:ascii="Times New Roman" w:hAnsi="Times New Roman" w:cs="Times New Roman"/>
+          <w:sz w:val="26"/>
+          <w:szCs w:val="26"/>
+        </w:rPr>
+      </w:pPr>
+      <w:r>
+        <w:rPr>
+          <w:rFonts w:ascii="Times New Roman" w:hAnsi="Times New Roman" w:cs="Times New Roman"/>
+          <w:sz w:val="26"/>
+          <w:szCs w:val="26"/>
+        </w:rPr>
+        <w:t>Hình 2… Usecase quản lý đơn hàng</w:t>
+      </w:r>
+    </w:p>
+    <w:p>
+      <w:pPr>
+        <w:pStyle w:val="ListParagraph"/>
+        <w:tabs>
+          <w:tab w:val="left" w:leader="dot" w:pos="9018"/>
+        </w:tabs>
+        <w:spacing w:after="65" w:line="360" w:lineRule="auto"/>
+        <w:ind w:left="769" w:right="31"/>
+        <w:rPr>
+          <w:rFonts w:ascii="Times New Roman" w:hAnsi="Times New Roman" w:cs="Times New Roman"/>
+          <w:sz w:val="26"/>
+          <w:szCs w:val="26"/>
+        </w:rPr>
+      </w:pPr>
+      <w:r>
+        <w:rPr>
+          <w:rFonts w:ascii="Times New Roman" w:hAnsi="Times New Roman" w:cs="Times New Roman"/>
+          <w:sz w:val="26"/>
+          <w:szCs w:val="26"/>
+        </w:rPr>
+        <w:t>Kịch bản chức năng cập nhật đơn hàng</w:t>
+      </w:r>
+    </w:p>
+    <w:tbl>
+      <w:tblPr>
+        <w:tblStyle w:val="TableGrid"/>
+        <w:tblW w:w="0" w:type="auto"/>
+        <w:tblInd w:w="769" w:type="dxa"/>
+        <w:tblLook w:val="04A0" w:firstRow="1" w:lastRow="0" w:firstColumn="1" w:lastColumn="0" w:noHBand="0" w:noVBand="1"/>
+      </w:tblPr>
+      <w:tblGrid>
+        <w:gridCol w:w="2106"/>
+        <w:gridCol w:w="6236"/>
+      </w:tblGrid>
+      <w:tr>
+        <w:tc>
+          <w:tcPr>
+            <w:tcW w:w="2106" w:type="dxa"/>
+            <w:tcBorders>
+              <w:top w:val="single" w:sz="4" w:space="0" w:color="auto"/>
+              <w:left w:val="single" w:sz="4" w:space="0" w:color="auto"/>
+              <w:bottom w:val="single" w:sz="4" w:space="0" w:color="auto"/>
+              <w:right w:val="single" w:sz="4" w:space="0" w:color="auto"/>
+            </w:tcBorders>
+            <w:hideMark/>
+          </w:tcPr>
+          <w:p>
+            <w:pPr>
+              <w:pStyle w:val="ListParagraph"/>
+              <w:tabs>
+                <w:tab w:val="left" w:leader="dot" w:pos="9018"/>
+              </w:tabs>
+              <w:spacing w:after="65" w:line="360" w:lineRule="auto"/>
+              <w:ind w:left="0" w:right="31"/>
+              <w:rPr>
+                <w:rFonts w:ascii="Times New Roman" w:hAnsi="Times New Roman" w:cs="Times New Roman"/>
+                <w:sz w:val="26"/>
+                <w:szCs w:val="26"/>
+              </w:rPr>
+            </w:pPr>
+            <w:r>
+              <w:rPr>
+                <w:rFonts w:ascii="Times New Roman" w:hAnsi="Times New Roman" w:cs="Times New Roman"/>
+                <w:sz w:val="26"/>
+                <w:szCs w:val="26"/>
+              </w:rPr>
+              <w:t>Tên kịch bản</w:t>
+            </w:r>
+          </w:p>
+        </w:tc>
+        <w:tc>
+          <w:tcPr>
+            <w:tcW w:w="6236" w:type="dxa"/>
+            <w:tcBorders>
+              <w:top w:val="single" w:sz="4" w:space="0" w:color="auto"/>
+              <w:left w:val="single" w:sz="4" w:space="0" w:color="auto"/>
+              <w:bottom w:val="single" w:sz="4" w:space="0" w:color="auto"/>
+              <w:right w:val="single" w:sz="4" w:space="0" w:color="auto"/>
+            </w:tcBorders>
+          </w:tcPr>
+          <w:p>
+            <w:pPr>
+              <w:pStyle w:val="ListParagraph"/>
+              <w:tabs>
+                <w:tab w:val="left" w:leader="dot" w:pos="9018"/>
+              </w:tabs>
+              <w:spacing w:after="65" w:line="360" w:lineRule="auto"/>
+              <w:ind w:left="0" w:right="31"/>
+              <w:rPr>
+                <w:rFonts w:ascii="Times New Roman" w:hAnsi="Times New Roman" w:cs="Times New Roman"/>
+                <w:sz w:val="26"/>
+                <w:szCs w:val="26"/>
+              </w:rPr>
+            </w:pPr>
+            <w:r>
+              <w:rPr>
+                <w:rFonts w:ascii="Times New Roman" w:hAnsi="Times New Roman" w:cs="Times New Roman"/>
+                <w:sz w:val="26"/>
+                <w:szCs w:val="26"/>
+              </w:rPr>
+              <w:t>Cập nhật đơn hàng</w:t>
+            </w:r>
+          </w:p>
+        </w:tc>
+      </w:tr>
+      <w:tr>
+        <w:tc>
+          <w:tcPr>
+            <w:tcW w:w="2106" w:type="dxa"/>
+            <w:tcBorders>
+              <w:top w:val="single" w:sz="4" w:space="0" w:color="auto"/>
+              <w:left w:val="single" w:sz="4" w:space="0" w:color="auto"/>
+              <w:bottom w:val="single" w:sz="4" w:space="0" w:color="auto"/>
+              <w:right w:val="single" w:sz="4" w:space="0" w:color="auto"/>
+            </w:tcBorders>
+            <w:hideMark/>
+          </w:tcPr>
+          <w:p>
+            <w:pPr>
+              <w:pStyle w:val="ListParagraph"/>
+              <w:tabs>
+                <w:tab w:val="left" w:leader="dot" w:pos="9018"/>
+              </w:tabs>
+              <w:spacing w:after="65" w:line="360" w:lineRule="auto"/>
+              <w:ind w:left="0" w:right="31"/>
+              <w:rPr>
+                <w:rFonts w:ascii="Times New Roman" w:hAnsi="Times New Roman" w:cs="Times New Roman"/>
+                <w:sz w:val="26"/>
+                <w:szCs w:val="26"/>
+              </w:rPr>
+            </w:pPr>
+            <w:r>
+              <w:rPr>
+                <w:rFonts w:ascii="Times New Roman" w:hAnsi="Times New Roman" w:cs="Times New Roman"/>
+                <w:sz w:val="26"/>
+                <w:szCs w:val="26"/>
+              </w:rPr>
+              <w:t>Tác nhân</w:t>
+            </w:r>
+          </w:p>
+        </w:tc>
+        <w:tc>
+          <w:tcPr>
+            <w:tcW w:w="6236" w:type="dxa"/>
+            <w:tcBorders>
+              <w:top w:val="single" w:sz="4" w:space="0" w:color="auto"/>
+              <w:left w:val="single" w:sz="4" w:space="0" w:color="auto"/>
+              <w:bottom w:val="single" w:sz="4" w:space="0" w:color="auto"/>
+              <w:right w:val="single" w:sz="4" w:space="0" w:color="auto"/>
+            </w:tcBorders>
+          </w:tcPr>
+          <w:p>
+            <w:pPr>
+              <w:pStyle w:val="ListParagraph"/>
+              <w:tabs>
+                <w:tab w:val="left" w:leader="dot" w:pos="9018"/>
+              </w:tabs>
+              <w:spacing w:after="65" w:line="360" w:lineRule="auto"/>
+              <w:ind w:left="0" w:right="31"/>
+              <w:rPr>
+                <w:rFonts w:ascii="Times New Roman" w:hAnsi="Times New Roman" w:cs="Times New Roman"/>
+                <w:sz w:val="26"/>
+                <w:szCs w:val="26"/>
+              </w:rPr>
+            </w:pPr>
+            <w:r>
+              <w:rPr>
+                <w:rFonts w:ascii="Times New Roman" w:hAnsi="Times New Roman" w:cs="Times New Roman"/>
+                <w:sz w:val="26"/>
+                <w:szCs w:val="26"/>
+              </w:rPr>
+              <w:t>Nhân viên bán hàng, quản lý</w:t>
+            </w:r>
+          </w:p>
+        </w:tc>
+      </w:tr>
+      <w:tr>
+        <w:tc>
+          <w:tcPr>
+            <w:tcW w:w="2106" w:type="dxa"/>
+            <w:tcBorders>
+              <w:top w:val="single" w:sz="4" w:space="0" w:color="auto"/>
+              <w:left w:val="single" w:sz="4" w:space="0" w:color="auto"/>
+              <w:bottom w:val="single" w:sz="4" w:space="0" w:color="auto"/>
+              <w:right w:val="single" w:sz="4" w:space="0" w:color="auto"/>
+            </w:tcBorders>
+            <w:hideMark/>
+          </w:tcPr>
+          <w:p>
+            <w:pPr>
+              <w:pStyle w:val="ListParagraph"/>
+              <w:tabs>
+                <w:tab w:val="left" w:leader="dot" w:pos="9018"/>
+              </w:tabs>
+              <w:spacing w:after="65" w:line="360" w:lineRule="auto"/>
+              <w:ind w:left="0" w:right="31"/>
+              <w:rPr>
+                <w:rFonts w:ascii="Times New Roman" w:hAnsi="Times New Roman" w:cs="Times New Roman"/>
+                <w:sz w:val="26"/>
+                <w:szCs w:val="26"/>
+              </w:rPr>
+            </w:pPr>
+            <w:r>
+              <w:rPr>
+                <w:rFonts w:ascii="Times New Roman" w:hAnsi="Times New Roman" w:cs="Times New Roman"/>
+                <w:sz w:val="26"/>
+                <w:szCs w:val="26"/>
+              </w:rPr>
+              <w:t>Tiền điều kiện</w:t>
+            </w:r>
+          </w:p>
+        </w:tc>
+        <w:tc>
+          <w:tcPr>
+            <w:tcW w:w="6236" w:type="dxa"/>
+            <w:tcBorders>
+              <w:top w:val="single" w:sz="4" w:space="0" w:color="auto"/>
+              <w:left w:val="single" w:sz="4" w:space="0" w:color="auto"/>
+              <w:bottom w:val="single" w:sz="4" w:space="0" w:color="auto"/>
+              <w:right w:val="single" w:sz="4" w:space="0" w:color="auto"/>
+            </w:tcBorders>
+          </w:tcPr>
+          <w:p>
+            <w:pPr>
+              <w:pStyle w:val="ListParagraph"/>
+              <w:tabs>
+                <w:tab w:val="left" w:leader="dot" w:pos="9018"/>
+              </w:tabs>
+              <w:spacing w:after="65" w:line="360" w:lineRule="auto"/>
+              <w:ind w:left="0" w:right="31"/>
+              <w:rPr>
+                <w:rFonts w:ascii="Times New Roman" w:hAnsi="Times New Roman" w:cs="Times New Roman"/>
+                <w:sz w:val="26"/>
+                <w:szCs w:val="26"/>
+              </w:rPr>
+            </w:pPr>
+            <w:r>
+              <w:rPr>
+                <w:rFonts w:ascii="Times New Roman" w:hAnsi="Times New Roman" w:cs="Times New Roman"/>
+                <w:sz w:val="26"/>
+                <w:szCs w:val="26"/>
+              </w:rPr>
+              <w:t>Đăng nhập vào hệ thống</w:t>
+            </w:r>
+          </w:p>
+        </w:tc>
+      </w:tr>
+      <w:tr>
+        <w:tc>
+          <w:tcPr>
+            <w:tcW w:w="2106" w:type="dxa"/>
+            <w:tcBorders>
+              <w:top w:val="single" w:sz="4" w:space="0" w:color="auto"/>
+              <w:left w:val="single" w:sz="4" w:space="0" w:color="auto"/>
+              <w:bottom w:val="single" w:sz="4" w:space="0" w:color="auto"/>
+              <w:right w:val="single" w:sz="4" w:space="0" w:color="auto"/>
+            </w:tcBorders>
+            <w:hideMark/>
+          </w:tcPr>
+          <w:p>
+            <w:pPr>
+              <w:pStyle w:val="ListParagraph"/>
+              <w:tabs>
+                <w:tab w:val="left" w:leader="dot" w:pos="9018"/>
+              </w:tabs>
+              <w:spacing w:after="65" w:line="360" w:lineRule="auto"/>
+              <w:ind w:left="0" w:right="31"/>
+              <w:rPr>
+                <w:rFonts w:ascii="Times New Roman" w:hAnsi="Times New Roman" w:cs="Times New Roman"/>
+                <w:sz w:val="26"/>
+                <w:szCs w:val="26"/>
+              </w:rPr>
+            </w:pPr>
+            <w:r>
+              <w:rPr>
+                <w:rFonts w:ascii="Times New Roman" w:hAnsi="Times New Roman" w:cs="Times New Roman"/>
+                <w:sz w:val="26"/>
+                <w:szCs w:val="26"/>
+              </w:rPr>
+              <w:t>Hậu điều kiện</w:t>
+            </w:r>
+          </w:p>
+        </w:tc>
+        <w:tc>
+          <w:tcPr>
+            <w:tcW w:w="6236" w:type="dxa"/>
+            <w:tcBorders>
+              <w:top w:val="single" w:sz="4" w:space="0" w:color="auto"/>
+              <w:left w:val="single" w:sz="4" w:space="0" w:color="auto"/>
+              <w:bottom w:val="single" w:sz="4" w:space="0" w:color="auto"/>
+              <w:right w:val="single" w:sz="4" w:space="0" w:color="auto"/>
+            </w:tcBorders>
+          </w:tcPr>
+          <w:p>
+            <w:pPr>
+              <w:pStyle w:val="ListParagraph"/>
+              <w:tabs>
+                <w:tab w:val="left" w:leader="dot" w:pos="9018"/>
+              </w:tabs>
+              <w:spacing w:after="65" w:line="360" w:lineRule="auto"/>
+              <w:ind w:left="0" w:right="31"/>
+              <w:rPr>
+                <w:rFonts w:ascii="Times New Roman" w:hAnsi="Times New Roman" w:cs="Times New Roman"/>
+                <w:sz w:val="26"/>
+                <w:szCs w:val="26"/>
+              </w:rPr>
+            </w:pPr>
+            <w:r>
+              <w:rPr>
+                <w:rFonts w:ascii="Times New Roman" w:hAnsi="Times New Roman" w:cs="Times New Roman"/>
+                <w:sz w:val="26"/>
+                <w:szCs w:val="26"/>
+              </w:rPr>
+              <w:t>Cập nhật đơn hàng thành công</w:t>
+            </w:r>
+          </w:p>
+        </w:tc>
+      </w:tr>
+      <w:tr>
+        <w:tc>
+          <w:tcPr>
+            <w:tcW w:w="2106" w:type="dxa"/>
+            <w:tcBorders>
+              <w:top w:val="single" w:sz="4" w:space="0" w:color="auto"/>
+              <w:left w:val="single" w:sz="4" w:space="0" w:color="auto"/>
+              <w:bottom w:val="single" w:sz="4" w:space="0" w:color="auto"/>
+              <w:right w:val="single" w:sz="4" w:space="0" w:color="auto"/>
+            </w:tcBorders>
+            <w:hideMark/>
+          </w:tcPr>
+          <w:p>
+            <w:pPr>
+              <w:pStyle w:val="ListParagraph"/>
+              <w:tabs>
+                <w:tab w:val="left" w:leader="dot" w:pos="9018"/>
+              </w:tabs>
+              <w:spacing w:after="65" w:line="360" w:lineRule="auto"/>
+              <w:ind w:left="0" w:right="31"/>
+              <w:rPr>
+                <w:rFonts w:ascii="Times New Roman" w:hAnsi="Times New Roman" w:cs="Times New Roman"/>
+                <w:sz w:val="26"/>
+                <w:szCs w:val="26"/>
+              </w:rPr>
+            </w:pPr>
+            <w:r>
+              <w:rPr>
+                <w:rFonts w:ascii="Times New Roman" w:hAnsi="Times New Roman" w:cs="Times New Roman"/>
+                <w:sz w:val="26"/>
+                <w:szCs w:val="26"/>
+              </w:rPr>
+              <w:t>Kịch bản chính</w:t>
+            </w:r>
+          </w:p>
+        </w:tc>
+        <w:tc>
+          <w:tcPr>
+            <w:tcW w:w="6236" w:type="dxa"/>
+            <w:tcBorders>
+              <w:top w:val="single" w:sz="4" w:space="0" w:color="auto"/>
+              <w:left w:val="single" w:sz="4" w:space="0" w:color="auto"/>
+              <w:bottom w:val="single" w:sz="4" w:space="0" w:color="auto"/>
+              <w:right w:val="single" w:sz="4" w:space="0" w:color="auto"/>
+            </w:tcBorders>
+          </w:tcPr>
+          <w:p>
+            <w:pPr>
+              <w:pStyle w:val="ListParagraph"/>
+              <w:numPr>
+                <w:ilvl w:val="0"/>
+                <w:numId w:val="47"/>
+              </w:numPr>
+              <w:tabs>
+                <w:tab w:val="left" w:leader="dot" w:pos="9018"/>
+              </w:tabs>
+              <w:spacing w:after="65" w:line="360" w:lineRule="auto"/>
+              <w:ind w:right="31"/>
+              <w:rPr>
+                <w:rFonts w:ascii="Times New Roman" w:hAnsi="Times New Roman" w:cs="Times New Roman"/>
+                <w:sz w:val="26"/>
+                <w:szCs w:val="26"/>
+              </w:rPr>
+            </w:pPr>
+            <w:r>
+              <w:rPr>
+                <w:rFonts w:ascii="Times New Roman" w:hAnsi="Times New Roman" w:cs="Times New Roman"/>
+                <w:sz w:val="26"/>
+                <w:szCs w:val="26"/>
+              </w:rPr>
+              <w:t>Nhân viên, quản lý đăng nhập thành công vào hệ thống.</w:t>
+            </w:r>
+          </w:p>
+          <w:p>
+            <w:pPr>
+              <w:pStyle w:val="ListParagraph"/>
+              <w:numPr>
+                <w:ilvl w:val="0"/>
+                <w:numId w:val="47"/>
+              </w:numPr>
+              <w:tabs>
+                <w:tab w:val="left" w:leader="dot" w:pos="9018"/>
+              </w:tabs>
+              <w:spacing w:after="65" w:line="360" w:lineRule="auto"/>
+              <w:ind w:right="31"/>
+              <w:rPr>
+                <w:rFonts w:ascii="Times New Roman" w:hAnsi="Times New Roman" w:cs="Times New Roman"/>
+                <w:sz w:val="26"/>
+                <w:szCs w:val="26"/>
+              </w:rPr>
+            </w:pPr>
+            <w:r>
+              <w:rPr>
+                <w:rFonts w:ascii="Times New Roman" w:hAnsi="Times New Roman" w:cs="Times New Roman"/>
+                <w:sz w:val="26"/>
+                <w:szCs w:val="26"/>
+              </w:rPr>
+              <w:t>Hệ thống hiển thị giao diện trang chủ với các chức năng: Sản phẩm, đơn hàng, voucher, danh mục, giảm giá, thương hiệu.</w:t>
+            </w:r>
+          </w:p>
+          <w:p>
+            <w:pPr>
+              <w:pStyle w:val="ListParagraph"/>
+              <w:numPr>
+                <w:ilvl w:val="0"/>
+                <w:numId w:val="47"/>
+              </w:numPr>
+              <w:tabs>
+                <w:tab w:val="left" w:leader="dot" w:pos="9018"/>
+              </w:tabs>
+              <w:spacing w:after="65" w:line="360" w:lineRule="auto"/>
+              <w:ind w:right="31"/>
+              <w:rPr>
+                <w:rFonts w:ascii="Times New Roman" w:hAnsi="Times New Roman" w:cs="Times New Roman"/>
+                <w:sz w:val="26"/>
+                <w:szCs w:val="26"/>
+              </w:rPr>
+            </w:pPr>
+            <w:r>
+              <w:rPr>
+                <w:rFonts w:ascii="Times New Roman" w:hAnsi="Times New Roman" w:cs="Times New Roman"/>
+                <w:sz w:val="26"/>
+                <w:szCs w:val="26"/>
+              </w:rPr>
+              <w:t>Nhân viên click chọn chức năng đơn hàng</w:t>
+            </w:r>
+          </w:p>
+          <w:p>
+            <w:pPr>
+              <w:pStyle w:val="ListParagraph"/>
+              <w:numPr>
+                <w:ilvl w:val="0"/>
+                <w:numId w:val="47"/>
+              </w:numPr>
+              <w:tabs>
+                <w:tab w:val="left" w:leader="dot" w:pos="9018"/>
+              </w:tabs>
+              <w:spacing w:after="65" w:line="360" w:lineRule="auto"/>
+              <w:ind w:right="31"/>
+              <w:rPr>
+                <w:rFonts w:ascii="Times New Roman" w:hAnsi="Times New Roman" w:cs="Times New Roman"/>
+                <w:sz w:val="26"/>
+                <w:szCs w:val="26"/>
+              </w:rPr>
+            </w:pPr>
+            <w:r>
+              <w:rPr>
+                <w:rFonts w:ascii="Times New Roman" w:hAnsi="Times New Roman" w:cs="Times New Roman"/>
+                <w:sz w:val="26"/>
+                <w:szCs w:val="26"/>
+              </w:rPr>
+              <w:t>Hệ thống hiển thị giao diện gồm danh sách các đơn hàng với các thông tin về sản phẩm, số lượng đơn hàng, tổng tiền, địa chỉ, người mua</w:t>
+            </w:r>
+          </w:p>
+          <w:p>
+            <w:pPr>
+              <w:pStyle w:val="ListParagraph"/>
+              <w:numPr>
+                <w:ilvl w:val="0"/>
+                <w:numId w:val="47"/>
+              </w:numPr>
+              <w:tabs>
+                <w:tab w:val="left" w:leader="dot" w:pos="9018"/>
+              </w:tabs>
+              <w:spacing w:after="65" w:line="360" w:lineRule="auto"/>
+              <w:ind w:right="31"/>
+              <w:rPr>
+                <w:rFonts w:ascii="Times New Roman" w:hAnsi="Times New Roman" w:cs="Times New Roman"/>
+                <w:sz w:val="26"/>
+                <w:szCs w:val="26"/>
+              </w:rPr>
+            </w:pPr>
+            <w:r>
+              <w:rPr>
+                <w:rFonts w:ascii="Times New Roman" w:hAnsi="Times New Roman" w:cs="Times New Roman"/>
+                <w:sz w:val="26"/>
+                <w:szCs w:val="26"/>
+              </w:rPr>
+              <w:t>Nhân viên cập nhật thông tin đơn hàng và click Lưu</w:t>
+            </w:r>
+          </w:p>
+          <w:p>
+            <w:pPr>
+              <w:pStyle w:val="ListParagraph"/>
+              <w:numPr>
+                <w:ilvl w:val="0"/>
+                <w:numId w:val="47"/>
+              </w:numPr>
+              <w:tabs>
+                <w:tab w:val="left" w:leader="dot" w:pos="9018"/>
+              </w:tabs>
+              <w:spacing w:after="65" w:line="360" w:lineRule="auto"/>
+              <w:ind w:right="31"/>
+              <w:rPr>
+                <w:rFonts w:ascii="Times New Roman" w:hAnsi="Times New Roman" w:cs="Times New Roman"/>
+                <w:sz w:val="26"/>
+                <w:szCs w:val="26"/>
+              </w:rPr>
+            </w:pPr>
+            <w:r>
+              <w:rPr>
+                <w:rFonts w:ascii="Times New Roman" w:hAnsi="Times New Roman" w:cs="Times New Roman"/>
+                <w:sz w:val="26"/>
+                <w:szCs w:val="26"/>
+              </w:rPr>
+              <w:t>Hệ thống lưu thông tin và thông báo thành công</w:t>
+            </w:r>
+            <w:r>
+              <w:rPr>
+                <w:rFonts w:ascii="Times New Roman" w:hAnsi="Times New Roman" w:cs="Times New Roman"/>
+                <w:sz w:val="26"/>
+                <w:szCs w:val="26"/>
+              </w:rPr>
+              <w:t xml:space="preserve"> </w:t>
+            </w:r>
+          </w:p>
+        </w:tc>
+      </w:tr>
+      <w:tr>
+        <w:tc>
+          <w:tcPr>
+            <w:tcW w:w="2106" w:type="dxa"/>
+            <w:tcBorders>
+              <w:top w:val="single" w:sz="4" w:space="0" w:color="auto"/>
+              <w:left w:val="single" w:sz="4" w:space="0" w:color="auto"/>
+              <w:bottom w:val="single" w:sz="4" w:space="0" w:color="auto"/>
+              <w:right w:val="single" w:sz="4" w:space="0" w:color="auto"/>
+            </w:tcBorders>
+            <w:hideMark/>
+          </w:tcPr>
+          <w:p>
+            <w:pPr>
+              <w:pStyle w:val="ListParagraph"/>
+              <w:tabs>
+                <w:tab w:val="left" w:leader="dot" w:pos="9018"/>
+              </w:tabs>
+              <w:spacing w:after="65" w:line="360" w:lineRule="auto"/>
+              <w:ind w:left="0" w:right="31"/>
+              <w:rPr>
+                <w:rFonts w:ascii="Times New Roman" w:hAnsi="Times New Roman" w:cs="Times New Roman"/>
+                <w:sz w:val="26"/>
+                <w:szCs w:val="26"/>
+              </w:rPr>
+            </w:pPr>
+            <w:r>
+              <w:rPr>
+                <w:rFonts w:ascii="Times New Roman" w:hAnsi="Times New Roman" w:cs="Times New Roman"/>
+                <w:sz w:val="26"/>
+                <w:szCs w:val="26"/>
+              </w:rPr>
+              <w:t>Kịch bản ngoại lệ</w:t>
+            </w:r>
+          </w:p>
+        </w:tc>
+        <w:tc>
+          <w:tcPr>
+            <w:tcW w:w="6236" w:type="dxa"/>
+            <w:tcBorders>
+              <w:top w:val="single" w:sz="4" w:space="0" w:color="auto"/>
+              <w:left w:val="single" w:sz="4" w:space="0" w:color="auto"/>
+              <w:bottom w:val="single" w:sz="4" w:space="0" w:color="auto"/>
+              <w:right w:val="single" w:sz="4" w:space="0" w:color="auto"/>
+            </w:tcBorders>
+          </w:tcPr>
+          <w:p>
+            <w:pPr>
+              <w:pStyle w:val="ListParagraph"/>
+              <w:tabs>
+                <w:tab w:val="left" w:leader="dot" w:pos="9018"/>
+              </w:tabs>
+              <w:spacing w:after="65" w:line="360" w:lineRule="auto"/>
+              <w:ind w:left="0" w:right="31"/>
+              <w:rPr>
+                <w:rFonts w:ascii="Times New Roman" w:hAnsi="Times New Roman" w:cs="Times New Roman"/>
+                <w:sz w:val="26"/>
+                <w:szCs w:val="26"/>
+              </w:rPr>
+            </w:pPr>
+          </w:p>
+        </w:tc>
+      </w:tr>
+    </w:tbl>
+    <w:p>
+      <w:pPr>
+        <w:tabs>
+          <w:tab w:val="left" w:leader="dot" w:pos="9018"/>
+        </w:tabs>
+        <w:spacing w:after="65" w:line="360" w:lineRule="auto"/>
+        <w:ind w:right="31"/>
+        <w:rPr>
+          <w:rFonts w:ascii="Times New Roman" w:hAnsi="Times New Roman" w:cs="Times New Roman"/>
+          <w:sz w:val="26"/>
+          <w:szCs w:val="26"/>
+        </w:rPr>
+      </w:pPr>
+    </w:p>
+    <w:p>
+      <w:pPr>
+        <w:tabs>
+          <w:tab w:val="left" w:leader="dot" w:pos="9018"/>
+        </w:tabs>
+        <w:spacing w:after="65" w:line="360" w:lineRule="auto"/>
+        <w:ind w:right="31"/>
+        <w:rPr>
+          <w:rFonts w:ascii="Times New Roman" w:hAnsi="Times New Roman" w:cs="Times New Roman"/>
+          <w:sz w:val="26"/>
+          <w:szCs w:val="26"/>
+        </w:rPr>
+      </w:pPr>
+      <w:r>
+        <w:rPr>
+          <w:rFonts w:ascii="Times New Roman" w:hAnsi="Times New Roman" w:cs="Times New Roman"/>
+          <w:sz w:val="26"/>
+          <w:szCs w:val="26"/>
+        </w:rPr>
+        <w:lastRenderedPageBreak/>
+        <w:t xml:space="preserve">Kịch bản chức năng </w:t>
+      </w:r>
+      <w:r>
+        <w:rPr>
+          <w:rFonts w:ascii="Times New Roman" w:hAnsi="Times New Roman" w:cs="Times New Roman"/>
+          <w:sz w:val="26"/>
+          <w:szCs w:val="26"/>
+        </w:rPr>
+        <w:t>xóa</w:t>
+      </w:r>
+      <w:r>
+        <w:rPr>
+          <w:rFonts w:ascii="Times New Roman" w:hAnsi="Times New Roman" w:cs="Times New Roman"/>
+          <w:sz w:val="26"/>
+          <w:szCs w:val="26"/>
+        </w:rPr>
+        <w:t xml:space="preserve"> đơn hàng</w:t>
+      </w:r>
+    </w:p>
+    <w:tbl>
+      <w:tblPr>
+        <w:tblStyle w:val="TableGrid"/>
+        <w:tblW w:w="0" w:type="auto"/>
+        <w:tblInd w:w="769" w:type="dxa"/>
+        <w:tblLook w:val="04A0" w:firstRow="1" w:lastRow="0" w:firstColumn="1" w:lastColumn="0" w:noHBand="0" w:noVBand="1"/>
+      </w:tblPr>
+      <w:tblGrid>
+        <w:gridCol w:w="2106"/>
+        <w:gridCol w:w="6236"/>
+      </w:tblGrid>
+      <w:tr>
+        <w:tc>
+          <w:tcPr>
+            <w:tcW w:w="2106" w:type="dxa"/>
+            <w:tcBorders>
+              <w:top w:val="single" w:sz="4" w:space="0" w:color="auto"/>
+              <w:left w:val="single" w:sz="4" w:space="0" w:color="auto"/>
+              <w:bottom w:val="single" w:sz="4" w:space="0" w:color="auto"/>
+              <w:right w:val="single" w:sz="4" w:space="0" w:color="auto"/>
+            </w:tcBorders>
+            <w:hideMark/>
+          </w:tcPr>
+          <w:p>
+            <w:pPr>
+              <w:pStyle w:val="ListParagraph"/>
+              <w:tabs>
+                <w:tab w:val="left" w:leader="dot" w:pos="9018"/>
+              </w:tabs>
+              <w:spacing w:after="65" w:line="360" w:lineRule="auto"/>
+              <w:ind w:left="0" w:right="31"/>
+              <w:rPr>
+                <w:rFonts w:ascii="Times New Roman" w:hAnsi="Times New Roman" w:cs="Times New Roman"/>
+                <w:sz w:val="26"/>
+                <w:szCs w:val="26"/>
+              </w:rPr>
+            </w:pPr>
+            <w:r>
+              <w:rPr>
+                <w:rFonts w:ascii="Times New Roman" w:hAnsi="Times New Roman" w:cs="Times New Roman"/>
+                <w:sz w:val="26"/>
+                <w:szCs w:val="26"/>
+              </w:rPr>
+              <w:t>Tên kịch bản</w:t>
+            </w:r>
+          </w:p>
+        </w:tc>
+        <w:tc>
+          <w:tcPr>
+            <w:tcW w:w="6236" w:type="dxa"/>
+            <w:tcBorders>
+              <w:top w:val="single" w:sz="4" w:space="0" w:color="auto"/>
+              <w:left w:val="single" w:sz="4" w:space="0" w:color="auto"/>
+              <w:bottom w:val="single" w:sz="4" w:space="0" w:color="auto"/>
+              <w:right w:val="single" w:sz="4" w:space="0" w:color="auto"/>
+            </w:tcBorders>
+          </w:tcPr>
+          <w:p>
+            <w:pPr>
+              <w:pStyle w:val="ListParagraph"/>
+              <w:tabs>
+                <w:tab w:val="left" w:leader="dot" w:pos="9018"/>
+              </w:tabs>
+              <w:spacing w:after="65" w:line="360" w:lineRule="auto"/>
+              <w:ind w:left="0" w:right="31"/>
+              <w:rPr>
+                <w:rFonts w:ascii="Times New Roman" w:hAnsi="Times New Roman" w:cs="Times New Roman"/>
+                <w:sz w:val="26"/>
+                <w:szCs w:val="26"/>
+              </w:rPr>
+            </w:pPr>
+            <w:r>
+              <w:rPr>
+                <w:rFonts w:ascii="Times New Roman" w:hAnsi="Times New Roman" w:cs="Times New Roman"/>
+                <w:sz w:val="26"/>
+                <w:szCs w:val="26"/>
+              </w:rPr>
+              <w:t>Xóa</w:t>
+            </w:r>
+            <w:r>
+              <w:rPr>
+                <w:rFonts w:ascii="Times New Roman" w:hAnsi="Times New Roman" w:cs="Times New Roman"/>
+                <w:sz w:val="26"/>
+                <w:szCs w:val="26"/>
+              </w:rPr>
+              <w:t xml:space="preserve"> đơn hàng</w:t>
+            </w:r>
+          </w:p>
+        </w:tc>
+      </w:tr>
+      <w:tr>
+        <w:tc>
+          <w:tcPr>
+            <w:tcW w:w="2106" w:type="dxa"/>
+            <w:tcBorders>
+              <w:top w:val="single" w:sz="4" w:space="0" w:color="auto"/>
+              <w:left w:val="single" w:sz="4" w:space="0" w:color="auto"/>
+              <w:bottom w:val="single" w:sz="4" w:space="0" w:color="auto"/>
+              <w:right w:val="single" w:sz="4" w:space="0" w:color="auto"/>
+            </w:tcBorders>
+            <w:hideMark/>
+          </w:tcPr>
+          <w:p>
+            <w:pPr>
+              <w:pStyle w:val="ListParagraph"/>
+              <w:tabs>
+                <w:tab w:val="left" w:leader="dot" w:pos="9018"/>
+              </w:tabs>
+              <w:spacing w:after="65" w:line="360" w:lineRule="auto"/>
+              <w:ind w:left="0" w:right="31"/>
+              <w:rPr>
+                <w:rFonts w:ascii="Times New Roman" w:hAnsi="Times New Roman" w:cs="Times New Roman"/>
+                <w:sz w:val="26"/>
+                <w:szCs w:val="26"/>
+              </w:rPr>
+            </w:pPr>
+            <w:r>
+              <w:rPr>
+                <w:rFonts w:ascii="Times New Roman" w:hAnsi="Times New Roman" w:cs="Times New Roman"/>
+                <w:sz w:val="26"/>
+                <w:szCs w:val="26"/>
+              </w:rPr>
+              <w:t>Tác nhân</w:t>
+            </w:r>
+          </w:p>
+        </w:tc>
+        <w:tc>
+          <w:tcPr>
+            <w:tcW w:w="6236" w:type="dxa"/>
+            <w:tcBorders>
+              <w:top w:val="single" w:sz="4" w:space="0" w:color="auto"/>
+              <w:left w:val="single" w:sz="4" w:space="0" w:color="auto"/>
+              <w:bottom w:val="single" w:sz="4" w:space="0" w:color="auto"/>
+              <w:right w:val="single" w:sz="4" w:space="0" w:color="auto"/>
+            </w:tcBorders>
+          </w:tcPr>
+          <w:p>
+            <w:pPr>
+              <w:pStyle w:val="ListParagraph"/>
+              <w:tabs>
+                <w:tab w:val="left" w:leader="dot" w:pos="9018"/>
+              </w:tabs>
+              <w:spacing w:after="65" w:line="360" w:lineRule="auto"/>
+              <w:ind w:left="0" w:right="31"/>
+              <w:rPr>
+                <w:rFonts w:ascii="Times New Roman" w:hAnsi="Times New Roman" w:cs="Times New Roman"/>
+                <w:sz w:val="26"/>
+                <w:szCs w:val="26"/>
+              </w:rPr>
+            </w:pPr>
+            <w:r>
+              <w:rPr>
+                <w:rFonts w:ascii="Times New Roman" w:hAnsi="Times New Roman" w:cs="Times New Roman"/>
+                <w:sz w:val="26"/>
+                <w:szCs w:val="26"/>
+              </w:rPr>
+              <w:t>Nhân viên bán hàng, quản lý</w:t>
+            </w:r>
+          </w:p>
+        </w:tc>
+      </w:tr>
+      <w:tr>
+        <w:tc>
+          <w:tcPr>
+            <w:tcW w:w="2106" w:type="dxa"/>
+            <w:tcBorders>
+              <w:top w:val="single" w:sz="4" w:space="0" w:color="auto"/>
+              <w:left w:val="single" w:sz="4" w:space="0" w:color="auto"/>
+              <w:bottom w:val="single" w:sz="4" w:space="0" w:color="auto"/>
+              <w:right w:val="single" w:sz="4" w:space="0" w:color="auto"/>
+            </w:tcBorders>
+            <w:hideMark/>
+          </w:tcPr>
+          <w:p>
+            <w:pPr>
+              <w:pStyle w:val="ListParagraph"/>
+              <w:tabs>
+                <w:tab w:val="left" w:leader="dot" w:pos="9018"/>
+              </w:tabs>
+              <w:spacing w:after="65" w:line="360" w:lineRule="auto"/>
+              <w:ind w:left="0" w:right="31"/>
+              <w:rPr>
+                <w:rFonts w:ascii="Times New Roman" w:hAnsi="Times New Roman" w:cs="Times New Roman"/>
+                <w:sz w:val="26"/>
+                <w:szCs w:val="26"/>
+              </w:rPr>
+            </w:pPr>
+            <w:r>
+              <w:rPr>
+                <w:rFonts w:ascii="Times New Roman" w:hAnsi="Times New Roman" w:cs="Times New Roman"/>
+                <w:sz w:val="26"/>
+                <w:szCs w:val="26"/>
+              </w:rPr>
+              <w:t>Tiền điều kiện</w:t>
+            </w:r>
+          </w:p>
+        </w:tc>
+        <w:tc>
+          <w:tcPr>
+            <w:tcW w:w="6236" w:type="dxa"/>
+            <w:tcBorders>
+              <w:top w:val="single" w:sz="4" w:space="0" w:color="auto"/>
+              <w:left w:val="single" w:sz="4" w:space="0" w:color="auto"/>
+              <w:bottom w:val="single" w:sz="4" w:space="0" w:color="auto"/>
+              <w:right w:val="single" w:sz="4" w:space="0" w:color="auto"/>
+            </w:tcBorders>
+          </w:tcPr>
+          <w:p>
+            <w:pPr>
+              <w:pStyle w:val="ListParagraph"/>
+              <w:tabs>
+                <w:tab w:val="left" w:leader="dot" w:pos="9018"/>
+              </w:tabs>
+              <w:spacing w:after="65" w:line="360" w:lineRule="auto"/>
+              <w:ind w:left="0" w:right="31"/>
+              <w:rPr>
+                <w:rFonts w:ascii="Times New Roman" w:hAnsi="Times New Roman" w:cs="Times New Roman"/>
+                <w:sz w:val="26"/>
+                <w:szCs w:val="26"/>
+              </w:rPr>
+            </w:pPr>
+            <w:r>
+              <w:rPr>
+                <w:rFonts w:ascii="Times New Roman" w:hAnsi="Times New Roman" w:cs="Times New Roman"/>
+                <w:sz w:val="26"/>
+                <w:szCs w:val="26"/>
+              </w:rPr>
+              <w:t>Đăng nhập vào hệ thống</w:t>
+            </w:r>
+          </w:p>
+        </w:tc>
+      </w:tr>
+      <w:tr>
+        <w:tc>
+          <w:tcPr>
+            <w:tcW w:w="2106" w:type="dxa"/>
+            <w:tcBorders>
+              <w:top w:val="single" w:sz="4" w:space="0" w:color="auto"/>
+              <w:left w:val="single" w:sz="4" w:space="0" w:color="auto"/>
+              <w:bottom w:val="single" w:sz="4" w:space="0" w:color="auto"/>
+              <w:right w:val="single" w:sz="4" w:space="0" w:color="auto"/>
+            </w:tcBorders>
+            <w:hideMark/>
+          </w:tcPr>
+          <w:p>
+            <w:pPr>
+              <w:pStyle w:val="ListParagraph"/>
+              <w:tabs>
+                <w:tab w:val="left" w:leader="dot" w:pos="9018"/>
+              </w:tabs>
+              <w:spacing w:after="65" w:line="360" w:lineRule="auto"/>
+              <w:ind w:left="0" w:right="31"/>
+              <w:rPr>
+                <w:rFonts w:ascii="Times New Roman" w:hAnsi="Times New Roman" w:cs="Times New Roman"/>
+                <w:sz w:val="26"/>
+                <w:szCs w:val="26"/>
+              </w:rPr>
+            </w:pPr>
+            <w:r>
+              <w:rPr>
+                <w:rFonts w:ascii="Times New Roman" w:hAnsi="Times New Roman" w:cs="Times New Roman"/>
+                <w:sz w:val="26"/>
+                <w:szCs w:val="26"/>
+              </w:rPr>
+              <w:t>Hậu điều kiện</w:t>
+            </w:r>
+          </w:p>
+        </w:tc>
+        <w:tc>
+          <w:tcPr>
+            <w:tcW w:w="6236" w:type="dxa"/>
+            <w:tcBorders>
+              <w:top w:val="single" w:sz="4" w:space="0" w:color="auto"/>
+              <w:left w:val="single" w:sz="4" w:space="0" w:color="auto"/>
+              <w:bottom w:val="single" w:sz="4" w:space="0" w:color="auto"/>
+              <w:right w:val="single" w:sz="4" w:space="0" w:color="auto"/>
+            </w:tcBorders>
+          </w:tcPr>
+          <w:p>
+            <w:pPr>
+              <w:pStyle w:val="ListParagraph"/>
+              <w:tabs>
+                <w:tab w:val="left" w:leader="dot" w:pos="9018"/>
+              </w:tabs>
+              <w:spacing w:after="65" w:line="360" w:lineRule="auto"/>
+              <w:ind w:left="0" w:right="31"/>
+              <w:rPr>
+                <w:rFonts w:ascii="Times New Roman" w:hAnsi="Times New Roman" w:cs="Times New Roman"/>
+                <w:sz w:val="26"/>
+                <w:szCs w:val="26"/>
+              </w:rPr>
+            </w:pPr>
+            <w:r>
+              <w:rPr>
+                <w:rFonts w:ascii="Times New Roman" w:hAnsi="Times New Roman" w:cs="Times New Roman"/>
+                <w:sz w:val="26"/>
+                <w:szCs w:val="26"/>
+              </w:rPr>
+              <w:t>Cập nhật đơn hàng thành công</w:t>
+            </w:r>
+          </w:p>
+        </w:tc>
+      </w:tr>
+      <w:tr>
+        <w:tc>
+          <w:tcPr>
+            <w:tcW w:w="2106" w:type="dxa"/>
+            <w:tcBorders>
+              <w:top w:val="single" w:sz="4" w:space="0" w:color="auto"/>
+              <w:left w:val="single" w:sz="4" w:space="0" w:color="auto"/>
+              <w:bottom w:val="single" w:sz="4" w:space="0" w:color="auto"/>
+              <w:right w:val="single" w:sz="4" w:space="0" w:color="auto"/>
+            </w:tcBorders>
+            <w:hideMark/>
+          </w:tcPr>
+          <w:p>
+            <w:pPr>
+              <w:pStyle w:val="ListParagraph"/>
+              <w:tabs>
+                <w:tab w:val="left" w:leader="dot" w:pos="9018"/>
+              </w:tabs>
+              <w:spacing w:after="65" w:line="360" w:lineRule="auto"/>
+              <w:ind w:left="0" w:right="31"/>
+              <w:rPr>
+                <w:rFonts w:ascii="Times New Roman" w:hAnsi="Times New Roman" w:cs="Times New Roman"/>
+                <w:sz w:val="26"/>
+                <w:szCs w:val="26"/>
+              </w:rPr>
+            </w:pPr>
+            <w:r>
+              <w:rPr>
+                <w:rFonts w:ascii="Times New Roman" w:hAnsi="Times New Roman" w:cs="Times New Roman"/>
+                <w:sz w:val="26"/>
+                <w:szCs w:val="26"/>
+              </w:rPr>
+              <w:t>Kịch bản chính</w:t>
+            </w:r>
+          </w:p>
+        </w:tc>
+        <w:tc>
+          <w:tcPr>
+            <w:tcW w:w="6236" w:type="dxa"/>
+            <w:tcBorders>
+              <w:top w:val="single" w:sz="4" w:space="0" w:color="auto"/>
+              <w:left w:val="single" w:sz="4" w:space="0" w:color="auto"/>
+              <w:bottom w:val="single" w:sz="4" w:space="0" w:color="auto"/>
+              <w:right w:val="single" w:sz="4" w:space="0" w:color="auto"/>
+            </w:tcBorders>
+          </w:tcPr>
+          <w:p>
+            <w:pPr>
+              <w:pStyle w:val="ListParagraph"/>
+              <w:numPr>
+                <w:ilvl w:val="0"/>
+                <w:numId w:val="48"/>
+              </w:numPr>
+              <w:tabs>
+                <w:tab w:val="left" w:leader="dot" w:pos="9018"/>
+              </w:tabs>
+              <w:spacing w:after="65" w:line="360" w:lineRule="auto"/>
+              <w:ind w:right="31"/>
+              <w:rPr>
+                <w:rFonts w:ascii="Times New Roman" w:hAnsi="Times New Roman" w:cs="Times New Roman"/>
+                <w:sz w:val="26"/>
+                <w:szCs w:val="26"/>
+              </w:rPr>
+            </w:pPr>
+            <w:r>
+              <w:rPr>
+                <w:rFonts w:ascii="Times New Roman" w:hAnsi="Times New Roman" w:cs="Times New Roman"/>
+                <w:sz w:val="26"/>
+                <w:szCs w:val="26"/>
+              </w:rPr>
+              <w:t>Nhân viên, quản lý đăng nhập thành công vào hệ thống.</w:t>
+            </w:r>
+          </w:p>
+          <w:p>
+            <w:pPr>
+              <w:pStyle w:val="ListParagraph"/>
+              <w:numPr>
+                <w:ilvl w:val="0"/>
+                <w:numId w:val="48"/>
+              </w:numPr>
+              <w:tabs>
+                <w:tab w:val="left" w:leader="dot" w:pos="9018"/>
+              </w:tabs>
+              <w:spacing w:after="65" w:line="360" w:lineRule="auto"/>
+              <w:ind w:right="31"/>
+              <w:rPr>
+                <w:rFonts w:ascii="Times New Roman" w:hAnsi="Times New Roman" w:cs="Times New Roman"/>
+                <w:sz w:val="26"/>
+                <w:szCs w:val="26"/>
+              </w:rPr>
+            </w:pPr>
+            <w:r>
+              <w:rPr>
+                <w:rFonts w:ascii="Times New Roman" w:hAnsi="Times New Roman" w:cs="Times New Roman"/>
+                <w:sz w:val="26"/>
+                <w:szCs w:val="26"/>
+              </w:rPr>
+              <w:t>Hệ thống hiển thị giao diện trang chủ với các chức năng: Sản phẩm, đơn hàng, voucher, danh mục, giảm giá, thương hiệu.</w:t>
+            </w:r>
+          </w:p>
+          <w:p>
+            <w:pPr>
+              <w:pStyle w:val="ListParagraph"/>
+              <w:numPr>
+                <w:ilvl w:val="0"/>
+                <w:numId w:val="48"/>
+              </w:numPr>
+              <w:tabs>
+                <w:tab w:val="left" w:leader="dot" w:pos="9018"/>
+              </w:tabs>
+              <w:spacing w:after="65" w:line="360" w:lineRule="auto"/>
+              <w:ind w:right="31"/>
+              <w:rPr>
+                <w:rFonts w:ascii="Times New Roman" w:hAnsi="Times New Roman" w:cs="Times New Roman"/>
+                <w:sz w:val="26"/>
+                <w:szCs w:val="26"/>
+              </w:rPr>
+            </w:pPr>
+            <w:r>
+              <w:rPr>
+                <w:rFonts w:ascii="Times New Roman" w:hAnsi="Times New Roman" w:cs="Times New Roman"/>
+                <w:sz w:val="26"/>
+                <w:szCs w:val="26"/>
+              </w:rPr>
+              <w:t>Nhân viên click chọn chức năng đơn hàng</w:t>
+            </w:r>
+          </w:p>
+          <w:p>
+            <w:pPr>
+              <w:pStyle w:val="ListParagraph"/>
+              <w:numPr>
+                <w:ilvl w:val="0"/>
+                <w:numId w:val="48"/>
+              </w:numPr>
+              <w:tabs>
+                <w:tab w:val="left" w:leader="dot" w:pos="9018"/>
+              </w:tabs>
+              <w:spacing w:after="65" w:line="360" w:lineRule="auto"/>
+              <w:ind w:right="31"/>
+              <w:rPr>
+                <w:rFonts w:ascii="Times New Roman" w:hAnsi="Times New Roman" w:cs="Times New Roman"/>
+                <w:sz w:val="26"/>
+                <w:szCs w:val="26"/>
+              </w:rPr>
+            </w:pPr>
+            <w:r>
+              <w:rPr>
+                <w:rFonts w:ascii="Times New Roman" w:hAnsi="Times New Roman" w:cs="Times New Roman"/>
+                <w:sz w:val="26"/>
+                <w:szCs w:val="26"/>
+              </w:rPr>
+              <w:t>Hệ thống hiển thị giao diện gồm danh sách các đơn hàng với các thông tin về sản phẩm, số lượng đơn hàng, tổng tiền, địa chỉ, người mua</w:t>
+            </w:r>
+            <w:r>
+              <w:rPr>
+                <w:rFonts w:ascii="Times New Roman" w:hAnsi="Times New Roman" w:cs="Times New Roman"/>
+                <w:sz w:val="26"/>
+                <w:szCs w:val="26"/>
+              </w:rPr>
+              <w:t>, button Xóa</w:t>
+            </w:r>
+          </w:p>
+          <w:p>
+            <w:pPr>
+              <w:pStyle w:val="ListParagraph"/>
+              <w:numPr>
+                <w:ilvl w:val="0"/>
+                <w:numId w:val="48"/>
+              </w:numPr>
+              <w:tabs>
+                <w:tab w:val="left" w:leader="dot" w:pos="9018"/>
+              </w:tabs>
+              <w:spacing w:after="65" w:line="360" w:lineRule="auto"/>
+              <w:ind w:right="31"/>
+              <w:rPr>
+                <w:rFonts w:ascii="Times New Roman" w:hAnsi="Times New Roman" w:cs="Times New Roman"/>
+                <w:sz w:val="26"/>
+                <w:szCs w:val="26"/>
+              </w:rPr>
+            </w:pPr>
+            <w:r>
+              <w:rPr>
+                <w:rFonts w:ascii="Times New Roman" w:hAnsi="Times New Roman" w:cs="Times New Roman"/>
+                <w:sz w:val="26"/>
+                <w:szCs w:val="26"/>
+              </w:rPr>
+              <w:t>Nhân viên c</w:t>
+            </w:r>
+            <w:r>
+              <w:rPr>
+                <w:rFonts w:ascii="Times New Roman" w:hAnsi="Times New Roman" w:cs="Times New Roman"/>
+                <w:sz w:val="26"/>
+                <w:szCs w:val="26"/>
+              </w:rPr>
+              <w:t>lick chọn đơn hàng cần xóa, và click Xóa</w:t>
+            </w:r>
+          </w:p>
+          <w:p>
+            <w:pPr>
+              <w:pStyle w:val="ListParagraph"/>
+              <w:numPr>
+                <w:ilvl w:val="0"/>
+                <w:numId w:val="48"/>
+              </w:numPr>
+              <w:tabs>
+                <w:tab w:val="left" w:leader="dot" w:pos="9018"/>
+              </w:tabs>
+              <w:spacing w:after="65" w:line="360" w:lineRule="auto"/>
+              <w:ind w:right="31"/>
+              <w:rPr>
+                <w:rFonts w:ascii="Times New Roman" w:hAnsi="Times New Roman" w:cs="Times New Roman"/>
+                <w:sz w:val="26"/>
+                <w:szCs w:val="26"/>
+              </w:rPr>
+            </w:pPr>
+            <w:r>
+              <w:rPr>
+                <w:rFonts w:ascii="Times New Roman" w:hAnsi="Times New Roman" w:cs="Times New Roman"/>
+                <w:sz w:val="26"/>
+                <w:szCs w:val="26"/>
+              </w:rPr>
+              <w:t>Hệ thống hiển thị popup xác nhận xóa đơn hàng</w:t>
+            </w:r>
+          </w:p>
+          <w:p>
+            <w:pPr>
+              <w:pStyle w:val="ListParagraph"/>
+              <w:numPr>
+                <w:ilvl w:val="0"/>
+                <w:numId w:val="48"/>
+              </w:numPr>
+              <w:tabs>
+                <w:tab w:val="left" w:leader="dot" w:pos="9018"/>
+              </w:tabs>
+              <w:spacing w:after="65" w:line="360" w:lineRule="auto"/>
+              <w:ind w:right="31"/>
+              <w:rPr>
+                <w:rFonts w:ascii="Times New Roman" w:hAnsi="Times New Roman" w:cs="Times New Roman"/>
+                <w:sz w:val="26"/>
+                <w:szCs w:val="26"/>
+              </w:rPr>
+            </w:pPr>
+            <w:r>
+              <w:rPr>
+                <w:rFonts w:ascii="Times New Roman" w:hAnsi="Times New Roman" w:cs="Times New Roman"/>
+                <w:sz w:val="26"/>
+                <w:szCs w:val="26"/>
+              </w:rPr>
+              <w:t>Nhân viện click “Xác nhận”</w:t>
+            </w:r>
+            <w:bookmarkStart w:id="0" w:name="_GoBack"/>
+            <w:bookmarkEnd w:id="0"/>
+          </w:p>
+          <w:p>
+            <w:pPr>
+              <w:pStyle w:val="ListParagraph"/>
+              <w:numPr>
+                <w:ilvl w:val="0"/>
+                <w:numId w:val="48"/>
+              </w:numPr>
+              <w:tabs>
+                <w:tab w:val="left" w:leader="dot" w:pos="9018"/>
+              </w:tabs>
+              <w:spacing w:after="65" w:line="360" w:lineRule="auto"/>
+              <w:ind w:right="31"/>
+              <w:rPr>
+                <w:rFonts w:ascii="Times New Roman" w:hAnsi="Times New Roman" w:cs="Times New Roman"/>
+                <w:sz w:val="26"/>
+                <w:szCs w:val="26"/>
+              </w:rPr>
+            </w:pPr>
+            <w:r>
+              <w:rPr>
+                <w:rFonts w:ascii="Times New Roman" w:hAnsi="Times New Roman" w:cs="Times New Roman"/>
+                <w:sz w:val="26"/>
+                <w:szCs w:val="26"/>
+              </w:rPr>
+              <w:t>Hệ thống lưu thông tin và thông báo thành công</w:t>
+            </w:r>
+            <w:r>
+              <w:rPr>
+                <w:rFonts w:ascii="Times New Roman" w:hAnsi="Times New Roman" w:cs="Times New Roman"/>
+                <w:sz w:val="26"/>
+                <w:szCs w:val="26"/>
+              </w:rPr>
+              <w:t xml:space="preserve"> </w:t>
+            </w:r>
+          </w:p>
+        </w:tc>
+      </w:tr>
+      <w:tr>
+        <w:tc>
+          <w:tcPr>
+            <w:tcW w:w="2106" w:type="dxa"/>
+            <w:tcBorders>
+              <w:top w:val="single" w:sz="4" w:space="0" w:color="auto"/>
+              <w:left w:val="single" w:sz="4" w:space="0" w:color="auto"/>
+              <w:bottom w:val="single" w:sz="4" w:space="0" w:color="auto"/>
+              <w:right w:val="single" w:sz="4" w:space="0" w:color="auto"/>
+            </w:tcBorders>
+            <w:hideMark/>
+          </w:tcPr>
+          <w:p>
+            <w:pPr>
+              <w:pStyle w:val="ListParagraph"/>
+              <w:tabs>
+                <w:tab w:val="left" w:leader="dot" w:pos="9018"/>
+              </w:tabs>
+              <w:spacing w:after="65" w:line="360" w:lineRule="auto"/>
+              <w:ind w:left="0" w:right="31"/>
+              <w:rPr>
+                <w:rFonts w:ascii="Times New Roman" w:hAnsi="Times New Roman" w:cs="Times New Roman"/>
+                <w:sz w:val="26"/>
+                <w:szCs w:val="26"/>
+              </w:rPr>
+            </w:pPr>
+            <w:r>
+              <w:rPr>
+                <w:rFonts w:ascii="Times New Roman" w:hAnsi="Times New Roman" w:cs="Times New Roman"/>
+                <w:sz w:val="26"/>
+                <w:szCs w:val="26"/>
+              </w:rPr>
+              <w:t>Kịch bản ngoại lệ</w:t>
+            </w:r>
+          </w:p>
+        </w:tc>
+        <w:tc>
+          <w:tcPr>
+            <w:tcW w:w="6236" w:type="dxa"/>
+            <w:tcBorders>
+              <w:top w:val="single" w:sz="4" w:space="0" w:color="auto"/>
+              <w:left w:val="single" w:sz="4" w:space="0" w:color="auto"/>
+              <w:bottom w:val="single" w:sz="4" w:space="0" w:color="auto"/>
+              <w:right w:val="single" w:sz="4" w:space="0" w:color="auto"/>
+            </w:tcBorders>
+          </w:tcPr>
+          <w:p>
+            <w:pPr>
+              <w:pStyle w:val="ListParagraph"/>
+              <w:tabs>
+                <w:tab w:val="left" w:leader="dot" w:pos="9018"/>
+              </w:tabs>
+              <w:spacing w:after="65" w:line="360" w:lineRule="auto"/>
+              <w:ind w:left="0" w:right="31"/>
+              <w:rPr>
+                <w:rFonts w:ascii="Times New Roman" w:hAnsi="Times New Roman" w:cs="Times New Roman"/>
+                <w:sz w:val="26"/>
+                <w:szCs w:val="26"/>
+              </w:rPr>
+            </w:pPr>
+          </w:p>
+        </w:tc>
+      </w:tr>
+    </w:tbl>
+    <w:p>
+      <w:pPr>
+        <w:tabs>
+          <w:tab w:val="left" w:leader="dot" w:pos="9018"/>
+        </w:tabs>
+        <w:spacing w:after="65" w:line="360" w:lineRule="auto"/>
+        <w:ind w:right="31"/>
+        <w:rPr>
+          <w:rFonts w:ascii="Times New Roman" w:hAnsi="Times New Roman" w:cs="Times New Roman"/>
+          <w:sz w:val="26"/>
+          <w:szCs w:val="26"/>
+        </w:rPr>
+      </w:pPr>
+    </w:p>
+    <w:p>
+      <w:pPr>
+        <w:pStyle w:val="ListParagraph"/>
+        <w:numPr>
+          <w:ilvl w:val="0"/>
+          <w:numId w:val="20"/>
+        </w:numPr>
+        <w:tabs>
+          <w:tab w:val="left" w:leader="dot" w:pos="9018"/>
+        </w:tabs>
+        <w:spacing w:after="65" w:line="360" w:lineRule="auto"/>
+        <w:ind w:right="31"/>
+        <w:rPr>
+          <w:rFonts w:ascii="Times New Roman" w:hAnsi="Times New Roman" w:cs="Times New Roman"/>
+          <w:sz w:val="26"/>
+          <w:szCs w:val="26"/>
+        </w:rPr>
+      </w:pPr>
+      <w:r>
+        <w:rPr>
+          <w:rFonts w:ascii="Times New Roman" w:hAnsi="Times New Roman" w:cs="Times New Roman"/>
+          <w:sz w:val="26"/>
+          <w:szCs w:val="26"/>
+        </w:rPr>
         <w:t>Chức năng quản lý chương trình giảm giá</w:t>
       </w:r>
     </w:p>
@@ -23813,7 +25368,7 @@
                     <pic:cNvPicPr/>
                   </pic:nvPicPr>
                   <pic:blipFill>
-                    <a:blip r:embed="rId20">
+                    <a:blip r:embed="rId21">
                       <a:extLst>
                         <a:ext uri="{28A0092B-C50C-407E-A947-70E740481C1C}">
                           <a14:useLocalDpi xmlns:a14="http://schemas.microsoft.com/office/drawing/2010/main" val="0"/>
@@ -25233,7 +26788,7 @@
                     <pic:cNvPicPr/>
                   </pic:nvPicPr>
                   <pic:blipFill>
-                    <a:blip r:embed="rId21">
+                    <a:blip r:embed="rId22">
                       <a:extLst>
                         <a:ext uri="{28A0092B-C50C-407E-A947-70E740481C1C}">
                           <a14:useLocalDpi xmlns:a14="http://schemas.microsoft.com/office/drawing/2010/main" val="0"/>
@@ -25697,23 +27252,7 @@
                 <w:sz w:val="26"/>
                 <w:szCs w:val="26"/>
               </w:rPr>
-              <w:t xml:space="preserve">Hệ thống hiển thị giao diện trang chủ với các chức năng: </w:t>
-            </w:r>
-            <w:r>
-              <w:rPr>
-                <w:rFonts w:ascii="Times New Roman" w:hAnsi="Times New Roman" w:cs="Times New Roman"/>
-                <w:sz w:val="26"/>
-                <w:szCs w:val="26"/>
-              </w:rPr>
-              <w:t xml:space="preserve">Dashboard, </w:t>
-            </w:r>
-            <w:r>
-              <w:rPr>
-                <w:rFonts w:ascii="Times New Roman" w:hAnsi="Times New Roman" w:cs="Times New Roman"/>
-                <w:sz w:val="26"/>
-                <w:szCs w:val="26"/>
-              </w:rPr>
-              <w:t>Sản phẩm, đơn hàng, voucher, danh mục, giảm giá, thương hiệu.</w:t>
+              <w:t>Hệ thống hiển thị giao diện trang chủ với các chức năng: Dashboard, Sản phẩm, đơn hàng, voucher, danh mục, giảm giá, thương hiệu.</w:t>
             </w:r>
           </w:p>
           <w:p>
@@ -25740,15 +27279,7 @@
                 <w:sz w:val="26"/>
                 <w:szCs w:val="26"/>
               </w:rPr>
-              <w:t xml:space="preserve">Quản lý click chọn chức năng </w:t>
-            </w:r>
-            <w:r>
-              <w:rPr>
-                <w:rFonts w:ascii="Times New Roman" w:hAnsi="Times New Roman" w:cs="Times New Roman"/>
-                <w:sz w:val="26"/>
-                <w:szCs w:val="26"/>
-              </w:rPr>
-              <w:t>dashboard</w:t>
+              <w:t>Quản lý click chọn chức năng dashboard</w:t>
             </w:r>
           </w:p>
           <w:p>
@@ -25775,15 +27306,7 @@
                 <w:sz w:val="26"/>
                 <w:szCs w:val="26"/>
               </w:rPr>
-              <w:t xml:space="preserve">Hệ thống hiển thị giao diện </w:t>
-            </w:r>
-            <w:r>
-              <w:rPr>
-                <w:rFonts w:ascii="Times New Roman" w:hAnsi="Times New Roman" w:cs="Times New Roman"/>
-                <w:sz w:val="26"/>
-                <w:szCs w:val="26"/>
-              </w:rPr>
-              <w:t>thống kê bao gồm doanh thu cửa hàng theo năm, theo tháng,… và button xuất Excel</w:t>
+              <w:t>Hệ thống hiển thị giao diện thống kê bao gồm doanh thu cửa hàng theo năm, theo tháng,… và button xuất Excel</w:t>
             </w:r>
           </w:p>
           <w:p>
@@ -25962,8 +27485,1061 @@
           <w:szCs w:val="26"/>
         </w:rPr>
       </w:pPr>
-      <w:bookmarkStart w:id="0" w:name="_GoBack"/>
-      <w:bookmarkEnd w:id="0"/>
+      <w:r>
+        <w:rPr>
+          <w:rFonts w:ascii="Times New Roman" w:hAnsi="Times New Roman" w:cs="Times New Roman"/>
+          <w:b/>
+          <w:bCs/>
+          <w:sz w:val="26"/>
+          <w:szCs w:val="26"/>
+        </w:rPr>
+        <w:t>2.2.1. Biểu đồ lớp</w:t>
+      </w:r>
+    </w:p>
+    <w:p>
+      <w:pPr>
+        <w:tabs>
+          <w:tab w:val="left" w:leader="dot" w:pos="9018"/>
+        </w:tabs>
+        <w:spacing w:after="65" w:line="360" w:lineRule="auto"/>
+        <w:ind w:right="31"/>
+        <w:rPr>
+          <w:rFonts w:ascii="Times New Roman" w:hAnsi="Times New Roman" w:cs="Times New Roman"/>
+          <w:b/>
+          <w:bCs/>
+          <w:sz w:val="26"/>
+          <w:szCs w:val="26"/>
+        </w:rPr>
+      </w:pPr>
+      <w:r>
+        <w:rPr>
+          <w:rFonts w:ascii="Times New Roman" w:hAnsi="Times New Roman" w:cs="Times New Roman"/>
+          <w:b/>
+          <w:bCs/>
+          <w:sz w:val="26"/>
+          <w:szCs w:val="26"/>
+        </w:rPr>
+        <w:t>2.2.1.1. Xác định các lớp của hệ thống</w:t>
+      </w:r>
+    </w:p>
+    <w:p>
+      <w:pPr>
+        <w:tabs>
+          <w:tab w:val="left" w:leader="dot" w:pos="9018"/>
+        </w:tabs>
+        <w:spacing w:after="65" w:line="360" w:lineRule="auto"/>
+        <w:ind w:right="31"/>
+        <w:rPr>
+          <w:rFonts w:ascii="Times New Roman" w:hAnsi="Times New Roman" w:cs="Times New Roman"/>
+          <w:sz w:val="26"/>
+          <w:szCs w:val="26"/>
+        </w:rPr>
+      </w:pPr>
+      <w:r>
+        <w:rPr>
+          <w:rFonts w:ascii="Times New Roman" w:hAnsi="Times New Roman" w:cs="Times New Roman"/>
+          <w:sz w:val="26"/>
+          <w:szCs w:val="26"/>
+        </w:rPr>
+        <w:t>Ta sử dụng kỹ thuật trích danh từ trong các usecase và kịch bản. Các danh từ thu được là :</w:t>
+      </w:r>
+    </w:p>
+    <w:p>
+      <w:pPr>
+        <w:tabs>
+          <w:tab w:val="left" w:leader="dot" w:pos="9018"/>
+        </w:tabs>
+        <w:spacing w:after="65" w:line="360" w:lineRule="auto"/>
+        <w:ind w:right="31"/>
+        <w:rPr>
+          <w:rFonts w:ascii="Times New Roman" w:hAnsi="Times New Roman" w:cs="Times New Roman"/>
+          <w:i/>
+          <w:iCs/>
+          <w:sz w:val="26"/>
+          <w:szCs w:val="26"/>
+        </w:rPr>
+      </w:pPr>
+      <w:r>
+        <w:rPr>
+          <w:rFonts w:ascii="Times New Roman" w:hAnsi="Times New Roman" w:cs="Times New Roman"/>
+          <w:i/>
+          <w:iCs/>
+          <w:sz w:val="26"/>
+          <w:szCs w:val="26"/>
+        </w:rPr>
+        <w:t>Tài khoản, hệ thống, người dùng,</w:t>
+      </w:r>
+      <w:r>
+        <w:rPr>
+          <w:rFonts w:ascii="Times New Roman" w:hAnsi="Times New Roman" w:cs="Times New Roman"/>
+          <w:i/>
+          <w:iCs/>
+          <w:sz w:val="26"/>
+          <w:szCs w:val="26"/>
+        </w:rPr>
+        <w:t xml:space="preserve"> thông tin cá nhân,</w:t>
+      </w:r>
+      <w:r>
+        <w:rPr>
+          <w:rFonts w:ascii="Times New Roman" w:hAnsi="Times New Roman" w:cs="Times New Roman"/>
+          <w:i/>
+          <w:iCs/>
+          <w:sz w:val="26"/>
+          <w:szCs w:val="26"/>
+        </w:rPr>
+        <w:t xml:space="preserve"> khách hàng, địa chỉ, họ tên, sản phẩm, quản lý,</w:t>
+      </w:r>
+      <w:r>
+        <w:rPr>
+          <w:rFonts w:ascii="Times New Roman" w:hAnsi="Times New Roman" w:cs="Times New Roman"/>
+          <w:i/>
+          <w:iCs/>
+          <w:sz w:val="26"/>
+          <w:szCs w:val="26"/>
+        </w:rPr>
+        <w:t xml:space="preserve"> nhân viên, </w:t>
+      </w:r>
+      <w:r>
+        <w:rPr>
+          <w:rFonts w:ascii="Times New Roman" w:hAnsi="Times New Roman" w:cs="Times New Roman"/>
+          <w:i/>
+          <w:iCs/>
+          <w:sz w:val="26"/>
+          <w:szCs w:val="26"/>
+        </w:rPr>
+        <w:t xml:space="preserve"> giỏ hàng, đơn hàng, danh mục, </w:t>
+      </w:r>
+      <w:r>
+        <w:rPr>
+          <w:rFonts w:ascii="Times New Roman" w:hAnsi="Times New Roman" w:cs="Times New Roman"/>
+          <w:i/>
+          <w:iCs/>
+          <w:sz w:val="26"/>
+          <w:szCs w:val="26"/>
+        </w:rPr>
+        <w:t>thương hiệu, giảm giá, voucher, biến thế</w:t>
+      </w:r>
+      <w:r>
+        <w:rPr>
+          <w:rFonts w:ascii="Times New Roman" w:hAnsi="Times New Roman" w:cs="Times New Roman"/>
+          <w:i/>
+          <w:iCs/>
+          <w:sz w:val="26"/>
+          <w:szCs w:val="26"/>
+        </w:rPr>
+        <w:t xml:space="preserve"> sản phẩm</w:t>
+      </w:r>
+      <w:r>
+        <w:rPr>
+          <w:rFonts w:ascii="Times New Roman" w:hAnsi="Times New Roman" w:cs="Times New Roman"/>
+          <w:i/>
+          <w:iCs/>
+          <w:sz w:val="26"/>
+          <w:szCs w:val="26"/>
+        </w:rPr>
+        <w:t>, trạng thái đơn hàng, hình ảnh sản phẩm</w:t>
+      </w:r>
+    </w:p>
+    <w:p>
+      <w:pPr>
+        <w:tabs>
+          <w:tab w:val="left" w:leader="dot" w:pos="9018"/>
+        </w:tabs>
+        <w:spacing w:after="65" w:line="360" w:lineRule="auto"/>
+        <w:ind w:right="31"/>
+        <w:rPr>
+          <w:rFonts w:ascii="Times New Roman" w:hAnsi="Times New Roman" w:cs="Times New Roman"/>
+          <w:sz w:val="26"/>
+          <w:szCs w:val="26"/>
+        </w:rPr>
+      </w:pPr>
+      <w:r>
+        <w:rPr>
+          <w:rFonts w:ascii="Times New Roman" w:hAnsi="Times New Roman" w:cs="Times New Roman"/>
+          <w:sz w:val="26"/>
+          <w:szCs w:val="26"/>
+        </w:rPr>
+        <w:t>Loại bỏ danh mục nằm ngoài phạm vi của hệ thống, các danh từ thuộc tính của các lớp, ta thu được các danh từ làm lớp thực thể như sau:</w:t>
+      </w:r>
+    </w:p>
+    <w:p>
+      <w:pPr>
+        <w:tabs>
+          <w:tab w:val="left" w:leader="dot" w:pos="9018"/>
+        </w:tabs>
+        <w:spacing w:after="65" w:line="360" w:lineRule="auto"/>
+        <w:ind w:right="31"/>
+        <w:rPr>
+          <w:rFonts w:ascii="Times New Roman" w:hAnsi="Times New Roman" w:cs="Times New Roman"/>
+          <w:sz w:val="26"/>
+          <w:szCs w:val="26"/>
+        </w:rPr>
+      </w:pPr>
+      <w:r>
+        <w:rPr>
+          <w:rFonts w:ascii="Times New Roman" w:hAnsi="Times New Roman" w:cs="Times New Roman"/>
+          <w:sz w:val="26"/>
+          <w:szCs w:val="26"/>
+        </w:rPr>
+        <w:t xml:space="preserve">Người dùng (Account),thông tin cá nhân ( AccountDetail) </w:t>
+      </w:r>
+      <w:r>
+        <w:rPr>
+          <w:rFonts w:ascii="Times New Roman" w:hAnsi="Times New Roman" w:cs="Times New Roman"/>
+          <w:sz w:val="26"/>
+          <w:szCs w:val="26"/>
+        </w:rPr>
+        <w:t xml:space="preserve">, danh mục ( Category) , </w:t>
+      </w:r>
+      <w:r>
+        <w:rPr>
+          <w:rFonts w:ascii="Times New Roman" w:hAnsi="Times New Roman" w:cs="Times New Roman"/>
+          <w:sz w:val="26"/>
+          <w:szCs w:val="26"/>
+        </w:rPr>
+        <w:t>sản phẩm ( Product), biến thể sản phẩm (Attribute), giỏ hàng ( Cart</w:t>
+      </w:r>
+      <w:r>
+        <w:rPr>
+          <w:rFonts w:ascii="Times New Roman" w:hAnsi="Times New Roman" w:cs="Times New Roman"/>
+          <w:sz w:val="26"/>
+          <w:szCs w:val="26"/>
+        </w:rPr>
+        <w:t>Item</w:t>
+      </w:r>
+      <w:r>
+        <w:rPr>
+          <w:rFonts w:ascii="Times New Roman" w:hAnsi="Times New Roman" w:cs="Times New Roman"/>
+          <w:sz w:val="26"/>
+          <w:szCs w:val="26"/>
+        </w:rPr>
+        <w:t xml:space="preserve">), đơn hàng ( Order), </w:t>
+      </w:r>
+      <w:r>
+        <w:rPr>
+          <w:rFonts w:ascii="Times New Roman" w:hAnsi="Times New Roman" w:cs="Times New Roman"/>
+          <w:sz w:val="26"/>
+          <w:szCs w:val="26"/>
+        </w:rPr>
+        <w:t xml:space="preserve">Trạng thái đơn hàng (OrderStatus), </w:t>
+      </w:r>
+      <w:r>
+        <w:rPr>
+          <w:rFonts w:ascii="Times New Roman" w:hAnsi="Times New Roman" w:cs="Times New Roman"/>
+          <w:sz w:val="26"/>
+          <w:szCs w:val="26"/>
+        </w:rPr>
+        <w:t>ảnh sản phẩm ( Images),Thương hiệu ( Brands), giảm giá (sales)</w:t>
+      </w:r>
+    </w:p>
+    <w:p>
+      <w:pPr>
+        <w:tabs>
+          <w:tab w:val="left" w:leader="dot" w:pos="9018"/>
+        </w:tabs>
+        <w:spacing w:after="65" w:line="360" w:lineRule="auto"/>
+        <w:ind w:right="31"/>
+        <w:rPr>
+          <w:rFonts w:ascii="Times New Roman" w:hAnsi="Times New Roman" w:cs="Times New Roman"/>
+          <w:sz w:val="26"/>
+          <w:szCs w:val="26"/>
+        </w:rPr>
+      </w:pPr>
+    </w:p>
+    <w:p>
+      <w:pPr>
+        <w:tabs>
+          <w:tab w:val="left" w:leader="dot" w:pos="9018"/>
+        </w:tabs>
+        <w:spacing w:after="65" w:line="360" w:lineRule="auto"/>
+        <w:ind w:right="31"/>
+        <w:rPr>
+          <w:rFonts w:ascii="Times New Roman" w:hAnsi="Times New Roman" w:cs="Times New Roman"/>
+          <w:sz w:val="26"/>
+          <w:szCs w:val="26"/>
+        </w:rPr>
+      </w:pPr>
+      <w:r>
+        <w:rPr>
+          <w:rFonts w:ascii="Times New Roman" w:hAnsi="Times New Roman" w:cs="Times New Roman"/>
+          <w:sz w:val="26"/>
+          <w:szCs w:val="26"/>
+        </w:rPr>
+        <w:t>2.2.1.2. Xác định quan hệ số lượng giữa các thực thể</w:t>
+      </w:r>
+    </w:p>
+    <w:p>
+      <w:pPr>
+        <w:pStyle w:val="ListParagraph"/>
+        <w:numPr>
+          <w:ilvl w:val="0"/>
+          <w:numId w:val="20"/>
+        </w:numPr>
+        <w:tabs>
+          <w:tab w:val="left" w:leader="dot" w:pos="9018"/>
+        </w:tabs>
+        <w:spacing w:after="65" w:line="360" w:lineRule="auto"/>
+        <w:ind w:right="31"/>
+        <w:rPr>
+          <w:rFonts w:ascii="Times New Roman" w:hAnsi="Times New Roman" w:cs="Times New Roman"/>
+          <w:sz w:val="26"/>
+          <w:szCs w:val="26"/>
+        </w:rPr>
+      </w:pPr>
+      <w:r>
+        <w:rPr>
+          <w:rFonts w:ascii="Times New Roman" w:hAnsi="Times New Roman" w:cs="Times New Roman"/>
+          <w:sz w:val="26"/>
+          <w:szCs w:val="26"/>
+        </w:rPr>
+        <w:t xml:space="preserve">Một danh mục có nhiều sản phẩm, một sản phẩm thuộc về nhiều danh mục =&gt; </w:t>
+      </w:r>
+      <w:r>
+        <w:rPr>
+          <w:rFonts w:ascii="Times New Roman" w:hAnsi="Times New Roman" w:cs="Times New Roman"/>
+          <w:sz w:val="26"/>
+          <w:szCs w:val="26"/>
+        </w:rPr>
+        <w:t xml:space="preserve">quan hệ Category- Product là n-n . </w:t>
+      </w:r>
+      <w:r>
+        <w:rPr>
+          <w:rFonts w:ascii="Times New Roman" w:hAnsi="Times New Roman" w:cs="Times New Roman"/>
+          <w:sz w:val="26"/>
+          <w:szCs w:val="26"/>
+        </w:rPr>
+        <w:t xml:space="preserve">Đề xuất lớp trung gian ProductCategory để xác định duy nhất 1 sản phẩm thuộc </w:t>
+      </w:r>
+      <w:r>
+        <w:rPr>
+          <w:rFonts w:ascii="Times New Roman" w:hAnsi="Times New Roman" w:cs="Times New Roman"/>
+          <w:sz w:val="26"/>
+          <w:szCs w:val="26"/>
+        </w:rPr>
+        <w:t>1 danh mục nhất định</w:t>
+      </w:r>
+    </w:p>
+    <w:p>
+      <w:pPr>
+        <w:pStyle w:val="ListParagraph"/>
+        <w:numPr>
+          <w:ilvl w:val="0"/>
+          <w:numId w:val="20"/>
+        </w:numPr>
+        <w:tabs>
+          <w:tab w:val="left" w:leader="dot" w:pos="9018"/>
+        </w:tabs>
+        <w:spacing w:after="65" w:line="360" w:lineRule="auto"/>
+        <w:ind w:right="31"/>
+        <w:rPr>
+          <w:rFonts w:ascii="Times New Roman" w:hAnsi="Times New Roman" w:cs="Times New Roman"/>
+          <w:sz w:val="26"/>
+          <w:szCs w:val="26"/>
+        </w:rPr>
+      </w:pPr>
+      <w:r>
+        <w:rPr>
+          <w:rFonts w:ascii="Times New Roman" w:hAnsi="Times New Roman" w:cs="Times New Roman"/>
+          <w:sz w:val="26"/>
+          <w:szCs w:val="26"/>
+        </w:rPr>
+        <w:t>Một thương hiệu có nhiều sản phẩm  =&gt; quan hệ Brand – Product là 1-n</w:t>
+      </w:r>
+    </w:p>
+    <w:p>
+      <w:pPr>
+        <w:pStyle w:val="ListParagraph"/>
+        <w:numPr>
+          <w:ilvl w:val="0"/>
+          <w:numId w:val="20"/>
+        </w:numPr>
+        <w:tabs>
+          <w:tab w:val="left" w:leader="dot" w:pos="9018"/>
+        </w:tabs>
+        <w:spacing w:after="65" w:line="360" w:lineRule="auto"/>
+        <w:ind w:right="31"/>
+        <w:rPr>
+          <w:rFonts w:ascii="Times New Roman" w:hAnsi="Times New Roman" w:cs="Times New Roman"/>
+          <w:sz w:val="26"/>
+          <w:szCs w:val="26"/>
+        </w:rPr>
+      </w:pPr>
+      <w:r>
+        <w:rPr>
+          <w:rFonts w:ascii="Times New Roman" w:hAnsi="Times New Roman" w:cs="Times New Roman"/>
+          <w:sz w:val="26"/>
+          <w:szCs w:val="26"/>
+        </w:rPr>
+        <w:t>Một chương trình giảm giá được áp dụng cho nhiều sản phẩm  =&gt; quan hệ Sales – product là 1-n</w:t>
+      </w:r>
+    </w:p>
+    <w:p>
+      <w:pPr>
+        <w:pStyle w:val="ListParagraph"/>
+        <w:numPr>
+          <w:ilvl w:val="0"/>
+          <w:numId w:val="20"/>
+        </w:numPr>
+        <w:tabs>
+          <w:tab w:val="left" w:leader="dot" w:pos="9018"/>
+        </w:tabs>
+        <w:spacing w:after="65" w:line="360" w:lineRule="auto"/>
+        <w:ind w:right="31"/>
+        <w:rPr>
+          <w:rFonts w:ascii="Times New Roman" w:hAnsi="Times New Roman" w:cs="Times New Roman"/>
+          <w:sz w:val="26"/>
+          <w:szCs w:val="26"/>
+        </w:rPr>
+      </w:pPr>
+      <w:r>
+        <w:rPr>
+          <w:rFonts w:ascii="Times New Roman" w:hAnsi="Times New Roman" w:cs="Times New Roman"/>
+          <w:sz w:val="26"/>
+          <w:szCs w:val="26"/>
+        </w:rPr>
+        <w:t>Một sản phẩm có nhiều biến thể =&gt; quan hệ product -attribute là 1-n</w:t>
+      </w:r>
+    </w:p>
+    <w:p>
+      <w:pPr>
+        <w:pStyle w:val="ListParagraph"/>
+        <w:numPr>
+          <w:ilvl w:val="0"/>
+          <w:numId w:val="20"/>
+        </w:numPr>
+        <w:tabs>
+          <w:tab w:val="left" w:leader="dot" w:pos="9018"/>
+        </w:tabs>
+        <w:spacing w:after="65" w:line="360" w:lineRule="auto"/>
+        <w:ind w:right="31"/>
+        <w:rPr>
+          <w:rFonts w:ascii="Times New Roman" w:hAnsi="Times New Roman" w:cs="Times New Roman"/>
+          <w:sz w:val="26"/>
+          <w:szCs w:val="26"/>
+        </w:rPr>
+      </w:pPr>
+      <w:r>
+        <w:rPr>
+          <w:rFonts w:ascii="Times New Roman" w:hAnsi="Times New Roman" w:cs="Times New Roman"/>
+          <w:sz w:val="26"/>
+          <w:szCs w:val="26"/>
+        </w:rPr>
+        <w:t>Một sản phẩm có nhiều hình ảnh =&gt; quan hệ product – images là 1-n</w:t>
+      </w:r>
+    </w:p>
+    <w:p>
+      <w:pPr>
+        <w:pStyle w:val="ListParagraph"/>
+        <w:numPr>
+          <w:ilvl w:val="0"/>
+          <w:numId w:val="20"/>
+        </w:numPr>
+        <w:tabs>
+          <w:tab w:val="left" w:leader="dot" w:pos="9018"/>
+        </w:tabs>
+        <w:spacing w:after="65" w:line="360" w:lineRule="auto"/>
+        <w:ind w:right="31"/>
+        <w:rPr>
+          <w:rFonts w:ascii="Times New Roman" w:hAnsi="Times New Roman" w:cs="Times New Roman"/>
+          <w:sz w:val="26"/>
+          <w:szCs w:val="26"/>
+        </w:rPr>
+      </w:pPr>
+      <w:r>
+        <w:rPr>
+          <w:rFonts w:ascii="Times New Roman" w:hAnsi="Times New Roman" w:cs="Times New Roman"/>
+          <w:sz w:val="26"/>
+          <w:szCs w:val="26"/>
+        </w:rPr>
+        <w:lastRenderedPageBreak/>
+        <w:t>Mỗi tài khoản có một thông tin chi tiết của tài khoản đó =&gt; quan hệ Account – AccountDetail là 1-1</w:t>
+      </w:r>
+    </w:p>
+    <w:p>
+      <w:pPr>
+        <w:pStyle w:val="ListParagraph"/>
+        <w:numPr>
+          <w:ilvl w:val="0"/>
+          <w:numId w:val="20"/>
+        </w:numPr>
+        <w:tabs>
+          <w:tab w:val="left" w:leader="dot" w:pos="9018"/>
+        </w:tabs>
+        <w:spacing w:after="65" w:line="360" w:lineRule="auto"/>
+        <w:ind w:right="31"/>
+        <w:rPr>
+          <w:rFonts w:ascii="Times New Roman" w:hAnsi="Times New Roman" w:cs="Times New Roman"/>
+          <w:sz w:val="26"/>
+          <w:szCs w:val="26"/>
+        </w:rPr>
+      </w:pPr>
+      <w:r>
+        <w:rPr>
+          <w:rFonts w:ascii="Times New Roman" w:hAnsi="Times New Roman" w:cs="Times New Roman"/>
+          <w:sz w:val="26"/>
+          <w:szCs w:val="26"/>
+        </w:rPr>
+        <w:t>Một tài khoản có nhiều biến thể sản phẩm trong giỏ hàng =&gt; quan hệ Account – CartItem là 1-n</w:t>
+      </w:r>
+    </w:p>
+    <w:p>
+      <w:pPr>
+        <w:pStyle w:val="ListParagraph"/>
+        <w:numPr>
+          <w:ilvl w:val="0"/>
+          <w:numId w:val="20"/>
+        </w:numPr>
+        <w:tabs>
+          <w:tab w:val="left" w:leader="dot" w:pos="9018"/>
+        </w:tabs>
+        <w:spacing w:after="65" w:line="360" w:lineRule="auto"/>
+        <w:ind w:right="31"/>
+        <w:rPr>
+          <w:rFonts w:ascii="Times New Roman" w:hAnsi="Times New Roman" w:cs="Times New Roman"/>
+          <w:sz w:val="26"/>
+          <w:szCs w:val="26"/>
+        </w:rPr>
+      </w:pPr>
+      <w:r>
+        <w:rPr>
+          <w:rFonts w:ascii="Times New Roman" w:hAnsi="Times New Roman" w:cs="Times New Roman"/>
+          <w:sz w:val="26"/>
+          <w:szCs w:val="26"/>
+        </w:rPr>
+        <w:t>M</w:t>
+      </w:r>
+      <w:r>
+        <w:rPr>
+          <w:rFonts w:ascii="Times New Roman" w:hAnsi="Times New Roman" w:cs="Times New Roman"/>
+          <w:sz w:val="26"/>
+          <w:szCs w:val="26"/>
+        </w:rPr>
+        <w:t>ôt biến thể sản phầm nằm trong nhiều giỏ hàng</w:t>
+      </w:r>
+      <w:r>
+        <w:rPr>
+          <w:rFonts w:ascii="Times New Roman" w:hAnsi="Times New Roman" w:cs="Times New Roman"/>
+          <w:sz w:val="26"/>
+          <w:szCs w:val="26"/>
+        </w:rPr>
+        <w:t xml:space="preserve"> =&gt; quan hệ Attribute – CartItem là 1-n</w:t>
+      </w:r>
+    </w:p>
+    <w:p>
+      <w:pPr>
+        <w:pStyle w:val="ListParagraph"/>
+        <w:numPr>
+          <w:ilvl w:val="0"/>
+          <w:numId w:val="20"/>
+        </w:numPr>
+        <w:tabs>
+          <w:tab w:val="left" w:leader="dot" w:pos="9018"/>
+        </w:tabs>
+        <w:spacing w:after="65" w:line="360" w:lineRule="auto"/>
+        <w:ind w:right="31"/>
+        <w:rPr>
+          <w:rFonts w:ascii="Times New Roman" w:hAnsi="Times New Roman" w:cs="Times New Roman"/>
+          <w:sz w:val="26"/>
+          <w:szCs w:val="26"/>
+        </w:rPr>
+      </w:pPr>
+      <w:r>
+        <w:rPr>
+          <w:rFonts w:ascii="Times New Roman" w:hAnsi="Times New Roman" w:cs="Times New Roman"/>
+          <w:sz w:val="26"/>
+          <w:szCs w:val="26"/>
+        </w:rPr>
+        <w:t>Một trạng thái đơn hàng</w:t>
+      </w:r>
+      <w:r>
+        <w:rPr>
+          <w:rFonts w:ascii="Times New Roman" w:hAnsi="Times New Roman" w:cs="Times New Roman"/>
+          <w:sz w:val="26"/>
+          <w:szCs w:val="26"/>
+        </w:rPr>
+        <w:t xml:space="preserve"> dùng cho nhiều đơn hàng</w:t>
+      </w:r>
+      <w:r>
+        <w:rPr>
+          <w:rFonts w:ascii="Times New Roman" w:hAnsi="Times New Roman" w:cs="Times New Roman"/>
+          <w:sz w:val="26"/>
+          <w:szCs w:val="26"/>
+        </w:rPr>
+        <w:t xml:space="preserve"> =&gt; quan hệ Order</w:t>
+      </w:r>
+      <w:r>
+        <w:rPr>
+          <w:rFonts w:ascii="Times New Roman" w:hAnsi="Times New Roman" w:cs="Times New Roman"/>
+          <w:sz w:val="26"/>
+          <w:szCs w:val="26"/>
+        </w:rPr>
+        <w:t>Status</w:t>
+      </w:r>
+      <w:r>
+        <w:rPr>
+          <w:rFonts w:ascii="Times New Roman" w:hAnsi="Times New Roman" w:cs="Times New Roman"/>
+          <w:sz w:val="26"/>
+          <w:szCs w:val="26"/>
+        </w:rPr>
+        <w:t xml:space="preserve"> – Order</w:t>
+      </w:r>
+      <w:r>
+        <w:rPr>
+          <w:rFonts w:ascii="Times New Roman" w:hAnsi="Times New Roman" w:cs="Times New Roman"/>
+          <w:sz w:val="26"/>
+          <w:szCs w:val="26"/>
+        </w:rPr>
+        <w:t xml:space="preserve"> </w:t>
+      </w:r>
+      <w:r>
+        <w:rPr>
+          <w:rFonts w:ascii="Times New Roman" w:hAnsi="Times New Roman" w:cs="Times New Roman"/>
+          <w:sz w:val="26"/>
+          <w:szCs w:val="26"/>
+        </w:rPr>
+        <w:t>là 1-n</w:t>
+      </w:r>
+    </w:p>
+    <w:p>
+      <w:pPr>
+        <w:pStyle w:val="ListParagraph"/>
+        <w:numPr>
+          <w:ilvl w:val="0"/>
+          <w:numId w:val="20"/>
+        </w:numPr>
+        <w:tabs>
+          <w:tab w:val="left" w:leader="dot" w:pos="9018"/>
+        </w:tabs>
+        <w:spacing w:after="65" w:line="360" w:lineRule="auto"/>
+        <w:ind w:right="31"/>
+        <w:rPr>
+          <w:rFonts w:ascii="Times New Roman" w:hAnsi="Times New Roman" w:cs="Times New Roman"/>
+          <w:sz w:val="26"/>
+          <w:szCs w:val="26"/>
+        </w:rPr>
+      </w:pPr>
+      <w:r>
+        <w:rPr>
+          <w:rFonts w:ascii="Times New Roman" w:hAnsi="Times New Roman" w:cs="Times New Roman"/>
+          <w:sz w:val="26"/>
+          <w:szCs w:val="26"/>
+        </w:rPr>
+        <w:t>Một voucher áp dụng cho nhiều đơn hàng =&gt; quan hệ voucher – orders là quan hệ 1-n</w:t>
+      </w:r>
+    </w:p>
+    <w:p>
+      <w:pPr>
+        <w:pStyle w:val="ListParagraph"/>
+        <w:numPr>
+          <w:ilvl w:val="0"/>
+          <w:numId w:val="20"/>
+        </w:numPr>
+        <w:tabs>
+          <w:tab w:val="left" w:leader="dot" w:pos="9018"/>
+        </w:tabs>
+        <w:spacing w:after="65" w:line="360" w:lineRule="auto"/>
+        <w:ind w:right="31"/>
+        <w:rPr>
+          <w:rFonts w:ascii="Times New Roman" w:hAnsi="Times New Roman" w:cs="Times New Roman"/>
+          <w:sz w:val="26"/>
+          <w:szCs w:val="26"/>
+        </w:rPr>
+      </w:pPr>
+      <w:r>
+        <w:rPr>
+          <w:rFonts w:ascii="Times New Roman" w:hAnsi="Times New Roman" w:cs="Times New Roman"/>
+          <w:sz w:val="26"/>
+          <w:szCs w:val="26"/>
+        </w:rPr>
+        <w:t>Đơn hàng chứa nhiều biến thể sản phẩm, 1 biến thế sản phẩm thuộc nhiều đơn hàng =&gt; quan hệ Order- Attribute là quan hệ n-n. Đề xuất lớp trung gian OrderDetail để xác định duy nhất 1 biến thể thuộc 1 đơn hàng</w:t>
+      </w:r>
+    </w:p>
+    <w:p>
+      <w:pPr>
+        <w:pStyle w:val="ListParagraph"/>
+        <w:numPr>
+          <w:ilvl w:val="0"/>
+          <w:numId w:val="20"/>
+        </w:numPr>
+        <w:tabs>
+          <w:tab w:val="left" w:leader="dot" w:pos="9018"/>
+        </w:tabs>
+        <w:spacing w:after="65" w:line="360" w:lineRule="auto"/>
+        <w:ind w:right="31"/>
+        <w:rPr>
+          <w:rFonts w:ascii="Times New Roman" w:hAnsi="Times New Roman" w:cs="Times New Roman"/>
+          <w:sz w:val="26"/>
+          <w:szCs w:val="26"/>
+        </w:rPr>
+      </w:pPr>
+      <w:r>
+        <w:rPr>
+          <w:rFonts w:ascii="Times New Roman" w:hAnsi="Times New Roman" w:cs="Times New Roman"/>
+          <w:sz w:val="26"/>
+          <w:szCs w:val="26"/>
+        </w:rPr>
+        <w:t>Một đơn hàng có nhiều thông báo =&gt; quan hệ Order -Notification là 1-n</w:t>
+      </w:r>
+    </w:p>
+    <w:p>
+      <w:pPr>
+        <w:pStyle w:val="ListParagraph"/>
+        <w:numPr>
+          <w:ilvl w:val="0"/>
+          <w:numId w:val="20"/>
+        </w:numPr>
+        <w:tabs>
+          <w:tab w:val="left" w:leader="dot" w:pos="9018"/>
+        </w:tabs>
+        <w:spacing w:after="65" w:line="360" w:lineRule="auto"/>
+        <w:ind w:right="31"/>
+        <w:rPr>
+          <w:rFonts w:ascii="Times New Roman" w:hAnsi="Times New Roman" w:cs="Times New Roman"/>
+          <w:sz w:val="26"/>
+          <w:szCs w:val="26"/>
+        </w:rPr>
+      </w:pPr>
+      <w:r>
+        <w:rPr>
+          <w:rFonts w:ascii="Times New Roman" w:hAnsi="Times New Roman" w:cs="Times New Roman"/>
+          <w:sz w:val="26"/>
+          <w:szCs w:val="26"/>
+        </w:rPr>
+        <w:t>Một sản phẩm</w:t>
+      </w:r>
+    </w:p>
+    <w:p>
+      <w:pPr>
+        <w:tabs>
+          <w:tab w:val="left" w:leader="dot" w:pos="9018"/>
+        </w:tabs>
+        <w:spacing w:after="65" w:line="360" w:lineRule="auto"/>
+        <w:ind w:right="31"/>
+        <w:rPr>
+          <w:rFonts w:ascii="Times New Roman" w:hAnsi="Times New Roman" w:cs="Times New Roman"/>
+          <w:sz w:val="26"/>
+          <w:szCs w:val="26"/>
+        </w:rPr>
+      </w:pPr>
+      <w:r>
+        <w:rPr>
+          <w:rFonts w:ascii="Times New Roman" w:hAnsi="Times New Roman" w:cs="Times New Roman"/>
+          <w:sz w:val="26"/>
+          <w:szCs w:val="26"/>
+        </w:rPr>
+        <w:t>2.1.1.3. Biểu đồ trích lớp thực thể</w:t>
+      </w:r>
+    </w:p>
+    <w:p>
+      <w:pPr>
+        <w:tabs>
+          <w:tab w:val="left" w:leader="dot" w:pos="9018"/>
+        </w:tabs>
+        <w:spacing w:after="65" w:line="360" w:lineRule="auto"/>
+        <w:ind w:right="31"/>
+        <w:rPr>
+          <w:rFonts w:ascii="Times New Roman" w:hAnsi="Times New Roman" w:cs="Times New Roman"/>
+          <w:sz w:val="26"/>
+          <w:szCs w:val="26"/>
+        </w:rPr>
+      </w:pPr>
+      <w:r>
+        <w:rPr>
+          <w:rFonts w:ascii="Times New Roman" w:hAnsi="Times New Roman" w:cs="Times New Roman"/>
+          <w:noProof/>
+          <w:sz w:val="26"/>
+          <w:szCs w:val="26"/>
+        </w:rPr>
+        <w:lastRenderedPageBreak/>
+        <w:drawing>
+          <wp:inline distT="0" distB="0" distL="0" distR="0" wp14:anchorId="41E0228D" wp14:editId="42B0047D">
+            <wp:extent cx="5791835" cy="3100705"/>
+            <wp:effectExtent l="0" t="0" r="0" b="4445"/>
+            <wp:docPr id="19" name="Picture 19"/>
+            <wp:cNvGraphicFramePr>
+              <a:graphicFrameLocks xmlns:a="http://schemas.openxmlformats.org/drawingml/2006/main" noChangeAspect="1"/>
+            </wp:cNvGraphicFramePr>
+            <a:graphic xmlns:a="http://schemas.openxmlformats.org/drawingml/2006/main">
+              <a:graphicData uri="http://schemas.openxmlformats.org/drawingml/2006/picture">
+                <pic:pic xmlns:pic="http://schemas.openxmlformats.org/drawingml/2006/picture">
+                  <pic:nvPicPr>
+                    <pic:cNvPr id="19" name="Class diagram.jpg"/>
+                    <pic:cNvPicPr/>
+                  </pic:nvPicPr>
+                  <pic:blipFill>
+                    <a:blip r:embed="rId23">
+                      <a:extLst>
+                        <a:ext uri="{28A0092B-C50C-407E-A947-70E740481C1C}">
+                          <a14:useLocalDpi xmlns:a14="http://schemas.microsoft.com/office/drawing/2010/main" val="0"/>
+                        </a:ext>
+                      </a:extLst>
+                    </a:blip>
+                    <a:stretch>
+                      <a:fillRect/>
+                    </a:stretch>
+                  </pic:blipFill>
+                  <pic:spPr>
+                    <a:xfrm>
+                      <a:off x="0" y="0"/>
+                      <a:ext cx="5791835" cy="3100705"/>
+                    </a:xfrm>
+                    <a:prstGeom prst="rect">
+                      <a:avLst/>
+                    </a:prstGeom>
+                  </pic:spPr>
+                </pic:pic>
+              </a:graphicData>
+            </a:graphic>
+          </wp:inline>
+        </w:drawing>
+      </w:r>
+    </w:p>
+    <w:p>
+      <w:pPr>
+        <w:tabs>
+          <w:tab w:val="left" w:leader="dot" w:pos="9018"/>
+        </w:tabs>
+        <w:spacing w:after="65" w:line="360" w:lineRule="auto"/>
+        <w:ind w:right="31"/>
+        <w:jc w:val="center"/>
+        <w:rPr>
+          <w:rFonts w:ascii="Times New Roman" w:hAnsi="Times New Roman" w:cs="Times New Roman"/>
+          <w:sz w:val="26"/>
+          <w:szCs w:val="26"/>
+        </w:rPr>
+      </w:pPr>
+      <w:r>
+        <w:rPr>
+          <w:rFonts w:ascii="Times New Roman" w:hAnsi="Times New Roman" w:cs="Times New Roman"/>
+          <w:sz w:val="26"/>
+          <w:szCs w:val="26"/>
+        </w:rPr>
+        <w:t>Hình 2.. Biểu đồ lớp pha phân tích</w:t>
+      </w:r>
+    </w:p>
+    <w:p>
+      <w:pPr>
+        <w:tabs>
+          <w:tab w:val="left" w:leader="dot" w:pos="9018"/>
+        </w:tabs>
+        <w:spacing w:after="65" w:line="360" w:lineRule="auto"/>
+        <w:ind w:right="31"/>
+        <w:rPr>
+          <w:rFonts w:ascii="Times New Roman" w:hAnsi="Times New Roman" w:cs="Times New Roman"/>
+          <w:b/>
+          <w:bCs/>
+          <w:sz w:val="26"/>
+          <w:szCs w:val="26"/>
+        </w:rPr>
+      </w:pPr>
+      <w:r>
+        <w:rPr>
+          <w:rFonts w:ascii="Times New Roman" w:hAnsi="Times New Roman" w:cs="Times New Roman"/>
+          <w:b/>
+          <w:bCs/>
+          <w:sz w:val="26"/>
+          <w:szCs w:val="26"/>
+        </w:rPr>
+        <w:t xml:space="preserve">2.2.1.4. Thiết kế lớp thực thể liên quan </w:t>
+      </w:r>
+    </w:p>
+    <w:p>
+      <w:pPr>
+        <w:pStyle w:val="ListParagraph"/>
+        <w:numPr>
+          <w:ilvl w:val="0"/>
+          <w:numId w:val="46"/>
+        </w:numPr>
+        <w:tabs>
+          <w:tab w:val="left" w:leader="dot" w:pos="9018"/>
+        </w:tabs>
+        <w:spacing w:after="65" w:line="360" w:lineRule="auto"/>
+        <w:ind w:right="31"/>
+        <w:rPr>
+          <w:rFonts w:ascii="Times New Roman" w:hAnsi="Times New Roman" w:cs="Times New Roman"/>
+          <w:b/>
+          <w:bCs/>
+          <w:sz w:val="26"/>
+          <w:szCs w:val="26"/>
+        </w:rPr>
+      </w:pPr>
+      <w:r>
+        <w:rPr>
+          <w:rFonts w:ascii="Times New Roman" w:hAnsi="Times New Roman" w:cs="Times New Roman"/>
+          <w:sz w:val="26"/>
+          <w:szCs w:val="26"/>
+        </w:rPr>
+        <w:t>Thêm id cho các lớp thực thể không kế thừa từ lớp khác</w:t>
+      </w:r>
+    </w:p>
+    <w:p>
+      <w:pPr>
+        <w:pStyle w:val="ListParagraph"/>
+        <w:numPr>
+          <w:ilvl w:val="0"/>
+          <w:numId w:val="46"/>
+        </w:numPr>
+        <w:tabs>
+          <w:tab w:val="left" w:leader="dot" w:pos="9018"/>
+        </w:tabs>
+        <w:spacing w:after="65" w:line="360" w:lineRule="auto"/>
+        <w:ind w:right="31"/>
+        <w:rPr>
+          <w:rFonts w:ascii="Times New Roman" w:hAnsi="Times New Roman" w:cs="Times New Roman"/>
+          <w:b/>
+          <w:bCs/>
+          <w:sz w:val="26"/>
+          <w:szCs w:val="26"/>
+        </w:rPr>
+      </w:pPr>
+      <w:r>
+        <w:rPr>
+          <w:rFonts w:ascii="Times New Roman" w:hAnsi="Times New Roman" w:cs="Times New Roman"/>
+          <w:sz w:val="26"/>
+          <w:szCs w:val="26"/>
+        </w:rPr>
+        <w:t>Gán kiểu dữ liệu cho các thuộc tính</w:t>
+      </w:r>
+    </w:p>
+    <w:p>
+      <w:pPr>
+        <w:pStyle w:val="ListParagraph"/>
+        <w:numPr>
+          <w:ilvl w:val="0"/>
+          <w:numId w:val="46"/>
+        </w:numPr>
+        <w:tabs>
+          <w:tab w:val="left" w:leader="dot" w:pos="9018"/>
+        </w:tabs>
+        <w:spacing w:after="65" w:line="360" w:lineRule="auto"/>
+        <w:ind w:right="31"/>
+        <w:rPr>
+          <w:rFonts w:ascii="Times New Roman" w:hAnsi="Times New Roman" w:cs="Times New Roman"/>
+          <w:b/>
+          <w:bCs/>
+          <w:sz w:val="26"/>
+          <w:szCs w:val="26"/>
+        </w:rPr>
+      </w:pPr>
+      <w:r>
+        <w:rPr>
+          <w:rFonts w:ascii="Times New Roman" w:hAnsi="Times New Roman" w:cs="Times New Roman"/>
+          <w:sz w:val="26"/>
+          <w:szCs w:val="26"/>
+        </w:rPr>
+        <w:t>Các kiểu dữ liệu được thiết kế với ngôn ngữ Java</w:t>
+      </w:r>
+    </w:p>
+    <w:p>
+      <w:pPr>
+        <w:tabs>
+          <w:tab w:val="left" w:leader="dot" w:pos="9018"/>
+        </w:tabs>
+        <w:spacing w:after="65" w:line="360" w:lineRule="auto"/>
+        <w:ind w:left="360" w:right="31"/>
+        <w:rPr>
+          <w:rFonts w:ascii="Times New Roman" w:hAnsi="Times New Roman" w:cs="Times New Roman"/>
+          <w:b/>
+          <w:bCs/>
+          <w:sz w:val="26"/>
+          <w:szCs w:val="26"/>
+        </w:rPr>
+      </w:pPr>
+      <w:r>
+        <w:rPr>
+          <w:rFonts w:ascii="Times New Roman" w:hAnsi="Times New Roman" w:cs="Times New Roman"/>
+          <w:b/>
+          <w:bCs/>
+          <w:noProof/>
+          <w:sz w:val="26"/>
+          <w:szCs w:val="26"/>
+        </w:rPr>
+        <w:drawing>
+          <wp:inline distT="0" distB="0" distL="0" distR="0" wp14:anchorId="23D7144C" wp14:editId="4AC1FC82">
+            <wp:extent cx="5791835" cy="2864485"/>
+            <wp:effectExtent l="0" t="0" r="0" b="0"/>
+            <wp:docPr id="20" name="Picture 20"/>
+            <wp:cNvGraphicFramePr>
+              <a:graphicFrameLocks xmlns:a="http://schemas.openxmlformats.org/drawingml/2006/main" noChangeAspect="1"/>
+            </wp:cNvGraphicFramePr>
+            <a:graphic xmlns:a="http://schemas.openxmlformats.org/drawingml/2006/main">
+              <a:graphicData uri="http://schemas.openxmlformats.org/drawingml/2006/picture">
+                <pic:pic xmlns:pic="http://schemas.openxmlformats.org/drawingml/2006/picture">
+                  <pic:nvPicPr>
+                    <pic:cNvPr id="20" name="Biểu đồ lớp thiết kế.jpg"/>
+                    <pic:cNvPicPr/>
+                  </pic:nvPicPr>
+                  <pic:blipFill>
+                    <a:blip r:embed="rId24">
+                      <a:extLst>
+                        <a:ext uri="{28A0092B-C50C-407E-A947-70E740481C1C}">
+                          <a14:useLocalDpi xmlns:a14="http://schemas.microsoft.com/office/drawing/2010/main" val="0"/>
+                        </a:ext>
+                      </a:extLst>
+                    </a:blip>
+                    <a:stretch>
+                      <a:fillRect/>
+                    </a:stretch>
+                  </pic:blipFill>
+                  <pic:spPr>
+                    <a:xfrm>
+                      <a:off x="0" y="0"/>
+                      <a:ext cx="5791835" cy="2864485"/>
+                    </a:xfrm>
+                    <a:prstGeom prst="rect">
+                      <a:avLst/>
+                    </a:prstGeom>
+                  </pic:spPr>
+                </pic:pic>
+              </a:graphicData>
+            </a:graphic>
+          </wp:inline>
+        </w:drawing>
+      </w:r>
+    </w:p>
+    <w:p>
+      <w:pPr>
+        <w:tabs>
+          <w:tab w:val="left" w:leader="dot" w:pos="9018"/>
+        </w:tabs>
+        <w:spacing w:after="65" w:line="360" w:lineRule="auto"/>
+        <w:ind w:left="360" w:right="31"/>
+        <w:jc w:val="center"/>
+        <w:rPr>
+          <w:rFonts w:ascii="Times New Roman" w:hAnsi="Times New Roman" w:cs="Times New Roman"/>
+          <w:b/>
+          <w:bCs/>
+          <w:sz w:val="26"/>
+          <w:szCs w:val="26"/>
+        </w:rPr>
+      </w:pPr>
+      <w:r>
+        <w:rPr>
+          <w:rFonts w:ascii="Times New Roman" w:hAnsi="Times New Roman" w:cs="Times New Roman"/>
+          <w:b/>
+          <w:bCs/>
+          <w:sz w:val="26"/>
+          <w:szCs w:val="26"/>
+        </w:rPr>
+        <w:lastRenderedPageBreak/>
+        <w:t>Hình 2.2.. Biểu đồ lớp pha thiết kế</w:t>
+      </w:r>
+    </w:p>
+    <w:p>
+      <w:pPr>
+        <w:tabs>
+          <w:tab w:val="left" w:leader="dot" w:pos="9018"/>
+        </w:tabs>
+        <w:spacing w:after="65" w:line="360" w:lineRule="auto"/>
+        <w:ind w:left="360" w:right="31"/>
+        <w:rPr>
+          <w:rFonts w:ascii="Times New Roman" w:hAnsi="Times New Roman" w:cs="Times New Roman"/>
+          <w:b/>
+          <w:bCs/>
+          <w:sz w:val="26"/>
+          <w:szCs w:val="26"/>
+        </w:rPr>
+      </w:pPr>
     </w:p>
     <w:sectPr>
       <w:pgSz w:w="12240" w:h="15840" w:code="1"/>
@@ -28589,6 +31165,119 @@
     </w:lvl>
   </w:abstractNum>
   <w:abstractNum w:abstractNumId="26" w15:restartNumberingAfterBreak="0">
+    <w:nsid w:val="52A4257B"/>
+    <w:multiLevelType w:val="hybridMultilevel"/>
+    <w:tmpl w:val="50DA2560"/>
+    <w:lvl w:ilvl="0" w:tplc="04090001">
+      <w:start w:val="1"/>
+      <w:numFmt w:val="bullet"/>
+      <w:lvlText w:val=""/>
+      <w:lvlJc w:val="left"/>
+      <w:pPr>
+        <w:ind w:left="720" w:hanging="360"/>
+      </w:pPr>
+      <w:rPr>
+        <w:rFonts w:ascii="Symbol" w:hAnsi="Symbol" w:hint="default"/>
+      </w:rPr>
+    </w:lvl>
+    <w:lvl w:ilvl="1" w:tplc="04090003" w:tentative="1">
+      <w:start w:val="1"/>
+      <w:numFmt w:val="bullet"/>
+      <w:lvlText w:val="o"/>
+      <w:lvlJc w:val="left"/>
+      <w:pPr>
+        <w:ind w:left="1440" w:hanging="360"/>
+      </w:pPr>
+      <w:rPr>
+        <w:rFonts w:ascii="Courier New" w:hAnsi="Courier New" w:cs="Courier New" w:hint="default"/>
+      </w:rPr>
+    </w:lvl>
+    <w:lvl w:ilvl="2" w:tplc="04090005" w:tentative="1">
+      <w:start w:val="1"/>
+      <w:numFmt w:val="bullet"/>
+      <w:lvlText w:val=""/>
+      <w:lvlJc w:val="left"/>
+      <w:pPr>
+        <w:ind w:left="2160" w:hanging="360"/>
+      </w:pPr>
+      <w:rPr>
+        <w:rFonts w:ascii="Wingdings" w:hAnsi="Wingdings" w:hint="default"/>
+      </w:rPr>
+    </w:lvl>
+    <w:lvl w:ilvl="3" w:tplc="04090001" w:tentative="1">
+      <w:start w:val="1"/>
+      <w:numFmt w:val="bullet"/>
+      <w:lvlText w:val=""/>
+      <w:lvlJc w:val="left"/>
+      <w:pPr>
+        <w:ind w:left="2880" w:hanging="360"/>
+      </w:pPr>
+      <w:rPr>
+        <w:rFonts w:ascii="Symbol" w:hAnsi="Symbol" w:hint="default"/>
+      </w:rPr>
+    </w:lvl>
+    <w:lvl w:ilvl="4" w:tplc="04090003" w:tentative="1">
+      <w:start w:val="1"/>
+      <w:numFmt w:val="bullet"/>
+      <w:lvlText w:val="o"/>
+      <w:lvlJc w:val="left"/>
+      <w:pPr>
+        <w:ind w:left="3600" w:hanging="360"/>
+      </w:pPr>
+      <w:rPr>
+        <w:rFonts w:ascii="Courier New" w:hAnsi="Courier New" w:cs="Courier New" w:hint="default"/>
+      </w:rPr>
+    </w:lvl>
+    <w:lvl w:ilvl="5" w:tplc="04090005" w:tentative="1">
+      <w:start w:val="1"/>
+      <w:numFmt w:val="bullet"/>
+      <w:lvlText w:val=""/>
+      <w:lvlJc w:val="left"/>
+      <w:pPr>
+        <w:ind w:left="4320" w:hanging="360"/>
+      </w:pPr>
+      <w:rPr>
+        <w:rFonts w:ascii="Wingdings" w:hAnsi="Wingdings" w:hint="default"/>
+      </w:rPr>
+    </w:lvl>
+    <w:lvl w:ilvl="6" w:tplc="04090001" w:tentative="1">
+      <w:start w:val="1"/>
+      <w:numFmt w:val="bullet"/>
+      <w:lvlText w:val=""/>
+      <w:lvlJc w:val="left"/>
+      <w:pPr>
+        <w:ind w:left="5040" w:hanging="360"/>
+      </w:pPr>
+      <w:rPr>
+        <w:rFonts w:ascii="Symbol" w:hAnsi="Symbol" w:hint="default"/>
+      </w:rPr>
+    </w:lvl>
+    <w:lvl w:ilvl="7" w:tplc="04090003" w:tentative="1">
+      <w:start w:val="1"/>
+      <w:numFmt w:val="bullet"/>
+      <w:lvlText w:val="o"/>
+      <w:lvlJc w:val="left"/>
+      <w:pPr>
+        <w:ind w:left="5760" w:hanging="360"/>
+      </w:pPr>
+      <w:rPr>
+        <w:rFonts w:ascii="Courier New" w:hAnsi="Courier New" w:cs="Courier New" w:hint="default"/>
+      </w:rPr>
+    </w:lvl>
+    <w:lvl w:ilvl="8" w:tplc="04090005" w:tentative="1">
+      <w:start w:val="1"/>
+      <w:numFmt w:val="bullet"/>
+      <w:lvlText w:val=""/>
+      <w:lvlJc w:val="left"/>
+      <w:pPr>
+        <w:ind w:left="6480" w:hanging="360"/>
+      </w:pPr>
+      <w:rPr>
+        <w:rFonts w:ascii="Wingdings" w:hAnsi="Wingdings" w:hint="default"/>
+      </w:rPr>
+    </w:lvl>
+  </w:abstractNum>
+  <w:abstractNum w:abstractNumId="27" w15:restartNumberingAfterBreak="0">
     <w:nsid w:val="53802354"/>
     <w:multiLevelType w:val="hybridMultilevel"/>
     <w:tmpl w:val="1ACA066A"/>
@@ -28677,7 +31366,7 @@
       </w:pPr>
     </w:lvl>
   </w:abstractNum>
-  <w:abstractNum w:abstractNumId="27" w15:restartNumberingAfterBreak="0">
+  <w:abstractNum w:abstractNumId="28" w15:restartNumberingAfterBreak="0">
     <w:nsid w:val="58311CCA"/>
     <w:multiLevelType w:val="hybridMultilevel"/>
     <w:tmpl w:val="9774D4F0"/>
@@ -28766,7 +31455,7 @@
       </w:pPr>
     </w:lvl>
   </w:abstractNum>
-  <w:abstractNum w:abstractNumId="28" w15:restartNumberingAfterBreak="0">
+  <w:abstractNum w:abstractNumId="29" w15:restartNumberingAfterBreak="0">
     <w:nsid w:val="58FF05E1"/>
     <w:multiLevelType w:val="hybridMultilevel"/>
     <w:tmpl w:val="9774D4F0"/>
@@ -28855,7 +31544,7 @@
       </w:pPr>
     </w:lvl>
   </w:abstractNum>
-  <w:abstractNum w:abstractNumId="29" w15:restartNumberingAfterBreak="0">
+  <w:abstractNum w:abstractNumId="30" w15:restartNumberingAfterBreak="0">
     <w:nsid w:val="628424DE"/>
     <w:multiLevelType w:val="hybridMultilevel"/>
     <w:tmpl w:val="4366F6B0"/>
@@ -28944,7 +31633,7 @@
       </w:pPr>
     </w:lvl>
   </w:abstractNum>
-  <w:abstractNum w:abstractNumId="30" w15:restartNumberingAfterBreak="0">
+  <w:abstractNum w:abstractNumId="31" w15:restartNumberingAfterBreak="0">
     <w:nsid w:val="629945A9"/>
     <w:multiLevelType w:val="hybridMultilevel"/>
     <w:tmpl w:val="9064DCB2"/>
@@ -29033,7 +31722,7 @@
       </w:pPr>
     </w:lvl>
   </w:abstractNum>
-  <w:abstractNum w:abstractNumId="31" w15:restartNumberingAfterBreak="0">
+  <w:abstractNum w:abstractNumId="32" w15:restartNumberingAfterBreak="0">
     <w:nsid w:val="63AC0825"/>
     <w:multiLevelType w:val="multilevel"/>
     <w:tmpl w:val="3A646C5A"/>
@@ -29146,7 +31835,96 @@
       </w:rPr>
     </w:lvl>
   </w:abstractNum>
-  <w:abstractNum w:abstractNumId="32" w15:restartNumberingAfterBreak="0">
+  <w:abstractNum w:abstractNumId="33" w15:restartNumberingAfterBreak="0">
+    <w:nsid w:val="6A95158A"/>
+    <w:multiLevelType w:val="hybridMultilevel"/>
+    <w:tmpl w:val="8CE6C7A2"/>
+    <w:lvl w:ilvl="0" w:tplc="0409000F">
+      <w:start w:val="1"/>
+      <w:numFmt w:val="decimal"/>
+      <w:lvlText w:val="%1."/>
+      <w:lvlJc w:val="left"/>
+      <w:pPr>
+        <w:ind w:left="720" w:hanging="360"/>
+      </w:pPr>
+      <w:rPr>
+        <w:rFonts w:hint="default"/>
+      </w:rPr>
+    </w:lvl>
+    <w:lvl w:ilvl="1" w:tplc="04090019" w:tentative="1">
+      <w:start w:val="1"/>
+      <w:numFmt w:val="lowerLetter"/>
+      <w:lvlText w:val="%2."/>
+      <w:lvlJc w:val="left"/>
+      <w:pPr>
+        <w:ind w:left="1440" w:hanging="360"/>
+      </w:pPr>
+    </w:lvl>
+    <w:lvl w:ilvl="2" w:tplc="0409001B" w:tentative="1">
+      <w:start w:val="1"/>
+      <w:numFmt w:val="lowerRoman"/>
+      <w:lvlText w:val="%3."/>
+      <w:lvlJc w:val="right"/>
+      <w:pPr>
+        <w:ind w:left="2160" w:hanging="180"/>
+      </w:pPr>
+    </w:lvl>
+    <w:lvl w:ilvl="3" w:tplc="0409000F" w:tentative="1">
+      <w:start w:val="1"/>
+      <w:numFmt w:val="decimal"/>
+      <w:lvlText w:val="%4."/>
+      <w:lvlJc w:val="left"/>
+      <w:pPr>
+        <w:ind w:left="2880" w:hanging="360"/>
+      </w:pPr>
+    </w:lvl>
+    <w:lvl w:ilvl="4" w:tplc="04090019" w:tentative="1">
+      <w:start w:val="1"/>
+      <w:numFmt w:val="lowerLetter"/>
+      <w:lvlText w:val="%5."/>
+      <w:lvlJc w:val="left"/>
+      <w:pPr>
+        <w:ind w:left="3600" w:hanging="360"/>
+      </w:pPr>
+    </w:lvl>
+    <w:lvl w:ilvl="5" w:tplc="0409001B" w:tentative="1">
+      <w:start w:val="1"/>
+      <w:numFmt w:val="lowerRoman"/>
+      <w:lvlText w:val="%6."/>
+      <w:lvlJc w:val="right"/>
+      <w:pPr>
+        <w:ind w:left="4320" w:hanging="180"/>
+      </w:pPr>
+    </w:lvl>
+    <w:lvl w:ilvl="6" w:tplc="0409000F" w:tentative="1">
+      <w:start w:val="1"/>
+      <w:numFmt w:val="decimal"/>
+      <w:lvlText w:val="%7."/>
+      <w:lvlJc w:val="left"/>
+      <w:pPr>
+        <w:ind w:left="5040" w:hanging="360"/>
+      </w:pPr>
+    </w:lvl>
+    <w:lvl w:ilvl="7" w:tplc="04090019" w:tentative="1">
+      <w:start w:val="1"/>
+      <w:numFmt w:val="lowerLetter"/>
+      <w:lvlText w:val="%8."/>
+      <w:lvlJc w:val="left"/>
+      <w:pPr>
+        <w:ind w:left="5760" w:hanging="360"/>
+      </w:pPr>
+    </w:lvl>
+    <w:lvl w:ilvl="8" w:tplc="0409001B" w:tentative="1">
+      <w:start w:val="1"/>
+      <w:numFmt w:val="lowerRoman"/>
+      <w:lvlText w:val="%9."/>
+      <w:lvlJc w:val="right"/>
+      <w:pPr>
+        <w:ind w:left="6480" w:hanging="180"/>
+      </w:pPr>
+    </w:lvl>
+  </w:abstractNum>
+  <w:abstractNum w:abstractNumId="34" w15:restartNumberingAfterBreak="0">
     <w:nsid w:val="720325FD"/>
     <w:multiLevelType w:val="hybridMultilevel"/>
     <w:tmpl w:val="9774D4F0"/>
@@ -29235,7 +32013,7 @@
       </w:pPr>
     </w:lvl>
   </w:abstractNum>
-  <w:abstractNum w:abstractNumId="33" w15:restartNumberingAfterBreak="0">
+  <w:abstractNum w:abstractNumId="35" w15:restartNumberingAfterBreak="0">
     <w:nsid w:val="73554F0B"/>
     <w:multiLevelType w:val="multilevel"/>
     <w:tmpl w:val="2C6EDD60"/>
@@ -29348,7 +32126,7 @@
       </w:rPr>
     </w:lvl>
   </w:abstractNum>
-  <w:abstractNum w:abstractNumId="34" w15:restartNumberingAfterBreak="0">
+  <w:abstractNum w:abstractNumId="36" w15:restartNumberingAfterBreak="0">
     <w:nsid w:val="74B8164E"/>
     <w:multiLevelType w:val="hybridMultilevel"/>
     <w:tmpl w:val="EA647B8A"/>
@@ -29437,10 +32215,10 @@
       </w:pPr>
     </w:lvl>
   </w:abstractNum>
-  <w:abstractNum w:abstractNumId="35" w15:restartNumberingAfterBreak="0">
+  <w:abstractNum w:abstractNumId="37" w15:restartNumberingAfterBreak="0">
     <w:nsid w:val="758B37B7"/>
     <w:multiLevelType w:val="hybridMultilevel"/>
-    <w:tmpl w:val="ECAAE7FA"/>
+    <w:tmpl w:val="D53609A6"/>
     <w:lvl w:ilvl="0" w:tplc="04090001">
       <w:start w:val="1"/>
       <w:numFmt w:val="bullet"/>
@@ -29550,7 +32328,7 @@
       </w:rPr>
     </w:lvl>
   </w:abstractNum>
-  <w:abstractNum w:abstractNumId="36" w15:restartNumberingAfterBreak="0">
+  <w:abstractNum w:abstractNumId="38" w15:restartNumberingAfterBreak="0">
     <w:nsid w:val="75A20A27"/>
     <w:multiLevelType w:val="hybridMultilevel"/>
     <w:tmpl w:val="32DCA48A"/>
@@ -29663,7 +32441,7 @@
       </w:rPr>
     </w:lvl>
   </w:abstractNum>
-  <w:abstractNum w:abstractNumId="37" w15:restartNumberingAfterBreak="0">
+  <w:abstractNum w:abstractNumId="39" w15:restartNumberingAfterBreak="0">
     <w:nsid w:val="75A628DB"/>
     <w:multiLevelType w:val="hybridMultilevel"/>
     <w:tmpl w:val="6352A460"/>
@@ -29752,7 +32530,7 @@
       </w:pPr>
     </w:lvl>
   </w:abstractNum>
-  <w:abstractNum w:abstractNumId="38" w15:restartNumberingAfterBreak="0">
+  <w:abstractNum w:abstractNumId="40" w15:restartNumberingAfterBreak="0">
     <w:nsid w:val="76057572"/>
     <w:multiLevelType w:val="multilevel"/>
     <w:tmpl w:val="F0687DEC"/>
@@ -29865,7 +32643,7 @@
       </w:rPr>
     </w:lvl>
   </w:abstractNum>
-  <w:abstractNum w:abstractNumId="39" w15:restartNumberingAfterBreak="0">
+  <w:abstractNum w:abstractNumId="41" w15:restartNumberingAfterBreak="0">
     <w:nsid w:val="786A526E"/>
     <w:multiLevelType w:val="hybridMultilevel"/>
     <w:tmpl w:val="9774D4F0"/>
@@ -29954,7 +32732,7 @@
       </w:pPr>
     </w:lvl>
   </w:abstractNum>
-  <w:abstractNum w:abstractNumId="40" w15:restartNumberingAfterBreak="0">
+  <w:abstractNum w:abstractNumId="42" w15:restartNumberingAfterBreak="0">
     <w:nsid w:val="793F30EB"/>
     <w:multiLevelType w:val="multilevel"/>
     <w:tmpl w:val="DD324812"/>
@@ -30076,7 +32854,7 @@
       </w:rPr>
     </w:lvl>
   </w:abstractNum>
-  <w:abstractNum w:abstractNumId="41" w15:restartNumberingAfterBreak="0">
+  <w:abstractNum w:abstractNumId="43" w15:restartNumberingAfterBreak="0">
     <w:nsid w:val="7B622FB2"/>
     <w:multiLevelType w:val="hybridMultilevel"/>
     <w:tmpl w:val="FA90F59C"/>
@@ -30189,7 +32967,7 @@
       </w:rPr>
     </w:lvl>
   </w:abstractNum>
-  <w:abstractNum w:abstractNumId="42" w15:restartNumberingAfterBreak="0">
+  <w:abstractNum w:abstractNumId="44" w15:restartNumberingAfterBreak="0">
     <w:nsid w:val="7D161BD5"/>
     <w:multiLevelType w:val="hybridMultilevel"/>
     <w:tmpl w:val="9774D4F0"/>
@@ -30278,7 +33056,96 @@
       </w:pPr>
     </w:lvl>
   </w:abstractNum>
-  <w:abstractNum w:abstractNumId="43" w15:restartNumberingAfterBreak="0">
+  <w:abstractNum w:abstractNumId="45" w15:restartNumberingAfterBreak="0">
+    <w:nsid w:val="7D8D6BCD"/>
+    <w:multiLevelType w:val="hybridMultilevel"/>
+    <w:tmpl w:val="8CE6C7A2"/>
+    <w:lvl w:ilvl="0" w:tplc="0409000F">
+      <w:start w:val="1"/>
+      <w:numFmt w:val="decimal"/>
+      <w:lvlText w:val="%1."/>
+      <w:lvlJc w:val="left"/>
+      <w:pPr>
+        <w:ind w:left="720" w:hanging="360"/>
+      </w:pPr>
+      <w:rPr>
+        <w:rFonts w:hint="default"/>
+      </w:rPr>
+    </w:lvl>
+    <w:lvl w:ilvl="1" w:tplc="04090019" w:tentative="1">
+      <w:start w:val="1"/>
+      <w:numFmt w:val="lowerLetter"/>
+      <w:lvlText w:val="%2."/>
+      <w:lvlJc w:val="left"/>
+      <w:pPr>
+        <w:ind w:left="1440" w:hanging="360"/>
+      </w:pPr>
+    </w:lvl>
+    <w:lvl w:ilvl="2" w:tplc="0409001B" w:tentative="1">
+      <w:start w:val="1"/>
+      <w:numFmt w:val="lowerRoman"/>
+      <w:lvlText w:val="%3."/>
+      <w:lvlJc w:val="right"/>
+      <w:pPr>
+        <w:ind w:left="2160" w:hanging="180"/>
+      </w:pPr>
+    </w:lvl>
+    <w:lvl w:ilvl="3" w:tplc="0409000F" w:tentative="1">
+      <w:start w:val="1"/>
+      <w:numFmt w:val="decimal"/>
+      <w:lvlText w:val="%4."/>
+      <w:lvlJc w:val="left"/>
+      <w:pPr>
+        <w:ind w:left="2880" w:hanging="360"/>
+      </w:pPr>
+    </w:lvl>
+    <w:lvl w:ilvl="4" w:tplc="04090019" w:tentative="1">
+      <w:start w:val="1"/>
+      <w:numFmt w:val="lowerLetter"/>
+      <w:lvlText w:val="%5."/>
+      <w:lvlJc w:val="left"/>
+      <w:pPr>
+        <w:ind w:left="3600" w:hanging="360"/>
+      </w:pPr>
+    </w:lvl>
+    <w:lvl w:ilvl="5" w:tplc="0409001B" w:tentative="1">
+      <w:start w:val="1"/>
+      <w:numFmt w:val="lowerRoman"/>
+      <w:lvlText w:val="%6."/>
+      <w:lvlJc w:val="right"/>
+      <w:pPr>
+        <w:ind w:left="4320" w:hanging="180"/>
+      </w:pPr>
+    </w:lvl>
+    <w:lvl w:ilvl="6" w:tplc="0409000F" w:tentative="1">
+      <w:start w:val="1"/>
+      <w:numFmt w:val="decimal"/>
+      <w:lvlText w:val="%7."/>
+      <w:lvlJc w:val="left"/>
+      <w:pPr>
+        <w:ind w:left="5040" w:hanging="360"/>
+      </w:pPr>
+    </w:lvl>
+    <w:lvl w:ilvl="7" w:tplc="04090019" w:tentative="1">
+      <w:start w:val="1"/>
+      <w:numFmt w:val="lowerLetter"/>
+      <w:lvlText w:val="%8."/>
+      <w:lvlJc w:val="left"/>
+      <w:pPr>
+        <w:ind w:left="5760" w:hanging="360"/>
+      </w:pPr>
+    </w:lvl>
+    <w:lvl w:ilvl="8" w:tplc="0409001B" w:tentative="1">
+      <w:start w:val="1"/>
+      <w:numFmt w:val="lowerRoman"/>
+      <w:lvlText w:val="%9."/>
+      <w:lvlJc w:val="right"/>
+      <w:pPr>
+        <w:ind w:left="6480" w:hanging="180"/>
+      </w:pPr>
+    </w:lvl>
+  </w:abstractNum>
+  <w:abstractNum w:abstractNumId="46" w15:restartNumberingAfterBreak="0">
     <w:nsid w:val="7FCB5C83"/>
     <w:multiLevelType w:val="multilevel"/>
     <w:tmpl w:val="0EE820E0"/>
@@ -30397,7 +33264,7 @@
     </w:lvl>
   </w:abstractNum>
   <w:num w:numId="1">
-    <w:abstractNumId w:val="31"/>
+    <w:abstractNumId w:val="32"/>
   </w:num>
   <w:num w:numId="2">
     <w:abstractNumId w:val="9"/>
@@ -30409,13 +33276,13 @@
     <w:abstractNumId w:val="16"/>
   </w:num>
   <w:num w:numId="5">
-    <w:abstractNumId w:val="38"/>
+    <w:abstractNumId w:val="40"/>
   </w:num>
   <w:num w:numId="6">
     <w:abstractNumId w:val="2"/>
   </w:num>
   <w:num w:numId="7">
-    <w:abstractNumId w:val="43"/>
+    <w:abstractNumId w:val="46"/>
   </w:num>
   <w:num w:numId="8">
     <w:abstractNumId w:val="10"/>
@@ -30424,7 +33291,7 @@
     <w:abstractNumId w:val="15"/>
   </w:num>
   <w:num w:numId="10">
-    <w:abstractNumId w:val="33"/>
+    <w:abstractNumId w:val="35"/>
   </w:num>
   <w:num w:numId="11">
     <w:abstractNumId w:val="0"/>
@@ -30436,25 +33303,25 @@
     <w:abstractNumId w:val="17"/>
   </w:num>
   <w:num w:numId="14">
-    <w:abstractNumId w:val="36"/>
+    <w:abstractNumId w:val="38"/>
   </w:num>
   <w:num w:numId="15">
     <w:abstractNumId w:val="25"/>
   </w:num>
   <w:num w:numId="16">
-    <w:abstractNumId w:val="41"/>
+    <w:abstractNumId w:val="43"/>
   </w:num>
   <w:num w:numId="17">
     <w:abstractNumId w:val="11"/>
   </w:num>
   <w:num w:numId="18">
-    <w:abstractNumId w:val="40"/>
+    <w:abstractNumId w:val="42"/>
   </w:num>
   <w:num w:numId="19">
     <w:abstractNumId w:val="7"/>
   </w:num>
   <w:num w:numId="20">
-    <w:abstractNumId w:val="35"/>
+    <w:abstractNumId w:val="37"/>
   </w:num>
   <w:num w:numId="21">
     <w:abstractNumId w:val="6"/>
@@ -30463,13 +33330,13 @@
     <w:abstractNumId w:val="19"/>
   </w:num>
   <w:num w:numId="23">
-    <w:abstractNumId w:val="29"/>
+    <w:abstractNumId w:val="30"/>
   </w:num>
   <w:num w:numId="24">
     <w:abstractNumId w:val="8"/>
   </w:num>
   <w:num w:numId="25">
-    <w:abstractNumId w:val="30"/>
+    <w:abstractNumId w:val="31"/>
   </w:num>
   <w:num w:numId="26">
     <w:abstractNumId w:val="3"/>
@@ -30520,19 +33387,19 @@
     <w:abstractNumId w:val="24"/>
   </w:num>
   <w:num w:numId="33">
-    <w:abstractNumId w:val="26"/>
+    <w:abstractNumId w:val="27"/>
   </w:num>
   <w:num w:numId="34">
     <w:abstractNumId w:val="21"/>
   </w:num>
   <w:num w:numId="35">
-    <w:abstractNumId w:val="32"/>
+    <w:abstractNumId w:val="34"/>
   </w:num>
   <w:num w:numId="36">
-    <w:abstractNumId w:val="28"/>
+    <w:abstractNumId w:val="29"/>
   </w:num>
   <w:num w:numId="37">
-    <w:abstractNumId w:val="27"/>
+    <w:abstractNumId w:val="28"/>
   </w:num>
   <w:num w:numId="38">
     <w:abstractNumId w:val="1"/>
@@ -30541,13 +33408,13 @@
     <w:abstractNumId w:val="18"/>
   </w:num>
   <w:num w:numId="40">
-    <w:abstractNumId w:val="42"/>
+    <w:abstractNumId w:val="44"/>
   </w:num>
   <w:num w:numId="41">
-    <w:abstractNumId w:val="39"/>
+    <w:abstractNumId w:val="41"/>
   </w:num>
   <w:num w:numId="42">
-    <w:abstractNumId w:val="34"/>
+    <w:abstractNumId w:val="36"/>
   </w:num>
   <w:num w:numId="43">
     <w:abstractNumId w:val="22"/>
@@ -30556,7 +33423,16 @@
     <w:abstractNumId w:val="14"/>
   </w:num>
   <w:num w:numId="45">
-    <w:abstractNumId w:val="37"/>
+    <w:abstractNumId w:val="39"/>
+  </w:num>
+  <w:num w:numId="46">
+    <w:abstractNumId w:val="26"/>
+  </w:num>
+  <w:num w:numId="47">
+    <w:abstractNumId w:val="45"/>
+  </w:num>
+  <w:num w:numId="48">
+    <w:abstractNumId w:val="33"/>
   </w:num>
 </w:numbering>
 </file>
@@ -31370,7 +34246,7 @@
 </file>
 
 <file path=customXml/itemProps1.xml><?xml version="1.0" encoding="utf-8"?>
-<ds:datastoreItem xmlns:ds="http://schemas.openxmlformats.org/officeDocument/2006/customXml" ds:itemID="{0F26179F-57A2-4B29-BD67-F285520496C3}">
+<ds:datastoreItem xmlns:ds="http://schemas.openxmlformats.org/officeDocument/2006/customXml" ds:itemID="{D153B9A8-096A-42EC-A25B-2AE5FF3C9EAB}">
   <ds:schemaRefs>
     <ds:schemaRef ds:uri="http://schemas.openxmlformats.org/officeDocument/2006/bibliography"/>
   </ds:schemaRefs>

</xml_diff>

<commit_message>
feature[DOCX]: add entity relationship diagram
</commit_message>
<xml_diff>
--- a/Project-report-v1.docx
+++ b/Project-report-v1.docx
@@ -4198,7 +4198,23 @@
           <w:sz w:val="26"/>
           <w:szCs w:val="26"/>
         </w:rPr>
-        <w:t xml:space="preserve">                2.2.2. Xây dựng biểu đồ tuần tự</w:t>
+        <w:t xml:space="preserve">                2.2.</w:t>
+      </w:r>
+      <w:r>
+        <w:rPr>
+          <w:rFonts w:ascii="Times New Roman" w:hAnsi="Times New Roman" w:cs="Times New Roman"/>
+          <w:sz w:val="26"/>
+          <w:szCs w:val="26"/>
+        </w:rPr>
+        <w:t>2</w:t>
+      </w:r>
+      <w:r>
+        <w:rPr>
+          <w:rFonts w:ascii="Times New Roman" w:hAnsi="Times New Roman" w:cs="Times New Roman"/>
+          <w:sz w:val="26"/>
+          <w:szCs w:val="26"/>
+        </w:rPr>
+        <w:t>. Thiết kế cơ sở dữ liệu</w:t>
       </w:r>
       <w:r>
         <w:rPr>
@@ -4228,7 +4244,31 @@
           <w:sz w:val="26"/>
           <w:szCs w:val="26"/>
         </w:rPr>
-        <w:t xml:space="preserve">                2.2.3. Thiết kế cơ sở dữ liệu</w:t>
+        <w:t xml:space="preserve">                2.2.</w:t>
+      </w:r>
+      <w:r>
+        <w:rPr>
+          <w:rFonts w:ascii="Times New Roman" w:hAnsi="Times New Roman" w:cs="Times New Roman"/>
+          <w:sz w:val="26"/>
+          <w:szCs w:val="26"/>
+        </w:rPr>
+        <w:t>3</w:t>
+      </w:r>
+      <w:r>
+        <w:rPr>
+          <w:rFonts w:ascii="Times New Roman" w:hAnsi="Times New Roman" w:cs="Times New Roman"/>
+          <w:sz w:val="26"/>
+          <w:szCs w:val="26"/>
+        </w:rPr>
+        <w:t>.</w:t>
+      </w:r>
+      <w:r>
+        <w:rPr>
+          <w:rFonts w:ascii="Times New Roman" w:hAnsi="Times New Roman" w:cs="Times New Roman"/>
+          <w:sz w:val="26"/>
+          <w:szCs w:val="26"/>
+        </w:rPr>
+        <w:t>Xây dựng biểu đồ thiết kế chi tiết cho từng module</w:t>
       </w:r>
       <w:r>
         <w:rPr>
@@ -4238,6 +4278,80 @@
         </w:rPr>
         <w:tab/>
       </w:r>
+    </w:p>
+    <w:p>
+      <w:pPr>
+        <w:tabs>
+          <w:tab w:val="left" w:leader="dot" w:pos="9018"/>
+        </w:tabs>
+        <w:spacing w:after="65" w:line="312" w:lineRule="auto"/>
+        <w:ind w:left="-360" w:right="31" w:firstLine="39"/>
+        <w:rPr>
+          <w:rFonts w:ascii="Times New Roman" w:hAnsi="Times New Roman" w:cs="Times New Roman"/>
+          <w:sz w:val="26"/>
+          <w:szCs w:val="26"/>
+        </w:rPr>
+      </w:pPr>
+    </w:p>
+    <w:p>
+      <w:pPr>
+        <w:tabs>
+          <w:tab w:val="left" w:leader="dot" w:pos="9018"/>
+        </w:tabs>
+        <w:spacing w:after="65" w:line="312" w:lineRule="auto"/>
+        <w:ind w:left="-360" w:right="31" w:firstLine="39"/>
+        <w:rPr>
+          <w:rFonts w:ascii="Times New Roman" w:hAnsi="Times New Roman" w:cs="Times New Roman"/>
+          <w:sz w:val="26"/>
+          <w:szCs w:val="26"/>
+        </w:rPr>
+      </w:pPr>
+      <w:r>
+        <w:rPr>
+          <w:rFonts w:ascii="Times New Roman" w:hAnsi="Times New Roman" w:cs="Times New Roman"/>
+          <w:sz w:val="26"/>
+          <w:szCs w:val="26"/>
+        </w:rPr>
+        <w:t xml:space="preserve">                2.2.</w:t>
+      </w:r>
+      <w:r>
+        <w:rPr>
+          <w:rFonts w:ascii="Times New Roman" w:hAnsi="Times New Roman" w:cs="Times New Roman"/>
+          <w:sz w:val="26"/>
+          <w:szCs w:val="26"/>
+        </w:rPr>
+        <w:t>4</w:t>
+      </w:r>
+      <w:r>
+        <w:rPr>
+          <w:rFonts w:ascii="Times New Roman" w:hAnsi="Times New Roman" w:cs="Times New Roman"/>
+          <w:sz w:val="26"/>
+          <w:szCs w:val="26"/>
+        </w:rPr>
+        <w:t>. Xây dựng biểu đồ tuần tự</w:t>
+      </w:r>
+      <w:r>
+        <w:rPr>
+          <w:rFonts w:ascii="Times New Roman" w:hAnsi="Times New Roman" w:cs="Times New Roman"/>
+          <w:sz w:val="26"/>
+          <w:szCs w:val="26"/>
+        </w:rPr>
+        <w:tab/>
+      </w:r>
+    </w:p>
+    <w:p>
+      <w:pPr>
+        <w:tabs>
+          <w:tab w:val="left" w:leader="dot" w:pos="9018"/>
+        </w:tabs>
+        <w:spacing w:after="65" w:line="312" w:lineRule="auto"/>
+        <w:ind w:left="-360" w:right="31" w:firstLine="39"/>
+        <w:rPr>
+          <w:rFonts w:ascii="Times New Roman" w:hAnsi="Times New Roman" w:cs="Times New Roman"/>
+          <w:sz w:val="26"/>
+          <w:szCs w:val="26"/>
+        </w:rPr>
+      </w:pPr>
     </w:p>
     <w:p>
       <w:pPr>
@@ -4258,7 +4372,6 @@
           <w:sz w:val="26"/>
           <w:szCs w:val="26"/>
         </w:rPr>
-        <w:lastRenderedPageBreak/>
         <w:t xml:space="preserve">   </w:t>
       </w:r>
       <w:r>
@@ -4829,7 +4942,6 @@
           <w:sz w:val="26"/>
           <w:szCs w:val="26"/>
         </w:rPr>
-        <w:lastRenderedPageBreak/>
         <w:t>DANH MỤC BẢNG</w:t>
       </w:r>
     </w:p>
@@ -6418,7 +6530,15 @@
           <w:sz w:val="26"/>
           <w:szCs w:val="26"/>
         </w:rPr>
-        <w:t>mẫu giày phù hợp với nhu cầu sử dụng cũng như thẩm mỹ của khách hàng một cách tiện lợi và nhanh chóng thông qua internet</w:t>
+        <w:t xml:space="preserve">mẫu giày </w:t>
+      </w:r>
+      <w:r>
+        <w:rPr>
+          <w:sz w:val="26"/>
+          <w:szCs w:val="26"/>
+        </w:rPr>
+        <w:lastRenderedPageBreak/>
+        <w:t>phù hợp với nhu cầu sử dụng cũng như thẩm mỹ của khách hàng một cách tiện lợi và nhanh chóng thông qua internet</w:t>
       </w:r>
     </w:p>
     <w:p>
@@ -6458,7 +6578,6 @@
           <w:sz w:val="26"/>
           <w:szCs w:val="26"/>
         </w:rPr>
-        <w:lastRenderedPageBreak/>
         <w:t>Chương 1: Đặt vấn đề</w:t>
       </w:r>
       <w:r>
@@ -6663,6 +6782,7 @@
           <w:sz w:val="26"/>
           <w:szCs w:val="26"/>
         </w:rPr>
+        <w:lastRenderedPageBreak/>
         <w:t>Thiếu đi sự quảng cáo về tính đa dạng của sản phẩm để thu hút khách hàng</w:t>
       </w:r>
     </w:p>
@@ -6734,16 +6854,7 @@
           <w:sz w:val="26"/>
           <w:szCs w:val="26"/>
         </w:rPr>
-        <w:t xml:space="preserve">với mục đích cung cấp cho người tiêu dùng một trải nghiệm </w:t>
-      </w:r>
-      <w:r>
-        <w:rPr>
-          <w:rFonts w:ascii="Times New Roman" w:eastAsia="Times New Roman" w:hAnsi="Times New Roman" w:cs="Times New Roman"/>
-          <w:sz w:val="26"/>
-          <w:szCs w:val="26"/>
-        </w:rPr>
-        <w:lastRenderedPageBreak/>
-        <w:t>mua sắm trực tuyến thuận tiện, hiện đại và thân thiện. Hệ thống không chỉ tập trung vào việc cung cấp thông tin sản phẩm chi tiết và chính xác, mà còn tối ưu hóa quy trình mua hàng, thanh toán, và giao hàng, nhằm mang lại sự tiện lợi và nhanh chóng cho người dùng.</w:t>
+        <w:t>với mục đích cung cấp cho người tiêu dùng một trải nghiệm mua sắm trực tuyến thuận tiện, hiện đại và thân thiện. Hệ thống không chỉ tập trung vào việc cung cấp thông tin sản phẩm chi tiết và chính xác, mà còn tối ưu hóa quy trình mua hàng, thanh toán, và giao hàng, nhằm mang lại sự tiện lợi và nhanh chóng cho người dùng.</w:t>
       </w:r>
     </w:p>
     <w:p>
@@ -6866,6 +6977,7 @@
           <w:sz w:val="26"/>
           <w:szCs w:val="26"/>
         </w:rPr>
+        <w:lastRenderedPageBreak/>
         <w:t>Bài toán : “</w:t>
       </w:r>
       <w:r>
@@ -6916,7 +7028,6 @@
           <w:sz w:val="26"/>
           <w:szCs w:val="26"/>
         </w:rPr>
-        <w:lastRenderedPageBreak/>
         <w:t xml:space="preserve">Khách hàng : </w:t>
       </w:r>
       <w:r>
@@ -7199,6 +7310,7 @@
           <w:sz w:val="26"/>
           <w:szCs w:val="26"/>
         </w:rPr>
+        <w:lastRenderedPageBreak/>
         <w:t>Theo dõi danh sách đơn hàng đã đặt</w:t>
       </w:r>
     </w:p>
@@ -7246,7 +7358,6 @@
           <w:sz w:val="26"/>
           <w:szCs w:val="26"/>
         </w:rPr>
-        <w:lastRenderedPageBreak/>
         <w:t>Cuối cùng là quản lý</w:t>
       </w:r>
       <w:r>
@@ -25186,8 +25297,6 @@
               </w:rPr>
               <w:t>Nhân viện click “Xác nhận”</w:t>
             </w:r>
-            <w:bookmarkStart w:id="0" w:name="_GoBack"/>
-            <w:bookmarkEnd w:id="0"/>
           </w:p>
           <w:p>
             <w:pPr>
@@ -28006,23 +28115,7 @@
           <w:sz w:val="26"/>
           <w:szCs w:val="26"/>
         </w:rPr>
-        <w:t>M</w:t>
-      </w:r>
-      <w:r>
-        <w:rPr>
-          <w:rFonts w:ascii="Times New Roman" w:hAnsi="Times New Roman" w:cs="Times New Roman"/>
-          <w:sz w:val="26"/>
-          <w:szCs w:val="26"/>
-        </w:rPr>
-        <w:t>ôt biến thể sản phầm nằm trong nhiều giỏ hàng</w:t>
-      </w:r>
-      <w:r>
-        <w:rPr>
-          <w:rFonts w:ascii="Times New Roman" w:hAnsi="Times New Roman" w:cs="Times New Roman"/>
-          <w:sz w:val="26"/>
-          <w:szCs w:val="26"/>
-        </w:rPr>
-        <w:t xml:space="preserve"> =&gt; quan hệ Attribute – CartItem là 1-n</w:t>
+        <w:t>Môt biến thể sản phầm nằm trong nhiều giỏ hàng =&gt; quan hệ Attribute – CartItem là 1-n</w:t>
       </w:r>
     </w:p>
     <w:p>
@@ -28455,10 +28548,10 @@
           <w:szCs w:val="26"/>
         </w:rPr>
         <w:drawing>
-          <wp:inline distT="0" distB="0" distL="0" distR="0" wp14:anchorId="23D7144C" wp14:editId="4AC1FC82">
+          <wp:inline distT="0" distB="0" distL="0" distR="0" wp14:anchorId="3B841A74" wp14:editId="59DF6EEC">
             <wp:extent cx="5791835" cy="2864485"/>
             <wp:effectExtent l="0" t="0" r="0" b="0"/>
-            <wp:docPr id="20" name="Picture 20"/>
+            <wp:docPr id="18" name="Picture 18"/>
             <wp:cNvGraphicFramePr>
               <a:graphicFrameLocks xmlns:a="http://schemas.openxmlformats.org/drawingml/2006/main" noChangeAspect="1"/>
             </wp:cNvGraphicFramePr>
@@ -28466,7 +28559,7 @@
               <a:graphicData uri="http://schemas.openxmlformats.org/drawingml/2006/picture">
                 <pic:pic xmlns:pic="http://schemas.openxmlformats.org/drawingml/2006/picture">
                   <pic:nvPicPr>
-                    <pic:cNvPr id="20" name="Biểu đồ lớp thiết kế.jpg"/>
+                    <pic:cNvPr id="18" name="Biểu đồ thiết kế lớp thực thể.jpg"/>
                     <pic:cNvPicPr/>
                   </pic:nvPicPr>
                   <pic:blipFill>
@@ -28522,7 +28615,17 @@
           <w:szCs w:val="26"/>
         </w:rPr>
         <w:lastRenderedPageBreak/>
-        <w:t>Hình 2.2.. Biểu đồ lớp pha thiết kế</w:t>
+        <w:t xml:space="preserve">Hình 2.2.. Biểu đồ </w:t>
+      </w:r>
+      <w:r>
+        <w:rPr>
+          <w:rFonts w:ascii="Times New Roman" w:hAnsi="Times New Roman" w:cs="Times New Roman"/>
+          <w:b/>
+          <w:bCs/>
+          <w:sz w:val="26"/>
+          <w:szCs w:val="26"/>
+        </w:rPr>
+        <w:t>thiết kế lớp thực thể</w:t>
       </w:r>
     </w:p>
     <w:p>
@@ -28540,6 +28643,85 @@
           <w:szCs w:val="26"/>
         </w:rPr>
       </w:pPr>
+      <w:r>
+        <w:rPr>
+          <w:rFonts w:ascii="Times New Roman" w:hAnsi="Times New Roman" w:cs="Times New Roman"/>
+          <w:b/>
+          <w:bCs/>
+          <w:sz w:val="26"/>
+          <w:szCs w:val="26"/>
+        </w:rPr>
+        <w:t>2.2.3. Thiết kế cơ sở dữ liệu</w:t>
+      </w:r>
+    </w:p>
+    <w:p>
+      <w:pPr>
+        <w:tabs>
+          <w:tab w:val="left" w:leader="dot" w:pos="9018"/>
+        </w:tabs>
+        <w:spacing w:after="65" w:line="360" w:lineRule="auto"/>
+        <w:ind w:left="360" w:right="31"/>
+        <w:rPr>
+          <w:rFonts w:ascii="Times New Roman" w:hAnsi="Times New Roman" w:cs="Times New Roman"/>
+          <w:b/>
+          <w:bCs/>
+          <w:sz w:val="26"/>
+          <w:szCs w:val="26"/>
+        </w:rPr>
+      </w:pPr>
+      <w:bookmarkStart w:id="0" w:name="_GoBack"/>
+      <w:bookmarkEnd w:id="0"/>
+      <w:r>
+        <w:rPr>
+          <w:rFonts w:ascii="Times New Roman" w:hAnsi="Times New Roman" w:cs="Times New Roman"/>
+          <w:b/>
+          <w:bCs/>
+          <w:noProof/>
+          <w:sz w:val="26"/>
+          <w:szCs w:val="26"/>
+        </w:rPr>
+        <w:drawing>
+          <wp:inline distT="0" distB="0" distL="0" distR="0" wp14:anchorId="26CCF6A7" wp14:editId="6CE0ADAD">
+            <wp:extent cx="5791835" cy="3281680"/>
+            <wp:effectExtent l="0" t="0" r="0" b="0"/>
+            <wp:docPr id="22" name="Picture 22"/>
+            <wp:cNvGraphicFramePr>
+              <a:graphicFrameLocks xmlns:a="http://schemas.openxmlformats.org/drawingml/2006/main" noChangeAspect="1"/>
+            </wp:cNvGraphicFramePr>
+            <a:graphic xmlns:a="http://schemas.openxmlformats.org/drawingml/2006/main">
+              <a:graphicData uri="http://schemas.openxmlformats.org/drawingml/2006/picture">
+                <pic:pic xmlns:pic="http://schemas.openxmlformats.org/drawingml/2006/picture">
+                  <pic:nvPicPr>
+                    <pic:cNvPr id="22" name="CSDL.jpg"/>
+                    <pic:cNvPicPr/>
+                  </pic:nvPicPr>
+                  <pic:blipFill>
+                    <a:blip r:embed="rId25" cstate="print">
+                      <a:extLst>
+                        <a:ext uri="{28A0092B-C50C-407E-A947-70E740481C1C}">
+                          <a14:useLocalDpi xmlns:a14="http://schemas.microsoft.com/office/drawing/2010/main" val="0"/>
+                        </a:ext>
+                      </a:extLst>
+                    </a:blip>
+                    <a:stretch>
+                      <a:fillRect/>
+                    </a:stretch>
+                  </pic:blipFill>
+                  <pic:spPr>
+                    <a:xfrm>
+                      <a:off x="0" y="0"/>
+                      <a:ext cx="5791835" cy="3281680"/>
+                    </a:xfrm>
+                    <a:prstGeom prst="rect">
+                      <a:avLst/>
+                    </a:prstGeom>
+                  </pic:spPr>
+                </pic:pic>
+              </a:graphicData>
+            </a:graphic>
+          </wp:inline>
+        </w:drawing>
+      </w:r>
     </w:p>
     <w:sectPr>
       <w:pgSz w:w="12240" w:h="15840" w:code="1"/>
@@ -34246,7 +34428,7 @@
 </file>
 
 <file path=customXml/itemProps1.xml><?xml version="1.0" encoding="utf-8"?>
-<ds:datastoreItem xmlns:ds="http://schemas.openxmlformats.org/officeDocument/2006/customXml" ds:itemID="{D153B9A8-096A-42EC-A25B-2AE5FF3C9EAB}">
+<ds:datastoreItem xmlns:ds="http://schemas.openxmlformats.org/officeDocument/2006/customXml" ds:itemID="{506BD4F3-EC90-4085-BBCD-D54ACE12805A}">
   <ds:schemaRefs>
     <ds:schemaRef ds:uri="http://schemas.openxmlformats.org/officeDocument/2006/bibliography"/>
   </ds:schemaRefs>

</xml_diff>

<commit_message>
DOCS[report]: sequence diagram for user
</commit_message>
<xml_diff>
--- a/Project-report-v1.docx
+++ b/Project-report-v1.docx
@@ -29168,8 +29168,355 @@
           </wp:inline>
         </w:drawing>
       </w:r>
-      <w:bookmarkStart w:id="0" w:name="_GoBack"/>
-      <w:bookmarkEnd w:id="0"/>
+    </w:p>
+    <w:p>
+      <w:pPr>
+        <w:tabs>
+          <w:tab w:val="left" w:leader="dot" w:pos="9018"/>
+        </w:tabs>
+        <w:spacing w:after="65" w:line="360" w:lineRule="auto"/>
+        <w:ind w:right="31"/>
+        <w:rPr>
+          <w:rFonts w:ascii="Times New Roman" w:hAnsi="Times New Roman" w:cs="Times New Roman"/>
+          <w:b/>
+          <w:bCs/>
+          <w:sz w:val="26"/>
+          <w:szCs w:val="26"/>
+        </w:rPr>
+      </w:pPr>
+      <w:r>
+        <w:rPr>
+          <w:rFonts w:ascii="Times New Roman" w:hAnsi="Times New Roman" w:cs="Times New Roman"/>
+          <w:b/>
+          <w:bCs/>
+          <w:sz w:val="26"/>
+          <w:szCs w:val="26"/>
+        </w:rPr>
+        <w:t>2.2.5. Biểu đồ tuần tự cho từng chức năng</w:t>
+      </w:r>
+    </w:p>
+    <w:p>
+      <w:pPr>
+        <w:pStyle w:val="ListParagraph"/>
+        <w:numPr>
+          <w:ilvl w:val="0"/>
+          <w:numId w:val="37"/>
+        </w:numPr>
+        <w:tabs>
+          <w:tab w:val="left" w:leader="dot" w:pos="9018"/>
+        </w:tabs>
+        <w:spacing w:after="65" w:line="360" w:lineRule="auto"/>
+        <w:ind w:right="31"/>
+        <w:rPr>
+          <w:rFonts w:ascii="Times New Roman" w:hAnsi="Times New Roman" w:cs="Times New Roman"/>
+          <w:b/>
+          <w:bCs/>
+          <w:sz w:val="26"/>
+          <w:szCs w:val="26"/>
+        </w:rPr>
+      </w:pPr>
+      <w:r>
+        <w:rPr>
+          <w:rFonts w:ascii="Times New Roman" w:hAnsi="Times New Roman" w:cs="Times New Roman"/>
+          <w:b/>
+          <w:bCs/>
+          <w:sz w:val="26"/>
+          <w:szCs w:val="26"/>
+        </w:rPr>
+        <w:t>Chức năng đăng nhập</w:t>
+      </w:r>
+      <w:r>
+        <w:rPr>
+          <w:rFonts w:ascii="Times New Roman" w:hAnsi="Times New Roman" w:cs="Times New Roman"/>
+          <w:b/>
+          <w:bCs/>
+          <w:sz w:val="26"/>
+          <w:szCs w:val="26"/>
+        </w:rPr>
+        <w:t>, đăng ký</w:t>
+      </w:r>
+    </w:p>
+    <w:p>
+      <w:pPr>
+        <w:tabs>
+          <w:tab w:val="left" w:leader="dot" w:pos="9018"/>
+        </w:tabs>
+        <w:spacing w:after="65" w:line="360" w:lineRule="auto"/>
+        <w:ind w:right="31"/>
+        <w:jc w:val="both"/>
+        <w:rPr>
+          <w:rFonts w:ascii="Times New Roman" w:hAnsi="Times New Roman" w:cs="Times New Roman"/>
+          <w:b/>
+          <w:bCs/>
+          <w:sz w:val="26"/>
+          <w:szCs w:val="26"/>
+        </w:rPr>
+      </w:pPr>
+      <w:r>
+        <w:rPr>
+          <w:noProof/>
+        </w:rPr>
+        <w:lastRenderedPageBreak/>
+        <w:drawing>
+          <wp:inline distT="0" distB="0" distL="0" distR="0" wp14:anchorId="687789CA" wp14:editId="6AAB2114">
+            <wp:extent cx="5434473" cy="3387236"/>
+            <wp:effectExtent l="0" t="0" r="0" b="3810"/>
+            <wp:docPr id="20" name="Picture 20"/>
+            <wp:cNvGraphicFramePr>
+              <a:graphicFrameLocks xmlns:a="http://schemas.openxmlformats.org/drawingml/2006/main" noChangeAspect="1"/>
+            </wp:cNvGraphicFramePr>
+            <a:graphic xmlns:a="http://schemas.openxmlformats.org/drawingml/2006/main">
+              <a:graphicData uri="http://schemas.openxmlformats.org/drawingml/2006/picture">
+                <pic:pic xmlns:pic="http://schemas.openxmlformats.org/drawingml/2006/picture">
+                  <pic:nvPicPr>
+                    <pic:cNvPr id="20" name="bdtt đăng nhập_đăng ký.jpg"/>
+                    <pic:cNvPicPr/>
+                  </pic:nvPicPr>
+                  <pic:blipFill>
+                    <a:blip r:embed="rId30" cstate="print">
+                      <a:extLst>
+                        <a:ext uri="{28A0092B-C50C-407E-A947-70E740481C1C}">
+                          <a14:useLocalDpi xmlns:a14="http://schemas.microsoft.com/office/drawing/2010/main" val="0"/>
+                        </a:ext>
+                      </a:extLst>
+                    </a:blip>
+                    <a:stretch>
+                      <a:fillRect/>
+                    </a:stretch>
+                  </pic:blipFill>
+                  <pic:spPr>
+                    <a:xfrm>
+                      <a:off x="0" y="0"/>
+                      <a:ext cx="5467244" cy="3407662"/>
+                    </a:xfrm>
+                    <a:prstGeom prst="rect">
+                      <a:avLst/>
+                    </a:prstGeom>
+                  </pic:spPr>
+                </pic:pic>
+              </a:graphicData>
+            </a:graphic>
+          </wp:inline>
+        </w:drawing>
+      </w:r>
+    </w:p>
+    <w:p>
+      <w:pPr>
+        <w:pStyle w:val="ListParagraph"/>
+        <w:numPr>
+          <w:ilvl w:val="0"/>
+          <w:numId w:val="37"/>
+        </w:numPr>
+        <w:tabs>
+          <w:tab w:val="left" w:leader="dot" w:pos="9018"/>
+        </w:tabs>
+        <w:spacing w:after="65" w:line="360" w:lineRule="auto"/>
+        <w:ind w:right="31"/>
+        <w:jc w:val="both"/>
+        <w:rPr>
+          <w:rFonts w:ascii="Times New Roman" w:hAnsi="Times New Roman" w:cs="Times New Roman"/>
+          <w:b/>
+          <w:bCs/>
+          <w:sz w:val="26"/>
+          <w:szCs w:val="26"/>
+        </w:rPr>
+      </w:pPr>
+      <w:r>
+        <w:rPr>
+          <w:rFonts w:ascii="Times New Roman" w:hAnsi="Times New Roman" w:cs="Times New Roman"/>
+          <w:b/>
+          <w:bCs/>
+          <w:sz w:val="26"/>
+          <w:szCs w:val="26"/>
+        </w:rPr>
+        <w:t>Biểu đồ tuần tự quản lý thông tin cá nhân</w:t>
+      </w:r>
+    </w:p>
+    <w:p>
+      <w:pPr>
+        <w:tabs>
+          <w:tab w:val="left" w:leader="dot" w:pos="9018"/>
+        </w:tabs>
+        <w:spacing w:after="65" w:line="360" w:lineRule="auto"/>
+        <w:ind w:right="31"/>
+        <w:jc w:val="both"/>
+        <w:rPr>
+          <w:rFonts w:ascii="Times New Roman" w:hAnsi="Times New Roman" w:cs="Times New Roman"/>
+          <w:b/>
+          <w:bCs/>
+          <w:sz w:val="26"/>
+          <w:szCs w:val="26"/>
+        </w:rPr>
+      </w:pPr>
+      <w:r>
+        <w:rPr>
+          <w:rFonts w:ascii="Times New Roman" w:hAnsi="Times New Roman" w:cs="Times New Roman"/>
+          <w:b/>
+          <w:bCs/>
+          <w:noProof/>
+          <w:sz w:val="26"/>
+          <w:szCs w:val="26"/>
+        </w:rPr>
+        <w:drawing>
+          <wp:inline distT="0" distB="0" distL="0" distR="0" wp14:anchorId="36B9B83A" wp14:editId="4607E606">
+            <wp:extent cx="5791835" cy="3422015"/>
+            <wp:effectExtent l="0" t="0" r="0" b="6985"/>
+            <wp:docPr id="26" name="Picture 26"/>
+            <wp:cNvGraphicFramePr>
+              <a:graphicFrameLocks xmlns:a="http://schemas.openxmlformats.org/drawingml/2006/main" noChangeAspect="1"/>
+            </wp:cNvGraphicFramePr>
+            <a:graphic xmlns:a="http://schemas.openxmlformats.org/drawingml/2006/main">
+              <a:graphicData uri="http://schemas.openxmlformats.org/drawingml/2006/picture">
+                <pic:pic xmlns:pic="http://schemas.openxmlformats.org/drawingml/2006/picture">
+                  <pic:nvPicPr>
+                    <pic:cNvPr id="26" name="bdtt quản lý thông tin cá nhân.jpg"/>
+                    <pic:cNvPicPr/>
+                  </pic:nvPicPr>
+                  <pic:blipFill>
+                    <a:blip r:embed="rId31">
+                      <a:extLst>
+                        <a:ext uri="{28A0092B-C50C-407E-A947-70E740481C1C}">
+                          <a14:useLocalDpi xmlns:a14="http://schemas.microsoft.com/office/drawing/2010/main" val="0"/>
+                        </a:ext>
+                      </a:extLst>
+                    </a:blip>
+                    <a:stretch>
+                      <a:fillRect/>
+                    </a:stretch>
+                  </pic:blipFill>
+                  <pic:spPr>
+                    <a:xfrm>
+                      <a:off x="0" y="0"/>
+                      <a:ext cx="5791835" cy="3422015"/>
+                    </a:xfrm>
+                    <a:prstGeom prst="rect">
+                      <a:avLst/>
+                    </a:prstGeom>
+                  </pic:spPr>
+                </pic:pic>
+              </a:graphicData>
+            </a:graphic>
+          </wp:inline>
+        </w:drawing>
+      </w:r>
+    </w:p>
+    <w:p>
+      <w:pPr>
+        <w:tabs>
+          <w:tab w:val="left" w:leader="dot" w:pos="9018"/>
+        </w:tabs>
+        <w:spacing w:after="65" w:line="360" w:lineRule="auto"/>
+        <w:ind w:right="31"/>
+        <w:jc w:val="both"/>
+        <w:rPr>
+          <w:rFonts w:ascii="Times New Roman" w:hAnsi="Times New Roman" w:cs="Times New Roman"/>
+          <w:b/>
+          <w:bCs/>
+          <w:sz w:val="26"/>
+          <w:szCs w:val="26"/>
+        </w:rPr>
+      </w:pPr>
+    </w:p>
+    <w:p>
+      <w:pPr>
+        <w:pStyle w:val="ListParagraph"/>
+        <w:numPr>
+          <w:ilvl w:val="0"/>
+          <w:numId w:val="37"/>
+        </w:numPr>
+        <w:tabs>
+          <w:tab w:val="left" w:leader="dot" w:pos="9018"/>
+        </w:tabs>
+        <w:spacing w:after="65" w:line="360" w:lineRule="auto"/>
+        <w:ind w:right="31"/>
+        <w:jc w:val="both"/>
+        <w:rPr>
+          <w:rFonts w:ascii="Times New Roman" w:hAnsi="Times New Roman" w:cs="Times New Roman"/>
+          <w:b/>
+          <w:bCs/>
+          <w:sz w:val="26"/>
+          <w:szCs w:val="26"/>
+        </w:rPr>
+      </w:pPr>
+      <w:r>
+        <w:rPr>
+          <w:rFonts w:ascii="Times New Roman" w:hAnsi="Times New Roman" w:cs="Times New Roman"/>
+          <w:b/>
+          <w:bCs/>
+          <w:sz w:val="26"/>
+          <w:szCs w:val="26"/>
+        </w:rPr>
+        <w:lastRenderedPageBreak/>
+        <w:t>Biểu đồ tuần tự xem sản phẩm</w:t>
+      </w:r>
+    </w:p>
+    <w:p>
+      <w:pPr>
+        <w:tabs>
+          <w:tab w:val="left" w:leader="dot" w:pos="9018"/>
+        </w:tabs>
+        <w:spacing w:after="65" w:line="360" w:lineRule="auto"/>
+        <w:ind w:right="31"/>
+        <w:jc w:val="both"/>
+        <w:rPr>
+          <w:rFonts w:ascii="Times New Roman" w:hAnsi="Times New Roman" w:cs="Times New Roman"/>
+          <w:b/>
+          <w:bCs/>
+          <w:sz w:val="26"/>
+          <w:szCs w:val="26"/>
+        </w:rPr>
+      </w:pPr>
+      <w:r>
+        <w:rPr>
+          <w:rFonts w:ascii="Times New Roman" w:hAnsi="Times New Roman" w:cs="Times New Roman"/>
+          <w:b/>
+          <w:bCs/>
+          <w:noProof/>
+          <w:sz w:val="26"/>
+          <w:szCs w:val="26"/>
+        </w:rPr>
+        <w:drawing>
+          <wp:inline distT="0" distB="0" distL="0" distR="0" wp14:anchorId="556906C8" wp14:editId="7ED02590">
+            <wp:extent cx="5791835" cy="6809105"/>
+            <wp:effectExtent l="0" t="0" r="0" b="0"/>
+            <wp:docPr id="27" name="Picture 27"/>
+            <wp:cNvGraphicFramePr>
+              <a:graphicFrameLocks xmlns:a="http://schemas.openxmlformats.org/drawingml/2006/main" noChangeAspect="1"/>
+            </wp:cNvGraphicFramePr>
+            <a:graphic xmlns:a="http://schemas.openxmlformats.org/drawingml/2006/main">
+              <a:graphicData uri="http://schemas.openxmlformats.org/drawingml/2006/picture">
+                <pic:pic xmlns:pic="http://schemas.openxmlformats.org/drawingml/2006/picture">
+                  <pic:nvPicPr>
+                    <pic:cNvPr id="27" name="bdtt xem sản phẩm.jpg"/>
+                    <pic:cNvPicPr/>
+                  </pic:nvPicPr>
+                  <pic:blipFill>
+                    <a:blip r:embed="rId32" cstate="print">
+                      <a:extLst>
+                        <a:ext uri="{28A0092B-C50C-407E-A947-70E740481C1C}">
+                          <a14:useLocalDpi xmlns:a14="http://schemas.microsoft.com/office/drawing/2010/main" val="0"/>
+                        </a:ext>
+                      </a:extLst>
+                    </a:blip>
+                    <a:stretch>
+                      <a:fillRect/>
+                    </a:stretch>
+                  </pic:blipFill>
+                  <pic:spPr>
+                    <a:xfrm>
+                      <a:off x="0" y="0"/>
+                      <a:ext cx="5791835" cy="6809105"/>
+                    </a:xfrm>
+                    <a:prstGeom prst="rect">
+                      <a:avLst/>
+                    </a:prstGeom>
+                  </pic:spPr>
+                </pic:pic>
+              </a:graphicData>
+            </a:graphic>
+          </wp:inline>
+        </w:drawing>
+      </w:r>
     </w:p>
     <w:p>
       <w:pPr>
@@ -29178,6 +29525,263 @@
         </w:tabs>
         <w:spacing w:after="65" w:line="360" w:lineRule="auto"/>
         <w:ind w:left="360" w:right="31"/>
+        <w:rPr>
+          <w:rFonts w:ascii="Times New Roman" w:hAnsi="Times New Roman" w:cs="Times New Roman"/>
+          <w:b/>
+          <w:bCs/>
+          <w:sz w:val="26"/>
+          <w:szCs w:val="26"/>
+        </w:rPr>
+      </w:pPr>
+    </w:p>
+    <w:p>
+      <w:pPr>
+        <w:tabs>
+          <w:tab w:val="left" w:leader="dot" w:pos="9018"/>
+        </w:tabs>
+        <w:spacing w:after="65" w:line="360" w:lineRule="auto"/>
+        <w:ind w:left="360" w:right="31"/>
+        <w:rPr>
+          <w:rFonts w:ascii="Times New Roman" w:hAnsi="Times New Roman" w:cs="Times New Roman"/>
+          <w:b/>
+          <w:bCs/>
+          <w:sz w:val="26"/>
+          <w:szCs w:val="26"/>
+        </w:rPr>
+      </w:pPr>
+    </w:p>
+    <w:p>
+      <w:pPr>
+        <w:pStyle w:val="ListParagraph"/>
+        <w:numPr>
+          <w:ilvl w:val="0"/>
+          <w:numId w:val="37"/>
+        </w:numPr>
+        <w:tabs>
+          <w:tab w:val="left" w:leader="dot" w:pos="9018"/>
+        </w:tabs>
+        <w:spacing w:after="65" w:line="360" w:lineRule="auto"/>
+        <w:ind w:right="31"/>
+        <w:rPr>
+          <w:rFonts w:ascii="Times New Roman" w:hAnsi="Times New Roman" w:cs="Times New Roman"/>
+          <w:b/>
+          <w:bCs/>
+          <w:sz w:val="26"/>
+          <w:szCs w:val="26"/>
+        </w:rPr>
+      </w:pPr>
+      <w:r>
+        <w:rPr>
+          <w:rFonts w:ascii="Times New Roman" w:hAnsi="Times New Roman" w:cs="Times New Roman"/>
+          <w:b/>
+          <w:bCs/>
+          <w:sz w:val="26"/>
+          <w:szCs w:val="26"/>
+        </w:rPr>
+        <w:t>Biểu đồ tuần tự quản lý giỏ hàng</w:t>
+      </w:r>
+    </w:p>
+    <w:p>
+      <w:pPr>
+        <w:tabs>
+          <w:tab w:val="left" w:leader="dot" w:pos="9018"/>
+        </w:tabs>
+        <w:spacing w:after="65" w:line="360" w:lineRule="auto"/>
+        <w:ind w:right="31"/>
+        <w:rPr>
+          <w:rFonts w:ascii="Times New Roman" w:hAnsi="Times New Roman" w:cs="Times New Roman"/>
+          <w:b/>
+          <w:bCs/>
+          <w:sz w:val="26"/>
+          <w:szCs w:val="26"/>
+        </w:rPr>
+      </w:pPr>
+      <w:r>
+        <w:rPr>
+          <w:rFonts w:ascii="Times New Roman" w:hAnsi="Times New Roman" w:cs="Times New Roman"/>
+          <w:b/>
+          <w:bCs/>
+          <w:noProof/>
+          <w:sz w:val="26"/>
+          <w:szCs w:val="26"/>
+        </w:rPr>
+        <w:drawing>
+          <wp:inline distT="0" distB="0" distL="0" distR="0" wp14:anchorId="0EBB59A1" wp14:editId="13714ACD">
+            <wp:extent cx="5791835" cy="3813175"/>
+            <wp:effectExtent l="0" t="0" r="0" b="0"/>
+            <wp:docPr id="28" name="Picture 28"/>
+            <wp:cNvGraphicFramePr>
+              <a:graphicFrameLocks xmlns:a="http://schemas.openxmlformats.org/drawingml/2006/main" noChangeAspect="1"/>
+            </wp:cNvGraphicFramePr>
+            <a:graphic xmlns:a="http://schemas.openxmlformats.org/drawingml/2006/main">
+              <a:graphicData uri="http://schemas.openxmlformats.org/drawingml/2006/picture">
+                <pic:pic xmlns:pic="http://schemas.openxmlformats.org/drawingml/2006/picture">
+                  <pic:nvPicPr>
+                    <pic:cNvPr id="28" name="bdtt quản lý giỏ hàng.jpg"/>
+                    <pic:cNvPicPr/>
+                  </pic:nvPicPr>
+                  <pic:blipFill>
+                    <a:blip r:embed="rId33" cstate="print">
+                      <a:extLst>
+                        <a:ext uri="{28A0092B-C50C-407E-A947-70E740481C1C}">
+                          <a14:useLocalDpi xmlns:a14="http://schemas.microsoft.com/office/drawing/2010/main" val="0"/>
+                        </a:ext>
+                      </a:extLst>
+                    </a:blip>
+                    <a:stretch>
+                      <a:fillRect/>
+                    </a:stretch>
+                  </pic:blipFill>
+                  <pic:spPr>
+                    <a:xfrm>
+                      <a:off x="0" y="0"/>
+                      <a:ext cx="5791835" cy="3813175"/>
+                    </a:xfrm>
+                    <a:prstGeom prst="rect">
+                      <a:avLst/>
+                    </a:prstGeom>
+                  </pic:spPr>
+                </pic:pic>
+              </a:graphicData>
+            </a:graphic>
+          </wp:inline>
+        </w:drawing>
+      </w:r>
+    </w:p>
+    <w:p>
+      <w:pPr>
+        <w:tabs>
+          <w:tab w:val="left" w:leader="dot" w:pos="9018"/>
+        </w:tabs>
+        <w:spacing w:after="65" w:line="360" w:lineRule="auto"/>
+        <w:ind w:right="31"/>
+        <w:rPr>
+          <w:rFonts w:ascii="Times New Roman" w:hAnsi="Times New Roman" w:cs="Times New Roman"/>
+          <w:b/>
+          <w:bCs/>
+          <w:sz w:val="26"/>
+          <w:szCs w:val="26"/>
+        </w:rPr>
+      </w:pPr>
+    </w:p>
+    <w:p>
+      <w:pPr>
+        <w:pStyle w:val="ListParagraph"/>
+        <w:numPr>
+          <w:ilvl w:val="0"/>
+          <w:numId w:val="37"/>
+        </w:numPr>
+        <w:tabs>
+          <w:tab w:val="left" w:leader="dot" w:pos="9018"/>
+        </w:tabs>
+        <w:spacing w:after="65" w:line="360" w:lineRule="auto"/>
+        <w:ind w:right="31"/>
+        <w:rPr>
+          <w:rFonts w:ascii="Times New Roman" w:hAnsi="Times New Roman" w:cs="Times New Roman"/>
+          <w:b/>
+          <w:bCs/>
+          <w:sz w:val="26"/>
+          <w:szCs w:val="26"/>
+        </w:rPr>
+      </w:pPr>
+      <w:r>
+        <w:rPr>
+          <w:rFonts w:ascii="Times New Roman" w:hAnsi="Times New Roman" w:cs="Times New Roman"/>
+          <w:b/>
+          <w:bCs/>
+          <w:sz w:val="26"/>
+          <w:szCs w:val="26"/>
+        </w:rPr>
+        <w:t>Biểu đồ tuần tự đặt hàng</w:t>
+      </w:r>
+      <w:r>
+        <w:rPr>
+          <w:rFonts w:ascii="Times New Roman" w:hAnsi="Times New Roman" w:cs="Times New Roman"/>
+          <w:b/>
+          <w:bCs/>
+          <w:sz w:val="26"/>
+          <w:szCs w:val="26"/>
+        </w:rPr>
+        <w:t>&amp; quản lý đơn hàng</w:t>
+      </w:r>
+    </w:p>
+    <w:p>
+      <w:pPr>
+        <w:tabs>
+          <w:tab w:val="left" w:leader="dot" w:pos="9018"/>
+        </w:tabs>
+        <w:spacing w:after="65" w:line="360" w:lineRule="auto"/>
+        <w:ind w:right="31"/>
+        <w:rPr>
+          <w:rFonts w:ascii="Times New Roman" w:hAnsi="Times New Roman" w:cs="Times New Roman"/>
+          <w:b/>
+          <w:bCs/>
+          <w:sz w:val="26"/>
+          <w:szCs w:val="26"/>
+        </w:rPr>
+      </w:pPr>
+      <w:bookmarkStart w:id="0" w:name="_GoBack"/>
+      <w:r>
+        <w:rPr>
+          <w:rFonts w:ascii="Times New Roman" w:hAnsi="Times New Roman" w:cs="Times New Roman"/>
+          <w:b/>
+          <w:bCs/>
+          <w:noProof/>
+          <w:sz w:val="26"/>
+          <w:szCs w:val="26"/>
+        </w:rPr>
+        <w:lastRenderedPageBreak/>
+        <w:drawing>
+          <wp:inline distT="0" distB="0" distL="0" distR="0" wp14:anchorId="58E8401F" wp14:editId="0769596E">
+            <wp:extent cx="5791835" cy="6614160"/>
+            <wp:effectExtent l="0" t="0" r="0" b="0"/>
+            <wp:docPr id="29" name="Picture 29"/>
+            <wp:cNvGraphicFramePr>
+              <a:graphicFrameLocks xmlns:a="http://schemas.openxmlformats.org/drawingml/2006/main" noChangeAspect="1"/>
+            </wp:cNvGraphicFramePr>
+            <a:graphic xmlns:a="http://schemas.openxmlformats.org/drawingml/2006/main">
+              <a:graphicData uri="http://schemas.openxmlformats.org/drawingml/2006/picture">
+                <pic:pic xmlns:pic="http://schemas.openxmlformats.org/drawingml/2006/picture">
+                  <pic:nvPicPr>
+                    <pic:cNvPr id="29" name="bdtt đặt hàng và quản lý đơn hàng.jpg"/>
+                    <pic:cNvPicPr/>
+                  </pic:nvPicPr>
+                  <pic:blipFill>
+                    <a:blip r:embed="rId34" cstate="print">
+                      <a:extLst>
+                        <a:ext uri="{28A0092B-C50C-407E-A947-70E740481C1C}">
+                          <a14:useLocalDpi xmlns:a14="http://schemas.microsoft.com/office/drawing/2010/main" val="0"/>
+                        </a:ext>
+                      </a:extLst>
+                    </a:blip>
+                    <a:stretch>
+                      <a:fillRect/>
+                    </a:stretch>
+                  </pic:blipFill>
+                  <pic:spPr>
+                    <a:xfrm>
+                      <a:off x="0" y="0"/>
+                      <a:ext cx="5791835" cy="6614160"/>
+                    </a:xfrm>
+                    <a:prstGeom prst="rect">
+                      <a:avLst/>
+                    </a:prstGeom>
+                  </pic:spPr>
+                </pic:pic>
+              </a:graphicData>
+            </a:graphic>
+          </wp:inline>
+        </w:drawing>
+      </w:r>
+      <w:bookmarkEnd w:id="0"/>
+    </w:p>
+    <w:p>
+      <w:pPr>
+        <w:tabs>
+          <w:tab w:val="left" w:leader="dot" w:pos="9018"/>
+        </w:tabs>
+        <w:spacing w:after="65" w:line="360" w:lineRule="auto"/>
+        <w:ind w:right="31"/>
         <w:rPr>
           <w:rFonts w:ascii="Times New Roman" w:hAnsi="Times New Roman" w:cs="Times New Roman"/>
           <w:b/>
@@ -30892,7 +31496,7 @@
   <w:abstractNum w:abstractNumId="17" w15:restartNumberingAfterBreak="0">
     <w:nsid w:val="487C1131"/>
     <w:multiLevelType w:val="hybridMultilevel"/>
-    <w:tmpl w:val="FDC0725A"/>
+    <w:tmpl w:val="5CB4BC30"/>
     <w:lvl w:ilvl="0" w:tplc="04090001">
       <w:start w:val="1"/>
       <w:numFmt w:val="bullet"/>
@@ -33766,7 +34370,7 @@
 </file>
 
 <file path=customXml/itemProps1.xml><?xml version="1.0" encoding="utf-8"?>
-<ds:datastoreItem xmlns:ds="http://schemas.openxmlformats.org/officeDocument/2006/customXml" ds:itemID="{6C326480-2EC4-49F1-914A-A0D93E859268}">
+<ds:datastoreItem xmlns:ds="http://schemas.openxmlformats.org/officeDocument/2006/customXml" ds:itemID="{80CA8C66-E21B-4E5F-910D-0CAC83F74212}">
   <ds:schemaRefs>
     <ds:schemaRef ds:uri="http://schemas.openxmlformats.org/officeDocument/2006/bibliography"/>
   </ds:schemaRefs>

</xml_diff>

<commit_message>
VNPAY[payment]: add api payment online
</commit_message>
<xml_diff>
--- a/Project-report-v1.docx
+++ b/Project-report-v1.docx
@@ -29192,6 +29192,342 @@
           <w:sz w:val="26"/>
           <w:szCs w:val="26"/>
         </w:rPr>
+        <w:t>Admin</w:t>
+      </w:r>
+    </w:p>
+    <w:p>
+      <w:pPr>
+        <w:pStyle w:val="ListParagraph"/>
+        <w:numPr>
+          <w:ilvl w:val="0"/>
+          <w:numId w:val="37"/>
+        </w:numPr>
+        <w:tabs>
+          <w:tab w:val="left" w:leader="dot" w:pos="9018"/>
+        </w:tabs>
+        <w:spacing w:after="65" w:line="360" w:lineRule="auto"/>
+        <w:ind w:right="31"/>
+        <w:rPr>
+          <w:rFonts w:ascii="Times New Roman" w:hAnsi="Times New Roman" w:cs="Times New Roman"/>
+          <w:b/>
+          <w:bCs/>
+          <w:sz w:val="26"/>
+          <w:szCs w:val="26"/>
+        </w:rPr>
+      </w:pPr>
+      <w:r>
+        <w:rPr>
+          <w:rFonts w:ascii="Times New Roman" w:hAnsi="Times New Roman" w:cs="Times New Roman"/>
+          <w:b/>
+          <w:bCs/>
+          <w:sz w:val="26"/>
+          <w:szCs w:val="26"/>
+        </w:rPr>
+        <w:t>Chức năng quản lý người dùng</w:t>
+      </w:r>
+    </w:p>
+    <w:p>
+      <w:pPr>
+        <w:tabs>
+          <w:tab w:val="left" w:leader="dot" w:pos="9018"/>
+        </w:tabs>
+        <w:spacing w:after="65" w:line="360" w:lineRule="auto"/>
+        <w:ind w:left="360" w:right="31"/>
+        <w:rPr>
+          <w:rFonts w:ascii="Times New Roman" w:hAnsi="Times New Roman" w:cs="Times New Roman"/>
+          <w:b/>
+          <w:bCs/>
+          <w:sz w:val="26"/>
+          <w:szCs w:val="26"/>
+        </w:rPr>
+      </w:pPr>
+      <w:r>
+        <w:rPr>
+          <w:rFonts w:ascii="Times New Roman" w:hAnsi="Times New Roman" w:cs="Times New Roman"/>
+          <w:b/>
+          <w:bCs/>
+          <w:noProof/>
+          <w:sz w:val="26"/>
+          <w:szCs w:val="26"/>
+        </w:rPr>
+        <w:lastRenderedPageBreak/>
+        <w:drawing>
+          <wp:inline distT="0" distB="0" distL="0" distR="0" wp14:anchorId="187D9799" wp14:editId="565D4399">
+            <wp:extent cx="5791835" cy="3404870"/>
+            <wp:effectExtent l="0" t="0" r="0" b="5080"/>
+            <wp:docPr id="30" name="Picture 30"/>
+            <wp:cNvGraphicFramePr>
+              <a:graphicFrameLocks xmlns:a="http://schemas.openxmlformats.org/drawingml/2006/main" noChangeAspect="1"/>
+            </wp:cNvGraphicFramePr>
+            <a:graphic xmlns:a="http://schemas.openxmlformats.org/drawingml/2006/main">
+              <a:graphicData uri="http://schemas.openxmlformats.org/drawingml/2006/picture">
+                <pic:pic xmlns:pic="http://schemas.openxmlformats.org/drawingml/2006/picture">
+                  <pic:nvPicPr>
+                    <pic:cNvPr id="30" name="bd chi tiết quản lý người dùng.jpg"/>
+                    <pic:cNvPicPr/>
+                  </pic:nvPicPr>
+                  <pic:blipFill>
+                    <a:blip r:embed="rId30">
+                      <a:extLst>
+                        <a:ext uri="{28A0092B-C50C-407E-A947-70E740481C1C}">
+                          <a14:useLocalDpi xmlns:a14="http://schemas.microsoft.com/office/drawing/2010/main" val="0"/>
+                        </a:ext>
+                      </a:extLst>
+                    </a:blip>
+                    <a:stretch>
+                      <a:fillRect/>
+                    </a:stretch>
+                  </pic:blipFill>
+                  <pic:spPr>
+                    <a:xfrm>
+                      <a:off x="0" y="0"/>
+                      <a:ext cx="5791835" cy="3404870"/>
+                    </a:xfrm>
+                    <a:prstGeom prst="rect">
+                      <a:avLst/>
+                    </a:prstGeom>
+                  </pic:spPr>
+                </pic:pic>
+              </a:graphicData>
+            </a:graphic>
+          </wp:inline>
+        </w:drawing>
+      </w:r>
+    </w:p>
+    <w:p>
+      <w:pPr>
+        <w:pStyle w:val="ListParagraph"/>
+        <w:numPr>
+          <w:ilvl w:val="0"/>
+          <w:numId w:val="37"/>
+        </w:numPr>
+        <w:tabs>
+          <w:tab w:val="left" w:leader="dot" w:pos="9018"/>
+        </w:tabs>
+        <w:spacing w:after="65" w:line="360" w:lineRule="auto"/>
+        <w:ind w:right="31"/>
+        <w:rPr>
+          <w:rFonts w:ascii="Times New Roman" w:hAnsi="Times New Roman" w:cs="Times New Roman"/>
+          <w:b/>
+          <w:bCs/>
+          <w:sz w:val="26"/>
+          <w:szCs w:val="26"/>
+        </w:rPr>
+      </w:pPr>
+      <w:r>
+        <w:rPr>
+          <w:rFonts w:ascii="Times New Roman" w:hAnsi="Times New Roman" w:cs="Times New Roman"/>
+          <w:b/>
+          <w:bCs/>
+          <w:sz w:val="26"/>
+          <w:szCs w:val="26"/>
+        </w:rPr>
+        <w:t>Chức năng quản lý sản phẩm</w:t>
+      </w:r>
+    </w:p>
+    <w:p>
+      <w:pPr>
+        <w:tabs>
+          <w:tab w:val="left" w:leader="dot" w:pos="9018"/>
+        </w:tabs>
+        <w:spacing w:after="65" w:line="360" w:lineRule="auto"/>
+        <w:ind w:right="31"/>
+        <w:rPr>
+          <w:rFonts w:ascii="Times New Roman" w:hAnsi="Times New Roman" w:cs="Times New Roman"/>
+          <w:b/>
+          <w:bCs/>
+          <w:sz w:val="26"/>
+          <w:szCs w:val="26"/>
+        </w:rPr>
+      </w:pPr>
+      <w:r>
+        <w:rPr>
+          <w:rFonts w:ascii="Times New Roman" w:hAnsi="Times New Roman" w:cs="Times New Roman"/>
+          <w:b/>
+          <w:bCs/>
+          <w:noProof/>
+          <w:sz w:val="26"/>
+          <w:szCs w:val="26"/>
+        </w:rPr>
+        <w:lastRenderedPageBreak/>
+        <w:drawing>
+          <wp:inline distT="0" distB="0" distL="0" distR="0" wp14:anchorId="2CD9ADB7" wp14:editId="4657BEC8">
+            <wp:extent cx="5791835" cy="4203065"/>
+            <wp:effectExtent l="0" t="0" r="0" b="6985"/>
+            <wp:docPr id="31" name="Picture 31"/>
+            <wp:cNvGraphicFramePr>
+              <a:graphicFrameLocks xmlns:a="http://schemas.openxmlformats.org/drawingml/2006/main" noChangeAspect="1"/>
+            </wp:cNvGraphicFramePr>
+            <a:graphic xmlns:a="http://schemas.openxmlformats.org/drawingml/2006/main">
+              <a:graphicData uri="http://schemas.openxmlformats.org/drawingml/2006/picture">
+                <pic:pic xmlns:pic="http://schemas.openxmlformats.org/drawingml/2006/picture">
+                  <pic:nvPicPr>
+                    <pic:cNvPr id="31" name="bdtk chi tiết quản lý sản phẩm.jpg"/>
+                    <pic:cNvPicPr/>
+                  </pic:nvPicPr>
+                  <pic:blipFill>
+                    <a:blip r:embed="rId31" cstate="print">
+                      <a:extLst>
+                        <a:ext uri="{28A0092B-C50C-407E-A947-70E740481C1C}">
+                          <a14:useLocalDpi xmlns:a14="http://schemas.microsoft.com/office/drawing/2010/main" val="0"/>
+                        </a:ext>
+                      </a:extLst>
+                    </a:blip>
+                    <a:stretch>
+                      <a:fillRect/>
+                    </a:stretch>
+                  </pic:blipFill>
+                  <pic:spPr>
+                    <a:xfrm>
+                      <a:off x="0" y="0"/>
+                      <a:ext cx="5791835" cy="4203065"/>
+                    </a:xfrm>
+                    <a:prstGeom prst="rect">
+                      <a:avLst/>
+                    </a:prstGeom>
+                  </pic:spPr>
+                </pic:pic>
+              </a:graphicData>
+            </a:graphic>
+          </wp:inline>
+        </w:drawing>
+      </w:r>
+    </w:p>
+    <w:p>
+      <w:pPr>
+        <w:tabs>
+          <w:tab w:val="left" w:leader="dot" w:pos="9018"/>
+        </w:tabs>
+        <w:spacing w:after="65" w:line="360" w:lineRule="auto"/>
+        <w:ind w:right="31"/>
+        <w:rPr>
+          <w:rFonts w:ascii="Times New Roman" w:hAnsi="Times New Roman" w:cs="Times New Roman"/>
+          <w:b/>
+          <w:bCs/>
+          <w:sz w:val="26"/>
+          <w:szCs w:val="26"/>
+        </w:rPr>
+      </w:pPr>
+      <w:r>
+        <w:rPr>
+          <w:rFonts w:ascii="Times New Roman" w:hAnsi="Times New Roman" w:cs="Times New Roman"/>
+          <w:b/>
+          <w:bCs/>
+          <w:sz w:val="26"/>
+          <w:szCs w:val="26"/>
+        </w:rPr>
+        <w:t>Biểu đồ lớp chi tiết quản lý đơn hàng</w:t>
+      </w:r>
+    </w:p>
+    <w:p>
+      <w:pPr>
+        <w:tabs>
+          <w:tab w:val="left" w:leader="dot" w:pos="9018"/>
+        </w:tabs>
+        <w:spacing w:after="65" w:line="360" w:lineRule="auto"/>
+        <w:ind w:right="31"/>
+        <w:rPr>
+          <w:rFonts w:ascii="Times New Roman" w:hAnsi="Times New Roman" w:cs="Times New Roman"/>
+          <w:b/>
+          <w:bCs/>
+          <w:sz w:val="26"/>
+          <w:szCs w:val="26"/>
+        </w:rPr>
+      </w:pPr>
+      <w:r>
+        <w:rPr>
+          <w:rFonts w:ascii="Times New Roman" w:hAnsi="Times New Roman" w:cs="Times New Roman"/>
+          <w:b/>
+          <w:bCs/>
+          <w:noProof/>
+          <w:sz w:val="26"/>
+          <w:szCs w:val="26"/>
+        </w:rPr>
+        <w:lastRenderedPageBreak/>
+        <w:drawing>
+          <wp:inline distT="0" distB="0" distL="0" distR="0" wp14:anchorId="2F3752C0" wp14:editId="37EAC63E">
+            <wp:extent cx="5791835" cy="3599180"/>
+            <wp:effectExtent l="0" t="0" r="0" b="1270"/>
+            <wp:docPr id="32" name="Picture 32"/>
+            <wp:cNvGraphicFramePr>
+              <a:graphicFrameLocks xmlns:a="http://schemas.openxmlformats.org/drawingml/2006/main" noChangeAspect="1"/>
+            </wp:cNvGraphicFramePr>
+            <a:graphic xmlns:a="http://schemas.openxmlformats.org/drawingml/2006/main">
+              <a:graphicData uri="http://schemas.openxmlformats.org/drawingml/2006/picture">
+                <pic:pic xmlns:pic="http://schemas.openxmlformats.org/drawingml/2006/picture">
+                  <pic:nvPicPr>
+                    <pic:cNvPr id="32" name="bdtk chi tiết quản lý đơn hàng.jpg"/>
+                    <pic:cNvPicPr/>
+                  </pic:nvPicPr>
+                  <pic:blipFill>
+                    <a:blip r:embed="rId32" cstate="print">
+                      <a:extLst>
+                        <a:ext uri="{28A0092B-C50C-407E-A947-70E740481C1C}">
+                          <a14:useLocalDpi xmlns:a14="http://schemas.microsoft.com/office/drawing/2010/main" val="0"/>
+                        </a:ext>
+                      </a:extLst>
+                    </a:blip>
+                    <a:stretch>
+                      <a:fillRect/>
+                    </a:stretch>
+                  </pic:blipFill>
+                  <pic:spPr>
+                    <a:xfrm>
+                      <a:off x="0" y="0"/>
+                      <a:ext cx="5791835" cy="3599180"/>
+                    </a:xfrm>
+                    <a:prstGeom prst="rect">
+                      <a:avLst/>
+                    </a:prstGeom>
+                  </pic:spPr>
+                </pic:pic>
+              </a:graphicData>
+            </a:graphic>
+          </wp:inline>
+        </w:drawing>
+      </w:r>
+      <w:bookmarkStart w:id="0" w:name="_GoBack"/>
+      <w:bookmarkEnd w:id="0"/>
+    </w:p>
+    <w:p>
+      <w:pPr>
+        <w:tabs>
+          <w:tab w:val="left" w:leader="dot" w:pos="9018"/>
+        </w:tabs>
+        <w:spacing w:after="65" w:line="360" w:lineRule="auto"/>
+        <w:ind w:right="31"/>
+        <w:rPr>
+          <w:rFonts w:ascii="Times New Roman" w:hAnsi="Times New Roman" w:cs="Times New Roman"/>
+          <w:b/>
+          <w:bCs/>
+          <w:sz w:val="26"/>
+          <w:szCs w:val="26"/>
+        </w:rPr>
+      </w:pPr>
+    </w:p>
+    <w:p>
+      <w:pPr>
+        <w:tabs>
+          <w:tab w:val="left" w:leader="dot" w:pos="9018"/>
+        </w:tabs>
+        <w:spacing w:after="65" w:line="360" w:lineRule="auto"/>
+        <w:ind w:right="31"/>
+        <w:rPr>
+          <w:rFonts w:ascii="Times New Roman" w:hAnsi="Times New Roman" w:cs="Times New Roman"/>
+          <w:b/>
+          <w:bCs/>
+          <w:sz w:val="26"/>
+          <w:szCs w:val="26"/>
+        </w:rPr>
+      </w:pPr>
+      <w:r>
+        <w:rPr>
+          <w:rFonts w:ascii="Times New Roman" w:hAnsi="Times New Roman" w:cs="Times New Roman"/>
+          <w:b/>
+          <w:bCs/>
+          <w:sz w:val="26"/>
+          <w:szCs w:val="26"/>
+        </w:rPr>
         <w:t>2.2.5. Biểu đồ tuần tự cho từng chức năng</w:t>
       </w:r>
     </w:p>
@@ -29273,7 +29609,7 @@
                     <pic:cNvPicPr/>
                   </pic:nvPicPr>
                   <pic:blipFill>
-                    <a:blip r:embed="rId30" cstate="print">
+                    <a:blip r:embed="rId33" cstate="print">
                       <a:extLst>
                         <a:ext uri="{28A0092B-C50C-407E-A947-70E740481C1C}">
                           <a14:useLocalDpi xmlns:a14="http://schemas.microsoft.com/office/drawing/2010/main" val="0"/>
@@ -29373,7 +29709,7 @@
                     <pic:cNvPicPr/>
                   </pic:nvPicPr>
                   <pic:blipFill>
-                    <a:blip r:embed="rId31">
+                    <a:blip r:embed="rId34">
                       <a:extLst>
                         <a:ext uri="{28A0092B-C50C-407E-A947-70E740481C1C}">
                           <a14:useLocalDpi xmlns:a14="http://schemas.microsoft.com/office/drawing/2010/main" val="0"/>
@@ -29491,7 +29827,7 @@
                     <pic:cNvPicPr/>
                   </pic:nvPicPr>
                   <pic:blipFill>
-                    <a:blip r:embed="rId32" cstate="print">
+                    <a:blip r:embed="rId35" cstate="print">
                       <a:extLst>
                         <a:ext uri="{28A0092B-C50C-407E-A947-70E740481C1C}">
                           <a14:useLocalDpi xmlns:a14="http://schemas.microsoft.com/office/drawing/2010/main" val="0"/>
@@ -29621,7 +29957,7 @@
                     <pic:cNvPicPr/>
                   </pic:nvPicPr>
                   <pic:blipFill>
-                    <a:blip r:embed="rId33" cstate="print">
+                    <a:blip r:embed="rId36" cstate="print">
                       <a:extLst>
                         <a:ext uri="{28A0092B-C50C-407E-A947-70E740481C1C}">
                           <a14:useLocalDpi xmlns:a14="http://schemas.microsoft.com/office/drawing/2010/main" val="0"/>
@@ -29720,7 +30056,6 @@
           <w:szCs w:val="26"/>
         </w:rPr>
       </w:pPr>
-      <w:bookmarkStart w:id="0" w:name="_GoBack"/>
       <w:r>
         <w:rPr>
           <w:rFonts w:ascii="Times New Roman" w:hAnsi="Times New Roman" w:cs="Times New Roman"/>
@@ -29747,7 +30082,7 @@
                     <pic:cNvPicPr/>
                   </pic:nvPicPr>
                   <pic:blipFill>
-                    <a:blip r:embed="rId34" cstate="print">
+                    <a:blip r:embed="rId37" cstate="print">
                       <a:extLst>
                         <a:ext uri="{28A0092B-C50C-407E-A947-70E740481C1C}">
                           <a14:useLocalDpi xmlns:a14="http://schemas.microsoft.com/office/drawing/2010/main" val="0"/>
@@ -29773,7 +30108,6 @@
           </wp:inline>
         </w:drawing>
       </w:r>
-      <w:bookmarkEnd w:id="0"/>
     </w:p>
     <w:p>
       <w:pPr>
@@ -31496,7 +31830,7 @@
   <w:abstractNum w:abstractNumId="17" w15:restartNumberingAfterBreak="0">
     <w:nsid w:val="487C1131"/>
     <w:multiLevelType w:val="hybridMultilevel"/>
-    <w:tmpl w:val="5CB4BC30"/>
+    <w:tmpl w:val="49466CCC"/>
     <w:lvl w:ilvl="0" w:tplc="04090001">
       <w:start w:val="1"/>
       <w:numFmt w:val="bullet"/>
@@ -34370,7 +34704,7 @@
 </file>
 
 <file path=customXml/itemProps1.xml><?xml version="1.0" encoding="utf-8"?>
-<ds:datastoreItem xmlns:ds="http://schemas.openxmlformats.org/officeDocument/2006/customXml" ds:itemID="{80CA8C66-E21B-4E5F-910D-0CAC83F74212}">
+<ds:datastoreItem xmlns:ds="http://schemas.openxmlformats.org/officeDocument/2006/customXml" ds:itemID="{11BE406E-C17C-4142-AB48-1A11E99C592B}">
   <ds:schemaRefs>
     <ds:schemaRef ds:uri="http://schemas.openxmlformats.org/officeDocument/2006/bibliography"/>
   </ds:schemaRefs>

</xml_diff>

<commit_message>
DOCS[Bdtt]: create sequence diagram
</commit_message>
<xml_diff>
--- a/Project-report-v1.docx
+++ b/Project-report-v1.docx
@@ -29486,8 +29486,6 @@
           </wp:inline>
         </w:drawing>
       </w:r>
-      <w:bookmarkStart w:id="0" w:name="_GoBack"/>
-      <w:bookmarkEnd w:id="0"/>
     </w:p>
     <w:p>
       <w:pPr>
@@ -29504,32 +29502,6 @@
           <w:szCs w:val="26"/>
         </w:rPr>
       </w:pPr>
-    </w:p>
-    <w:p>
-      <w:pPr>
-        <w:tabs>
-          <w:tab w:val="left" w:leader="dot" w:pos="9018"/>
-        </w:tabs>
-        <w:spacing w:after="65" w:line="360" w:lineRule="auto"/>
-        <w:ind w:right="31"/>
-        <w:rPr>
-          <w:rFonts w:ascii="Times New Roman" w:hAnsi="Times New Roman" w:cs="Times New Roman"/>
-          <w:b/>
-          <w:bCs/>
-          <w:sz w:val="26"/>
-          <w:szCs w:val="26"/>
-        </w:rPr>
-      </w:pPr>
-      <w:r>
-        <w:rPr>
-          <w:rFonts w:ascii="Times New Roman" w:hAnsi="Times New Roman" w:cs="Times New Roman"/>
-          <w:b/>
-          <w:bCs/>
-          <w:sz w:val="26"/>
-          <w:szCs w:val="26"/>
-        </w:rPr>
-        <w:t>2.2.5. Biểu đồ tuần tự cho từng chức năng</w:t>
-      </w:r>
     </w:p>
     <w:p>
       <w:pPr>
@@ -29559,6 +29531,443 @@
           <w:sz w:val="26"/>
           <w:szCs w:val="26"/>
         </w:rPr>
+        <w:t>Chức năng quản lý voucher</w:t>
+      </w:r>
+    </w:p>
+    <w:p>
+      <w:pPr>
+        <w:tabs>
+          <w:tab w:val="left" w:leader="dot" w:pos="9018"/>
+        </w:tabs>
+        <w:spacing w:after="65" w:line="360" w:lineRule="auto"/>
+        <w:ind w:left="360" w:right="31"/>
+        <w:rPr>
+          <w:rFonts w:ascii="Times New Roman" w:hAnsi="Times New Roman" w:cs="Times New Roman"/>
+          <w:b/>
+          <w:bCs/>
+          <w:sz w:val="26"/>
+          <w:szCs w:val="26"/>
+        </w:rPr>
+      </w:pPr>
+      <w:r>
+        <w:rPr>
+          <w:rFonts w:ascii="Times New Roman" w:hAnsi="Times New Roman" w:cs="Times New Roman"/>
+          <w:b/>
+          <w:bCs/>
+          <w:noProof/>
+          <w:sz w:val="26"/>
+          <w:szCs w:val="26"/>
+        </w:rPr>
+        <w:lastRenderedPageBreak/>
+        <w:drawing>
+          <wp:inline distT="0" distB="0" distL="0" distR="0" wp14:anchorId="3FAF498C" wp14:editId="0861E2A9">
+            <wp:extent cx="5791835" cy="3710305"/>
+            <wp:effectExtent l="0" t="0" r="0" b="4445"/>
+            <wp:docPr id="33" name="Picture 33"/>
+            <wp:cNvGraphicFramePr>
+              <a:graphicFrameLocks xmlns:a="http://schemas.openxmlformats.org/drawingml/2006/main" noChangeAspect="1"/>
+            </wp:cNvGraphicFramePr>
+            <a:graphic xmlns:a="http://schemas.openxmlformats.org/drawingml/2006/main">
+              <a:graphicData uri="http://schemas.openxmlformats.org/drawingml/2006/picture">
+                <pic:pic xmlns:pic="http://schemas.openxmlformats.org/drawingml/2006/picture">
+                  <pic:nvPicPr>
+                    <pic:cNvPr id="33" name="bdtk chi tiết quản lý voucher.jpg"/>
+                    <pic:cNvPicPr/>
+                  </pic:nvPicPr>
+                  <pic:blipFill>
+                    <a:blip r:embed="rId33">
+                      <a:extLst>
+                        <a:ext uri="{28A0092B-C50C-407E-A947-70E740481C1C}">
+                          <a14:useLocalDpi xmlns:a14="http://schemas.microsoft.com/office/drawing/2010/main" val="0"/>
+                        </a:ext>
+                      </a:extLst>
+                    </a:blip>
+                    <a:stretch>
+                      <a:fillRect/>
+                    </a:stretch>
+                  </pic:blipFill>
+                  <pic:spPr>
+                    <a:xfrm>
+                      <a:off x="0" y="0"/>
+                      <a:ext cx="5791835" cy="3710305"/>
+                    </a:xfrm>
+                    <a:prstGeom prst="rect">
+                      <a:avLst/>
+                    </a:prstGeom>
+                  </pic:spPr>
+                </pic:pic>
+              </a:graphicData>
+            </a:graphic>
+          </wp:inline>
+        </w:drawing>
+      </w:r>
+    </w:p>
+    <w:p>
+      <w:pPr>
+        <w:pStyle w:val="ListParagraph"/>
+        <w:numPr>
+          <w:ilvl w:val="0"/>
+          <w:numId w:val="37"/>
+        </w:numPr>
+        <w:tabs>
+          <w:tab w:val="left" w:leader="dot" w:pos="9018"/>
+        </w:tabs>
+        <w:spacing w:after="65" w:line="360" w:lineRule="auto"/>
+        <w:ind w:right="31"/>
+        <w:rPr>
+          <w:rFonts w:ascii="Times New Roman" w:hAnsi="Times New Roman" w:cs="Times New Roman"/>
+          <w:b/>
+          <w:bCs/>
+          <w:sz w:val="26"/>
+          <w:szCs w:val="26"/>
+        </w:rPr>
+      </w:pPr>
+      <w:r>
+        <w:rPr>
+          <w:rFonts w:ascii="Times New Roman" w:hAnsi="Times New Roman" w:cs="Times New Roman"/>
+          <w:b/>
+          <w:bCs/>
+          <w:sz w:val="26"/>
+          <w:szCs w:val="26"/>
+        </w:rPr>
+        <w:t>Chức năng quản lý danh mục</w:t>
+      </w:r>
+    </w:p>
+    <w:p>
+      <w:pPr>
+        <w:tabs>
+          <w:tab w:val="left" w:leader="dot" w:pos="9018"/>
+        </w:tabs>
+        <w:spacing w:after="65" w:line="360" w:lineRule="auto"/>
+        <w:ind w:left="360" w:right="31"/>
+        <w:rPr>
+          <w:rFonts w:ascii="Times New Roman" w:hAnsi="Times New Roman" w:cs="Times New Roman"/>
+          <w:b/>
+          <w:bCs/>
+          <w:sz w:val="26"/>
+          <w:szCs w:val="26"/>
+        </w:rPr>
+      </w:pPr>
+      <w:r>
+        <w:rPr>
+          <w:rFonts w:ascii="Times New Roman" w:hAnsi="Times New Roman" w:cs="Times New Roman"/>
+          <w:b/>
+          <w:bCs/>
+          <w:noProof/>
+          <w:sz w:val="26"/>
+          <w:szCs w:val="26"/>
+        </w:rPr>
+        <w:drawing>
+          <wp:inline distT="0" distB="0" distL="0" distR="0" wp14:anchorId="5B26EF4C" wp14:editId="2C7D7AF9">
+            <wp:extent cx="5791835" cy="2829560"/>
+            <wp:effectExtent l="0" t="0" r="0" b="8890"/>
+            <wp:docPr id="39" name="Picture 39"/>
+            <wp:cNvGraphicFramePr>
+              <a:graphicFrameLocks xmlns:a="http://schemas.openxmlformats.org/drawingml/2006/main" noChangeAspect="1"/>
+            </wp:cNvGraphicFramePr>
+            <a:graphic xmlns:a="http://schemas.openxmlformats.org/drawingml/2006/main">
+              <a:graphicData uri="http://schemas.openxmlformats.org/drawingml/2006/picture">
+                <pic:pic xmlns:pic="http://schemas.openxmlformats.org/drawingml/2006/picture">
+                  <pic:nvPicPr>
+                    <pic:cNvPr id="39" name="bdtk chi tiết quản lý danh mục.jpg"/>
+                    <pic:cNvPicPr/>
+                  </pic:nvPicPr>
+                  <pic:blipFill>
+                    <a:blip r:embed="rId34">
+                      <a:extLst>
+                        <a:ext uri="{28A0092B-C50C-407E-A947-70E740481C1C}">
+                          <a14:useLocalDpi xmlns:a14="http://schemas.microsoft.com/office/drawing/2010/main" val="0"/>
+                        </a:ext>
+                      </a:extLst>
+                    </a:blip>
+                    <a:stretch>
+                      <a:fillRect/>
+                    </a:stretch>
+                  </pic:blipFill>
+                  <pic:spPr>
+                    <a:xfrm>
+                      <a:off x="0" y="0"/>
+                      <a:ext cx="5791835" cy="2829560"/>
+                    </a:xfrm>
+                    <a:prstGeom prst="rect">
+                      <a:avLst/>
+                    </a:prstGeom>
+                  </pic:spPr>
+                </pic:pic>
+              </a:graphicData>
+            </a:graphic>
+          </wp:inline>
+        </w:drawing>
+      </w:r>
+    </w:p>
+    <w:p>
+      <w:pPr>
+        <w:pStyle w:val="ListParagraph"/>
+        <w:numPr>
+          <w:ilvl w:val="0"/>
+          <w:numId w:val="37"/>
+        </w:numPr>
+        <w:tabs>
+          <w:tab w:val="left" w:leader="dot" w:pos="9018"/>
+        </w:tabs>
+        <w:spacing w:after="65" w:line="360" w:lineRule="auto"/>
+        <w:ind w:right="31"/>
+        <w:rPr>
+          <w:rFonts w:ascii="Times New Roman" w:hAnsi="Times New Roman" w:cs="Times New Roman"/>
+          <w:b/>
+          <w:bCs/>
+          <w:sz w:val="26"/>
+          <w:szCs w:val="26"/>
+        </w:rPr>
+      </w:pPr>
+      <w:r>
+        <w:rPr>
+          <w:rFonts w:ascii="Times New Roman" w:hAnsi="Times New Roman" w:cs="Times New Roman"/>
+          <w:b/>
+          <w:bCs/>
+          <w:sz w:val="26"/>
+          <w:szCs w:val="26"/>
+        </w:rPr>
+        <w:t>Chức năng quản lý khuyến mãi</w:t>
+      </w:r>
+    </w:p>
+    <w:p>
+      <w:pPr>
+        <w:tabs>
+          <w:tab w:val="left" w:leader="dot" w:pos="9018"/>
+        </w:tabs>
+        <w:spacing w:after="65" w:line="360" w:lineRule="auto"/>
+        <w:ind w:left="360" w:right="31"/>
+        <w:rPr>
+          <w:rFonts w:ascii="Times New Roman" w:hAnsi="Times New Roman" w:cs="Times New Roman"/>
+          <w:b/>
+          <w:bCs/>
+          <w:sz w:val="26"/>
+          <w:szCs w:val="26"/>
+        </w:rPr>
+      </w:pPr>
+      <w:r>
+        <w:rPr>
+          <w:rFonts w:ascii="Times New Roman" w:hAnsi="Times New Roman" w:cs="Times New Roman"/>
+          <w:b/>
+          <w:bCs/>
+          <w:noProof/>
+          <w:sz w:val="26"/>
+          <w:szCs w:val="26"/>
+        </w:rPr>
+        <w:lastRenderedPageBreak/>
+        <w:drawing>
+          <wp:inline distT="0" distB="0" distL="0" distR="0" wp14:anchorId="14CFFACD" wp14:editId="0E231801">
+            <wp:extent cx="5791835" cy="3481705"/>
+            <wp:effectExtent l="0" t="0" r="0" b="4445"/>
+            <wp:docPr id="38" name="Picture 38"/>
+            <wp:cNvGraphicFramePr>
+              <a:graphicFrameLocks xmlns:a="http://schemas.openxmlformats.org/drawingml/2006/main" noChangeAspect="1"/>
+            </wp:cNvGraphicFramePr>
+            <a:graphic xmlns:a="http://schemas.openxmlformats.org/drawingml/2006/main">
+              <a:graphicData uri="http://schemas.openxmlformats.org/drawingml/2006/picture">
+                <pic:pic xmlns:pic="http://schemas.openxmlformats.org/drawingml/2006/picture">
+                  <pic:nvPicPr>
+                    <pic:cNvPr id="38" name="bdtk chi tiết quản lý khuyen mai.jpg"/>
+                    <pic:cNvPicPr/>
+                  </pic:nvPicPr>
+                  <pic:blipFill>
+                    <a:blip r:embed="rId35">
+                      <a:extLst>
+                        <a:ext uri="{28A0092B-C50C-407E-A947-70E740481C1C}">
+                          <a14:useLocalDpi xmlns:a14="http://schemas.microsoft.com/office/drawing/2010/main" val="0"/>
+                        </a:ext>
+                      </a:extLst>
+                    </a:blip>
+                    <a:stretch>
+                      <a:fillRect/>
+                    </a:stretch>
+                  </pic:blipFill>
+                  <pic:spPr>
+                    <a:xfrm>
+                      <a:off x="0" y="0"/>
+                      <a:ext cx="5791835" cy="3481705"/>
+                    </a:xfrm>
+                    <a:prstGeom prst="rect">
+                      <a:avLst/>
+                    </a:prstGeom>
+                  </pic:spPr>
+                </pic:pic>
+              </a:graphicData>
+            </a:graphic>
+          </wp:inline>
+        </w:drawing>
+      </w:r>
+    </w:p>
+    <w:p>
+      <w:pPr>
+        <w:pStyle w:val="ListParagraph"/>
+        <w:numPr>
+          <w:ilvl w:val="0"/>
+          <w:numId w:val="37"/>
+        </w:numPr>
+        <w:tabs>
+          <w:tab w:val="left" w:leader="dot" w:pos="9018"/>
+        </w:tabs>
+        <w:spacing w:after="65" w:line="360" w:lineRule="auto"/>
+        <w:ind w:right="31"/>
+        <w:rPr>
+          <w:rFonts w:ascii="Times New Roman" w:hAnsi="Times New Roman" w:cs="Times New Roman"/>
+          <w:b/>
+          <w:bCs/>
+          <w:sz w:val="26"/>
+          <w:szCs w:val="26"/>
+        </w:rPr>
+      </w:pPr>
+      <w:r>
+        <w:rPr>
+          <w:rFonts w:ascii="Times New Roman" w:hAnsi="Times New Roman" w:cs="Times New Roman"/>
+          <w:b/>
+          <w:bCs/>
+          <w:sz w:val="26"/>
+          <w:szCs w:val="26"/>
+        </w:rPr>
+        <w:t>Chức năng quản lý thương hiệu</w:t>
+      </w:r>
+    </w:p>
+    <w:p>
+      <w:pPr>
+        <w:tabs>
+          <w:tab w:val="left" w:leader="dot" w:pos="9018"/>
+        </w:tabs>
+        <w:spacing w:after="65" w:line="360" w:lineRule="auto"/>
+        <w:ind w:left="360" w:right="31"/>
+        <w:rPr>
+          <w:rFonts w:ascii="Times New Roman" w:hAnsi="Times New Roman" w:cs="Times New Roman"/>
+          <w:b/>
+          <w:bCs/>
+          <w:sz w:val="26"/>
+          <w:szCs w:val="26"/>
+        </w:rPr>
+      </w:pPr>
+      <w:r>
+        <w:rPr>
+          <w:rFonts w:ascii="Times New Roman" w:hAnsi="Times New Roman" w:cs="Times New Roman"/>
+          <w:b/>
+          <w:bCs/>
+          <w:noProof/>
+          <w:sz w:val="26"/>
+          <w:szCs w:val="26"/>
+        </w:rPr>
+        <w:drawing>
+          <wp:inline distT="0" distB="0" distL="0" distR="0" wp14:anchorId="3411A957" wp14:editId="33C84799">
+            <wp:extent cx="5791835" cy="2829560"/>
+            <wp:effectExtent l="0" t="0" r="0" b="8890"/>
+            <wp:docPr id="40" name="Picture 40"/>
+            <wp:cNvGraphicFramePr>
+              <a:graphicFrameLocks xmlns:a="http://schemas.openxmlformats.org/drawingml/2006/main" noChangeAspect="1"/>
+            </wp:cNvGraphicFramePr>
+            <a:graphic xmlns:a="http://schemas.openxmlformats.org/drawingml/2006/main">
+              <a:graphicData uri="http://schemas.openxmlformats.org/drawingml/2006/picture">
+                <pic:pic xmlns:pic="http://schemas.openxmlformats.org/drawingml/2006/picture">
+                  <pic:nvPicPr>
+                    <pic:cNvPr id="40" name="bdtk chi tiết quản lý thương hiệu.jpg"/>
+                    <pic:cNvPicPr/>
+                  </pic:nvPicPr>
+                  <pic:blipFill>
+                    <a:blip r:embed="rId36">
+                      <a:extLst>
+                        <a:ext uri="{28A0092B-C50C-407E-A947-70E740481C1C}">
+                          <a14:useLocalDpi xmlns:a14="http://schemas.microsoft.com/office/drawing/2010/main" val="0"/>
+                        </a:ext>
+                      </a:extLst>
+                    </a:blip>
+                    <a:stretch>
+                      <a:fillRect/>
+                    </a:stretch>
+                  </pic:blipFill>
+                  <pic:spPr>
+                    <a:xfrm>
+                      <a:off x="0" y="0"/>
+                      <a:ext cx="5791835" cy="2829560"/>
+                    </a:xfrm>
+                    <a:prstGeom prst="rect">
+                      <a:avLst/>
+                    </a:prstGeom>
+                  </pic:spPr>
+                </pic:pic>
+              </a:graphicData>
+            </a:graphic>
+          </wp:inline>
+        </w:drawing>
+      </w:r>
+    </w:p>
+    <w:p>
+      <w:pPr>
+        <w:tabs>
+          <w:tab w:val="left" w:leader="dot" w:pos="9018"/>
+        </w:tabs>
+        <w:spacing w:after="65" w:line="360" w:lineRule="auto"/>
+        <w:ind w:left="360" w:right="31"/>
+        <w:rPr>
+          <w:rFonts w:ascii="Times New Roman" w:hAnsi="Times New Roman" w:cs="Times New Roman"/>
+          <w:b/>
+          <w:bCs/>
+          <w:sz w:val="26"/>
+          <w:szCs w:val="26"/>
+        </w:rPr>
+      </w:pPr>
+    </w:p>
+    <w:p>
+      <w:pPr>
+        <w:tabs>
+          <w:tab w:val="left" w:leader="dot" w:pos="9018"/>
+        </w:tabs>
+        <w:spacing w:after="65" w:line="360" w:lineRule="auto"/>
+        <w:ind w:right="31"/>
+        <w:rPr>
+          <w:rFonts w:ascii="Times New Roman" w:hAnsi="Times New Roman" w:cs="Times New Roman"/>
+          <w:b/>
+          <w:bCs/>
+          <w:sz w:val="26"/>
+          <w:szCs w:val="26"/>
+        </w:rPr>
+      </w:pPr>
+      <w:r>
+        <w:rPr>
+          <w:rFonts w:ascii="Times New Roman" w:hAnsi="Times New Roman" w:cs="Times New Roman"/>
+          <w:b/>
+          <w:bCs/>
+          <w:sz w:val="26"/>
+          <w:szCs w:val="26"/>
+        </w:rPr>
+        <w:t>2.2.5. Biểu đồ tuần tự cho từng chức năng</w:t>
+      </w:r>
+    </w:p>
+    <w:p>
+      <w:pPr>
+        <w:pStyle w:val="ListParagraph"/>
+        <w:numPr>
+          <w:ilvl w:val="0"/>
+          <w:numId w:val="37"/>
+        </w:numPr>
+        <w:tabs>
+          <w:tab w:val="left" w:leader="dot" w:pos="9018"/>
+        </w:tabs>
+        <w:spacing w:after="65" w:line="360" w:lineRule="auto"/>
+        <w:ind w:right="31"/>
+        <w:rPr>
+          <w:rFonts w:ascii="Times New Roman" w:hAnsi="Times New Roman" w:cs="Times New Roman"/>
+          <w:b/>
+          <w:bCs/>
+          <w:sz w:val="26"/>
+          <w:szCs w:val="26"/>
+        </w:rPr>
+      </w:pPr>
+      <w:r>
+        <w:rPr>
+          <w:rFonts w:ascii="Times New Roman" w:hAnsi="Times New Roman" w:cs="Times New Roman"/>
+          <w:b/>
+          <w:bCs/>
+          <w:sz w:val="26"/>
+          <w:szCs w:val="26"/>
+        </w:rPr>
+        <w:lastRenderedPageBreak/>
         <w:t>Chức năng đăng nhập</w:t>
       </w:r>
       <w:r>
@@ -29592,7 +30001,6 @@
         <w:rPr>
           <w:noProof/>
         </w:rPr>
-        <w:lastRenderedPageBreak/>
         <w:drawing>
           <wp:inline distT="0" distB="0" distL="0" distR="0" wp14:anchorId="687789CA" wp14:editId="6AAB2114">
             <wp:extent cx="5434473" cy="3387236"/>
@@ -29609,7 +30017,7 @@
                     <pic:cNvPicPr/>
                   </pic:nvPicPr>
                   <pic:blipFill>
-                    <a:blip r:embed="rId33" cstate="print">
+                    <a:blip r:embed="rId37" cstate="print">
                       <a:extLst>
                         <a:ext uri="{28A0092B-C50C-407E-A947-70E740481C1C}">
                           <a14:useLocalDpi xmlns:a14="http://schemas.microsoft.com/office/drawing/2010/main" val="0"/>
@@ -29709,7 +30117,7 @@
                     <pic:cNvPicPr/>
                   </pic:nvPicPr>
                   <pic:blipFill>
-                    <a:blip r:embed="rId34">
+                    <a:blip r:embed="rId38">
                       <a:extLst>
                         <a:ext uri="{28A0092B-C50C-407E-A947-70E740481C1C}">
                           <a14:useLocalDpi xmlns:a14="http://schemas.microsoft.com/office/drawing/2010/main" val="0"/>
@@ -29782,7 +30190,6 @@
           <w:sz w:val="26"/>
           <w:szCs w:val="26"/>
         </w:rPr>
-        <w:lastRenderedPageBreak/>
         <w:t>Biểu đồ tuần tự xem sản phẩm</w:t>
       </w:r>
     </w:p>
@@ -29827,7 +30234,7 @@
                     <pic:cNvPicPr/>
                   </pic:nvPicPr>
                   <pic:blipFill>
-                    <a:blip r:embed="rId35" cstate="print">
+                    <a:blip r:embed="rId39" cstate="print">
                       <a:extLst>
                         <a:ext uri="{28A0092B-C50C-407E-A947-70E740481C1C}">
                           <a14:useLocalDpi xmlns:a14="http://schemas.microsoft.com/office/drawing/2010/main" val="0"/>
@@ -29957,7 +30364,7 @@
                     <pic:cNvPicPr/>
                   </pic:nvPicPr>
                   <pic:blipFill>
-                    <a:blip r:embed="rId36" cstate="print">
+                    <a:blip r:embed="rId40" cstate="print">
                       <a:extLst>
                         <a:ext uri="{28A0092B-C50C-407E-A947-70E740481C1C}">
                           <a14:useLocalDpi xmlns:a14="http://schemas.microsoft.com/office/drawing/2010/main" val="0"/>
@@ -30082,7 +30489,7 @@
                     <pic:cNvPicPr/>
                   </pic:nvPicPr>
                   <pic:blipFill>
-                    <a:blip r:embed="rId37" cstate="print">
+                    <a:blip r:embed="rId41" cstate="print">
                       <a:extLst>
                         <a:ext uri="{28A0092B-C50C-407E-A947-70E740481C1C}">
                           <a14:useLocalDpi xmlns:a14="http://schemas.microsoft.com/office/drawing/2010/main" val="0"/>
@@ -30125,6 +30532,374 @@
         </w:rPr>
       </w:pPr>
     </w:p>
+    <w:p>
+      <w:pPr>
+        <w:tabs>
+          <w:tab w:val="left" w:leader="dot" w:pos="9018"/>
+        </w:tabs>
+        <w:spacing w:after="65" w:line="360" w:lineRule="auto"/>
+        <w:ind w:right="31"/>
+        <w:rPr>
+          <w:rFonts w:ascii="Times New Roman" w:hAnsi="Times New Roman" w:cs="Times New Roman"/>
+          <w:b/>
+          <w:bCs/>
+          <w:sz w:val="26"/>
+          <w:szCs w:val="26"/>
+        </w:rPr>
+      </w:pPr>
+      <w:r>
+        <w:rPr>
+          <w:rFonts w:ascii="Times New Roman" w:hAnsi="Times New Roman" w:cs="Times New Roman"/>
+          <w:b/>
+          <w:bCs/>
+          <w:sz w:val="26"/>
+          <w:szCs w:val="26"/>
+        </w:rPr>
+        <w:t>Biểu đồ tuần tự quản lý đặt hàng</w:t>
+      </w:r>
+    </w:p>
+    <w:p>
+      <w:pPr>
+        <w:tabs>
+          <w:tab w:val="left" w:leader="dot" w:pos="9018"/>
+        </w:tabs>
+        <w:spacing w:after="65" w:line="360" w:lineRule="auto"/>
+        <w:ind w:right="31"/>
+        <w:rPr>
+          <w:rFonts w:ascii="Times New Roman" w:hAnsi="Times New Roman" w:cs="Times New Roman"/>
+          <w:b/>
+          <w:bCs/>
+          <w:sz w:val="26"/>
+          <w:szCs w:val="26"/>
+        </w:rPr>
+      </w:pPr>
+      <w:r>
+        <w:rPr>
+          <w:rFonts w:ascii="Times New Roman" w:hAnsi="Times New Roman" w:cs="Times New Roman"/>
+          <w:b/>
+          <w:bCs/>
+          <w:noProof/>
+          <w:sz w:val="26"/>
+          <w:szCs w:val="26"/>
+        </w:rPr>
+        <w:lastRenderedPageBreak/>
+        <w:drawing>
+          <wp:inline distT="0" distB="0" distL="0" distR="0" wp14:anchorId="26C05397" wp14:editId="1FDE38D3">
+            <wp:extent cx="5791835" cy="7649845"/>
+            <wp:effectExtent l="0" t="0" r="0" b="8255"/>
+            <wp:docPr id="36" name="Picture 36"/>
+            <wp:cNvGraphicFramePr>
+              <a:graphicFrameLocks xmlns:a="http://schemas.openxmlformats.org/drawingml/2006/main" noChangeAspect="1"/>
+            </wp:cNvGraphicFramePr>
+            <a:graphic xmlns:a="http://schemas.openxmlformats.org/drawingml/2006/main">
+              <a:graphicData uri="http://schemas.openxmlformats.org/drawingml/2006/picture">
+                <pic:pic xmlns:pic="http://schemas.openxmlformats.org/drawingml/2006/picture">
+                  <pic:nvPicPr>
+                    <pic:cNvPr id="36" name="bdtt quản lý đơn hàng.jpg"/>
+                    <pic:cNvPicPr/>
+                  </pic:nvPicPr>
+                  <pic:blipFill>
+                    <a:blip r:embed="rId42" cstate="print">
+                      <a:extLst>
+                        <a:ext uri="{28A0092B-C50C-407E-A947-70E740481C1C}">
+                          <a14:useLocalDpi xmlns:a14="http://schemas.microsoft.com/office/drawing/2010/main" val="0"/>
+                        </a:ext>
+                      </a:extLst>
+                    </a:blip>
+                    <a:stretch>
+                      <a:fillRect/>
+                    </a:stretch>
+                  </pic:blipFill>
+                  <pic:spPr>
+                    <a:xfrm>
+                      <a:off x="0" y="0"/>
+                      <a:ext cx="5791835" cy="7649845"/>
+                    </a:xfrm>
+                    <a:prstGeom prst="rect">
+                      <a:avLst/>
+                    </a:prstGeom>
+                  </pic:spPr>
+                </pic:pic>
+              </a:graphicData>
+            </a:graphic>
+          </wp:inline>
+        </w:drawing>
+      </w:r>
+    </w:p>
+    <w:p>
+      <w:pPr>
+        <w:tabs>
+          <w:tab w:val="left" w:leader="dot" w:pos="9018"/>
+        </w:tabs>
+        <w:spacing w:after="65" w:line="360" w:lineRule="auto"/>
+        <w:ind w:right="31"/>
+        <w:rPr>
+          <w:rFonts w:ascii="Times New Roman" w:hAnsi="Times New Roman" w:cs="Times New Roman"/>
+          <w:b/>
+          <w:bCs/>
+          <w:sz w:val="26"/>
+          <w:szCs w:val="26"/>
+        </w:rPr>
+      </w:pPr>
+      <w:r>
+        <w:rPr>
+          <w:rFonts w:ascii="Times New Roman" w:hAnsi="Times New Roman" w:cs="Times New Roman"/>
+          <w:b/>
+          <w:bCs/>
+          <w:noProof/>
+          <w:sz w:val="26"/>
+          <w:szCs w:val="26"/>
+        </w:rPr>
+        <w:lastRenderedPageBreak/>
+        <w:drawing>
+          <wp:inline distT="0" distB="0" distL="0" distR="0" wp14:anchorId="2163A856" wp14:editId="68710EE3">
+            <wp:extent cx="5791835" cy="4229735"/>
+            <wp:effectExtent l="0" t="0" r="0" b="0"/>
+            <wp:docPr id="37" name="Picture 37"/>
+            <wp:cNvGraphicFramePr>
+              <a:graphicFrameLocks xmlns:a="http://schemas.openxmlformats.org/drawingml/2006/main" noChangeAspect="1"/>
+            </wp:cNvGraphicFramePr>
+            <a:graphic xmlns:a="http://schemas.openxmlformats.org/drawingml/2006/main">
+              <a:graphicData uri="http://schemas.openxmlformats.org/drawingml/2006/picture">
+                <pic:pic xmlns:pic="http://schemas.openxmlformats.org/drawingml/2006/picture">
+                  <pic:nvPicPr>
+                    <pic:cNvPr id="37" name="bdtt quản lý user.jpg"/>
+                    <pic:cNvPicPr/>
+                  </pic:nvPicPr>
+                  <pic:blipFill>
+                    <a:blip r:embed="rId43">
+                      <a:extLst>
+                        <a:ext uri="{28A0092B-C50C-407E-A947-70E740481C1C}">
+                          <a14:useLocalDpi xmlns:a14="http://schemas.microsoft.com/office/drawing/2010/main" val="0"/>
+                        </a:ext>
+                      </a:extLst>
+                    </a:blip>
+                    <a:stretch>
+                      <a:fillRect/>
+                    </a:stretch>
+                  </pic:blipFill>
+                  <pic:spPr>
+                    <a:xfrm>
+                      <a:off x="0" y="0"/>
+                      <a:ext cx="5791835" cy="4229735"/>
+                    </a:xfrm>
+                    <a:prstGeom prst="rect">
+                      <a:avLst/>
+                    </a:prstGeom>
+                  </pic:spPr>
+                </pic:pic>
+              </a:graphicData>
+            </a:graphic>
+          </wp:inline>
+        </w:drawing>
+      </w:r>
+    </w:p>
+    <w:p>
+      <w:pPr>
+        <w:tabs>
+          <w:tab w:val="left" w:leader="dot" w:pos="9018"/>
+        </w:tabs>
+        <w:spacing w:after="65" w:line="360" w:lineRule="auto"/>
+        <w:ind w:right="31"/>
+        <w:rPr>
+          <w:rFonts w:ascii="Times New Roman" w:hAnsi="Times New Roman" w:cs="Times New Roman"/>
+          <w:b/>
+          <w:bCs/>
+          <w:sz w:val="26"/>
+          <w:szCs w:val="26"/>
+        </w:rPr>
+      </w:pPr>
+    </w:p>
+    <w:p>
+      <w:pPr>
+        <w:tabs>
+          <w:tab w:val="left" w:leader="dot" w:pos="9018"/>
+        </w:tabs>
+        <w:spacing w:after="65" w:line="360" w:lineRule="auto"/>
+        <w:ind w:right="31"/>
+        <w:rPr>
+          <w:rFonts w:ascii="Times New Roman" w:hAnsi="Times New Roman" w:cs="Times New Roman"/>
+          <w:b/>
+          <w:bCs/>
+          <w:sz w:val="26"/>
+          <w:szCs w:val="26"/>
+        </w:rPr>
+      </w:pPr>
+      <w:r>
+        <w:rPr>
+          <w:rFonts w:ascii="Times New Roman" w:hAnsi="Times New Roman" w:cs="Times New Roman"/>
+          <w:b/>
+          <w:bCs/>
+          <w:sz w:val="26"/>
+          <w:szCs w:val="26"/>
+        </w:rPr>
+        <w:t>Biểu đồ tuần tự quản lý sản phẩm</w:t>
+      </w:r>
+    </w:p>
+    <w:p>
+      <w:pPr>
+        <w:tabs>
+          <w:tab w:val="left" w:leader="dot" w:pos="9018"/>
+        </w:tabs>
+        <w:spacing w:after="65" w:line="360" w:lineRule="auto"/>
+        <w:ind w:right="31"/>
+        <w:rPr>
+          <w:rFonts w:ascii="Times New Roman" w:hAnsi="Times New Roman" w:cs="Times New Roman"/>
+          <w:b/>
+          <w:bCs/>
+          <w:sz w:val="26"/>
+          <w:szCs w:val="26"/>
+        </w:rPr>
+      </w:pPr>
+      <w:r>
+        <w:rPr>
+          <w:rFonts w:ascii="Times New Roman" w:hAnsi="Times New Roman" w:cs="Times New Roman"/>
+          <w:b/>
+          <w:bCs/>
+          <w:noProof/>
+          <w:sz w:val="26"/>
+          <w:szCs w:val="26"/>
+        </w:rPr>
+        <w:lastRenderedPageBreak/>
+        <w:drawing>
+          <wp:inline distT="0" distB="0" distL="0" distR="0" wp14:anchorId="6DAA2B5B" wp14:editId="4C05D963">
+            <wp:extent cx="5791835" cy="5800090"/>
+            <wp:effectExtent l="0" t="0" r="0" b="0"/>
+            <wp:docPr id="41" name="Picture 41"/>
+            <wp:cNvGraphicFramePr>
+              <a:graphicFrameLocks xmlns:a="http://schemas.openxmlformats.org/drawingml/2006/main" noChangeAspect="1"/>
+            </wp:cNvGraphicFramePr>
+            <a:graphic xmlns:a="http://schemas.openxmlformats.org/drawingml/2006/main">
+              <a:graphicData uri="http://schemas.openxmlformats.org/drawingml/2006/picture">
+                <pic:pic xmlns:pic="http://schemas.openxmlformats.org/drawingml/2006/picture">
+                  <pic:nvPicPr>
+                    <pic:cNvPr id="41" name="bdtt quản lý sản phẩm.jpg"/>
+                    <pic:cNvPicPr/>
+                  </pic:nvPicPr>
+                  <pic:blipFill>
+                    <a:blip r:embed="rId44" cstate="print">
+                      <a:extLst>
+                        <a:ext uri="{28A0092B-C50C-407E-A947-70E740481C1C}">
+                          <a14:useLocalDpi xmlns:a14="http://schemas.microsoft.com/office/drawing/2010/main" val="0"/>
+                        </a:ext>
+                      </a:extLst>
+                    </a:blip>
+                    <a:stretch>
+                      <a:fillRect/>
+                    </a:stretch>
+                  </pic:blipFill>
+                  <pic:spPr>
+                    <a:xfrm>
+                      <a:off x="0" y="0"/>
+                      <a:ext cx="5791835" cy="5800090"/>
+                    </a:xfrm>
+                    <a:prstGeom prst="rect">
+                      <a:avLst/>
+                    </a:prstGeom>
+                  </pic:spPr>
+                </pic:pic>
+              </a:graphicData>
+            </a:graphic>
+          </wp:inline>
+        </w:drawing>
+      </w:r>
+    </w:p>
+    <w:p>
+      <w:pPr>
+        <w:tabs>
+          <w:tab w:val="left" w:leader="dot" w:pos="9018"/>
+        </w:tabs>
+        <w:spacing w:after="65" w:line="360" w:lineRule="auto"/>
+        <w:ind w:right="31"/>
+        <w:rPr>
+          <w:rFonts w:ascii="Times New Roman" w:hAnsi="Times New Roman" w:cs="Times New Roman"/>
+          <w:b/>
+          <w:bCs/>
+          <w:sz w:val="26"/>
+          <w:szCs w:val="26"/>
+        </w:rPr>
+      </w:pPr>
+      <w:r>
+        <w:rPr>
+          <w:rFonts w:ascii="Times New Roman" w:hAnsi="Times New Roman" w:cs="Times New Roman"/>
+          <w:b/>
+          <w:bCs/>
+          <w:sz w:val="26"/>
+          <w:szCs w:val="26"/>
+        </w:rPr>
+        <w:t>Biểu đồ tuần tự quản lý voucher</w:t>
+      </w:r>
+    </w:p>
+    <w:p>
+      <w:pPr>
+        <w:tabs>
+          <w:tab w:val="left" w:leader="dot" w:pos="9018"/>
+        </w:tabs>
+        <w:spacing w:after="65" w:line="360" w:lineRule="auto"/>
+        <w:ind w:right="31"/>
+        <w:rPr>
+          <w:rFonts w:ascii="Times New Roman" w:hAnsi="Times New Roman" w:cs="Times New Roman"/>
+          <w:b/>
+          <w:bCs/>
+          <w:sz w:val="26"/>
+          <w:szCs w:val="26"/>
+        </w:rPr>
+      </w:pPr>
+      <w:bookmarkStart w:id="0" w:name="_GoBack"/>
+      <w:r>
+        <w:rPr>
+          <w:rFonts w:ascii="Times New Roman" w:hAnsi="Times New Roman" w:cs="Times New Roman"/>
+          <w:b/>
+          <w:bCs/>
+          <w:noProof/>
+          <w:sz w:val="26"/>
+          <w:szCs w:val="26"/>
+        </w:rPr>
+        <w:lastRenderedPageBreak/>
+        <w:drawing>
+          <wp:inline distT="0" distB="0" distL="0" distR="0" wp14:anchorId="321E1E80" wp14:editId="6E95F059">
+            <wp:extent cx="5791835" cy="6436995"/>
+            <wp:effectExtent l="0" t="0" r="0" b="1905"/>
+            <wp:docPr id="42" name="Picture 42"/>
+            <wp:cNvGraphicFramePr>
+              <a:graphicFrameLocks xmlns:a="http://schemas.openxmlformats.org/drawingml/2006/main" noChangeAspect="1"/>
+            </wp:cNvGraphicFramePr>
+            <a:graphic xmlns:a="http://schemas.openxmlformats.org/drawingml/2006/main">
+              <a:graphicData uri="http://schemas.openxmlformats.org/drawingml/2006/picture">
+                <pic:pic xmlns:pic="http://schemas.openxmlformats.org/drawingml/2006/picture">
+                  <pic:nvPicPr>
+                    <pic:cNvPr id="42" name="bdtt quản lý voucher.jpg"/>
+                    <pic:cNvPicPr/>
+                  </pic:nvPicPr>
+                  <pic:blipFill>
+                    <a:blip r:embed="rId45">
+                      <a:extLst>
+                        <a:ext uri="{28A0092B-C50C-407E-A947-70E740481C1C}">
+                          <a14:useLocalDpi xmlns:a14="http://schemas.microsoft.com/office/drawing/2010/main" val="0"/>
+                        </a:ext>
+                      </a:extLst>
+                    </a:blip>
+                    <a:stretch>
+                      <a:fillRect/>
+                    </a:stretch>
+                  </pic:blipFill>
+                  <pic:spPr>
+                    <a:xfrm>
+                      <a:off x="0" y="0"/>
+                      <a:ext cx="5791835" cy="6436995"/>
+                    </a:xfrm>
+                    <a:prstGeom prst="rect">
+                      <a:avLst/>
+                    </a:prstGeom>
+                  </pic:spPr>
+                </pic:pic>
+              </a:graphicData>
+            </a:graphic>
+          </wp:inline>
+        </w:drawing>
+      </w:r>
+      <w:bookmarkEnd w:id="0"/>
+    </w:p>
     <w:sectPr>
       <w:pgSz w:w="12240" w:h="15840" w:code="1"/>
       <w:pgMar w:top="1701" w:right="1134" w:bottom="1985" w:left="1985" w:header="720" w:footer="720" w:gutter="0"/>
@@ -31830,7 +32605,7 @@
   <w:abstractNum w:abstractNumId="17" w15:restartNumberingAfterBreak="0">
     <w:nsid w:val="487C1131"/>
     <w:multiLevelType w:val="hybridMultilevel"/>
-    <w:tmpl w:val="49466CCC"/>
+    <w:tmpl w:val="2AD23656"/>
     <w:lvl w:ilvl="0" w:tplc="04090001">
       <w:start w:val="1"/>
       <w:numFmt w:val="bullet"/>
@@ -34704,7 +35479,7 @@
 </file>
 
 <file path=customXml/itemProps1.xml><?xml version="1.0" encoding="utf-8"?>
-<ds:datastoreItem xmlns:ds="http://schemas.openxmlformats.org/officeDocument/2006/customXml" ds:itemID="{11BE406E-C17C-4142-AB48-1A11E99C592B}">
+<ds:datastoreItem xmlns:ds="http://schemas.openxmlformats.org/officeDocument/2006/customXml" ds:itemID="{BB1DA160-3266-4178-AEB0-A4EDD663B203}">
   <ds:schemaRefs>
     <ds:schemaRef ds:uri="http://schemas.openxmlformats.org/officeDocument/2006/bibliography"/>
   </ds:schemaRefs>

</xml_diff>